<commit_message>
Correction of the bibliography
</commit_message>
<xml_diff>
--- a/docs/Domini_Siekierski_publication_ver3.docx
+++ b/docs/Domini_Siekierski_publication_ver3.docx
@@ -191,21 +191,7 @@
         <w:rPr>
           <w:lang w:val="en-GB"/>
         </w:rPr>
-        <w:t xml:space="preserve"> The paper describes a process of formulating a classifier on the basis information contained by MIT-BIH arrhythmia database. This data source contains electrocardiographic signals from two sensors. Both were used, which represent not a typical phenomenon. In the learning process, the classifier uses only information with high certainty. Data are based on expert endorsements and the errors found have been corrected over the years. Specific types of heartbeats were divided into special groups according to the standard "Association for the Advancement of Medical Instrumentation" (AAMI). It recommends splitting the specific types into five separate groups according to physiological origin. Rare heartbeats have a limited number of occurrences. For one group, modifying methods were used which allowed to increase sufficiently the amount of data in training sets. This had a beneficial impact on the results. The solution includes feature extraction. The main module of the classifier is a deep neural network. Good result was obtained with tools supporting automatic hyperparameter selection. In ECG signal diagnostics, the most significant task is to properly separate the group of supraventricular and ventricular beats. The study managed to obtain this error at </w:t>
-      </w:r>
-      <w:proofErr w:type="spellStart"/>
-      <w:r>
-        <w:rPr>
-          <w:lang w:val="en-GB"/>
-        </w:rPr>
-        <w:t>a</w:t>
-      </w:r>
-      <w:proofErr w:type="spellEnd"/>
-      <w:r>
-        <w:rPr>
-          <w:lang w:val="en-GB"/>
-        </w:rPr>
-        <w:t xml:space="preserve"> exceptionally low level.</w:t>
+        <w:t xml:space="preserve"> The paper describes a process of formulating a classifier on the basis information contained by MIT-BIH arrhythmia database. This data source contains electrocardiographic signals from two sensors. Both were used, which represent not a typical phenomenon. In the learning process, the classifier uses only information with high certainty. Data are based on expert endorsements and the errors found have been corrected over the years. Specific types of heartbeats were divided into special groups according to the standard "Association for the Advancement of Medical Instrumentation" (AAMI). It recommends splitting the specific types into five separate groups according to physiological origin. Rare heartbeats have a limited number of occurrences. For one group, modifying methods were used which allowed to increase sufficiently the amount of data in training sets. This had a beneficial impact on the results. The solution includes feature extraction. The main module of the classifier is a deep neural network. Good result was obtained with tools supporting automatic hyperparameter selection. In ECG signal diagnostics, the most significant task is to properly separate the group of supraventricular and ventricular beats. The study managed to obtain this error at a exceptionally low level.</w:t>
       </w:r>
     </w:p>
     <w:p>
@@ -267,7 +253,21 @@
           <w:noProof/>
           <w:lang w:val="en-GB"/>
         </w:rPr>
-        <w:t xml:space="preserve">Cardiovascular disease is still one of the most frequent causes of death. In many illnesses, including cardiological ones, the decision about life-saving and therapeutic methods depends on quick and correct diagnosis of the disease [4]. Many of the symptoms describe a whole range of illnesses. Making a diagnosis with a significant probability remain not a trivial task. Over time doctors will make greater use of tools that support them take decisions in real time. Medicine already accepts many different solutions, mostly based on artificial intelligence methods. Algorithms frequently use artificial neural networks, Bayesian networks, genetic algorithms, decision trees and fuzzy logic [4]. When a short electrocardiographic record (ECG) analysis is needed, an experienced specialist will have no problem with this. The ECG examination can take up to several days. The correct heart rate can be between 60 and even 90 beats at rest. These produce an unimaginably enormous collection to analyse throughout the day. Therefore automatic classification methods are needed. As a result of the analysis, the doctor receives selected fragments of the signal and proposed types of pathologies [5]. Continuous recording of medical signals is an crucial part of diagnostics. Monitoring and supervision of the patient's current condition allow to provide a range of </w:t>
+        <w:t xml:space="preserve">Cardiovascular disease is still one of the most frequent causes of death. In many illnesses, including cardiological ones, the decision about life-saving and therapeutic methods depends on quick and correct diagnosis of the disease. Many of the symptoms describe a whole range of illnesses. Making a diagnosis with a significant probability remain not a trivial task. Over time doctors will make greater use of tools that support them take decisions in real time. Medicine already accepts many different solutions, mostly based on artificial intelligence methods. Algorithms frequently use artificial neural networks, Bayesian networks, genetic algorithms, decision trees and fuzzy logic. When a short electrocardiographic record (ECG) analysis is needed, an experienced specialist will have no problem with this. The ECG examination can take up to several days. The correct heart rate can be between 60 and even 90 beats at rest. These produce an unimaginably enormous collection to analyse throughout the day. Therefore automatic classification methods are needed. As a result of the analysis, the doctor receives selected fragments of the signal and proposed types of pathologies </w:t>
+      </w:r>
+      <w:r>
+        <w:rPr>
+          <w:noProof/>
+          <w:lang w:val="en-GB"/>
+        </w:rPr>
+        <w:t>[1]</w:t>
+      </w:r>
+      <w:r>
+        <w:rPr>
+          <w:noProof/>
+          <w:lang w:val="en-GB"/>
+        </w:rPr>
+        <w:t xml:space="preserve">. Continuous recording of medical signals is an crucial part of diagnostics. Monitoring and supervision of the patient's current condition allow to provide a range of </w:t>
       </w:r>
       <w:r>
         <w:rPr>
@@ -318,36 +318,62 @@
         <w:rPr>
           <w:lang w:val="en-GB"/>
         </w:rPr>
-        <w:t xml:space="preserve">The data have been pre-processed to obtain better results. Activities to enhance the differences in the processed information are called feature extraction. In order to correctly classify the types of heartbeats, several stages of analysis are necessary. A signal recording with interference can go through a filtering </w:t>
+        <w:t xml:space="preserve">The data have been pre-processed to obtain better results. Activities to enhance the differences in the processed information are called feature extraction. In order to correctly classify the types of heartbeats, several stages of analysis are necessary. A signal recording with interference can go through a filtering proces. This will get rid of noise and </w:t>
       </w:r>
-      <w:proofErr w:type="spellStart"/>
       <w:r>
         <w:rPr>
           <w:lang w:val="en-GB"/>
         </w:rPr>
-        <w:t>proces</w:t>
+        <w:lastRenderedPageBreak/>
+        <w:t xml:space="preserve">artifacts. The following step is the detection of QRS unit in ECG signal. This complex is the most dominant in the time course. Unluckily, some types of beats are not characterised by such a structure. Components coming from the measuring apparatus or pacemaker of the examined patient may also occur. This significantly affects the results when comparatively simple algorithms are implemented. Determining a good QRS refraction position is very important when separating time intervals. There are many libraries with a minor error when it comes to detecting the precise parts in the ECG signal. Only the types described in the MIT-BIH database were utilized to train the created model. This approach was also adopted in </w:t>
       </w:r>
-      <w:proofErr w:type="spellEnd"/>
       <w:r>
         <w:rPr>
           <w:lang w:val="en-GB"/>
         </w:rPr>
-        <w:t xml:space="preserve">. This will get rid of noise and </w:t>
+        <w:t>[2]</w:t>
       </w:r>
-      <w:proofErr w:type="spellStart"/>
       <w:r>
         <w:rPr>
           <w:lang w:val="en-GB"/>
         </w:rPr>
-        <w:lastRenderedPageBreak/>
-        <w:t>artifacts</w:t>
+        <w:t xml:space="preserve">, </w:t>
       </w:r>
-      <w:proofErr w:type="spellEnd"/>
       <w:r>
         <w:rPr>
           <w:lang w:val="en-GB"/>
         </w:rPr>
-        <w:t>. The following step is the detection of QRS unit in ECG signal. This complex is the most dominant in the time course. Unluckily, some types of beats are not characterised by such a structure. Components coming from the measuring apparatus or pacemaker of the examined patient may also occur. This significantly affects the results when comparatively simple algorithms are implemented. Determining a good QRS refraction position is very important when separating time intervals. There are many libraries with a minor error when it comes to detecting the precise parts in the ECG signal. Only the types described in the MIT-BIH database were utilized to train the created model. This approach was also adopted in [13], [20], [21], [22] and allow for good evaluation of the neural network model.</w:t>
+        <w:t>[3]</w:t>
+      </w:r>
+      <w:r>
+        <w:rPr>
+          <w:lang w:val="en-GB"/>
+        </w:rPr>
+        <w:t xml:space="preserve">, </w:t>
+      </w:r>
+      <w:r>
+        <w:rPr>
+          <w:lang w:val="en-GB"/>
+        </w:rPr>
+        <w:t>[4]</w:t>
+      </w:r>
+      <w:r>
+        <w:rPr>
+          <w:lang w:val="en-GB"/>
+        </w:rPr>
+        <w:t xml:space="preserve">, </w:t>
+      </w:r>
+      <w:r>
+        <w:rPr>
+          <w:lang w:val="en-GB"/>
+        </w:rPr>
+        <w:t>[5]</w:t>
+      </w:r>
+      <w:r>
+        <w:rPr>
+          <w:lang w:val="en-GB"/>
+        </w:rPr>
+        <w:t xml:space="preserve"> and allow for good evaluation of the neural network model.</w:t>
       </w:r>
     </w:p>
     <w:p>
@@ -2247,25 +2273,14 @@
                 <w:lang w:val="en-GB"/>
               </w:rPr>
             </w:pPr>
-            <w:proofErr w:type="spellStart"/>
-            <w:r>
-              <w:rPr>
-                <w:rFonts w:ascii="Arial" w:eastAsia="Calibri" w:hAnsi="Arial" w:cs="Arial"/>
-                <w:sz w:val="16"/>
-                <w:szCs w:val="16"/>
-                <w:lang w:val="en-GB"/>
-              </w:rPr>
-              <w:t>Fusuion</w:t>
-            </w:r>
-            <w:proofErr w:type="spellEnd"/>
-            <w:r>
-              <w:rPr>
-                <w:rFonts w:ascii="Arial" w:eastAsia="Calibri" w:hAnsi="Arial" w:cs="Arial"/>
-                <w:sz w:val="16"/>
-                <w:szCs w:val="16"/>
-                <w:lang w:val="en-GB"/>
-              </w:rPr>
-              <w:t xml:space="preserve"> of ventricular and normal beat</w:t>
+            <w:r>
+              <w:rPr>
+                <w:rFonts w:ascii="Arial" w:eastAsia="Calibri" w:hAnsi="Arial" w:cs="Arial"/>
+                <w:sz w:val="16"/>
+                <w:szCs w:val="16"/>
+                <w:lang w:val="en-GB"/>
+              </w:rPr>
+              <w:t>Fusuion of ventricular and normal beat</w:t>
             </w:r>
           </w:p>
         </w:tc>
@@ -2819,13 +2834,97 @@
         <w:rPr>
           <w:lang w:val="en-GB"/>
         </w:rPr>
-        <w:t xml:space="preserve">It is worth mentioning a certain irregularity. The descriptions on the official website [23] from which the MIT-BIH database comes from do not match the markings existing in the waveform files. The numbers, signatures and </w:t>
+        <w:t xml:space="preserve">It is worth mentioning a certain irregularity. The descriptions on the official website </w:t>
       </w:r>
       <w:r>
         <w:rPr>
           <w:lang w:val="en-GB"/>
         </w:rPr>
-        <w:t>appearance of the different types have been analysed to select and change the designations accordingly. The names cited are consistent with those presented in the files and will be used in this work. The type with the designation "!" has not been included at all, mainly due to uncertainty about where it should belong. In the works [24], [16], [10] and [18], it is unincluded. The works [6] and [13] grouped this type into a ventricular ectopic beat group. Attention should be paid to the high prevalence of normal heartbeats. Next are bundle branch blocks beat, premature ventricular contraction and paced beat. Although this is reflected in the probability of occurrence, such a distribution may affect the end results of the classifier.</w:t>
+        <w:t>[6]</w:t>
+      </w:r>
+      <w:r>
+        <w:rPr>
+          <w:lang w:val="en-GB"/>
+        </w:rPr>
+        <w:t xml:space="preserve"> from which the MIT-BIH database comes from do not match the markings existing in the waveform files. The numbers, signatures and appearance of the different types have been analysed to </w:t>
+      </w:r>
+      <w:r>
+        <w:rPr>
+          <w:lang w:val="en-GB"/>
+        </w:rPr>
+        <w:t xml:space="preserve">select and change the designations accordingly. The names cited are consistent with those presented in the files and will be used in this work. The type with the designation "!" has not been included at all, mainly due to uncertainty about where it should belong. In the works </w:t>
+      </w:r>
+      <w:r>
+        <w:rPr>
+          <w:lang w:val="en-GB"/>
+        </w:rPr>
+        <w:t>[7]</w:t>
+      </w:r>
+      <w:r>
+        <w:rPr>
+          <w:lang w:val="en-GB"/>
+        </w:rPr>
+        <w:t xml:space="preserve">, </w:t>
+      </w:r>
+      <w:r>
+        <w:rPr>
+          <w:lang w:val="en-GB"/>
+        </w:rPr>
+        <w:t>[8]</w:t>
+      </w:r>
+      <w:r>
+        <w:rPr>
+          <w:lang w:val="en-GB"/>
+        </w:rPr>
+        <w:t xml:space="preserve">, </w:t>
+      </w:r>
+      <w:r>
+        <w:rPr>
+          <w:lang w:val="en-GB"/>
+        </w:rPr>
+        <w:t>[9]</w:t>
+      </w:r>
+      <w:r>
+        <w:rPr>
+          <w:lang w:val="en-GB"/>
+        </w:rPr>
+        <w:t xml:space="preserve"> and </w:t>
+      </w:r>
+      <w:r>
+        <w:rPr>
+          <w:lang w:val="en-GB"/>
+        </w:rPr>
+        <w:t>[10]</w:t>
+      </w:r>
+      <w:r>
+        <w:rPr>
+          <w:lang w:val="en-GB"/>
+        </w:rPr>
+        <w:t>, it is unincluded. The works [</w:t>
+      </w:r>
+      <w:r>
+        <w:rPr>
+          <w:lang w:val="en-GB"/>
+        </w:rPr>
+        <w:t>11</w:t>
+      </w:r>
+      <w:r>
+        <w:rPr>
+          <w:lang w:val="en-GB"/>
+        </w:rPr>
+        <w:t xml:space="preserve">] and </w:t>
+      </w:r>
+      <w:r>
+        <w:rPr>
+          <w:lang w:val="en-GB"/>
+        </w:rPr>
+        <w:t>[2]</w:t>
+      </w:r>
+      <w:r>
+        <w:rPr>
+          <w:lang w:val="en-GB"/>
+        </w:rPr>
+        <w:t xml:space="preserve"> grouped this type into a ventricular ectopic beat group. Attention should be paid to the high prevalence of normal heartbeats. Next are bundle branch blocks beat, premature ventricular contraction and paced beat. Although this is reflected in the probability of occurrence, such a distribution may affect the end results of the classifier.</w:t>
       </w:r>
     </w:p>
     <w:p>
@@ -2839,7 +2938,55 @@
         <w:rPr>
           <w:lang w:val="en-GB"/>
         </w:rPr>
-        <w:t>The standard formulated by the "Association for the Advancement of Medical Instrumentation" was used in this work. The AAMI standard "EC38:2007" describes the testing and reporting of heart rate results and algorithms for measuring rhythm and impact events. It recommends categorising the types into five specific groups. Corresponding to the standard, the total MIT-BIH database should be divided according to their physiological origin. It is worth mentioning that a lot of work is not fully compliant with the AAMI standard, because NESC and AESC classes are assigned to the group "N" instead of "S" [24]. This approach has emerged in: [13], [10] and [18]. Incorrect labelling affects 245 strokes in the database, which is 8% of all supraventricular ectopic beats. The exact grouping can be witnessed in Table II.</w:t>
+        <w:t xml:space="preserve">The standard formulated by the "Association for the Advancement of Medical Instrumentation" was used in this work. The AAMI standard "EC38:2007" describes the testing and reporting of heart rate results and algorithms for measuring rhythm and impact events. It recommends categorising the types into five specific groups. Corresponding to the standard, the total MIT-BIH database should be divided according to their physiological origin. It is worth mentioning that a lot of work is not fully compliant with the AAMI standard, because NESC and AESC classes are assigned to the group "N" instead of "S" </w:t>
+      </w:r>
+      <w:r>
+        <w:rPr>
+          <w:lang w:val="en-GB"/>
+        </w:rPr>
+        <w:t>[7]</w:t>
+      </w:r>
+      <w:r>
+        <w:rPr>
+          <w:lang w:val="en-GB"/>
+        </w:rPr>
+        <w:t xml:space="preserve">. This approach has emerged in: </w:t>
+      </w:r>
+      <w:r>
+        <w:rPr>
+          <w:lang w:val="en-GB"/>
+        </w:rPr>
+        <w:t>[2]</w:t>
+      </w:r>
+      <w:r>
+        <w:rPr>
+          <w:lang w:val="en-GB"/>
+        </w:rPr>
+        <w:t xml:space="preserve">, </w:t>
+      </w:r>
+      <w:r>
+        <w:rPr>
+          <w:lang w:val="en-GB"/>
+        </w:rPr>
+        <w:t>[9]</w:t>
+      </w:r>
+      <w:r>
+        <w:rPr>
+          <w:lang w:val="en-GB"/>
+        </w:rPr>
+        <w:t xml:space="preserve"> and </w:t>
+      </w:r>
+      <w:r>
+        <w:rPr>
+          <w:lang w:val="en-GB"/>
+        </w:rPr>
+        <w:t>[10]</w:t>
+      </w:r>
+      <w:r>
+        <w:rPr>
+          <w:lang w:val="en-GB"/>
+        </w:rPr>
+        <w:t>. Incorrect labelling affects 245 strokes in the database, which is 8% of all supraventricular ectopic beats. The exact grouping can be witnessed in Table II.</w:t>
       </w:r>
     </w:p>
     <w:p>
@@ -3783,14 +3930,14 @@
         <w:rPr>
           <w:lang w:val="en-GB"/>
         </w:rPr>
-        <w:t xml:space="preserve">Signals were loaded and processed using the Python programming language. Each of two signals is loaded using WFDB library. The name of database indicates the format of its storage. Three essential files are responsible for storing recordings of ECG signals. The header document includes text in ASCII format concerning the title of the record, number and name of channels. In addition, contain </w:t>
+        <w:t xml:space="preserve">Signals were loaded and processed using the Python programming language. Each of two signals is loaded using WFDB library. The name of database indicates the format of its storage. Three essential files are responsible for storing recordings of ECG signals. The header document includes text in ASCII format concerning the title of the record, number and name of channels. In addition, contain information regarding the sampling rate of the signal, </w:t>
       </w:r>
       <w:r>
         <w:rPr>
           <w:lang w:val="en-GB"/>
         </w:rPr>
         <w:lastRenderedPageBreak/>
-        <w:t>information regarding the sampling rate of the signal, recording length and binary format. It may also contain details regarding the age and gender of the person being examined and includes information about the doctor's diagnosis and the medication the patient is taking. The next file is the original signal record in binary format. The last document of the MIT format obtains a file with time annotations. Each record is encoded in 16 bits. The six most important ones are responsible for encoding the type of morphology of the beat or heart rate changes. The remaining bits express the distance from the previous annotation. Each of the separate files is named with a number derived from the name of the study.</w:t>
+        <w:t>recording length and binary format. It may also contain details regarding the age and gender of the person being examined and includes information about the doctor's diagnosis and the medication the patient is taking. The next file is the original signal record in binary format. The last document of the MIT format obtains a file with time annotations. Each record is encoded in 16 bits. The six most important ones are responsible for encoding the type of morphology of the beat or heart rate changes. The remaining bits express the distance from the previous annotation. Each of the separate files is named with a number derived from the name of the study.</w:t>
       </w:r>
     </w:p>
     <w:p>
@@ -3804,7 +3951,19 @@
         <w:rPr>
           <w:lang w:val="en-GB"/>
         </w:rPr>
-        <w:t>Annotations allow to place the R wave in the signal. It allows to keep important compartments and only these are processed further. The range covers 260 signal points with 360 Hz sampling. The annotation place, i.e. the position of the R wave, has been shifted by a distance equal to 40% of the entire range from the first vector point. This value has been selected because of the unique nature of the heartbeat characteristic. At this stage, the information about the specific patient's affiliation is also lost. An insignificant number of papers use two signals, one of them is [16]. This approach allows to get better results.</w:t>
+        <w:t xml:space="preserve">Annotations allow to place the R wave in the signal. It allows to keep important compartments and only these are processed further. The range covers 260 signal points with 360 Hz sampling. The annotation place, i.e. the position of the R wave, has been shifted by a distance equal to 40% of the entire range from the first vector point. This value has been selected because of the unique nature of the heartbeat characteristic. At this stage, the information about the specific patient's affiliation is also lost. An insignificant number of papers use two signals, one of them is </w:t>
+      </w:r>
+      <w:r>
+        <w:rPr>
+          <w:lang w:val="en-GB"/>
+        </w:rPr>
+        <w:t>[8]</w:t>
+      </w:r>
+      <w:r>
+        <w:rPr>
+          <w:lang w:val="en-GB"/>
+        </w:rPr>
+        <w:t>. This approach allows to get better results.</w:t>
       </w:r>
     </w:p>
     <w:p>
@@ -3818,7 +3977,19 @@
         <w:rPr>
           <w:lang w:val="en-GB"/>
         </w:rPr>
-        <w:t>The recording of the ECG signal is affected by a number of disturbances. The time course of the signal can be influenced by the way the measuring equipment is powered, the characteristics of the electrode connection point and patient movements during the test. A standard problem is isoelectric line level fluctuation, which may be caused by chest breathing movements [27].</w:t>
+        <w:t xml:space="preserve">The recording of the ECG signal is affected by a number of disturbances. The time course of the signal can be influenced by the way the measuring equipment is powered, the characteristics of the electrode connection point and patient movements during the test. A standard problem is isoelectric line level fluctuation, which may be caused by chest breathing movements </w:t>
+      </w:r>
+      <w:r>
+        <w:rPr>
+          <w:lang w:val="en-GB"/>
+        </w:rPr>
+        <w:t>[12]</w:t>
+      </w:r>
+      <w:r>
+        <w:rPr>
+          <w:lang w:val="en-GB"/>
+        </w:rPr>
+        <w:t>.</w:t>
       </w:r>
     </w:p>
     <w:p>
@@ -4804,13 +4975,13 @@
         <w:rPr>
           <w:lang w:val="en-GB"/>
         </w:rPr>
-        <w:t xml:space="preserve">One of the frequently used steps when pre-processing an ECG signal is to create a spectrogram. This is a time </w:t>
+        <w:t xml:space="preserve">One of the frequently used steps when pre-processing an ECG signal is to create a spectrogram. This is a time spectrum analysis that shows in the period and frequency </w:t>
       </w:r>
       <w:r>
         <w:rPr>
           <w:lang w:val="en-GB"/>
         </w:rPr>
-        <w:t>spectrum analysis that shows in the period and frequency domains the energy distribution of the studied waveform. It is determined by dividing the signal into shorter periods for which the amplitudes of harmonic components are calculated [28]. The application of this method in subsequent stages of the signal processing allows to bypass many steps that would occur in the initial phase. The spectrogram is created using a moving Fourier transform, illustrating frequency changes.</w:t>
+        <w:t>domains the energy distribution of the studied waveform. It is determined by dividing the signal into shorter periods for which the amplitudes of harmonic components are calculated. The application of this method in subsequent stages of the signal processing allows to bypass many steps that would occur in the initial phase. The spectrogram is created using a moving Fourier transform, illustrating frequency changes.</w:t>
       </w:r>
     </w:p>
     <w:p>
@@ -4824,21 +4995,7 @@
         <w:rPr>
           <w:lang w:val="en-GB"/>
         </w:rPr>
-        <w:t xml:space="preserve">The process of creating the spectrogram applies to both signals. The resulting RGB </w:t>
-      </w:r>
-      <w:proofErr w:type="spellStart"/>
-      <w:r>
-        <w:rPr>
-          <w:lang w:val="en-GB"/>
-        </w:rPr>
-        <w:t>color</w:t>
-      </w:r>
-      <w:proofErr w:type="spellEnd"/>
-      <w:r>
-        <w:rPr>
-          <w:lang w:val="en-GB"/>
-        </w:rPr>
-        <w:t xml:space="preserve"> image represent the product of two processes.</w:t>
+        <w:t>The process of creating the spectrogram applies to both signals. The resulting RGB color image represent the product of two processes.</w:t>
       </w:r>
       <w:r>
         <w:rPr>
@@ -4857,14 +5014,13 @@
           <w:lang w:val="en-GB"/>
         </w:rPr>
       </w:pPr>
-      <w:bookmarkStart w:id="2" w:name="_GoBack"/>
       <w:r>
         <w:rPr>
           <w:rFonts w:ascii="Arial" w:eastAsia="Calibri" w:hAnsi="Arial" w:cs="Arial"/>
           <w:noProof/>
           <w:lang w:val="en-GB"/>
         </w:rPr>
-        <w:pict>
+        <w:pict w14:anchorId="628255D1">
           <v:shapetype id="_x0000_t75" coordsize="21600,21600" o:spt="75" o:preferrelative="t" path="m@4@5l@4@11@9@11@9@5xe" filled="f" stroked="f">
             <v:stroke joinstyle="miter"/>
             <v:formulas>
@@ -4889,11 +5045,11 @@
           </v:shape>
         </w:pict>
       </w:r>
-      <w:bookmarkEnd w:id="2"/>
     </w:p>
     <w:p>
       <w:pPr>
         <w:pStyle w:val="Legenda"/>
+        <w:spacing w:after="240"/>
         <w:jc w:val="both"/>
         <w:rPr>
           <w:b w:val="0"/>
@@ -4968,15 +5124,8 @@
         </w:rPr>
         <w:t>group.</w:t>
       </w:r>
-    </w:p>
-    <w:p>
-      <w:pPr>
-        <w:pStyle w:val="Tekstpodstawowy"/>
-        <w:ind w:firstLine="0"/>
-        <w:rPr>
-          <w:lang w:val="en-GB"/>
-        </w:rPr>
-      </w:pPr>
+      <w:bookmarkStart w:id="2" w:name="_GoBack"/>
+      <w:bookmarkEnd w:id="2"/>
     </w:p>
     <w:p>
       <w:pPr>
@@ -5025,21 +5174,45 @@
         <w:rPr>
           <w:lang w:val="en-GB"/>
         </w:rPr>
-        <w:t xml:space="preserve">Among the various scientific studies, the most frequently used classification methods are the decision tree, the support vector machine (SVM), artificial neural networks or dynamic Bayesian networks [20]. A complex neural net based on convolutional layers will be used in this work. A significant part of modern architectures is characterised by non-linear </w:t>
+        <w:t xml:space="preserve">Among the various scientific studies, the most frequently used classification methods are the decision tree, the support vector machine (SVM), artificial neural networks or dynamic Bayesian networks </w:t>
       </w:r>
       <w:r>
         <w:rPr>
           <w:lang w:val="en-GB"/>
         </w:rPr>
-        <w:lastRenderedPageBreak/>
-        <w:t>topology. Networks of the Inception family (developed by the "Google" Company) are based on functional modules whose inputs are processed by several parallel convolutional branches [1]. In later steps, these inputs are combined. The network consists of a stack of modules. Each of the self-contained modules has three or four branches. The feature of such a construction is to facilitate learning of channels and spatial dependencies. Each of the branches differs in order to learn different features. An additional system which significantly influenced the achievements turned out to be a technique allowing to include residual connections to the model. The networks of this group are called ResNet and were developed by Microsoft.</w:t>
+        <w:t>[3]</w:t>
       </w:r>
       <w:r>
         <w:rPr>
+          <w:lang w:val="en-GB"/>
+        </w:rPr>
+        <w:t xml:space="preserve">. A complex neural net based on convolutional layers will be used in this work. A significant part of modern architectures is characterised by non-linear topology. Networks of the Inception family (developed by </w:t>
+      </w:r>
+      <w:r>
+        <w:rPr>
+          <w:lang w:val="en-GB"/>
+        </w:rPr>
+        <w:lastRenderedPageBreak/>
+        <w:t>the "Google" Company) are based on functional modules whose inputs are processed by several parallel convolutional branches [</w:t>
+      </w:r>
+      <w:r>
+        <w:rPr>
+          <w:lang w:val="en-GB"/>
+        </w:rPr>
+        <w:t>13</w:t>
+      </w:r>
+      <w:r>
+        <w:rPr>
+          <w:lang w:val="en-GB"/>
+        </w:rPr>
+        <w:t>]. In later steps, these inputs are combined. The network consists of a stack of modules. Each of the self-contained modules has three or four branches. The feature of such a construction is to facilitate learning of channels and spatial dependencies. Each of the branches differs in order to learn different features. An additional system which significantly influenced the achievements turned out to be a technique allowing to include residual connections to the model. The networks of this group are called ResNet and were developed by Microsoft.</w:t>
+      </w:r>
+      <w:r>
+        <w:rPr>
           <w:noProof/>
           <w:lang w:val="en-GB"/>
         </w:rPr>
-        <w:pict>
+        <w:pict w14:anchorId="3D230ECA">
           <v:shapetype id="_x0000_t202" coordsize="21600,21600" o:spt="202" path="m,l,21600r21600,l21600,xe">
             <v:stroke joinstyle="miter"/>
             <v:path gradientshapeok="t" o:connecttype="rect"/>
@@ -5114,7 +5287,7 @@
           <w:noProof/>
           <w:lang w:val="en-GB"/>
         </w:rPr>
-        <w:pict>
+        <w:pict w14:anchorId="04FB4064">
           <v:shape id="Symbol zastępczy zawartości 12" o:spid="_x0000_s1026" type="#_x0000_t75" alt="Obraz zawierający tekst&#10;&#10;Opis wygenerowany automatycznie" style="position:absolute;left:0;text-align:left;margin-left:45.35pt;margin-top:572.35pt;width:502.7pt;height:197.55pt;z-index:1;visibility:visible;mso-wrap-distance-top:14.2pt;mso-wrap-distance-bottom:14.2pt;mso-position-horizontal-relative:page;mso-position-vertical-relative:page" o:allowoverlap="f">
             <v:imagedata r:id="rId10" o:title="Obraz zawierający tekst&#10;&#10;Opis wygenerowany automatycznie"/>
             <o:lock v:ext="edit" grouping="t"/>
@@ -5134,13 +5307,7 @@
         <w:rPr>
           <w:lang w:val="en-GB"/>
         </w:rPr>
-        <w:t>Both architectures presented above are remarkably efficient and have low calculation costs. Many solutions have been tested during the creation of this work. The own idea based on generally known diagrams produced good results, but they were not enough. Therefore, it was decided to use the existing architecture. The model based on the construction of Inception-ResNet v2 proved to be the best solution which is available in the Keras library. The schematic diagram of this solution is shown in Figure II.</w:t>
-      </w:r>
-      <w:r>
-        <w:rPr>
-          <w:lang w:val="en-GB"/>
-        </w:rPr>
-        <w:t xml:space="preserve"> </w:t>
+        <w:t xml:space="preserve">Both architectures presented above are remarkably efficient and have low calculation costs. Many solutions have been tested during the creation of this work. The own idea based on generally known diagrams produced good results, but they were not enough. Therefore, it was decided to use the existing architecture. The model based on the construction of Inception-ResNet v2 proved to be the best solution which is available in the Keras library. The schematic diagram of this solution is shown in Figure II. </w:t>
       </w:r>
     </w:p>
     <w:p>
@@ -5179,19 +5346,17 @@
           <w:lang w:val="en-GB"/>
         </w:rPr>
       </w:pPr>
-      <w:proofErr w:type="spellStart"/>
       <w:r>
         <w:rPr>
           <w:lang w:val="en-GB"/>
         </w:rPr>
-        <w:t>Analyzing</w:t>
+        <w:t xml:space="preserve">Analyzing the results remains a troublesome task, </w:t>
       </w:r>
-      <w:proofErr w:type="spellEnd"/>
       <w:r>
         <w:rPr>
           <w:lang w:val="en-GB"/>
         </w:rPr>
-        <w:t xml:space="preserve"> the results remains a troublesome task, especially when the classes you own to having various levels of significance. There are problems where it is better to get a poorer overall score but the most beneficial possible outcome from several specific classes. Table IV presents the exact results of the classification.</w:t>
+        <w:t>especially when the classes you own to having various levels of significance. There are problems where it is better to get a poorer overall score but the most beneficial possible outcome from several specific classes. Table IV presents the exact results of the classification.</w:t>
       </w:r>
     </w:p>
     <w:p>
@@ -6332,20 +6497,14 @@
         <w:rPr>
           <w:lang w:val="en-GB"/>
         </w:rPr>
-        <w:t xml:space="preserve">In order to require a more appropriate comparison, Table </w:t>
+        <w:t xml:space="preserve">In order to require a more appropriate comparison, Table V was created, which shows the percentage results of many research works. Ventricular ectopic class came out fine in </w:t>
       </w:r>
       <w:r>
         <w:rPr>
           <w:lang w:val="en-GB"/>
         </w:rPr>
         <w:lastRenderedPageBreak/>
-        <w:t>V was created, which shows the percentage results of many research works. Ventricular ectopic class came out fine in comparison with other works. The supraventricular ectopic group performed a little less well, but does not differ significantly from other results.</w:t>
-      </w:r>
-      <w:r>
-        <w:rPr>
-          <w:lang w:val="en-GB"/>
-        </w:rPr>
-        <w:t xml:space="preserve"> </w:t>
+        <w:t xml:space="preserve">comparison with other works. The supraventricular ectopic group performed a little less well, but does not differ significantly from other results. </w:t>
       </w:r>
     </w:p>
     <w:p>
@@ -6651,8 +6810,8 @@
                 <w:position w:val="-6"/>
                 <w:lang w:val="en-GB"/>
               </w:rPr>
-              <w:pict>
-                <v:shape id="_x0000_i1081" type="#_x0000_t75" style="width:12pt;height:14.25pt" equationxml="&lt;?xml version=&quot;1.0&quot; encoding=&quot;UTF-8&quot; standalone=&quot;yes&quot;?&gt;&#10;&lt;?mso-application progid=&quot;Word.Document&quot;?&gt;&#10;&lt;w:wordDocument xmlns:aml=&quot;http://schemas.microsoft.com/aml/2001/core&quot; xmlns:wpc=&quot;http://schemas.microsoft.com/office/word/2010/wordprocessingCanvas&quot; xmlns:cx=&quot;http://schemas.microsoft.com/office/drawing/2014/chartex&quot; xmlns:cx1=&quot;http://schemas.microsoft.com/office/drawing/2015/9/8/chartex&quot; xmlns:cx2=&quot;http://schemas.microsoft.com/office/drawing/2015/10/21/chartex&quot; xmlns:cx3=&quot;http://schemas.microsoft.com/office/drawing/2016/5/9/chartex&quot; xmlns:cx4=&quot;http://schemas.microsoft.com/office/drawing/2016/5/10/chartex&quot; xmlns:cx5=&quot;http://schemas.microsoft.com/office/drawing/2016/5/11/chartex&quot; xmlns:cx6=&quot;http://schemas.microsoft.com/office/drawing/2016/5/12/chartex&quot; xmlns:cx7=&quot;http://schemas.microsoft.com/office/drawing/2016/5/13/chartex&quot; xmlns:cx8=&quot;http://schemas.microsoft.com/office/drawing/2016/5/14/chartex&quot; xmlns:dt=&quot;uuid:C2F41010-65B3-11d1-A29F-00AA00C14882&quot; xmlns:mc=&quot;http://schemas.openxmlformats.org/markup-compatibility/2006&quot; xmlns:aink=&quot;http://schemas.microsoft.com/office/drawing/2016/ink&quot; xmlns:am3d=&quot;http://schemas.microsoft.com/office/drawing/2017/model3d&quot; xmlns:o=&quot;urn:schemas-microsoft-com:office:office&quot; xmlns:m=&quot;http://schemas.openxmlformats.org/officeDocument/2006/math&quot; xmlns:v=&quot;urn:schemas-microsoft-com:vml&quot; xmlns:w10=&quot;urn:schemas-microsoft-com:office:word&quot; xmlns:w=&quot;http://schemas.microsoft.com/office/word/2003/wordml&quot; xmlns:wx=&quot;http://schemas.microsoft.com/office/word/2003/auxHint&quot; xmlns:wne=&quot;http://schemas.microsoft.com/office/word/2006/wordml&quot; xmlns:wsp=&quot;http://schemas.microsoft.com/office/word/2003/wordml/sp2&quot; xmlns:sl=&quot;http://schemas.microsoft.com/schemaLibrary/2003/core&quot; w:macrosPresent=&quot;no&quot; w:embeddedObjPresent=&quot;no&quot; w:ocxPresent=&quot;no&quot; xml:space=&quot;preserve&quot;&gt;&lt;w:ignoreSubtree w:val=&quot;http://schemas.microsoft.com/office/word/2003/wordml/sp2&quot;/&gt;&lt;o:DocumentProperties&gt;&lt;o:Version&gt;16&lt;/o:Version&gt;&lt;/o:DocumentProperties&gt;&lt;w:docPr&gt;&lt;w:view w:val=&quot;print&quot;/&gt;&lt;w:zoom w:percent=&quot;120&quot;/&gt;&lt;w:defaultTabStop w:val=&quot;720&quot;/&gt;&lt;w:doNotHyphenateCaps/&gt;&lt;w:punctuationKerning/&gt;&lt;w:characterSpacingControl w:val=&quot;DontCompress&quot;/&gt;&lt;w:optimizeForBrowser/&gt;&lt;w:targetScreenSz w:val=&quot;800x600&quot;/&gt;&lt;w:validateAgainstSchema w:val=&quot;off&quot;/&gt;&lt;w:saveInvalidXML w:val=&quot;off&quot;/&gt;&lt;w:ignoreMixedContent w:val=&quot;off&quot;/&gt;&lt;w:alwaysShowPlaceholderText w:val=&quot;off&quot;/&gt;&lt;w:doNotUnderlineInvalidXML/&gt;&lt;w:compat&gt;&lt;w:doNotUseHTMLParagraphAutoSpacing/&gt;&lt;w:dontAllowFieldEndSelect/&gt;&lt;w:useWord2002TableStyleRules/&gt;&lt;w:useFELayout/&gt;&lt;/w:compat&gt;&lt;wsp:rsids&gt;&lt;wsp:rsidRoot wsp:val=&quot;009303D9&quot;/&gt;&lt;wsp:rsid wsp:val=&quot;00000B1C&quot;/&gt;&lt;wsp:rsid wsp:val=&quot;00024E2D&quot;/&gt;&lt;wsp:rsid wsp:val=&quot;000303BB&quot;/&gt;&lt;wsp:rsid wsp:val=&quot;000317EE&quot;/&gt;&lt;wsp:rsid wsp:val=&quot;000414CD&quot;/&gt;&lt;wsp:rsid wsp:val=&quot;00046094&quot;/&gt;&lt;wsp:rsid wsp:val=&quot;0004781E&quot;/&gt;&lt;wsp:rsid wsp:val=&quot;00066BC1&quot;/&gt;&lt;wsp:rsid wsp:val=&quot;0007226A&quot;/&gt;&lt;wsp:rsid wsp:val=&quot;00073B21&quot;/&gt;&lt;wsp:rsid wsp:val=&quot;0007573E&quot;/&gt;&lt;wsp:rsid wsp:val=&quot;0008758A&quot;/&gt;&lt;wsp:rsid wsp:val=&quot;000C00E3&quot;/&gt;&lt;wsp:rsid wsp:val=&quot;000C09F4&quot;/&gt;&lt;wsp:rsid wsp:val=&quot;000C0D15&quot;/&gt;&lt;wsp:rsid wsp:val=&quot;000C1E68&quot;/&gt;&lt;wsp:rsid wsp:val=&quot;000C2D4A&quot;/&gt;&lt;wsp:rsid wsp:val=&quot;000C73DB&quot;/&gt;&lt;wsp:rsid wsp:val=&quot;000E449D&quot;/&gt;&lt;wsp:rsid wsp:val=&quot;000F2CDE&quot;/&gt;&lt;wsp:rsid wsp:val=&quot;00106B9D&quot;/&gt;&lt;wsp:rsid wsp:val=&quot;00117220&quot;/&gt;&lt;wsp:rsid wsp:val=&quot;001225CC&quot;/&gt;&lt;wsp:rsid wsp:val=&quot;00127433&quot;/&gt;&lt;wsp:rsid wsp:val=&quot;00127F67&quot;/&gt;&lt;wsp:rsid wsp:val=&quot;00130058&quot;/&gt;&lt;wsp:rsid wsp:val=&quot;00142ED5&quot;/&gt;&lt;wsp:rsid wsp:val=&quot;001443CF&quot;/&gt;&lt;wsp:rsid wsp:val=&quot;001479F3&quot;/&gt;&lt;wsp:rsid wsp:val=&quot;00155D6F&quot;/&gt;&lt;wsp:rsid wsp:val=&quot;001637C1&quot;/&gt;&lt;wsp:rsid wsp:val=&quot;00172B19&quot;/&gt;&lt;wsp:rsid wsp:val=&quot;001810BF&quot;/&gt;&lt;wsp:rsid wsp:val=&quot;0018229D&quot;/&gt;&lt;wsp:rsid wsp:val=&quot;001A2EFD&quot;/&gt;&lt;wsp:rsid wsp:val=&quot;001A3B3D&quot;/&gt;&lt;wsp:rsid wsp:val=&quot;001B4DD8&quot;/&gt;&lt;wsp:rsid wsp:val=&quot;001B67DC&quot;/&gt;&lt;wsp:rsid wsp:val=&quot;001B7585&quot;/&gt;&lt;wsp:rsid wsp:val=&quot;001D155F&quot;/&gt;&lt;wsp:rsid wsp:val=&quot;001D2DC0&quot;/&gt;&lt;wsp:rsid wsp:val=&quot;001E016A&quot;/&gt;&lt;wsp:rsid wsp:val=&quot;001E65EB&quot;/&gt;&lt;wsp:rsid wsp:val=&quot;001E7AAE&quot;/&gt;&lt;wsp:rsid wsp:val=&quot;001F05DA&quot;/&gt;&lt;wsp:rsid wsp:val=&quot;002065C5&quot;/&gt;&lt;wsp:rsid wsp:val=&quot;002178B0&quot;/&gt;&lt;wsp:rsid wsp:val=&quot;002254A9&quot;/&gt;&lt;wsp:rsid wsp:val=&quot;00233C11&quot;/&gt;&lt;wsp:rsid wsp:val=&quot;00233D97&quot;/&gt;&lt;wsp:rsid wsp:val=&quot;002347A2&quot;/&gt;&lt;wsp:rsid wsp:val=&quot;00235071&quot;/&gt;&lt;wsp:rsid wsp:val=&quot;0024152E&quot;/&gt;&lt;wsp:rsid wsp:val=&quot;00245143&quot;/&gt;&lt;wsp:rsid wsp:val=&quot;0024695F&quot;/&gt;&lt;wsp:rsid wsp:val=&quot;00253D94&quot;/&gt;&lt;wsp:rsid wsp:val=&quot;00275942&quot;/&gt;&lt;wsp:rsid wsp:val=&quot;00283DCC&quot;/&gt;&lt;wsp:rsid wsp:val=&quot;00284A46&quot;/&gt;&lt;wsp:rsid wsp:val=&quot;002850E3&quot;/&gt;&lt;wsp:rsid wsp:val=&quot;00290404&quot;/&gt;&lt;wsp:rsid wsp:val=&quot;00297BCA&quot;/&gt;&lt;wsp:rsid wsp:val=&quot;002B1AAB&quot;/&gt;&lt;wsp:rsid wsp:val=&quot;002D3722&quot;/&gt;&lt;wsp:rsid wsp:val=&quot;002D41DF&quot;/&gt;&lt;wsp:rsid wsp:val=&quot;002E4363&quot;/&gt;&lt;wsp:rsid wsp:val=&quot;00303664&quot;/&gt;&lt;wsp:rsid wsp:val=&quot;003065C9&quot;/&gt;&lt;wsp:rsid wsp:val=&quot;00323AA6&quot;/&gt;&lt;wsp:rsid wsp:val=&quot;003241E7&quot;/&gt;&lt;wsp:rsid wsp:val=&quot;00324B05&quot;/&gt;&lt;wsp:rsid wsp:val=&quot;00327A52&quot;/&gt;&lt;wsp:rsid wsp:val=&quot;00327D6C&quot;/&gt;&lt;wsp:rsid wsp:val=&quot;003321B0&quot;/&gt;&lt;wsp:rsid wsp:val=&quot;00340E8A&quot;/&gt;&lt;wsp:rsid wsp:val=&quot;00342E16&quot;/&gt;&lt;wsp:rsid wsp:val=&quot;003522E7&quot;/&gt;&lt;wsp:rsid wsp:val=&quot;00354FCF&quot;/&gt;&lt;wsp:rsid wsp:val=&quot;003668C4&quot;/&gt;&lt;wsp:rsid wsp:val=&quot;00382B87&quot;/&gt;&lt;wsp:rsid wsp:val=&quot;0038493E&quot;/&gt;&lt;wsp:rsid wsp:val=&quot;00387BFE&quot;/&gt;&lt;wsp:rsid wsp:val=&quot;00394BA2&quot;/&gt;&lt;wsp:rsid wsp:val=&quot;003A19E2&quot;/&gt;&lt;wsp:rsid wsp:val=&quot;003A38B3&quot;/&gt;&lt;wsp:rsid wsp:val=&quot;003A4A54&quot;/&gt;&lt;wsp:rsid wsp:val=&quot;003B4E04&quot;/&gt;&lt;wsp:rsid wsp:val=&quot;003C2B17&quot;/&gt;&lt;wsp:rsid wsp:val=&quot;003C623B&quot;/&gt;&lt;wsp:rsid wsp:val=&quot;003C7A85&quot;/&gt;&lt;wsp:rsid wsp:val=&quot;003E3F31&quot;/&gt;&lt;wsp:rsid wsp:val=&quot;003E799A&quot;/&gt;&lt;wsp:rsid wsp:val=&quot;003F1287&quot;/&gt;&lt;wsp:rsid wsp:val=&quot;003F56F1&quot;/&gt;&lt;wsp:rsid wsp:val=&quot;003F5739&quot;/&gt;&lt;wsp:rsid wsp:val=&quot;003F5A08&quot;/&gt;&lt;wsp:rsid wsp:val=&quot;00401645&quot;/&gt;&lt;wsp:rsid wsp:val=&quot;00420716&quot;/&gt;&lt;wsp:rsid wsp:val=&quot;004325FB&quot;/&gt;&lt;wsp:rsid wsp:val=&quot;00436521&quot;/&gt;&lt;wsp:rsid wsp:val=&quot;004432BA&quot;/&gt;&lt;wsp:rsid wsp:val=&quot;0044407E&quot;/&gt;&lt;wsp:rsid wsp:val=&quot;00446BAB&quot;/&gt;&lt;wsp:rsid wsp:val=&quot;00447BB9&quot;/&gt;&lt;wsp:rsid wsp:val=&quot;004530DB&quot;/&gt;&lt;wsp:rsid wsp:val=&quot;0045695F&quot;/&gt;&lt;wsp:rsid wsp:val=&quot;00456E64&quot;/&gt;&lt;wsp:rsid wsp:val=&quot;0046031D&quot;/&gt;&lt;wsp:rsid wsp:val=&quot;00460D28&quot;/&gt;&lt;wsp:rsid wsp:val=&quot;004649C5&quot;/&gt;&lt;wsp:rsid wsp:val=&quot;0046578C&quot;/&gt;&lt;wsp:rsid wsp:val=&quot;00474FC9&quot;/&gt;&lt;wsp:rsid wsp:val=&quot;0048324B&quot;/&gt;&lt;wsp:rsid wsp:val=&quot;00491C24&quot;/&gt;&lt;wsp:rsid wsp:val=&quot;004B0613&quot;/&gt;&lt;wsp:rsid wsp:val=&quot;004B7CCD&quot;/&gt;&lt;wsp:rsid wsp:val=&quot;004C0223&quot;/&gt;&lt;wsp:rsid wsp:val=&quot;004C787D&quot;/&gt;&lt;wsp:rsid wsp:val=&quot;004D2A6A&quot;/&gt;&lt;wsp:rsid wsp:val=&quot;004D72B5&quot;/&gt;&lt;wsp:rsid wsp:val=&quot;004F2D98&quot;/&gt;&lt;wsp:rsid wsp:val=&quot;004F3676&quot;/&gt;&lt;wsp:rsid wsp:val=&quot;004F64FC&quot;/&gt;&lt;wsp:rsid wsp:val=&quot;0050417E&quot;/&gt;&lt;wsp:rsid wsp:val=&quot;00505884&quot;/&gt;&lt;wsp:rsid wsp:val=&quot;00511B98&quot;/&gt;&lt;wsp:rsid wsp:val=&quot;00512E40&quot;/&gt;&lt;wsp:rsid wsp:val=&quot;0051384F&quot;/&gt;&lt;wsp:rsid wsp:val=&quot;00513E17&quot;/&gt;&lt;wsp:rsid wsp:val=&quot;005351CC&quot;/&gt;&lt;wsp:rsid wsp:val=&quot;005363AB&quot;/&gt;&lt;wsp:rsid wsp:val=&quot;00543305&quot;/&gt;&lt;wsp:rsid wsp:val=&quot;00551B7F&quot;/&gt;&lt;wsp:rsid wsp:val=&quot;005611D7&quot;/&gt;&lt;wsp:rsid wsp:val=&quot;005622CD&quot;/&gt;&lt;wsp:rsid wsp:val=&quot;005642A4&quot;/&gt;&lt;wsp:rsid wsp:val=&quot;0056610F&quot;/&gt;&lt;wsp:rsid wsp:val=&quot;00571166&quot;/&gt;&lt;wsp:rsid wsp:val=&quot;00575BCA&quot;/&gt;&lt;wsp:rsid wsp:val=&quot;005824E1&quot;/&gt;&lt;wsp:rsid wsp:val=&quot;0059744F&quot;/&gt;&lt;wsp:rsid wsp:val=&quot;005B0344&quot;/&gt;&lt;wsp:rsid wsp:val=&quot;005B1BBD&quot;/&gt;&lt;wsp:rsid wsp:val=&quot;005B41FA&quot;/&gt;&lt;wsp:rsid wsp:val=&quot;005B520E&quot;/&gt;&lt;wsp:rsid wsp:val=&quot;005D5098&quot;/&gt;&lt;wsp:rsid wsp:val=&quot;005E21B7&quot;/&gt;&lt;wsp:rsid wsp:val=&quot;005E2800&quot;/&gt;&lt;wsp:rsid wsp:val=&quot;005F2BE1&quot;/&gt;&lt;wsp:rsid wsp:val=&quot;00605825&quot;/&gt;&lt;wsp:rsid wsp:val=&quot;006308DE&quot;/&gt;&lt;wsp:rsid wsp:val=&quot;00645D22&quot;/&gt;&lt;wsp:rsid wsp:val=&quot;00647700&quot;/&gt;&lt;wsp:rsid wsp:val=&quot;00651A08&quot;/&gt;&lt;wsp:rsid wsp:val=&quot;00652F25&quot;/&gt;&lt;wsp:rsid wsp:val=&quot;00653156&quot;/&gt;&lt;wsp:rsid wsp:val=&quot;00654204&quot;/&gt;&lt;wsp:rsid wsp:val=&quot;006555D1&quot;/&gt;&lt;wsp:rsid wsp:val=&quot;0066174B&quot;/&gt;&lt;wsp:rsid wsp:val=&quot;0066504C&quot;/&gt;&lt;wsp:rsid wsp:val=&quot;00670434&quot;/&gt;&lt;wsp:rsid wsp:val=&quot;006835F8&quot;/&gt;&lt;wsp:rsid wsp:val=&quot;00691FCE&quot;/&gt;&lt;wsp:rsid wsp:val=&quot;006A3E4F&quot;/&gt;&lt;wsp:rsid wsp:val=&quot;006A65F7&quot;/&gt;&lt;wsp:rsid wsp:val=&quot;006B327C&quot;/&gt;&lt;wsp:rsid wsp:val=&quot;006B603C&quot;/&gt;&lt;wsp:rsid wsp:val=&quot;006B6320&quot;/&gt;&lt;wsp:rsid wsp:val=&quot;006B6B66&quot;/&gt;&lt;wsp:rsid wsp:val=&quot;006B7FF9&quot;/&gt;&lt;wsp:rsid wsp:val=&quot;006C375D&quot;/&gt;&lt;wsp:rsid wsp:val=&quot;006C4156&quot;/&gt;&lt;wsp:rsid wsp:val=&quot;006E6594&quot;/&gt;&lt;wsp:rsid wsp:val=&quot;006F5459&quot;/&gt;&lt;wsp:rsid wsp:val=&quot;006F6578&quot;/&gt;&lt;wsp:rsid wsp:val=&quot;006F6D3D&quot;/&gt;&lt;wsp:rsid wsp:val=&quot;006F7FCE&quot;/&gt;&lt;wsp:rsid wsp:val=&quot;00705708&quot;/&gt;&lt;wsp:rsid wsp:val=&quot;00710872&quot;/&gt;&lt;wsp:rsid wsp:val=&quot;00715BEA&quot;/&gt;&lt;wsp:rsid wsp:val=&quot;00716FD5&quot;/&gt;&lt;wsp:rsid wsp:val=&quot;0072538D&quot;/&gt;&lt;wsp:rsid wsp:val=&quot;00735108&quot;/&gt;&lt;wsp:rsid wsp:val=&quot;00740B76&quot;/&gt;&lt;wsp:rsid wsp:val=&quot;00740EEA&quot;/&gt;&lt;wsp:rsid wsp:val=&quot;007646B1&quot;/&gt;&lt;wsp:rsid wsp:val=&quot;007648A6&quot;/&gt;&lt;wsp:rsid wsp:val=&quot;00773A30&quot;/&gt;&lt;wsp:rsid wsp:val=&quot;00784C91&quot;/&gt;&lt;wsp:rsid wsp:val=&quot;00785147&quot;/&gt;&lt;wsp:rsid wsp:val=&quot;00785316&quot;/&gt;&lt;wsp:rsid wsp:val=&quot;00793128&quot;/&gt;&lt;wsp:rsid wsp:val=&quot;00794804&quot;/&gt;&lt;wsp:rsid wsp:val=&quot;00796D3A&quot;/&gt;&lt;wsp:rsid wsp:val=&quot;007A002B&quot;/&gt;&lt;wsp:rsid wsp:val=&quot;007B33F1&quot;/&gt;&lt;wsp:rsid wsp:val=&quot;007B5A17&quot;/&gt;&lt;wsp:rsid wsp:val=&quot;007B6DDA&quot;/&gt;&lt;wsp:rsid wsp:val=&quot;007C0308&quot;/&gt;&lt;wsp:rsid wsp:val=&quot;007C2FF2&quot;/&gt;&lt;wsp:rsid wsp:val=&quot;007D0C3E&quot;/&gt;&lt;wsp:rsid wsp:val=&quot;007D2B11&quot;/&gt;&lt;wsp:rsid wsp:val=&quot;007D605C&quot;/&gt;&lt;wsp:rsid wsp:val=&quot;007D6232&quot;/&gt;&lt;wsp:rsid wsp:val=&quot;007E1F03&quot;/&gt;&lt;wsp:rsid wsp:val=&quot;007E71D5&quot;/&gt;&lt;wsp:rsid wsp:val=&quot;007F1F99&quot;/&gt;&lt;wsp:rsid wsp:val=&quot;007F305E&quot;/&gt;&lt;wsp:rsid wsp:val=&quot;007F768F&quot;/&gt;&lt;wsp:rsid wsp:val=&quot;00801A70&quot;/&gt;&lt;wsp:rsid wsp:val=&quot;0080791D&quot;/&gt;&lt;wsp:rsid wsp:val=&quot;00814CD0&quot;/&gt;&lt;wsp:rsid wsp:val=&quot;00827C38&quot;/&gt;&lt;wsp:rsid wsp:val=&quot;00836367&quot;/&gt;&lt;wsp:rsid wsp:val=&quot;00841E4B&quot;/&gt;&lt;wsp:rsid wsp:val=&quot;00842E21&quot;/&gt;&lt;wsp:rsid wsp:val=&quot;00850EEB&quot;/&gt;&lt;wsp:rsid wsp:val=&quot;0086082C&quot;/&gt;&lt;wsp:rsid wsp:val=&quot;008674A2&quot;/&gt;&lt;wsp:rsid wsp:val=&quot;008710F1&quot;/&gt;&lt;wsp:rsid wsp:val=&quot;00873603&quot;/&gt;&lt;wsp:rsid wsp:val=&quot;00873677&quot;/&gt;&lt;wsp:rsid wsp:val=&quot;00882500&quot;/&gt;&lt;wsp:rsid wsp:val=&quot;008849BF&quot;/&gt;&lt;wsp:rsid wsp:val=&quot;00895AEB&quot;/&gt;&lt;wsp:rsid wsp:val=&quot;008A2C7D&quot;/&gt;&lt;wsp:rsid wsp:val=&quot;008A4FCD&quot;/&gt;&lt;wsp:rsid wsp:val=&quot;008A5D24&quot;/&gt;&lt;wsp:rsid wsp:val=&quot;008B1834&quot;/&gt;&lt;wsp:rsid wsp:val=&quot;008B2593&quot;/&gt;&lt;wsp:rsid wsp:val=&quot;008C4B23&quot;/&gt;&lt;wsp:rsid wsp:val=&quot;008C6777&quot;/&gt;&lt;wsp:rsid wsp:val=&quot;008D0996&quot;/&gt;&lt;wsp:rsid wsp:val=&quot;008D5C39&quot;/&gt;&lt;wsp:rsid wsp:val=&quot;008E0F5D&quot;/&gt;&lt;wsp:rsid wsp:val=&quot;008E197E&quot;/&gt;&lt;wsp:rsid wsp:val=&quot;008E4364&quot;/&gt;&lt;wsp:rsid wsp:val=&quot;008F259E&quot;/&gt;&lt;wsp:rsid wsp:val=&quot;008F6E2C&quot;/&gt;&lt;wsp:rsid wsp:val=&quot;00902721&quot;/&gt;&lt;wsp:rsid wsp:val=&quot;00915F09&quot;/&gt;&lt;wsp:rsid wsp:val=&quot;00917B65&quot;/&gt;&lt;wsp:rsid wsp:val=&quot;00920F40&quot;/&gt;&lt;wsp:rsid wsp:val=&quot;009303D9&quot;/&gt;&lt;wsp:rsid wsp:val=&quot;0093072F&quot;/&gt;&lt;wsp:rsid wsp:val=&quot;0093077E&quot;/&gt;&lt;wsp:rsid wsp:val=&quot;0093235E&quot;/&gt;&lt;wsp:rsid wsp:val=&quot;00933C64&quot;/&gt;&lt;wsp:rsid wsp:val=&quot;0094245E&quot;/&gt;&lt;wsp:rsid wsp:val=&quot;00954526&quot;/&gt;&lt;wsp:rsid wsp:val=&quot;0096715C&quot;/&gt;&lt;wsp:rsid wsp:val=&quot;00972203&quot;/&gt;&lt;wsp:rsid wsp:val=&quot;00982A3C&quot;/&gt;&lt;wsp:rsid wsp:val=&quot;00990B4A&quot;/&gt;&lt;wsp:rsid wsp:val=&quot;0099252A&quot;/&gt;&lt;wsp:rsid wsp:val=&quot;009A1F9B&quot;/&gt;&lt;wsp:rsid wsp:val=&quot;009B2000&quot;/&gt;&lt;wsp:rsid wsp:val=&quot;009C6C82&quot;/&gt;&lt;wsp:rsid wsp:val=&quot;009D0883&quot;/&gt;&lt;wsp:rsid wsp:val=&quot;009D14AE&quot;/&gt;&lt;wsp:rsid wsp:val=&quot;009D1CE1&quot;/&gt;&lt;wsp:rsid wsp:val=&quot;009E3615&quot;/&gt;&lt;wsp:rsid wsp:val=&quot;009F1D79&quot;/&gt;&lt;wsp:rsid wsp:val=&quot;009F6FC0&quot;/&gt;&lt;wsp:rsid wsp:val=&quot;009F71E6&quot;/&gt;&lt;wsp:rsid wsp:val=&quot;00A059B3&quot;/&gt;&lt;wsp:rsid wsp:val=&quot;00A0722B&quot;/&gt;&lt;wsp:rsid wsp:val=&quot;00A11C61&quot;/&gt;&lt;wsp:rsid wsp:val=&quot;00A16944&quot;/&gt;&lt;wsp:rsid wsp:val=&quot;00A20C68&quot;/&gt;&lt;wsp:rsid wsp:val=&quot;00A25909&quot;/&gt;&lt;wsp:rsid wsp:val=&quot;00A334A2&quot;/&gt;&lt;wsp:rsid wsp:val=&quot;00A365DA&quot;/&gt;&lt;wsp:rsid wsp:val=&quot;00A43E58&quot;/&gt;&lt;wsp:rsid wsp:val=&quot;00A44C6E&quot;/&gt;&lt;wsp:rsid wsp:val=&quot;00A6210B&quot;/&gt;&lt;wsp:rsid wsp:val=&quot;00A64103&quot;/&gt;&lt;wsp:rsid wsp:val=&quot;00A7111C&quot;/&gt;&lt;wsp:rsid wsp:val=&quot;00A72614&quot;/&gt;&lt;wsp:rsid wsp:val=&quot;00A77D41&quot;/&gt;&lt;wsp:rsid wsp:val=&quot;00AB2829&quot;/&gt;&lt;wsp:rsid wsp:val=&quot;00AB6954&quot;/&gt;&lt;wsp:rsid wsp:val=&quot;00AB7C56&quot;/&gt;&lt;wsp:rsid wsp:val=&quot;00AC1D81&quot;/&gt;&lt;wsp:rsid wsp:val=&quot;00AD5770&quot;/&gt;&lt;wsp:rsid wsp:val=&quot;00AE3409&quot;/&gt;&lt;wsp:rsid wsp:val=&quot;00AE47B9&quot;/&gt;&lt;wsp:rsid wsp:val=&quot;00AE521C&quot;/&gt;&lt;wsp:rsid wsp:val=&quot;00AE5FBA&quot;/&gt;&lt;wsp:rsid wsp:val=&quot;00AF242A&quot;/&gt;&lt;wsp:rsid wsp:val=&quot;00AF2951&quot;/&gt;&lt;wsp:rsid wsp:val=&quot;00AF3945&quot;/&gt;&lt;wsp:rsid wsp:val=&quot;00AF6789&quot;/&gt;&lt;wsp:rsid wsp:val=&quot;00AF7FC9&quot;/&gt;&lt;wsp:rsid wsp:val=&quot;00B00ECC&quot;/&gt;&lt;wsp:rsid wsp:val=&quot;00B015D6&quot;/&gt;&lt;wsp:rsid wsp:val=&quot;00B02FF3&quot;/&gt;&lt;wsp:rsid wsp:val=&quot;00B07FC2&quot;/&gt;&lt;wsp:rsid wsp:val=&quot;00B11A60&quot;/&gt;&lt;wsp:rsid wsp:val=&quot;00B14C16&quot;/&gt;&lt;wsp:rsid wsp:val=&quot;00B1743D&quot;/&gt;&lt;wsp:rsid wsp:val=&quot;00B22613&quot;/&gt;&lt;wsp:rsid wsp:val=&quot;00B26D9D&quot;/&gt;&lt;wsp:rsid wsp:val=&quot;00B3749C&quot;/&gt;&lt;wsp:rsid wsp:val=&quot;00B42AC6&quot;/&gt;&lt;wsp:rsid wsp:val=&quot;00B45CD6&quot;/&gt;&lt;wsp:rsid wsp:val=&quot;00B618C1&quot;/&gt;&lt;wsp:rsid wsp:val=&quot;00B67066&quot;/&gt;&lt;wsp:rsid wsp:val=&quot;00B72667&quot;/&gt;&lt;wsp:rsid wsp:val=&quot;00B7454A&quot;/&gt;&lt;wsp:rsid wsp:val=&quot;00B7457D&quot;/&gt;&lt;wsp:rsid wsp:val=&quot;00B75F54&quot;/&gt;&lt;wsp:rsid wsp:val=&quot;00B768D1&quot;/&gt;&lt;wsp:rsid wsp:val=&quot;00B846C0&quot;/&gt;&lt;wsp:rsid wsp:val=&quot;00B9538E&quot;/&gt;&lt;wsp:rsid wsp:val=&quot;00BA1025&quot;/&gt;&lt;wsp:rsid wsp:val=&quot;00BB4256&quot;/&gt;&lt;wsp:rsid wsp:val=&quot;00BC0E31&quot;/&gt;&lt;wsp:rsid wsp:val=&quot;00BC0F44&quot;/&gt;&lt;wsp:rsid wsp:val=&quot;00BC3420&quot;/&gt;&lt;wsp:rsid wsp:val=&quot;00BD670B&quot;/&gt;&lt;wsp:rsid wsp:val=&quot;00BE0279&quot;/&gt;&lt;wsp:rsid wsp:val=&quot;00BE7CB6&quot;/&gt;&lt;wsp:rsid wsp:val=&quot;00BE7D3C&quot;/&gt;&lt;wsp:rsid wsp:val=&quot;00BF157A&quot;/&gt;&lt;wsp:rsid wsp:val=&quot;00BF5FF6&quot;/&gt;&lt;wsp:rsid wsp:val=&quot;00C0207F&quot;/&gt;&lt;wsp:rsid wsp:val=&quot;00C13318&quot;/&gt;&lt;wsp:rsid wsp:val=&quot;00C16117&quot;/&gt;&lt;wsp:rsid wsp:val=&quot;00C3075A&quot;/&gt;&lt;wsp:rsid wsp:val=&quot;00C31059&quot;/&gt;&lt;wsp:rsid wsp:val=&quot;00C31074&quot;/&gt;&lt;wsp:rsid wsp:val=&quot;00C326F0&quot;/&gt;&lt;wsp:rsid wsp:val=&quot;00C50EAA&quot;/&gt;&lt;wsp:rsid wsp:val=&quot;00C66091&quot;/&gt;&lt;wsp:rsid wsp:val=&quot;00C75486&quot;/&gt;&lt;wsp:rsid wsp:val=&quot;00C82776&quot;/&gt;&lt;wsp:rsid wsp:val=&quot;00C836B1&quot;/&gt;&lt;wsp:rsid wsp:val=&quot;00C87788&quot;/&gt;&lt;wsp:rsid wsp:val=&quot;00C919A4&quot;/&gt;&lt;wsp:rsid wsp:val=&quot;00C91EC7&quot;/&gt;&lt;wsp:rsid wsp:val=&quot;00CA34BA&quot;/&gt;&lt;wsp:rsid wsp:val=&quot;00CA4392&quot;/&gt;&lt;wsp:rsid wsp:val=&quot;00CA4F89&quot;/&gt;&lt;wsp:rsid wsp:val=&quot;00CA6EC3&quot;/&gt;&lt;wsp:rsid wsp:val=&quot;00CB5499&quot;/&gt;&lt;wsp:rsid wsp:val=&quot;00CC2289&quot;/&gt;&lt;wsp:rsid wsp:val=&quot;00CC393F&quot;/&gt;&lt;wsp:rsid wsp:val=&quot;00CC3DF3&quot;/&gt;&lt;wsp:rsid wsp:val=&quot;00CD0DA8&quot;/&gt;&lt;wsp:rsid wsp:val=&quot;00CD49C1&quot;/&gt;&lt;wsp:rsid wsp:val=&quot;00CE4D77&quot;/&gt;&lt;wsp:rsid wsp:val=&quot;00CF1C2A&quot;/&gt;&lt;wsp:rsid wsp:val=&quot;00CF4AB1&quot;/&gt;&lt;wsp:rsid wsp:val=&quot;00CF745F&quot;/&gt;&lt;wsp:rsid wsp:val=&quot;00D016D9&quot;/&gt;&lt;wsp:rsid wsp:val=&quot;00D02429&quot;/&gt;&lt;wsp:rsid wsp:val=&quot;00D2176E&quot;/&gt;&lt;wsp:rsid wsp:val=&quot;00D24A5B&quot;/&gt;&lt;wsp:rsid wsp:val=&quot;00D32713&quot;/&gt;&lt;wsp:rsid wsp:val=&quot;00D33583&quot;/&gt;&lt;wsp:rsid wsp:val=&quot;00D33E67&quot;/&gt;&lt;wsp:rsid wsp:val=&quot;00D34139&quot;/&gt;&lt;wsp:rsid wsp:val=&quot;00D36022&quot;/&gt;&lt;wsp:rsid wsp:val=&quot;00D4022F&quot;/&gt;&lt;wsp:rsid wsp:val=&quot;00D42E55&quot;/&gt;&lt;wsp:rsid wsp:val=&quot;00D44357&quot;/&gt;&lt;wsp:rsid wsp:val=&quot;00D46E88&quot;/&gt;&lt;wsp:rsid wsp:val=&quot;00D50332&quot;/&gt;&lt;wsp:rsid wsp:val=&quot;00D632BE&quot;/&gt;&lt;wsp:rsid wsp:val=&quot;00D64DE9&quot;/&gt;&lt;wsp:rsid wsp:val=&quot;00D72D06&quot;/&gt;&lt;wsp:rsid wsp:val=&quot;00D7522C&quot;/&gt;&lt;wsp:rsid wsp:val=&quot;00D7536F&quot;/&gt;&lt;wsp:rsid wsp:val=&quot;00D76668&quot;/&gt;&lt;wsp:rsid wsp:val=&quot;00D81620&quot;/&gt;&lt;wsp:rsid wsp:val=&quot;00D878A4&quot;/&gt;&lt;wsp:rsid wsp:val=&quot;00DB1779&quot;/&gt;&lt;wsp:rsid wsp:val=&quot;00DB1FFF&quot;/&gt;&lt;wsp:rsid wsp:val=&quot;00DC321C&quot;/&gt;&lt;wsp:rsid wsp:val=&quot;00DC7F00&quot;/&gt;&lt;wsp:rsid wsp:val=&quot;00DD211E&quot;/&gt;&lt;wsp:rsid wsp:val=&quot;00DD3A50&quot;/&gt;&lt;wsp:rsid wsp:val=&quot;00DD6735&quot;/&gt;&lt;wsp:rsid wsp:val=&quot;00DE219A&quot;/&gt;&lt;wsp:rsid wsp:val=&quot;00DE2363&quot;/&gt;&lt;wsp:rsid wsp:val=&quot;00DE2709&quot;/&gt;&lt;wsp:rsid wsp:val=&quot;00DF33F7&quot;/&gt;&lt;wsp:rsid wsp:val=&quot;00E007A0&quot;/&gt;&lt;wsp:rsid wsp:val=&quot;00E07383&quot;/&gt;&lt;wsp:rsid wsp:val=&quot;00E10B2A&quot;/&gt;&lt;wsp:rsid wsp:val=&quot;00E11D99&quot;/&gt;&lt;wsp:rsid wsp:val=&quot;00E165BC&quot;/&gt;&lt;wsp:rsid wsp:val=&quot;00E17BBD&quot;/&gt;&lt;wsp:rsid wsp:val=&quot;00E23021&quot;/&gt;&lt;wsp:rsid wsp:val=&quot;00E40C97&quot;/&gt;&lt;wsp:rsid wsp:val=&quot;00E43760&quot;/&gt;&lt;wsp:rsid wsp:val=&quot;00E50CE8&quot;/&gt;&lt;wsp:rsid wsp:val=&quot;00E5264B&quot;/&gt;&lt;wsp:rsid wsp:val=&quot;00E5340D&quot;/&gt;&lt;wsp:rsid wsp:val=&quot;00E61E12&quot;/&gt;&lt;wsp:rsid wsp:val=&quot;00E6238F&quot;/&gt;&lt;wsp:rsid wsp:val=&quot;00E7596C&quot;/&gt;&lt;wsp:rsid wsp:val=&quot;00E878F2&quot;/&gt;&lt;wsp:rsid wsp:val=&quot;00E90290&quot;/&gt;&lt;wsp:rsid wsp:val=&quot;00E9085D&quot;/&gt;&lt;wsp:rsid wsp:val=&quot;00E94102&quot;/&gt;&lt;wsp:rsid wsp:val=&quot;00EA0943&quot;/&gt;&lt;wsp:rsid wsp:val=&quot;00EA4EE6&quot;/&gt;&lt;wsp:rsid wsp:val=&quot;00EA6858&quot;/&gt;&lt;wsp:rsid wsp:val=&quot;00EB18B8&quot;/&gt;&lt;wsp:rsid wsp:val=&quot;00EC00E6&quot;/&gt;&lt;wsp:rsid wsp:val=&quot;00EC28B4&quot;/&gt;&lt;wsp:rsid wsp:val=&quot;00EC6CC7&quot;/&gt;&lt;wsp:rsid wsp:val=&quot;00ED0149&quot;/&gt;&lt;wsp:rsid wsp:val=&quot;00ED0FBE&quot;/&gt;&lt;wsp:rsid wsp:val=&quot;00EE128B&quot;/&gt;&lt;wsp:rsid wsp:val=&quot;00EE225A&quot;/&gt;&lt;wsp:rsid wsp:val=&quot;00EE31C3&quot;/&gt;&lt;wsp:rsid wsp:val=&quot;00EE7F29&quot;/&gt;&lt;wsp:rsid wsp:val=&quot;00EF0598&quot;/&gt;&lt;wsp:rsid wsp:val=&quot;00EF7DE3&quot;/&gt;&lt;wsp:rsid wsp:val=&quot;00F02C4F&quot;/&gt;&lt;wsp:rsid wsp:val=&quot;00F03103&quot;/&gt;&lt;wsp:rsid wsp:val=&quot;00F04B5A&quot;/&gt;&lt;wsp:rsid wsp:val=&quot;00F12387&quot;/&gt;&lt;wsp:rsid wsp:val=&quot;00F13657&quot;/&gt;&lt;wsp:rsid wsp:val=&quot;00F271DE&quot;/&gt;&lt;wsp:rsid wsp:val=&quot;00F330E3&quot;/&gt;&lt;wsp:rsid wsp:val=&quot;00F34239&quot;/&gt;&lt;wsp:rsid wsp:val=&quot;00F45AA8&quot;/&gt;&lt;wsp:rsid wsp:val=&quot;00F45D3C&quot;/&gt;&lt;wsp:rsid wsp:val=&quot;00F627DA&quot;/&gt;&lt;wsp:rsid wsp:val=&quot;00F7288F&quot;/&gt;&lt;wsp:rsid wsp:val=&quot;00F80BC8&quot;/&gt;&lt;wsp:rsid wsp:val=&quot;00F847A6&quot;/&gt;&lt;wsp:rsid wsp:val=&quot;00F85082&quot;/&gt;&lt;wsp:rsid wsp:val=&quot;00F9441B&quot;/&gt;&lt;wsp:rsid wsp:val=&quot;00FA4C32&quot;/&gt;&lt;wsp:rsid wsp:val=&quot;00FA564D&quot;/&gt;&lt;wsp:rsid wsp:val=&quot;00FB0898&quot;/&gt;&lt;wsp:rsid wsp:val=&quot;00FC7824&quot;/&gt;&lt;wsp:rsid wsp:val=&quot;00FD623C&quot;/&gt;&lt;wsp:rsid wsp:val=&quot;00FD75D7&quot;/&gt;&lt;wsp:rsid wsp:val=&quot;00FE0F6D&quot;/&gt;&lt;wsp:rsid wsp:val=&quot;00FE4DCE&quot;/&gt;&lt;wsp:rsid wsp:val=&quot;00FE5251&quot;/&gt;&lt;wsp:rsid wsp:val=&quot;00FE7114&quot;/&gt;&lt;wsp:rsid wsp:val=&quot;00FF6047&quot;/&gt;&lt;/wsp:rsids&gt;&lt;/w:docPr&gt;&lt;w:body&gt;&lt;wx:sect&gt;&lt;w:p wsp:rsidR=&quot;00000000&quot; wsp:rsidRDefault=&quot;001F05DA&quot; wsp:rsidP=&quot;001F05DA&quot;&gt;&lt;m:oMathPara&gt;&lt;m:oMath&gt;&lt;m:sSup&gt;&lt;m:sSupPr&gt;&lt;m:ctrlPr&gt;&lt;w:rPr&gt;&lt;w:rFonts w:ascii=&quot;Cambria Math&quot; w:h-ansi=&quot;Cambria Math&quot; w:cs=&quot;Cambria Math&quot;/&gt;&lt;wx:font wx:val=&quot;Cambria Math&quot;/&gt;&lt;w:sz w:val=&quot;24&quot;/&gt;&lt;w:sz-cs w:val=&quot;24&quot;/&gt;&lt;/w:rPr&gt;&lt;/m:ctrlPr&gt;&lt;/m:sSupPr&gt;&lt;m:e&gt;&lt;m:r&gt;&lt;w:rPr&gt;&lt;w:rFonts w:ascii=&quot;Cambria Math&quot; w:h-ansi=&quot;Cambria Math&quot; w:cs=&quot;Cambria Math&quot;/&gt;&lt;wx:font wx:val=&quot;Cambria Math&quot;/&gt;&lt;w:i/&gt;&lt;/w:rPr&gt;&lt;m:t&gt;P&lt;/m:t&gt;&lt;/m:r&gt;&lt;/m:e&gt;&lt;m:sup&gt;&lt;m:r&gt;&lt;w:rPr&gt;&lt;w:rFonts w:ascii=&quot;Cambria Math&quot; w:h-ansi=&quot;Cambria Math&quot; w:cs=&quot;Cambria Math&quot;/&gt;&lt;wx:font wx:val=&quot;Cambria Math&quot;/&gt;&lt;w:i/&gt;&lt;/w:rPr&gt;&lt;m:t&gt;+&lt;/m:t&gt;&lt;/m:r&gt;&lt;/m:sup&gt;&lt;/m:sSup&gt;&lt;/m:oMath&gt;&lt;/m:oMathPara&gt;&lt;/w:p&gt;&lt;w:sectPr wsp:rsidR=&quot;00000000&quot;&gt;&lt;w:pgSz w:w=&quot;12240&quot; w:h=&quot;15840&quot;/&gt;&lt;w:pgMar w:top=&quot;1417&quot; w:right=&quot;1417&quot; w:bottom=&quot;1417&quot; w:left=&quot;1417&quot; w:header=&quot;708&quot; w:footer=&quot;708&quot; w:gutter=&quot;0&quot;/&gt;&lt;w:cols w:space=&quot;708&quot;/&gt;&lt;/w:sectPr&gt;&lt;/wx:sect&gt;&lt;/w:body&gt;&lt;/w:wordDocument&gt;">
+              <w:pict w14:anchorId="35E1EA1C">
+                <v:shape id="_x0000_i1026" type="#_x0000_t75" style="width:12pt;height:14.25pt" equationxml="&lt;?xml version=&quot;1.0&quot; encoding=&quot;UTF-8&quot; standalone=&quot;yes&quot;?&gt;&#10;&lt;?mso-application progid=&quot;Word.Document&quot;?&gt;&#10;&lt;w:wordDocument xmlns:aml=&quot;http://schemas.microsoft.com/aml/2001/core&quot; xmlns:wpc=&quot;http://schemas.microsoft.com/office/word/2010/wordprocessingCanvas&quot; xmlns:cx=&quot;http://schemas.microsoft.com/office/drawing/2014/chartex&quot; xmlns:cx1=&quot;http://schemas.microsoft.com/office/drawing/2015/9/8/chartex&quot; xmlns:cx2=&quot;http://schemas.microsoft.com/office/drawing/2015/10/21/chartex&quot; xmlns:cx3=&quot;http://schemas.microsoft.com/office/drawing/2016/5/9/chartex&quot; xmlns:cx4=&quot;http://schemas.microsoft.com/office/drawing/2016/5/10/chartex&quot; xmlns:cx5=&quot;http://schemas.microsoft.com/office/drawing/2016/5/11/chartex&quot; xmlns:cx6=&quot;http://schemas.microsoft.com/office/drawing/2016/5/12/chartex&quot; xmlns:cx7=&quot;http://schemas.microsoft.com/office/drawing/2016/5/13/chartex&quot; xmlns:cx8=&quot;http://schemas.microsoft.com/office/drawing/2016/5/14/chartex&quot; xmlns:dt=&quot;uuid:C2F41010-65B3-11d1-A29F-00AA00C14882&quot; xmlns:mc=&quot;http://schemas.openxmlformats.org/markup-compatibility/2006&quot; xmlns:aink=&quot;http://schemas.microsoft.com/office/drawing/2016/ink&quot; xmlns:am3d=&quot;http://schemas.microsoft.com/office/drawing/2017/model3d&quot; xmlns:o=&quot;urn:schemas-microsoft-com:office:office&quot; xmlns:m=&quot;http://schemas.openxmlformats.org/officeDocument/2006/math&quot; xmlns:v=&quot;urn:schemas-microsoft-com:vml&quot; xmlns:w10=&quot;urn:schemas-microsoft-com:office:word&quot; xmlns:w=&quot;http://schemas.microsoft.com/office/word/2003/wordml&quot; xmlns:wx=&quot;http://schemas.microsoft.com/office/word/2003/auxHint&quot; xmlns:wne=&quot;http://schemas.microsoft.com/office/word/2006/wordml&quot; xmlns:wsp=&quot;http://schemas.microsoft.com/office/word/2003/wordml/sp2&quot; xmlns:sl=&quot;http://schemas.microsoft.com/schemaLibrary/2003/core&quot; w:macrosPresent=&quot;no&quot; w:embeddedObjPresent=&quot;no&quot; w:ocxPresent=&quot;no&quot; xml:space=&quot;preserve&quot;&gt;&lt;w:ignoreSubtree w:val=&quot;http://schemas.microsoft.com/office/word/2003/wordml/sp2&quot;/&gt;&lt;o:DocumentProperties&gt;&lt;o:Version&gt;16&lt;/o:Version&gt;&lt;/o:DocumentProperties&gt;&lt;w:docPr&gt;&lt;w:view w:val=&quot;print&quot;/&gt;&lt;w:zoom w:percent=&quot;120&quot;/&gt;&lt;w:defaultTabStop w:val=&quot;720&quot;/&gt;&lt;w:doNotHyphenateCaps/&gt;&lt;w:punctuationKerning/&gt;&lt;w:characterSpacingControl w:val=&quot;DontCompress&quot;/&gt;&lt;w:optimizeForBrowser/&gt;&lt;w:targetScreenSz w:val=&quot;800x600&quot;/&gt;&lt;w:validateAgainstSchema w:val=&quot;off&quot;/&gt;&lt;w:saveInvalidXML w:val=&quot;off&quot;/&gt;&lt;w:ignoreMixedContent w:val=&quot;off&quot;/&gt;&lt;w:alwaysShowPlaceholderText w:val=&quot;off&quot;/&gt;&lt;w:doNotUnderlineInvalidXML/&gt;&lt;w:compat&gt;&lt;w:doNotUseHTMLParagraphAutoSpacing/&gt;&lt;w:dontAllowFieldEndSelect/&gt;&lt;w:useWord2002TableStyleRules/&gt;&lt;w:useFELayout/&gt;&lt;/w:compat&gt;&lt;wsp:rsids&gt;&lt;wsp:rsidRoot wsp:val=&quot;009303D9&quot;/&gt;&lt;wsp:rsid wsp:val=&quot;00000B1C&quot;/&gt;&lt;wsp:rsid wsp:val=&quot;00024E2D&quot;/&gt;&lt;wsp:rsid wsp:val=&quot;000303BB&quot;/&gt;&lt;wsp:rsid wsp:val=&quot;000317EE&quot;/&gt;&lt;wsp:rsid wsp:val=&quot;000414CD&quot;/&gt;&lt;wsp:rsid wsp:val=&quot;00046094&quot;/&gt;&lt;wsp:rsid wsp:val=&quot;0004781E&quot;/&gt;&lt;wsp:rsid wsp:val=&quot;00066BC1&quot;/&gt;&lt;wsp:rsid wsp:val=&quot;0007226A&quot;/&gt;&lt;wsp:rsid wsp:val=&quot;00073B21&quot;/&gt;&lt;wsp:rsid wsp:val=&quot;0007573E&quot;/&gt;&lt;wsp:rsid wsp:val=&quot;0008758A&quot;/&gt;&lt;wsp:rsid wsp:val=&quot;000C00E3&quot;/&gt;&lt;wsp:rsid wsp:val=&quot;000C09F4&quot;/&gt;&lt;wsp:rsid wsp:val=&quot;000C0D15&quot;/&gt;&lt;wsp:rsid wsp:val=&quot;000C1E68&quot;/&gt;&lt;wsp:rsid wsp:val=&quot;000C2D4A&quot;/&gt;&lt;wsp:rsid wsp:val=&quot;000C73DB&quot;/&gt;&lt;wsp:rsid wsp:val=&quot;000E449D&quot;/&gt;&lt;wsp:rsid wsp:val=&quot;000F2CDE&quot;/&gt;&lt;wsp:rsid wsp:val=&quot;00106B9D&quot;/&gt;&lt;wsp:rsid wsp:val=&quot;00117220&quot;/&gt;&lt;wsp:rsid wsp:val=&quot;001225CC&quot;/&gt;&lt;wsp:rsid wsp:val=&quot;00127433&quot;/&gt;&lt;wsp:rsid wsp:val=&quot;00127F67&quot;/&gt;&lt;wsp:rsid wsp:val=&quot;00130058&quot;/&gt;&lt;wsp:rsid wsp:val=&quot;00142ED5&quot;/&gt;&lt;wsp:rsid wsp:val=&quot;001443CF&quot;/&gt;&lt;wsp:rsid wsp:val=&quot;001479F3&quot;/&gt;&lt;wsp:rsid wsp:val=&quot;00155D6F&quot;/&gt;&lt;wsp:rsid wsp:val=&quot;001637C1&quot;/&gt;&lt;wsp:rsid wsp:val=&quot;00172B19&quot;/&gt;&lt;wsp:rsid wsp:val=&quot;001810BF&quot;/&gt;&lt;wsp:rsid wsp:val=&quot;0018229D&quot;/&gt;&lt;wsp:rsid wsp:val=&quot;001A2EFD&quot;/&gt;&lt;wsp:rsid wsp:val=&quot;001A3B3D&quot;/&gt;&lt;wsp:rsid wsp:val=&quot;001B4DD8&quot;/&gt;&lt;wsp:rsid wsp:val=&quot;001B67DC&quot;/&gt;&lt;wsp:rsid wsp:val=&quot;001B7585&quot;/&gt;&lt;wsp:rsid wsp:val=&quot;001D155F&quot;/&gt;&lt;wsp:rsid wsp:val=&quot;001D2DC0&quot;/&gt;&lt;wsp:rsid wsp:val=&quot;001E016A&quot;/&gt;&lt;wsp:rsid wsp:val=&quot;001E65EB&quot;/&gt;&lt;wsp:rsid wsp:val=&quot;001E7AAE&quot;/&gt;&lt;wsp:rsid wsp:val=&quot;001F05DA&quot;/&gt;&lt;wsp:rsid wsp:val=&quot;002065C5&quot;/&gt;&lt;wsp:rsid wsp:val=&quot;002178B0&quot;/&gt;&lt;wsp:rsid wsp:val=&quot;002254A9&quot;/&gt;&lt;wsp:rsid wsp:val=&quot;00233C11&quot;/&gt;&lt;wsp:rsid wsp:val=&quot;00233D97&quot;/&gt;&lt;wsp:rsid wsp:val=&quot;002347A2&quot;/&gt;&lt;wsp:rsid wsp:val=&quot;00235071&quot;/&gt;&lt;wsp:rsid wsp:val=&quot;0024152E&quot;/&gt;&lt;wsp:rsid wsp:val=&quot;00245143&quot;/&gt;&lt;wsp:rsid wsp:val=&quot;0024695F&quot;/&gt;&lt;wsp:rsid wsp:val=&quot;00253D94&quot;/&gt;&lt;wsp:rsid wsp:val=&quot;00275942&quot;/&gt;&lt;wsp:rsid wsp:val=&quot;00283DCC&quot;/&gt;&lt;wsp:rsid wsp:val=&quot;00284A46&quot;/&gt;&lt;wsp:rsid wsp:val=&quot;002850E3&quot;/&gt;&lt;wsp:rsid wsp:val=&quot;00290404&quot;/&gt;&lt;wsp:rsid wsp:val=&quot;00297BCA&quot;/&gt;&lt;wsp:rsid wsp:val=&quot;002B1AAB&quot;/&gt;&lt;wsp:rsid wsp:val=&quot;002D3722&quot;/&gt;&lt;wsp:rsid wsp:val=&quot;002D41DF&quot;/&gt;&lt;wsp:rsid wsp:val=&quot;002E4363&quot;/&gt;&lt;wsp:rsid wsp:val=&quot;00303664&quot;/&gt;&lt;wsp:rsid wsp:val=&quot;003065C9&quot;/&gt;&lt;wsp:rsid wsp:val=&quot;00323AA6&quot;/&gt;&lt;wsp:rsid wsp:val=&quot;003241E7&quot;/&gt;&lt;wsp:rsid wsp:val=&quot;00324B05&quot;/&gt;&lt;wsp:rsid wsp:val=&quot;00327A52&quot;/&gt;&lt;wsp:rsid wsp:val=&quot;00327D6C&quot;/&gt;&lt;wsp:rsid wsp:val=&quot;003321B0&quot;/&gt;&lt;wsp:rsid wsp:val=&quot;00340E8A&quot;/&gt;&lt;wsp:rsid wsp:val=&quot;00342E16&quot;/&gt;&lt;wsp:rsid wsp:val=&quot;003522E7&quot;/&gt;&lt;wsp:rsid wsp:val=&quot;00354FCF&quot;/&gt;&lt;wsp:rsid wsp:val=&quot;003668C4&quot;/&gt;&lt;wsp:rsid wsp:val=&quot;00382B87&quot;/&gt;&lt;wsp:rsid wsp:val=&quot;0038493E&quot;/&gt;&lt;wsp:rsid wsp:val=&quot;00387BFE&quot;/&gt;&lt;wsp:rsid wsp:val=&quot;00394BA2&quot;/&gt;&lt;wsp:rsid wsp:val=&quot;003A19E2&quot;/&gt;&lt;wsp:rsid wsp:val=&quot;003A38B3&quot;/&gt;&lt;wsp:rsid wsp:val=&quot;003A4A54&quot;/&gt;&lt;wsp:rsid wsp:val=&quot;003B4E04&quot;/&gt;&lt;wsp:rsid wsp:val=&quot;003C2B17&quot;/&gt;&lt;wsp:rsid wsp:val=&quot;003C623B&quot;/&gt;&lt;wsp:rsid wsp:val=&quot;003C7A85&quot;/&gt;&lt;wsp:rsid wsp:val=&quot;003E3F31&quot;/&gt;&lt;wsp:rsid wsp:val=&quot;003E799A&quot;/&gt;&lt;wsp:rsid wsp:val=&quot;003F1287&quot;/&gt;&lt;wsp:rsid wsp:val=&quot;003F56F1&quot;/&gt;&lt;wsp:rsid wsp:val=&quot;003F5739&quot;/&gt;&lt;wsp:rsid wsp:val=&quot;003F5A08&quot;/&gt;&lt;wsp:rsid wsp:val=&quot;00401645&quot;/&gt;&lt;wsp:rsid wsp:val=&quot;00420716&quot;/&gt;&lt;wsp:rsid wsp:val=&quot;004325FB&quot;/&gt;&lt;wsp:rsid wsp:val=&quot;00436521&quot;/&gt;&lt;wsp:rsid wsp:val=&quot;004432BA&quot;/&gt;&lt;wsp:rsid wsp:val=&quot;0044407E&quot;/&gt;&lt;wsp:rsid wsp:val=&quot;00446BAB&quot;/&gt;&lt;wsp:rsid wsp:val=&quot;00447BB9&quot;/&gt;&lt;wsp:rsid wsp:val=&quot;004530DB&quot;/&gt;&lt;wsp:rsid wsp:val=&quot;0045695F&quot;/&gt;&lt;wsp:rsid wsp:val=&quot;00456E64&quot;/&gt;&lt;wsp:rsid wsp:val=&quot;0046031D&quot;/&gt;&lt;wsp:rsid wsp:val=&quot;00460D28&quot;/&gt;&lt;wsp:rsid wsp:val=&quot;004649C5&quot;/&gt;&lt;wsp:rsid wsp:val=&quot;0046578C&quot;/&gt;&lt;wsp:rsid wsp:val=&quot;00474FC9&quot;/&gt;&lt;wsp:rsid wsp:val=&quot;0048324B&quot;/&gt;&lt;wsp:rsid wsp:val=&quot;00491C24&quot;/&gt;&lt;wsp:rsid wsp:val=&quot;004B0613&quot;/&gt;&lt;wsp:rsid wsp:val=&quot;004B7CCD&quot;/&gt;&lt;wsp:rsid wsp:val=&quot;004C0223&quot;/&gt;&lt;wsp:rsid wsp:val=&quot;004C787D&quot;/&gt;&lt;wsp:rsid wsp:val=&quot;004D2A6A&quot;/&gt;&lt;wsp:rsid wsp:val=&quot;004D72B5&quot;/&gt;&lt;wsp:rsid wsp:val=&quot;004F2D98&quot;/&gt;&lt;wsp:rsid wsp:val=&quot;004F3676&quot;/&gt;&lt;wsp:rsid wsp:val=&quot;004F64FC&quot;/&gt;&lt;wsp:rsid wsp:val=&quot;0050417E&quot;/&gt;&lt;wsp:rsid wsp:val=&quot;00505884&quot;/&gt;&lt;wsp:rsid wsp:val=&quot;00511B98&quot;/&gt;&lt;wsp:rsid wsp:val=&quot;00512E40&quot;/&gt;&lt;wsp:rsid wsp:val=&quot;0051384F&quot;/&gt;&lt;wsp:rsid wsp:val=&quot;00513E17&quot;/&gt;&lt;wsp:rsid wsp:val=&quot;005351CC&quot;/&gt;&lt;wsp:rsid wsp:val=&quot;005363AB&quot;/&gt;&lt;wsp:rsid wsp:val=&quot;00543305&quot;/&gt;&lt;wsp:rsid wsp:val=&quot;00551B7F&quot;/&gt;&lt;wsp:rsid wsp:val=&quot;005611D7&quot;/&gt;&lt;wsp:rsid wsp:val=&quot;005622CD&quot;/&gt;&lt;wsp:rsid wsp:val=&quot;005642A4&quot;/&gt;&lt;wsp:rsid wsp:val=&quot;0056610F&quot;/&gt;&lt;wsp:rsid wsp:val=&quot;00571166&quot;/&gt;&lt;wsp:rsid wsp:val=&quot;00575BCA&quot;/&gt;&lt;wsp:rsid wsp:val=&quot;005824E1&quot;/&gt;&lt;wsp:rsid wsp:val=&quot;0059744F&quot;/&gt;&lt;wsp:rsid wsp:val=&quot;005B0344&quot;/&gt;&lt;wsp:rsid wsp:val=&quot;005B1BBD&quot;/&gt;&lt;wsp:rsid wsp:val=&quot;005B41FA&quot;/&gt;&lt;wsp:rsid wsp:val=&quot;005B520E&quot;/&gt;&lt;wsp:rsid wsp:val=&quot;005D5098&quot;/&gt;&lt;wsp:rsid wsp:val=&quot;005E21B7&quot;/&gt;&lt;wsp:rsid wsp:val=&quot;005E2800&quot;/&gt;&lt;wsp:rsid wsp:val=&quot;005F2BE1&quot;/&gt;&lt;wsp:rsid wsp:val=&quot;00605825&quot;/&gt;&lt;wsp:rsid wsp:val=&quot;006308DE&quot;/&gt;&lt;wsp:rsid wsp:val=&quot;00645D22&quot;/&gt;&lt;wsp:rsid wsp:val=&quot;00647700&quot;/&gt;&lt;wsp:rsid wsp:val=&quot;00651A08&quot;/&gt;&lt;wsp:rsid wsp:val=&quot;00652F25&quot;/&gt;&lt;wsp:rsid wsp:val=&quot;00653156&quot;/&gt;&lt;wsp:rsid wsp:val=&quot;00654204&quot;/&gt;&lt;wsp:rsid wsp:val=&quot;006555D1&quot;/&gt;&lt;wsp:rsid wsp:val=&quot;0066174B&quot;/&gt;&lt;wsp:rsid wsp:val=&quot;0066504C&quot;/&gt;&lt;wsp:rsid wsp:val=&quot;00670434&quot;/&gt;&lt;wsp:rsid wsp:val=&quot;006835F8&quot;/&gt;&lt;wsp:rsid wsp:val=&quot;00691FCE&quot;/&gt;&lt;wsp:rsid wsp:val=&quot;006A3E4F&quot;/&gt;&lt;wsp:rsid wsp:val=&quot;006A65F7&quot;/&gt;&lt;wsp:rsid wsp:val=&quot;006B327C&quot;/&gt;&lt;wsp:rsid wsp:val=&quot;006B603C&quot;/&gt;&lt;wsp:rsid wsp:val=&quot;006B6320&quot;/&gt;&lt;wsp:rsid wsp:val=&quot;006B6B66&quot;/&gt;&lt;wsp:rsid wsp:val=&quot;006B7FF9&quot;/&gt;&lt;wsp:rsid wsp:val=&quot;006C375D&quot;/&gt;&lt;wsp:rsid wsp:val=&quot;006C4156&quot;/&gt;&lt;wsp:rsid wsp:val=&quot;006E6594&quot;/&gt;&lt;wsp:rsid wsp:val=&quot;006F5459&quot;/&gt;&lt;wsp:rsid wsp:val=&quot;006F6578&quot;/&gt;&lt;wsp:rsid wsp:val=&quot;006F6D3D&quot;/&gt;&lt;wsp:rsid wsp:val=&quot;006F7FCE&quot;/&gt;&lt;wsp:rsid wsp:val=&quot;00705708&quot;/&gt;&lt;wsp:rsid wsp:val=&quot;00710872&quot;/&gt;&lt;wsp:rsid wsp:val=&quot;00715BEA&quot;/&gt;&lt;wsp:rsid wsp:val=&quot;00716FD5&quot;/&gt;&lt;wsp:rsid wsp:val=&quot;0072538D&quot;/&gt;&lt;wsp:rsid wsp:val=&quot;00735108&quot;/&gt;&lt;wsp:rsid wsp:val=&quot;00740B76&quot;/&gt;&lt;wsp:rsid wsp:val=&quot;00740EEA&quot;/&gt;&lt;wsp:rsid wsp:val=&quot;007646B1&quot;/&gt;&lt;wsp:rsid wsp:val=&quot;007648A6&quot;/&gt;&lt;wsp:rsid wsp:val=&quot;00773A30&quot;/&gt;&lt;wsp:rsid wsp:val=&quot;00784C91&quot;/&gt;&lt;wsp:rsid wsp:val=&quot;00785147&quot;/&gt;&lt;wsp:rsid wsp:val=&quot;00785316&quot;/&gt;&lt;wsp:rsid wsp:val=&quot;00793128&quot;/&gt;&lt;wsp:rsid wsp:val=&quot;00794804&quot;/&gt;&lt;wsp:rsid wsp:val=&quot;00796D3A&quot;/&gt;&lt;wsp:rsid wsp:val=&quot;007A002B&quot;/&gt;&lt;wsp:rsid wsp:val=&quot;007B33F1&quot;/&gt;&lt;wsp:rsid wsp:val=&quot;007B5A17&quot;/&gt;&lt;wsp:rsid wsp:val=&quot;007B6DDA&quot;/&gt;&lt;wsp:rsid wsp:val=&quot;007C0308&quot;/&gt;&lt;wsp:rsid wsp:val=&quot;007C2FF2&quot;/&gt;&lt;wsp:rsid wsp:val=&quot;007D0C3E&quot;/&gt;&lt;wsp:rsid wsp:val=&quot;007D2B11&quot;/&gt;&lt;wsp:rsid wsp:val=&quot;007D605C&quot;/&gt;&lt;wsp:rsid wsp:val=&quot;007D6232&quot;/&gt;&lt;wsp:rsid wsp:val=&quot;007E1F03&quot;/&gt;&lt;wsp:rsid wsp:val=&quot;007E71D5&quot;/&gt;&lt;wsp:rsid wsp:val=&quot;007F1F99&quot;/&gt;&lt;wsp:rsid wsp:val=&quot;007F305E&quot;/&gt;&lt;wsp:rsid wsp:val=&quot;007F768F&quot;/&gt;&lt;wsp:rsid wsp:val=&quot;00801A70&quot;/&gt;&lt;wsp:rsid wsp:val=&quot;0080791D&quot;/&gt;&lt;wsp:rsid wsp:val=&quot;00814CD0&quot;/&gt;&lt;wsp:rsid wsp:val=&quot;00827C38&quot;/&gt;&lt;wsp:rsid wsp:val=&quot;00836367&quot;/&gt;&lt;wsp:rsid wsp:val=&quot;00841E4B&quot;/&gt;&lt;wsp:rsid wsp:val=&quot;00842E21&quot;/&gt;&lt;wsp:rsid wsp:val=&quot;00850EEB&quot;/&gt;&lt;wsp:rsid wsp:val=&quot;0086082C&quot;/&gt;&lt;wsp:rsid wsp:val=&quot;008674A2&quot;/&gt;&lt;wsp:rsid wsp:val=&quot;008710F1&quot;/&gt;&lt;wsp:rsid wsp:val=&quot;00873603&quot;/&gt;&lt;wsp:rsid wsp:val=&quot;00873677&quot;/&gt;&lt;wsp:rsid wsp:val=&quot;00882500&quot;/&gt;&lt;wsp:rsid wsp:val=&quot;008849BF&quot;/&gt;&lt;wsp:rsid wsp:val=&quot;00895AEB&quot;/&gt;&lt;wsp:rsid wsp:val=&quot;008A2C7D&quot;/&gt;&lt;wsp:rsid wsp:val=&quot;008A4FCD&quot;/&gt;&lt;wsp:rsid wsp:val=&quot;008A5D24&quot;/&gt;&lt;wsp:rsid wsp:val=&quot;008B1834&quot;/&gt;&lt;wsp:rsid wsp:val=&quot;008B2593&quot;/&gt;&lt;wsp:rsid wsp:val=&quot;008C4B23&quot;/&gt;&lt;wsp:rsid wsp:val=&quot;008C6777&quot;/&gt;&lt;wsp:rsid wsp:val=&quot;008D0996&quot;/&gt;&lt;wsp:rsid wsp:val=&quot;008D5C39&quot;/&gt;&lt;wsp:rsid wsp:val=&quot;008E0F5D&quot;/&gt;&lt;wsp:rsid wsp:val=&quot;008E197E&quot;/&gt;&lt;wsp:rsid wsp:val=&quot;008E4364&quot;/&gt;&lt;wsp:rsid wsp:val=&quot;008F259E&quot;/&gt;&lt;wsp:rsid wsp:val=&quot;008F6E2C&quot;/&gt;&lt;wsp:rsid wsp:val=&quot;00902721&quot;/&gt;&lt;wsp:rsid wsp:val=&quot;00915F09&quot;/&gt;&lt;wsp:rsid wsp:val=&quot;00917B65&quot;/&gt;&lt;wsp:rsid wsp:val=&quot;00920F40&quot;/&gt;&lt;wsp:rsid wsp:val=&quot;009303D9&quot;/&gt;&lt;wsp:rsid wsp:val=&quot;0093072F&quot;/&gt;&lt;wsp:rsid wsp:val=&quot;0093077E&quot;/&gt;&lt;wsp:rsid wsp:val=&quot;0093235E&quot;/&gt;&lt;wsp:rsid wsp:val=&quot;00933C64&quot;/&gt;&lt;wsp:rsid wsp:val=&quot;0094245E&quot;/&gt;&lt;wsp:rsid wsp:val=&quot;00954526&quot;/&gt;&lt;wsp:rsid wsp:val=&quot;0096715C&quot;/&gt;&lt;wsp:rsid wsp:val=&quot;00972203&quot;/&gt;&lt;wsp:rsid wsp:val=&quot;00982A3C&quot;/&gt;&lt;wsp:rsid wsp:val=&quot;00990B4A&quot;/&gt;&lt;wsp:rsid wsp:val=&quot;0099252A&quot;/&gt;&lt;wsp:rsid wsp:val=&quot;009A1F9B&quot;/&gt;&lt;wsp:rsid wsp:val=&quot;009B2000&quot;/&gt;&lt;wsp:rsid wsp:val=&quot;009C6C82&quot;/&gt;&lt;wsp:rsid wsp:val=&quot;009D0883&quot;/&gt;&lt;wsp:rsid wsp:val=&quot;009D14AE&quot;/&gt;&lt;wsp:rsid wsp:val=&quot;009D1CE1&quot;/&gt;&lt;wsp:rsid wsp:val=&quot;009E3615&quot;/&gt;&lt;wsp:rsid wsp:val=&quot;009F1D79&quot;/&gt;&lt;wsp:rsid wsp:val=&quot;009F6FC0&quot;/&gt;&lt;wsp:rsid wsp:val=&quot;009F71E6&quot;/&gt;&lt;wsp:rsid wsp:val=&quot;00A059B3&quot;/&gt;&lt;wsp:rsid wsp:val=&quot;00A0722B&quot;/&gt;&lt;wsp:rsid wsp:val=&quot;00A11C61&quot;/&gt;&lt;wsp:rsid wsp:val=&quot;00A16944&quot;/&gt;&lt;wsp:rsid wsp:val=&quot;00A20C68&quot;/&gt;&lt;wsp:rsid wsp:val=&quot;00A25909&quot;/&gt;&lt;wsp:rsid wsp:val=&quot;00A334A2&quot;/&gt;&lt;wsp:rsid wsp:val=&quot;00A365DA&quot;/&gt;&lt;wsp:rsid wsp:val=&quot;00A43E58&quot;/&gt;&lt;wsp:rsid wsp:val=&quot;00A44C6E&quot;/&gt;&lt;wsp:rsid wsp:val=&quot;00A6210B&quot;/&gt;&lt;wsp:rsid wsp:val=&quot;00A64103&quot;/&gt;&lt;wsp:rsid wsp:val=&quot;00A7111C&quot;/&gt;&lt;wsp:rsid wsp:val=&quot;00A72614&quot;/&gt;&lt;wsp:rsid wsp:val=&quot;00A77D41&quot;/&gt;&lt;wsp:rsid wsp:val=&quot;00AB2829&quot;/&gt;&lt;wsp:rsid wsp:val=&quot;00AB6954&quot;/&gt;&lt;wsp:rsid wsp:val=&quot;00AB7C56&quot;/&gt;&lt;wsp:rsid wsp:val=&quot;00AC1D81&quot;/&gt;&lt;wsp:rsid wsp:val=&quot;00AD5770&quot;/&gt;&lt;wsp:rsid wsp:val=&quot;00AE3409&quot;/&gt;&lt;wsp:rsid wsp:val=&quot;00AE47B9&quot;/&gt;&lt;wsp:rsid wsp:val=&quot;00AE521C&quot;/&gt;&lt;wsp:rsid wsp:val=&quot;00AE5FBA&quot;/&gt;&lt;wsp:rsid wsp:val=&quot;00AF242A&quot;/&gt;&lt;wsp:rsid wsp:val=&quot;00AF2951&quot;/&gt;&lt;wsp:rsid wsp:val=&quot;00AF3945&quot;/&gt;&lt;wsp:rsid wsp:val=&quot;00AF6789&quot;/&gt;&lt;wsp:rsid wsp:val=&quot;00AF7FC9&quot;/&gt;&lt;wsp:rsid wsp:val=&quot;00B00ECC&quot;/&gt;&lt;wsp:rsid wsp:val=&quot;00B015D6&quot;/&gt;&lt;wsp:rsid wsp:val=&quot;00B02FF3&quot;/&gt;&lt;wsp:rsid wsp:val=&quot;00B07FC2&quot;/&gt;&lt;wsp:rsid wsp:val=&quot;00B11A60&quot;/&gt;&lt;wsp:rsid wsp:val=&quot;00B14C16&quot;/&gt;&lt;wsp:rsid wsp:val=&quot;00B1743D&quot;/&gt;&lt;wsp:rsid wsp:val=&quot;00B22613&quot;/&gt;&lt;wsp:rsid wsp:val=&quot;00B26D9D&quot;/&gt;&lt;wsp:rsid wsp:val=&quot;00B3749C&quot;/&gt;&lt;wsp:rsid wsp:val=&quot;00B42AC6&quot;/&gt;&lt;wsp:rsid wsp:val=&quot;00B45CD6&quot;/&gt;&lt;wsp:rsid wsp:val=&quot;00B618C1&quot;/&gt;&lt;wsp:rsid wsp:val=&quot;00B67066&quot;/&gt;&lt;wsp:rsid wsp:val=&quot;00B72667&quot;/&gt;&lt;wsp:rsid wsp:val=&quot;00B7454A&quot;/&gt;&lt;wsp:rsid wsp:val=&quot;00B7457D&quot;/&gt;&lt;wsp:rsid wsp:val=&quot;00B75F54&quot;/&gt;&lt;wsp:rsid wsp:val=&quot;00B768D1&quot;/&gt;&lt;wsp:rsid wsp:val=&quot;00B846C0&quot;/&gt;&lt;wsp:rsid wsp:val=&quot;00B9538E&quot;/&gt;&lt;wsp:rsid wsp:val=&quot;00BA1025&quot;/&gt;&lt;wsp:rsid wsp:val=&quot;00BB4256&quot;/&gt;&lt;wsp:rsid wsp:val=&quot;00BC0E31&quot;/&gt;&lt;wsp:rsid wsp:val=&quot;00BC0F44&quot;/&gt;&lt;wsp:rsid wsp:val=&quot;00BC3420&quot;/&gt;&lt;wsp:rsid wsp:val=&quot;00BD670B&quot;/&gt;&lt;wsp:rsid wsp:val=&quot;00BE0279&quot;/&gt;&lt;wsp:rsid wsp:val=&quot;00BE7CB6&quot;/&gt;&lt;wsp:rsid wsp:val=&quot;00BE7D3C&quot;/&gt;&lt;wsp:rsid wsp:val=&quot;00BF157A&quot;/&gt;&lt;wsp:rsid wsp:val=&quot;00BF5FF6&quot;/&gt;&lt;wsp:rsid wsp:val=&quot;00C0207F&quot;/&gt;&lt;wsp:rsid wsp:val=&quot;00C13318&quot;/&gt;&lt;wsp:rsid wsp:val=&quot;00C16117&quot;/&gt;&lt;wsp:rsid wsp:val=&quot;00C3075A&quot;/&gt;&lt;wsp:rsid wsp:val=&quot;00C31059&quot;/&gt;&lt;wsp:rsid wsp:val=&quot;00C31074&quot;/&gt;&lt;wsp:rsid wsp:val=&quot;00C326F0&quot;/&gt;&lt;wsp:rsid wsp:val=&quot;00C50EAA&quot;/&gt;&lt;wsp:rsid wsp:val=&quot;00C66091&quot;/&gt;&lt;wsp:rsid wsp:val=&quot;00C75486&quot;/&gt;&lt;wsp:rsid wsp:val=&quot;00C82776&quot;/&gt;&lt;wsp:rsid wsp:val=&quot;00C836B1&quot;/&gt;&lt;wsp:rsid wsp:val=&quot;00C87788&quot;/&gt;&lt;wsp:rsid wsp:val=&quot;00C919A4&quot;/&gt;&lt;wsp:rsid wsp:val=&quot;00C91EC7&quot;/&gt;&lt;wsp:rsid wsp:val=&quot;00CA34BA&quot;/&gt;&lt;wsp:rsid wsp:val=&quot;00CA4392&quot;/&gt;&lt;wsp:rsid wsp:val=&quot;00CA4F89&quot;/&gt;&lt;wsp:rsid wsp:val=&quot;00CA6EC3&quot;/&gt;&lt;wsp:rsid wsp:val=&quot;00CB5499&quot;/&gt;&lt;wsp:rsid wsp:val=&quot;00CC2289&quot;/&gt;&lt;wsp:rsid wsp:val=&quot;00CC393F&quot;/&gt;&lt;wsp:rsid wsp:val=&quot;00CC3DF3&quot;/&gt;&lt;wsp:rsid wsp:val=&quot;00CD0DA8&quot;/&gt;&lt;wsp:rsid wsp:val=&quot;00CD49C1&quot;/&gt;&lt;wsp:rsid wsp:val=&quot;00CE4D77&quot;/&gt;&lt;wsp:rsid wsp:val=&quot;00CF1C2A&quot;/&gt;&lt;wsp:rsid wsp:val=&quot;00CF4AB1&quot;/&gt;&lt;wsp:rsid wsp:val=&quot;00CF745F&quot;/&gt;&lt;wsp:rsid wsp:val=&quot;00D016D9&quot;/&gt;&lt;wsp:rsid wsp:val=&quot;00D02429&quot;/&gt;&lt;wsp:rsid wsp:val=&quot;00D2176E&quot;/&gt;&lt;wsp:rsid wsp:val=&quot;00D24A5B&quot;/&gt;&lt;wsp:rsid wsp:val=&quot;00D32713&quot;/&gt;&lt;wsp:rsid wsp:val=&quot;00D33583&quot;/&gt;&lt;wsp:rsid wsp:val=&quot;00D33E67&quot;/&gt;&lt;wsp:rsid wsp:val=&quot;00D34139&quot;/&gt;&lt;wsp:rsid wsp:val=&quot;00D36022&quot;/&gt;&lt;wsp:rsid wsp:val=&quot;00D4022F&quot;/&gt;&lt;wsp:rsid wsp:val=&quot;00D42E55&quot;/&gt;&lt;wsp:rsid wsp:val=&quot;00D44357&quot;/&gt;&lt;wsp:rsid wsp:val=&quot;00D46E88&quot;/&gt;&lt;wsp:rsid wsp:val=&quot;00D50332&quot;/&gt;&lt;wsp:rsid wsp:val=&quot;00D632BE&quot;/&gt;&lt;wsp:rsid wsp:val=&quot;00D64DE9&quot;/&gt;&lt;wsp:rsid wsp:val=&quot;00D72D06&quot;/&gt;&lt;wsp:rsid wsp:val=&quot;00D7522C&quot;/&gt;&lt;wsp:rsid wsp:val=&quot;00D7536F&quot;/&gt;&lt;wsp:rsid wsp:val=&quot;00D76668&quot;/&gt;&lt;wsp:rsid wsp:val=&quot;00D81620&quot;/&gt;&lt;wsp:rsid wsp:val=&quot;00D878A4&quot;/&gt;&lt;wsp:rsid wsp:val=&quot;00DB1779&quot;/&gt;&lt;wsp:rsid wsp:val=&quot;00DB1FFF&quot;/&gt;&lt;wsp:rsid wsp:val=&quot;00DC321C&quot;/&gt;&lt;wsp:rsid wsp:val=&quot;00DC7F00&quot;/&gt;&lt;wsp:rsid wsp:val=&quot;00DD211E&quot;/&gt;&lt;wsp:rsid wsp:val=&quot;00DD3A50&quot;/&gt;&lt;wsp:rsid wsp:val=&quot;00DD6735&quot;/&gt;&lt;wsp:rsid wsp:val=&quot;00DE219A&quot;/&gt;&lt;wsp:rsid wsp:val=&quot;00DE2363&quot;/&gt;&lt;wsp:rsid wsp:val=&quot;00DE2709&quot;/&gt;&lt;wsp:rsid wsp:val=&quot;00DF33F7&quot;/&gt;&lt;wsp:rsid wsp:val=&quot;00E007A0&quot;/&gt;&lt;wsp:rsid wsp:val=&quot;00E07383&quot;/&gt;&lt;wsp:rsid wsp:val=&quot;00E10B2A&quot;/&gt;&lt;wsp:rsid wsp:val=&quot;00E11D99&quot;/&gt;&lt;wsp:rsid wsp:val=&quot;00E165BC&quot;/&gt;&lt;wsp:rsid wsp:val=&quot;00E17BBD&quot;/&gt;&lt;wsp:rsid wsp:val=&quot;00E23021&quot;/&gt;&lt;wsp:rsid wsp:val=&quot;00E40C97&quot;/&gt;&lt;wsp:rsid wsp:val=&quot;00E43760&quot;/&gt;&lt;wsp:rsid wsp:val=&quot;00E50CE8&quot;/&gt;&lt;wsp:rsid wsp:val=&quot;00E5264B&quot;/&gt;&lt;wsp:rsid wsp:val=&quot;00E5340D&quot;/&gt;&lt;wsp:rsid wsp:val=&quot;00E61E12&quot;/&gt;&lt;wsp:rsid wsp:val=&quot;00E6238F&quot;/&gt;&lt;wsp:rsid wsp:val=&quot;00E7596C&quot;/&gt;&lt;wsp:rsid wsp:val=&quot;00E878F2&quot;/&gt;&lt;wsp:rsid wsp:val=&quot;00E90290&quot;/&gt;&lt;wsp:rsid wsp:val=&quot;00E9085D&quot;/&gt;&lt;wsp:rsid wsp:val=&quot;00E94102&quot;/&gt;&lt;wsp:rsid wsp:val=&quot;00EA0943&quot;/&gt;&lt;wsp:rsid wsp:val=&quot;00EA4EE6&quot;/&gt;&lt;wsp:rsid wsp:val=&quot;00EA6858&quot;/&gt;&lt;wsp:rsid wsp:val=&quot;00EB18B8&quot;/&gt;&lt;wsp:rsid wsp:val=&quot;00EC00E6&quot;/&gt;&lt;wsp:rsid wsp:val=&quot;00EC28B4&quot;/&gt;&lt;wsp:rsid wsp:val=&quot;00EC6CC7&quot;/&gt;&lt;wsp:rsid wsp:val=&quot;00ED0149&quot;/&gt;&lt;wsp:rsid wsp:val=&quot;00ED0FBE&quot;/&gt;&lt;wsp:rsid wsp:val=&quot;00EE128B&quot;/&gt;&lt;wsp:rsid wsp:val=&quot;00EE225A&quot;/&gt;&lt;wsp:rsid wsp:val=&quot;00EE31C3&quot;/&gt;&lt;wsp:rsid wsp:val=&quot;00EE7F29&quot;/&gt;&lt;wsp:rsid wsp:val=&quot;00EF0598&quot;/&gt;&lt;wsp:rsid wsp:val=&quot;00EF7DE3&quot;/&gt;&lt;wsp:rsid wsp:val=&quot;00F02C4F&quot;/&gt;&lt;wsp:rsid wsp:val=&quot;00F03103&quot;/&gt;&lt;wsp:rsid wsp:val=&quot;00F04B5A&quot;/&gt;&lt;wsp:rsid wsp:val=&quot;00F12387&quot;/&gt;&lt;wsp:rsid wsp:val=&quot;00F13657&quot;/&gt;&lt;wsp:rsid wsp:val=&quot;00F271DE&quot;/&gt;&lt;wsp:rsid wsp:val=&quot;00F330E3&quot;/&gt;&lt;wsp:rsid wsp:val=&quot;00F34239&quot;/&gt;&lt;wsp:rsid wsp:val=&quot;00F45AA8&quot;/&gt;&lt;wsp:rsid wsp:val=&quot;00F45D3C&quot;/&gt;&lt;wsp:rsid wsp:val=&quot;00F627DA&quot;/&gt;&lt;wsp:rsid wsp:val=&quot;00F7288F&quot;/&gt;&lt;wsp:rsid wsp:val=&quot;00F80BC8&quot;/&gt;&lt;wsp:rsid wsp:val=&quot;00F847A6&quot;/&gt;&lt;wsp:rsid wsp:val=&quot;00F85082&quot;/&gt;&lt;wsp:rsid wsp:val=&quot;00F9441B&quot;/&gt;&lt;wsp:rsid wsp:val=&quot;00FA4C32&quot;/&gt;&lt;wsp:rsid wsp:val=&quot;00FA564D&quot;/&gt;&lt;wsp:rsid wsp:val=&quot;00FB0898&quot;/&gt;&lt;wsp:rsid wsp:val=&quot;00FC7824&quot;/&gt;&lt;wsp:rsid wsp:val=&quot;00FD623C&quot;/&gt;&lt;wsp:rsid wsp:val=&quot;00FD75D7&quot;/&gt;&lt;wsp:rsid wsp:val=&quot;00FE0F6D&quot;/&gt;&lt;wsp:rsid wsp:val=&quot;00FE4DCE&quot;/&gt;&lt;wsp:rsid wsp:val=&quot;00FE5251&quot;/&gt;&lt;wsp:rsid wsp:val=&quot;00FE7114&quot;/&gt;&lt;wsp:rsid wsp:val=&quot;00FF6047&quot;/&gt;&lt;/wsp:rsids&gt;&lt;/w:docPr&gt;&lt;w:body&gt;&lt;wx:sect&gt;&lt;w:p wsp:rsidR=&quot;00000000&quot; wsp:rsidRDefault=&quot;001F05DA&quot; wsp:rsidP=&quot;001F05DA&quot;&gt;&lt;m:oMathPara&gt;&lt;m:oMath&gt;&lt;m:sSup&gt;&lt;m:sSupPr&gt;&lt;m:ctrlPr&gt;&lt;w:rPr&gt;&lt;w:rFonts w:ascii=&quot;Cambria Math&quot; w:h-ansi=&quot;Cambria Math&quot; w:cs=&quot;Cambria Math&quot;/&gt;&lt;wx:font wx:val=&quot;Cambria Math&quot;/&gt;&lt;w:sz w:val=&quot;24&quot;/&gt;&lt;w:sz-cs w:val=&quot;24&quot;/&gt;&lt;/w:rPr&gt;&lt;/m:ctrlPr&gt;&lt;/m:sSupPr&gt;&lt;m:e&gt;&lt;m:r&gt;&lt;w:rPr&gt;&lt;w:rFonts w:ascii=&quot;Cambria Math&quot; w:h-ansi=&quot;Cambria Math&quot; w:cs=&quot;Cambria Math&quot;/&gt;&lt;wx:font wx:val=&quot;Cambria Math&quot;/&gt;&lt;w:i/&gt;&lt;/w:rPr&gt;&lt;m:t&gt;P&lt;/m:t&gt;&lt;/m:r&gt;&lt;/m:e&gt;&lt;m:sup&gt;&lt;m:r&gt;&lt;w:rPr&gt;&lt;w:rFonts w:ascii=&quot;Cambria Math&quot; w:h-ansi=&quot;Cambria Math&quot; w:cs=&quot;Cambria Math&quot;/&gt;&lt;wx:font wx:val=&quot;Cambria Math&quot;/&gt;&lt;w:i/&gt;&lt;/w:rPr&gt;&lt;m:t&gt;+&lt;/m:t&gt;&lt;/m:r&gt;&lt;/m:sup&gt;&lt;/m:sSup&gt;&lt;/m:oMath&gt;&lt;/m:oMathPara&gt;&lt;/w:p&gt;&lt;w:sectPr wsp:rsidR=&quot;00000000&quot;&gt;&lt;w:pgSz w:w=&quot;12240&quot; w:h=&quot;15840&quot;/&gt;&lt;w:pgMar w:top=&quot;1417&quot; w:right=&quot;1417&quot; w:bottom=&quot;1417&quot; w:left=&quot;1417&quot; w:header=&quot;708&quot; w:footer=&quot;708&quot; w:gutter=&quot;0&quot;/&gt;&lt;w:cols w:space=&quot;708&quot;/&gt;&lt;/w:sectPr&gt;&lt;/wx:sect&gt;&lt;/w:body&gt;&lt;/w:wordDocument&gt;">
                   <v:imagedata r:id="rId11" o:title="" chromakey="white"/>
                 </v:shape>
               </w:pict>
@@ -6680,8 +6839,8 @@
                 <w:position w:val="-6"/>
                 <w:lang w:val="en-GB"/>
               </w:rPr>
-              <w:pict>
-                <v:shape id="_x0000_i1082" type="#_x0000_t75" style="width:12pt;height:14.25pt" equationxml="&lt;?xml version=&quot;1.0&quot; encoding=&quot;UTF-8&quot; standalone=&quot;yes&quot;?&gt;&#10;&lt;?mso-application progid=&quot;Word.Document&quot;?&gt;&#10;&lt;w:wordDocument xmlns:aml=&quot;http://schemas.microsoft.com/aml/2001/core&quot; xmlns:wpc=&quot;http://schemas.microsoft.com/office/word/2010/wordprocessingCanvas&quot; xmlns:cx=&quot;http://schemas.microsoft.com/office/drawing/2014/chartex&quot; xmlns:cx1=&quot;http://schemas.microsoft.com/office/drawing/2015/9/8/chartex&quot; xmlns:cx2=&quot;http://schemas.microsoft.com/office/drawing/2015/10/21/chartex&quot; xmlns:cx3=&quot;http://schemas.microsoft.com/office/drawing/2016/5/9/chartex&quot; xmlns:cx4=&quot;http://schemas.microsoft.com/office/drawing/2016/5/10/chartex&quot; xmlns:cx5=&quot;http://schemas.microsoft.com/office/drawing/2016/5/11/chartex&quot; xmlns:cx6=&quot;http://schemas.microsoft.com/office/drawing/2016/5/12/chartex&quot; xmlns:cx7=&quot;http://schemas.microsoft.com/office/drawing/2016/5/13/chartex&quot; xmlns:cx8=&quot;http://schemas.microsoft.com/office/drawing/2016/5/14/chartex&quot; xmlns:dt=&quot;uuid:C2F41010-65B3-11d1-A29F-00AA00C14882&quot; xmlns:mc=&quot;http://schemas.openxmlformats.org/markup-compatibility/2006&quot; xmlns:aink=&quot;http://schemas.microsoft.com/office/drawing/2016/ink&quot; xmlns:am3d=&quot;http://schemas.microsoft.com/office/drawing/2017/model3d&quot; xmlns:o=&quot;urn:schemas-microsoft-com:office:office&quot; xmlns:m=&quot;http://schemas.openxmlformats.org/officeDocument/2006/math&quot; xmlns:v=&quot;urn:schemas-microsoft-com:vml&quot; xmlns:w10=&quot;urn:schemas-microsoft-com:office:word&quot; xmlns:w=&quot;http://schemas.microsoft.com/office/word/2003/wordml&quot; xmlns:wx=&quot;http://schemas.microsoft.com/office/word/2003/auxHint&quot; xmlns:wne=&quot;http://schemas.microsoft.com/office/word/2006/wordml&quot; xmlns:wsp=&quot;http://schemas.microsoft.com/office/word/2003/wordml/sp2&quot; xmlns:sl=&quot;http://schemas.microsoft.com/schemaLibrary/2003/core&quot; w:macrosPresent=&quot;no&quot; w:embeddedObjPresent=&quot;no&quot; w:ocxPresent=&quot;no&quot; xml:space=&quot;preserve&quot;&gt;&lt;w:ignoreSubtree w:val=&quot;http://schemas.microsoft.com/office/word/2003/wordml/sp2&quot;/&gt;&lt;o:DocumentProperties&gt;&lt;o:Version&gt;16&lt;/o:Version&gt;&lt;/o:DocumentProperties&gt;&lt;w:docPr&gt;&lt;w:view w:val=&quot;print&quot;/&gt;&lt;w:zoom w:percent=&quot;120&quot;/&gt;&lt;w:defaultTabStop w:val=&quot;720&quot;/&gt;&lt;w:doNotHyphenateCaps/&gt;&lt;w:punctuationKerning/&gt;&lt;w:characterSpacingControl w:val=&quot;DontCompress&quot;/&gt;&lt;w:optimizeForBrowser/&gt;&lt;w:targetScreenSz w:val=&quot;800x600&quot;/&gt;&lt;w:validateAgainstSchema w:val=&quot;off&quot;/&gt;&lt;w:saveInvalidXML w:val=&quot;off&quot;/&gt;&lt;w:ignoreMixedContent w:val=&quot;off&quot;/&gt;&lt;w:alwaysShowPlaceholderText w:val=&quot;off&quot;/&gt;&lt;w:doNotUnderlineInvalidXML/&gt;&lt;w:compat&gt;&lt;w:doNotUseHTMLParagraphAutoSpacing/&gt;&lt;w:dontAllowFieldEndSelect/&gt;&lt;w:useWord2002TableStyleRules/&gt;&lt;w:useFELayout/&gt;&lt;/w:compat&gt;&lt;wsp:rsids&gt;&lt;wsp:rsidRoot wsp:val=&quot;009303D9&quot;/&gt;&lt;wsp:rsid wsp:val=&quot;00000B1C&quot;/&gt;&lt;wsp:rsid wsp:val=&quot;00024E2D&quot;/&gt;&lt;wsp:rsid wsp:val=&quot;000303BB&quot;/&gt;&lt;wsp:rsid wsp:val=&quot;000317EE&quot;/&gt;&lt;wsp:rsid wsp:val=&quot;000414CD&quot;/&gt;&lt;wsp:rsid wsp:val=&quot;00046094&quot;/&gt;&lt;wsp:rsid wsp:val=&quot;0004781E&quot;/&gt;&lt;wsp:rsid wsp:val=&quot;00066BC1&quot;/&gt;&lt;wsp:rsid wsp:val=&quot;0007226A&quot;/&gt;&lt;wsp:rsid wsp:val=&quot;00073B21&quot;/&gt;&lt;wsp:rsid wsp:val=&quot;0007573E&quot;/&gt;&lt;wsp:rsid wsp:val=&quot;0008758A&quot;/&gt;&lt;wsp:rsid wsp:val=&quot;000C00E3&quot;/&gt;&lt;wsp:rsid wsp:val=&quot;000C09F4&quot;/&gt;&lt;wsp:rsid wsp:val=&quot;000C0D15&quot;/&gt;&lt;wsp:rsid wsp:val=&quot;000C1E68&quot;/&gt;&lt;wsp:rsid wsp:val=&quot;000C2D4A&quot;/&gt;&lt;wsp:rsid wsp:val=&quot;000C73DB&quot;/&gt;&lt;wsp:rsid wsp:val=&quot;000E449D&quot;/&gt;&lt;wsp:rsid wsp:val=&quot;000F2CDE&quot;/&gt;&lt;wsp:rsid wsp:val=&quot;00106B9D&quot;/&gt;&lt;wsp:rsid wsp:val=&quot;00117220&quot;/&gt;&lt;wsp:rsid wsp:val=&quot;001225CC&quot;/&gt;&lt;wsp:rsid wsp:val=&quot;00127433&quot;/&gt;&lt;wsp:rsid wsp:val=&quot;00127F67&quot;/&gt;&lt;wsp:rsid wsp:val=&quot;00130058&quot;/&gt;&lt;wsp:rsid wsp:val=&quot;00142ED5&quot;/&gt;&lt;wsp:rsid wsp:val=&quot;001443CF&quot;/&gt;&lt;wsp:rsid wsp:val=&quot;001479F3&quot;/&gt;&lt;wsp:rsid wsp:val=&quot;00155D6F&quot;/&gt;&lt;wsp:rsid wsp:val=&quot;001637C1&quot;/&gt;&lt;wsp:rsid wsp:val=&quot;00172B19&quot;/&gt;&lt;wsp:rsid wsp:val=&quot;001810BF&quot;/&gt;&lt;wsp:rsid wsp:val=&quot;0018229D&quot;/&gt;&lt;wsp:rsid wsp:val=&quot;001A2EFD&quot;/&gt;&lt;wsp:rsid wsp:val=&quot;001A3B3D&quot;/&gt;&lt;wsp:rsid wsp:val=&quot;001B4DD8&quot;/&gt;&lt;wsp:rsid wsp:val=&quot;001B67DC&quot;/&gt;&lt;wsp:rsid wsp:val=&quot;001B7585&quot;/&gt;&lt;wsp:rsid wsp:val=&quot;001D155F&quot;/&gt;&lt;wsp:rsid wsp:val=&quot;001D2DC0&quot;/&gt;&lt;wsp:rsid wsp:val=&quot;001E016A&quot;/&gt;&lt;wsp:rsid wsp:val=&quot;001E65EB&quot;/&gt;&lt;wsp:rsid wsp:val=&quot;001E7AAE&quot;/&gt;&lt;wsp:rsid wsp:val=&quot;001F05DA&quot;/&gt;&lt;wsp:rsid wsp:val=&quot;002065C5&quot;/&gt;&lt;wsp:rsid wsp:val=&quot;002178B0&quot;/&gt;&lt;wsp:rsid wsp:val=&quot;002254A9&quot;/&gt;&lt;wsp:rsid wsp:val=&quot;00233C11&quot;/&gt;&lt;wsp:rsid wsp:val=&quot;00233D97&quot;/&gt;&lt;wsp:rsid wsp:val=&quot;002347A2&quot;/&gt;&lt;wsp:rsid wsp:val=&quot;00235071&quot;/&gt;&lt;wsp:rsid wsp:val=&quot;0024152E&quot;/&gt;&lt;wsp:rsid wsp:val=&quot;00245143&quot;/&gt;&lt;wsp:rsid wsp:val=&quot;0024695F&quot;/&gt;&lt;wsp:rsid wsp:val=&quot;00253D94&quot;/&gt;&lt;wsp:rsid wsp:val=&quot;00275942&quot;/&gt;&lt;wsp:rsid wsp:val=&quot;00283DCC&quot;/&gt;&lt;wsp:rsid wsp:val=&quot;00284A46&quot;/&gt;&lt;wsp:rsid wsp:val=&quot;002850E3&quot;/&gt;&lt;wsp:rsid wsp:val=&quot;00290404&quot;/&gt;&lt;wsp:rsid wsp:val=&quot;00297BCA&quot;/&gt;&lt;wsp:rsid wsp:val=&quot;002B1AAB&quot;/&gt;&lt;wsp:rsid wsp:val=&quot;002D3722&quot;/&gt;&lt;wsp:rsid wsp:val=&quot;002D41DF&quot;/&gt;&lt;wsp:rsid wsp:val=&quot;002E4363&quot;/&gt;&lt;wsp:rsid wsp:val=&quot;00303664&quot;/&gt;&lt;wsp:rsid wsp:val=&quot;003065C9&quot;/&gt;&lt;wsp:rsid wsp:val=&quot;00323AA6&quot;/&gt;&lt;wsp:rsid wsp:val=&quot;003241E7&quot;/&gt;&lt;wsp:rsid wsp:val=&quot;00324B05&quot;/&gt;&lt;wsp:rsid wsp:val=&quot;00327A52&quot;/&gt;&lt;wsp:rsid wsp:val=&quot;00327D6C&quot;/&gt;&lt;wsp:rsid wsp:val=&quot;003321B0&quot;/&gt;&lt;wsp:rsid wsp:val=&quot;00340E8A&quot;/&gt;&lt;wsp:rsid wsp:val=&quot;00342E16&quot;/&gt;&lt;wsp:rsid wsp:val=&quot;003522E7&quot;/&gt;&lt;wsp:rsid wsp:val=&quot;00354FCF&quot;/&gt;&lt;wsp:rsid wsp:val=&quot;003668C4&quot;/&gt;&lt;wsp:rsid wsp:val=&quot;00382B87&quot;/&gt;&lt;wsp:rsid wsp:val=&quot;0038493E&quot;/&gt;&lt;wsp:rsid wsp:val=&quot;00387BFE&quot;/&gt;&lt;wsp:rsid wsp:val=&quot;00394BA2&quot;/&gt;&lt;wsp:rsid wsp:val=&quot;003A19E2&quot;/&gt;&lt;wsp:rsid wsp:val=&quot;003A38B3&quot;/&gt;&lt;wsp:rsid wsp:val=&quot;003A4A54&quot;/&gt;&lt;wsp:rsid wsp:val=&quot;003B4E04&quot;/&gt;&lt;wsp:rsid wsp:val=&quot;003C2B17&quot;/&gt;&lt;wsp:rsid wsp:val=&quot;003C623B&quot;/&gt;&lt;wsp:rsid wsp:val=&quot;003C7A85&quot;/&gt;&lt;wsp:rsid wsp:val=&quot;003E3F31&quot;/&gt;&lt;wsp:rsid wsp:val=&quot;003E799A&quot;/&gt;&lt;wsp:rsid wsp:val=&quot;003F1287&quot;/&gt;&lt;wsp:rsid wsp:val=&quot;003F56F1&quot;/&gt;&lt;wsp:rsid wsp:val=&quot;003F5739&quot;/&gt;&lt;wsp:rsid wsp:val=&quot;003F5A08&quot;/&gt;&lt;wsp:rsid wsp:val=&quot;00401645&quot;/&gt;&lt;wsp:rsid wsp:val=&quot;00420716&quot;/&gt;&lt;wsp:rsid wsp:val=&quot;004325FB&quot;/&gt;&lt;wsp:rsid wsp:val=&quot;00436521&quot;/&gt;&lt;wsp:rsid wsp:val=&quot;004432BA&quot;/&gt;&lt;wsp:rsid wsp:val=&quot;0044407E&quot;/&gt;&lt;wsp:rsid wsp:val=&quot;00446BAB&quot;/&gt;&lt;wsp:rsid wsp:val=&quot;00447BB9&quot;/&gt;&lt;wsp:rsid wsp:val=&quot;004530DB&quot;/&gt;&lt;wsp:rsid wsp:val=&quot;0045695F&quot;/&gt;&lt;wsp:rsid wsp:val=&quot;00456E64&quot;/&gt;&lt;wsp:rsid wsp:val=&quot;0046031D&quot;/&gt;&lt;wsp:rsid wsp:val=&quot;00460D28&quot;/&gt;&lt;wsp:rsid wsp:val=&quot;004649C5&quot;/&gt;&lt;wsp:rsid wsp:val=&quot;0046578C&quot;/&gt;&lt;wsp:rsid wsp:val=&quot;00474FC9&quot;/&gt;&lt;wsp:rsid wsp:val=&quot;0048324B&quot;/&gt;&lt;wsp:rsid wsp:val=&quot;00491C24&quot;/&gt;&lt;wsp:rsid wsp:val=&quot;004B0613&quot;/&gt;&lt;wsp:rsid wsp:val=&quot;004B7CCD&quot;/&gt;&lt;wsp:rsid wsp:val=&quot;004C0223&quot;/&gt;&lt;wsp:rsid wsp:val=&quot;004C787D&quot;/&gt;&lt;wsp:rsid wsp:val=&quot;004D2A6A&quot;/&gt;&lt;wsp:rsid wsp:val=&quot;004D72B5&quot;/&gt;&lt;wsp:rsid wsp:val=&quot;004F2D98&quot;/&gt;&lt;wsp:rsid wsp:val=&quot;004F3676&quot;/&gt;&lt;wsp:rsid wsp:val=&quot;004F64FC&quot;/&gt;&lt;wsp:rsid wsp:val=&quot;0050417E&quot;/&gt;&lt;wsp:rsid wsp:val=&quot;00505884&quot;/&gt;&lt;wsp:rsid wsp:val=&quot;00511B98&quot;/&gt;&lt;wsp:rsid wsp:val=&quot;00512E40&quot;/&gt;&lt;wsp:rsid wsp:val=&quot;0051384F&quot;/&gt;&lt;wsp:rsid wsp:val=&quot;00513E17&quot;/&gt;&lt;wsp:rsid wsp:val=&quot;005351CC&quot;/&gt;&lt;wsp:rsid wsp:val=&quot;005363AB&quot;/&gt;&lt;wsp:rsid wsp:val=&quot;00543305&quot;/&gt;&lt;wsp:rsid wsp:val=&quot;00551B7F&quot;/&gt;&lt;wsp:rsid wsp:val=&quot;005611D7&quot;/&gt;&lt;wsp:rsid wsp:val=&quot;005622CD&quot;/&gt;&lt;wsp:rsid wsp:val=&quot;005642A4&quot;/&gt;&lt;wsp:rsid wsp:val=&quot;0056610F&quot;/&gt;&lt;wsp:rsid wsp:val=&quot;00571166&quot;/&gt;&lt;wsp:rsid wsp:val=&quot;00575BCA&quot;/&gt;&lt;wsp:rsid wsp:val=&quot;005824E1&quot;/&gt;&lt;wsp:rsid wsp:val=&quot;0059744F&quot;/&gt;&lt;wsp:rsid wsp:val=&quot;005B0344&quot;/&gt;&lt;wsp:rsid wsp:val=&quot;005B1BBD&quot;/&gt;&lt;wsp:rsid wsp:val=&quot;005B41FA&quot;/&gt;&lt;wsp:rsid wsp:val=&quot;005B520E&quot;/&gt;&lt;wsp:rsid wsp:val=&quot;005D5098&quot;/&gt;&lt;wsp:rsid wsp:val=&quot;005E21B7&quot;/&gt;&lt;wsp:rsid wsp:val=&quot;005E2800&quot;/&gt;&lt;wsp:rsid wsp:val=&quot;005F2BE1&quot;/&gt;&lt;wsp:rsid wsp:val=&quot;00605825&quot;/&gt;&lt;wsp:rsid wsp:val=&quot;006308DE&quot;/&gt;&lt;wsp:rsid wsp:val=&quot;00645D22&quot;/&gt;&lt;wsp:rsid wsp:val=&quot;00647700&quot;/&gt;&lt;wsp:rsid wsp:val=&quot;00651A08&quot;/&gt;&lt;wsp:rsid wsp:val=&quot;00652F25&quot;/&gt;&lt;wsp:rsid wsp:val=&quot;00653156&quot;/&gt;&lt;wsp:rsid wsp:val=&quot;00654204&quot;/&gt;&lt;wsp:rsid wsp:val=&quot;006555D1&quot;/&gt;&lt;wsp:rsid wsp:val=&quot;0066174B&quot;/&gt;&lt;wsp:rsid wsp:val=&quot;0066504C&quot;/&gt;&lt;wsp:rsid wsp:val=&quot;00670434&quot;/&gt;&lt;wsp:rsid wsp:val=&quot;006835F8&quot;/&gt;&lt;wsp:rsid wsp:val=&quot;00691FCE&quot;/&gt;&lt;wsp:rsid wsp:val=&quot;006A3E4F&quot;/&gt;&lt;wsp:rsid wsp:val=&quot;006A65F7&quot;/&gt;&lt;wsp:rsid wsp:val=&quot;006B327C&quot;/&gt;&lt;wsp:rsid wsp:val=&quot;006B603C&quot;/&gt;&lt;wsp:rsid wsp:val=&quot;006B6320&quot;/&gt;&lt;wsp:rsid wsp:val=&quot;006B6B66&quot;/&gt;&lt;wsp:rsid wsp:val=&quot;006B7FF9&quot;/&gt;&lt;wsp:rsid wsp:val=&quot;006C375D&quot;/&gt;&lt;wsp:rsid wsp:val=&quot;006C4156&quot;/&gt;&lt;wsp:rsid wsp:val=&quot;006E6594&quot;/&gt;&lt;wsp:rsid wsp:val=&quot;006F5459&quot;/&gt;&lt;wsp:rsid wsp:val=&quot;006F6578&quot;/&gt;&lt;wsp:rsid wsp:val=&quot;006F6D3D&quot;/&gt;&lt;wsp:rsid wsp:val=&quot;006F7FCE&quot;/&gt;&lt;wsp:rsid wsp:val=&quot;00705708&quot;/&gt;&lt;wsp:rsid wsp:val=&quot;00710872&quot;/&gt;&lt;wsp:rsid wsp:val=&quot;00715BEA&quot;/&gt;&lt;wsp:rsid wsp:val=&quot;00716FD5&quot;/&gt;&lt;wsp:rsid wsp:val=&quot;0072538D&quot;/&gt;&lt;wsp:rsid wsp:val=&quot;00735108&quot;/&gt;&lt;wsp:rsid wsp:val=&quot;00740B76&quot;/&gt;&lt;wsp:rsid wsp:val=&quot;00740EEA&quot;/&gt;&lt;wsp:rsid wsp:val=&quot;007646B1&quot;/&gt;&lt;wsp:rsid wsp:val=&quot;007648A6&quot;/&gt;&lt;wsp:rsid wsp:val=&quot;00773A30&quot;/&gt;&lt;wsp:rsid wsp:val=&quot;00784C91&quot;/&gt;&lt;wsp:rsid wsp:val=&quot;00785147&quot;/&gt;&lt;wsp:rsid wsp:val=&quot;00785316&quot;/&gt;&lt;wsp:rsid wsp:val=&quot;00793128&quot;/&gt;&lt;wsp:rsid wsp:val=&quot;00794804&quot;/&gt;&lt;wsp:rsid wsp:val=&quot;00796D3A&quot;/&gt;&lt;wsp:rsid wsp:val=&quot;007A002B&quot;/&gt;&lt;wsp:rsid wsp:val=&quot;007B33F1&quot;/&gt;&lt;wsp:rsid wsp:val=&quot;007B5A17&quot;/&gt;&lt;wsp:rsid wsp:val=&quot;007B6DDA&quot;/&gt;&lt;wsp:rsid wsp:val=&quot;007C0308&quot;/&gt;&lt;wsp:rsid wsp:val=&quot;007C2FF2&quot;/&gt;&lt;wsp:rsid wsp:val=&quot;007D0C3E&quot;/&gt;&lt;wsp:rsid wsp:val=&quot;007D2B11&quot;/&gt;&lt;wsp:rsid wsp:val=&quot;007D605C&quot;/&gt;&lt;wsp:rsid wsp:val=&quot;007D6232&quot;/&gt;&lt;wsp:rsid wsp:val=&quot;007E1F03&quot;/&gt;&lt;wsp:rsid wsp:val=&quot;007E71D5&quot;/&gt;&lt;wsp:rsid wsp:val=&quot;007F1F99&quot;/&gt;&lt;wsp:rsid wsp:val=&quot;007F305E&quot;/&gt;&lt;wsp:rsid wsp:val=&quot;007F768F&quot;/&gt;&lt;wsp:rsid wsp:val=&quot;00801A70&quot;/&gt;&lt;wsp:rsid wsp:val=&quot;0080791D&quot;/&gt;&lt;wsp:rsid wsp:val=&quot;00814CD0&quot;/&gt;&lt;wsp:rsid wsp:val=&quot;00827C38&quot;/&gt;&lt;wsp:rsid wsp:val=&quot;00836367&quot;/&gt;&lt;wsp:rsid wsp:val=&quot;00841E4B&quot;/&gt;&lt;wsp:rsid wsp:val=&quot;00842E21&quot;/&gt;&lt;wsp:rsid wsp:val=&quot;00850EEB&quot;/&gt;&lt;wsp:rsid wsp:val=&quot;0086082C&quot;/&gt;&lt;wsp:rsid wsp:val=&quot;008674A2&quot;/&gt;&lt;wsp:rsid wsp:val=&quot;008710F1&quot;/&gt;&lt;wsp:rsid wsp:val=&quot;00873603&quot;/&gt;&lt;wsp:rsid wsp:val=&quot;00873677&quot;/&gt;&lt;wsp:rsid wsp:val=&quot;00882500&quot;/&gt;&lt;wsp:rsid wsp:val=&quot;008849BF&quot;/&gt;&lt;wsp:rsid wsp:val=&quot;00895AEB&quot;/&gt;&lt;wsp:rsid wsp:val=&quot;008A2C7D&quot;/&gt;&lt;wsp:rsid wsp:val=&quot;008A4FCD&quot;/&gt;&lt;wsp:rsid wsp:val=&quot;008A5D24&quot;/&gt;&lt;wsp:rsid wsp:val=&quot;008B1834&quot;/&gt;&lt;wsp:rsid wsp:val=&quot;008B2593&quot;/&gt;&lt;wsp:rsid wsp:val=&quot;008C4B23&quot;/&gt;&lt;wsp:rsid wsp:val=&quot;008C6777&quot;/&gt;&lt;wsp:rsid wsp:val=&quot;008D0996&quot;/&gt;&lt;wsp:rsid wsp:val=&quot;008D5C39&quot;/&gt;&lt;wsp:rsid wsp:val=&quot;008E0F5D&quot;/&gt;&lt;wsp:rsid wsp:val=&quot;008E197E&quot;/&gt;&lt;wsp:rsid wsp:val=&quot;008E4364&quot;/&gt;&lt;wsp:rsid wsp:val=&quot;008F259E&quot;/&gt;&lt;wsp:rsid wsp:val=&quot;008F6E2C&quot;/&gt;&lt;wsp:rsid wsp:val=&quot;00902721&quot;/&gt;&lt;wsp:rsid wsp:val=&quot;00915F09&quot;/&gt;&lt;wsp:rsid wsp:val=&quot;00917B65&quot;/&gt;&lt;wsp:rsid wsp:val=&quot;00920F40&quot;/&gt;&lt;wsp:rsid wsp:val=&quot;009303D9&quot;/&gt;&lt;wsp:rsid wsp:val=&quot;0093072F&quot;/&gt;&lt;wsp:rsid wsp:val=&quot;0093077E&quot;/&gt;&lt;wsp:rsid wsp:val=&quot;0093235E&quot;/&gt;&lt;wsp:rsid wsp:val=&quot;00933C64&quot;/&gt;&lt;wsp:rsid wsp:val=&quot;0094245E&quot;/&gt;&lt;wsp:rsid wsp:val=&quot;00954526&quot;/&gt;&lt;wsp:rsid wsp:val=&quot;0096715C&quot;/&gt;&lt;wsp:rsid wsp:val=&quot;00972203&quot;/&gt;&lt;wsp:rsid wsp:val=&quot;00982A3C&quot;/&gt;&lt;wsp:rsid wsp:val=&quot;00990B4A&quot;/&gt;&lt;wsp:rsid wsp:val=&quot;0099252A&quot;/&gt;&lt;wsp:rsid wsp:val=&quot;009A1F9B&quot;/&gt;&lt;wsp:rsid wsp:val=&quot;009B2000&quot;/&gt;&lt;wsp:rsid wsp:val=&quot;009C6C82&quot;/&gt;&lt;wsp:rsid wsp:val=&quot;009D0883&quot;/&gt;&lt;wsp:rsid wsp:val=&quot;009D14AE&quot;/&gt;&lt;wsp:rsid wsp:val=&quot;009D1CE1&quot;/&gt;&lt;wsp:rsid wsp:val=&quot;009E3615&quot;/&gt;&lt;wsp:rsid wsp:val=&quot;009F1D79&quot;/&gt;&lt;wsp:rsid wsp:val=&quot;009F6FC0&quot;/&gt;&lt;wsp:rsid wsp:val=&quot;009F71E6&quot;/&gt;&lt;wsp:rsid wsp:val=&quot;00A059B3&quot;/&gt;&lt;wsp:rsid wsp:val=&quot;00A0722B&quot;/&gt;&lt;wsp:rsid wsp:val=&quot;00A11C61&quot;/&gt;&lt;wsp:rsid wsp:val=&quot;00A16944&quot;/&gt;&lt;wsp:rsid wsp:val=&quot;00A20C68&quot;/&gt;&lt;wsp:rsid wsp:val=&quot;00A25909&quot;/&gt;&lt;wsp:rsid wsp:val=&quot;00A334A2&quot;/&gt;&lt;wsp:rsid wsp:val=&quot;00A365DA&quot;/&gt;&lt;wsp:rsid wsp:val=&quot;00A43E58&quot;/&gt;&lt;wsp:rsid wsp:val=&quot;00A44C6E&quot;/&gt;&lt;wsp:rsid wsp:val=&quot;00A6210B&quot;/&gt;&lt;wsp:rsid wsp:val=&quot;00A64103&quot;/&gt;&lt;wsp:rsid wsp:val=&quot;00A7111C&quot;/&gt;&lt;wsp:rsid wsp:val=&quot;00A72614&quot;/&gt;&lt;wsp:rsid wsp:val=&quot;00A77D41&quot;/&gt;&lt;wsp:rsid wsp:val=&quot;00AB2829&quot;/&gt;&lt;wsp:rsid wsp:val=&quot;00AB6954&quot;/&gt;&lt;wsp:rsid wsp:val=&quot;00AB7C56&quot;/&gt;&lt;wsp:rsid wsp:val=&quot;00AC1D81&quot;/&gt;&lt;wsp:rsid wsp:val=&quot;00AD5770&quot;/&gt;&lt;wsp:rsid wsp:val=&quot;00AE3409&quot;/&gt;&lt;wsp:rsid wsp:val=&quot;00AE47B9&quot;/&gt;&lt;wsp:rsid wsp:val=&quot;00AE521C&quot;/&gt;&lt;wsp:rsid wsp:val=&quot;00AE5FBA&quot;/&gt;&lt;wsp:rsid wsp:val=&quot;00AF242A&quot;/&gt;&lt;wsp:rsid wsp:val=&quot;00AF2951&quot;/&gt;&lt;wsp:rsid wsp:val=&quot;00AF3945&quot;/&gt;&lt;wsp:rsid wsp:val=&quot;00AF6789&quot;/&gt;&lt;wsp:rsid wsp:val=&quot;00AF7FC9&quot;/&gt;&lt;wsp:rsid wsp:val=&quot;00B00ECC&quot;/&gt;&lt;wsp:rsid wsp:val=&quot;00B015D6&quot;/&gt;&lt;wsp:rsid wsp:val=&quot;00B02FF3&quot;/&gt;&lt;wsp:rsid wsp:val=&quot;00B07FC2&quot;/&gt;&lt;wsp:rsid wsp:val=&quot;00B11A60&quot;/&gt;&lt;wsp:rsid wsp:val=&quot;00B14C16&quot;/&gt;&lt;wsp:rsid wsp:val=&quot;00B1743D&quot;/&gt;&lt;wsp:rsid wsp:val=&quot;00B22613&quot;/&gt;&lt;wsp:rsid wsp:val=&quot;00B26D9D&quot;/&gt;&lt;wsp:rsid wsp:val=&quot;00B3749C&quot;/&gt;&lt;wsp:rsid wsp:val=&quot;00B42AC6&quot;/&gt;&lt;wsp:rsid wsp:val=&quot;00B45CD6&quot;/&gt;&lt;wsp:rsid wsp:val=&quot;00B618C1&quot;/&gt;&lt;wsp:rsid wsp:val=&quot;00B67066&quot;/&gt;&lt;wsp:rsid wsp:val=&quot;00B72667&quot;/&gt;&lt;wsp:rsid wsp:val=&quot;00B7454A&quot;/&gt;&lt;wsp:rsid wsp:val=&quot;00B7457D&quot;/&gt;&lt;wsp:rsid wsp:val=&quot;00B75F54&quot;/&gt;&lt;wsp:rsid wsp:val=&quot;00B768D1&quot;/&gt;&lt;wsp:rsid wsp:val=&quot;00B846C0&quot;/&gt;&lt;wsp:rsid wsp:val=&quot;00B9538E&quot;/&gt;&lt;wsp:rsid wsp:val=&quot;00BA1025&quot;/&gt;&lt;wsp:rsid wsp:val=&quot;00BB4256&quot;/&gt;&lt;wsp:rsid wsp:val=&quot;00BC0E31&quot;/&gt;&lt;wsp:rsid wsp:val=&quot;00BC0F44&quot;/&gt;&lt;wsp:rsid wsp:val=&quot;00BC3420&quot;/&gt;&lt;wsp:rsid wsp:val=&quot;00BD670B&quot;/&gt;&lt;wsp:rsid wsp:val=&quot;00BE0279&quot;/&gt;&lt;wsp:rsid wsp:val=&quot;00BE7CB6&quot;/&gt;&lt;wsp:rsid wsp:val=&quot;00BE7D3C&quot;/&gt;&lt;wsp:rsid wsp:val=&quot;00BF157A&quot;/&gt;&lt;wsp:rsid wsp:val=&quot;00BF5FF6&quot;/&gt;&lt;wsp:rsid wsp:val=&quot;00C0207F&quot;/&gt;&lt;wsp:rsid wsp:val=&quot;00C13318&quot;/&gt;&lt;wsp:rsid wsp:val=&quot;00C16117&quot;/&gt;&lt;wsp:rsid wsp:val=&quot;00C3075A&quot;/&gt;&lt;wsp:rsid wsp:val=&quot;00C31059&quot;/&gt;&lt;wsp:rsid wsp:val=&quot;00C31074&quot;/&gt;&lt;wsp:rsid wsp:val=&quot;00C326F0&quot;/&gt;&lt;wsp:rsid wsp:val=&quot;00C50EAA&quot;/&gt;&lt;wsp:rsid wsp:val=&quot;00C66091&quot;/&gt;&lt;wsp:rsid wsp:val=&quot;00C75486&quot;/&gt;&lt;wsp:rsid wsp:val=&quot;00C82776&quot;/&gt;&lt;wsp:rsid wsp:val=&quot;00C836B1&quot;/&gt;&lt;wsp:rsid wsp:val=&quot;00C87788&quot;/&gt;&lt;wsp:rsid wsp:val=&quot;00C919A4&quot;/&gt;&lt;wsp:rsid wsp:val=&quot;00C91EC7&quot;/&gt;&lt;wsp:rsid wsp:val=&quot;00CA34BA&quot;/&gt;&lt;wsp:rsid wsp:val=&quot;00CA4392&quot;/&gt;&lt;wsp:rsid wsp:val=&quot;00CA4F89&quot;/&gt;&lt;wsp:rsid wsp:val=&quot;00CA6EC3&quot;/&gt;&lt;wsp:rsid wsp:val=&quot;00CB5499&quot;/&gt;&lt;wsp:rsid wsp:val=&quot;00CC2289&quot;/&gt;&lt;wsp:rsid wsp:val=&quot;00CC393F&quot;/&gt;&lt;wsp:rsid wsp:val=&quot;00CC3DF3&quot;/&gt;&lt;wsp:rsid wsp:val=&quot;00CD0DA8&quot;/&gt;&lt;wsp:rsid wsp:val=&quot;00CD49C1&quot;/&gt;&lt;wsp:rsid wsp:val=&quot;00CE4D77&quot;/&gt;&lt;wsp:rsid wsp:val=&quot;00CF1C2A&quot;/&gt;&lt;wsp:rsid wsp:val=&quot;00CF4AB1&quot;/&gt;&lt;wsp:rsid wsp:val=&quot;00CF745F&quot;/&gt;&lt;wsp:rsid wsp:val=&quot;00D016D9&quot;/&gt;&lt;wsp:rsid wsp:val=&quot;00D02429&quot;/&gt;&lt;wsp:rsid wsp:val=&quot;00D2176E&quot;/&gt;&lt;wsp:rsid wsp:val=&quot;00D24A5B&quot;/&gt;&lt;wsp:rsid wsp:val=&quot;00D32713&quot;/&gt;&lt;wsp:rsid wsp:val=&quot;00D33583&quot;/&gt;&lt;wsp:rsid wsp:val=&quot;00D33E67&quot;/&gt;&lt;wsp:rsid wsp:val=&quot;00D34139&quot;/&gt;&lt;wsp:rsid wsp:val=&quot;00D36022&quot;/&gt;&lt;wsp:rsid wsp:val=&quot;00D4022F&quot;/&gt;&lt;wsp:rsid wsp:val=&quot;00D42E55&quot;/&gt;&lt;wsp:rsid wsp:val=&quot;00D44357&quot;/&gt;&lt;wsp:rsid wsp:val=&quot;00D46E88&quot;/&gt;&lt;wsp:rsid wsp:val=&quot;00D50332&quot;/&gt;&lt;wsp:rsid wsp:val=&quot;00D632BE&quot;/&gt;&lt;wsp:rsid wsp:val=&quot;00D64DE9&quot;/&gt;&lt;wsp:rsid wsp:val=&quot;00D72D06&quot;/&gt;&lt;wsp:rsid wsp:val=&quot;00D7522C&quot;/&gt;&lt;wsp:rsid wsp:val=&quot;00D7536F&quot;/&gt;&lt;wsp:rsid wsp:val=&quot;00D76668&quot;/&gt;&lt;wsp:rsid wsp:val=&quot;00D81620&quot;/&gt;&lt;wsp:rsid wsp:val=&quot;00D878A4&quot;/&gt;&lt;wsp:rsid wsp:val=&quot;00DB1779&quot;/&gt;&lt;wsp:rsid wsp:val=&quot;00DB1FFF&quot;/&gt;&lt;wsp:rsid wsp:val=&quot;00DC321C&quot;/&gt;&lt;wsp:rsid wsp:val=&quot;00DC7F00&quot;/&gt;&lt;wsp:rsid wsp:val=&quot;00DD211E&quot;/&gt;&lt;wsp:rsid wsp:val=&quot;00DD3A50&quot;/&gt;&lt;wsp:rsid wsp:val=&quot;00DD6735&quot;/&gt;&lt;wsp:rsid wsp:val=&quot;00DE219A&quot;/&gt;&lt;wsp:rsid wsp:val=&quot;00DE2363&quot;/&gt;&lt;wsp:rsid wsp:val=&quot;00DE2709&quot;/&gt;&lt;wsp:rsid wsp:val=&quot;00DF33F7&quot;/&gt;&lt;wsp:rsid wsp:val=&quot;00E007A0&quot;/&gt;&lt;wsp:rsid wsp:val=&quot;00E07383&quot;/&gt;&lt;wsp:rsid wsp:val=&quot;00E10B2A&quot;/&gt;&lt;wsp:rsid wsp:val=&quot;00E11D99&quot;/&gt;&lt;wsp:rsid wsp:val=&quot;00E165BC&quot;/&gt;&lt;wsp:rsid wsp:val=&quot;00E17BBD&quot;/&gt;&lt;wsp:rsid wsp:val=&quot;00E23021&quot;/&gt;&lt;wsp:rsid wsp:val=&quot;00E40C97&quot;/&gt;&lt;wsp:rsid wsp:val=&quot;00E43760&quot;/&gt;&lt;wsp:rsid wsp:val=&quot;00E50CE8&quot;/&gt;&lt;wsp:rsid wsp:val=&quot;00E5264B&quot;/&gt;&lt;wsp:rsid wsp:val=&quot;00E5340D&quot;/&gt;&lt;wsp:rsid wsp:val=&quot;00E61E12&quot;/&gt;&lt;wsp:rsid wsp:val=&quot;00E6238F&quot;/&gt;&lt;wsp:rsid wsp:val=&quot;00E7596C&quot;/&gt;&lt;wsp:rsid wsp:val=&quot;00E878F2&quot;/&gt;&lt;wsp:rsid wsp:val=&quot;00E90290&quot;/&gt;&lt;wsp:rsid wsp:val=&quot;00E9085D&quot;/&gt;&lt;wsp:rsid wsp:val=&quot;00E94102&quot;/&gt;&lt;wsp:rsid wsp:val=&quot;00EA0943&quot;/&gt;&lt;wsp:rsid wsp:val=&quot;00EA4EE6&quot;/&gt;&lt;wsp:rsid wsp:val=&quot;00EA6858&quot;/&gt;&lt;wsp:rsid wsp:val=&quot;00EB18B8&quot;/&gt;&lt;wsp:rsid wsp:val=&quot;00EC00E6&quot;/&gt;&lt;wsp:rsid wsp:val=&quot;00EC28B4&quot;/&gt;&lt;wsp:rsid wsp:val=&quot;00EC6CC7&quot;/&gt;&lt;wsp:rsid wsp:val=&quot;00ED0149&quot;/&gt;&lt;wsp:rsid wsp:val=&quot;00ED0FBE&quot;/&gt;&lt;wsp:rsid wsp:val=&quot;00EE128B&quot;/&gt;&lt;wsp:rsid wsp:val=&quot;00EE225A&quot;/&gt;&lt;wsp:rsid wsp:val=&quot;00EE31C3&quot;/&gt;&lt;wsp:rsid wsp:val=&quot;00EE7F29&quot;/&gt;&lt;wsp:rsid wsp:val=&quot;00EF0598&quot;/&gt;&lt;wsp:rsid wsp:val=&quot;00EF7DE3&quot;/&gt;&lt;wsp:rsid wsp:val=&quot;00F02C4F&quot;/&gt;&lt;wsp:rsid wsp:val=&quot;00F03103&quot;/&gt;&lt;wsp:rsid wsp:val=&quot;00F04B5A&quot;/&gt;&lt;wsp:rsid wsp:val=&quot;00F12387&quot;/&gt;&lt;wsp:rsid wsp:val=&quot;00F13657&quot;/&gt;&lt;wsp:rsid wsp:val=&quot;00F271DE&quot;/&gt;&lt;wsp:rsid wsp:val=&quot;00F330E3&quot;/&gt;&lt;wsp:rsid wsp:val=&quot;00F34239&quot;/&gt;&lt;wsp:rsid wsp:val=&quot;00F45AA8&quot;/&gt;&lt;wsp:rsid wsp:val=&quot;00F45D3C&quot;/&gt;&lt;wsp:rsid wsp:val=&quot;00F627DA&quot;/&gt;&lt;wsp:rsid wsp:val=&quot;00F7288F&quot;/&gt;&lt;wsp:rsid wsp:val=&quot;00F80BC8&quot;/&gt;&lt;wsp:rsid wsp:val=&quot;00F847A6&quot;/&gt;&lt;wsp:rsid wsp:val=&quot;00F85082&quot;/&gt;&lt;wsp:rsid wsp:val=&quot;00F9441B&quot;/&gt;&lt;wsp:rsid wsp:val=&quot;00FA4C32&quot;/&gt;&lt;wsp:rsid wsp:val=&quot;00FA564D&quot;/&gt;&lt;wsp:rsid wsp:val=&quot;00FB0898&quot;/&gt;&lt;wsp:rsid wsp:val=&quot;00FC7824&quot;/&gt;&lt;wsp:rsid wsp:val=&quot;00FD623C&quot;/&gt;&lt;wsp:rsid wsp:val=&quot;00FD75D7&quot;/&gt;&lt;wsp:rsid wsp:val=&quot;00FE0F6D&quot;/&gt;&lt;wsp:rsid wsp:val=&quot;00FE4DCE&quot;/&gt;&lt;wsp:rsid wsp:val=&quot;00FE5251&quot;/&gt;&lt;wsp:rsid wsp:val=&quot;00FE7114&quot;/&gt;&lt;wsp:rsid wsp:val=&quot;00FF6047&quot;/&gt;&lt;/wsp:rsids&gt;&lt;/w:docPr&gt;&lt;w:body&gt;&lt;wx:sect&gt;&lt;w:p wsp:rsidR=&quot;00000000&quot; wsp:rsidRDefault=&quot;001F05DA&quot; wsp:rsidP=&quot;001F05DA&quot;&gt;&lt;m:oMathPara&gt;&lt;m:oMath&gt;&lt;m:sSup&gt;&lt;m:sSupPr&gt;&lt;m:ctrlPr&gt;&lt;w:rPr&gt;&lt;w:rFonts w:ascii=&quot;Cambria Math&quot; w:h-ansi=&quot;Cambria Math&quot; w:cs=&quot;Cambria Math&quot;/&gt;&lt;wx:font wx:val=&quot;Cambria Math&quot;/&gt;&lt;w:sz w:val=&quot;24&quot;/&gt;&lt;w:sz-cs w:val=&quot;24&quot;/&gt;&lt;/w:rPr&gt;&lt;/m:ctrlPr&gt;&lt;/m:sSupPr&gt;&lt;m:e&gt;&lt;m:r&gt;&lt;w:rPr&gt;&lt;w:rFonts w:ascii=&quot;Cambria Math&quot; w:h-ansi=&quot;Cambria Math&quot; w:cs=&quot;Cambria Math&quot;/&gt;&lt;wx:font wx:val=&quot;Cambria Math&quot;/&gt;&lt;w:i/&gt;&lt;/w:rPr&gt;&lt;m:t&gt;P&lt;/m:t&gt;&lt;/m:r&gt;&lt;/m:e&gt;&lt;m:sup&gt;&lt;m:r&gt;&lt;w:rPr&gt;&lt;w:rFonts w:ascii=&quot;Cambria Math&quot; w:h-ansi=&quot;Cambria Math&quot; w:cs=&quot;Cambria Math&quot;/&gt;&lt;wx:font wx:val=&quot;Cambria Math&quot;/&gt;&lt;w:i/&gt;&lt;/w:rPr&gt;&lt;m:t&gt;+&lt;/m:t&gt;&lt;/m:r&gt;&lt;/m:sup&gt;&lt;/m:sSup&gt;&lt;/m:oMath&gt;&lt;/m:oMathPara&gt;&lt;/w:p&gt;&lt;w:sectPr wsp:rsidR=&quot;00000000&quot;&gt;&lt;w:pgSz w:w=&quot;12240&quot; w:h=&quot;15840&quot;/&gt;&lt;w:pgMar w:top=&quot;1417&quot; w:right=&quot;1417&quot; w:bottom=&quot;1417&quot; w:left=&quot;1417&quot; w:header=&quot;708&quot; w:footer=&quot;708&quot; w:gutter=&quot;0&quot;/&gt;&lt;w:cols w:space=&quot;708&quot;/&gt;&lt;/w:sectPr&gt;&lt;/wx:sect&gt;&lt;/w:body&gt;&lt;/w:wordDocument&gt;">
+              <w:pict w14:anchorId="36DF0D56">
+                <v:shape id="_x0000_i1027" type="#_x0000_t75" style="width:12pt;height:14.25pt" equationxml="&lt;?xml version=&quot;1.0&quot; encoding=&quot;UTF-8&quot; standalone=&quot;yes&quot;?&gt;&#10;&lt;?mso-application progid=&quot;Word.Document&quot;?&gt;&#10;&lt;w:wordDocument xmlns:aml=&quot;http://schemas.microsoft.com/aml/2001/core&quot; xmlns:wpc=&quot;http://schemas.microsoft.com/office/word/2010/wordprocessingCanvas&quot; xmlns:cx=&quot;http://schemas.microsoft.com/office/drawing/2014/chartex&quot; xmlns:cx1=&quot;http://schemas.microsoft.com/office/drawing/2015/9/8/chartex&quot; xmlns:cx2=&quot;http://schemas.microsoft.com/office/drawing/2015/10/21/chartex&quot; xmlns:cx3=&quot;http://schemas.microsoft.com/office/drawing/2016/5/9/chartex&quot; xmlns:cx4=&quot;http://schemas.microsoft.com/office/drawing/2016/5/10/chartex&quot; xmlns:cx5=&quot;http://schemas.microsoft.com/office/drawing/2016/5/11/chartex&quot; xmlns:cx6=&quot;http://schemas.microsoft.com/office/drawing/2016/5/12/chartex&quot; xmlns:cx7=&quot;http://schemas.microsoft.com/office/drawing/2016/5/13/chartex&quot; xmlns:cx8=&quot;http://schemas.microsoft.com/office/drawing/2016/5/14/chartex&quot; xmlns:dt=&quot;uuid:C2F41010-65B3-11d1-A29F-00AA00C14882&quot; xmlns:mc=&quot;http://schemas.openxmlformats.org/markup-compatibility/2006&quot; xmlns:aink=&quot;http://schemas.microsoft.com/office/drawing/2016/ink&quot; xmlns:am3d=&quot;http://schemas.microsoft.com/office/drawing/2017/model3d&quot; xmlns:o=&quot;urn:schemas-microsoft-com:office:office&quot; xmlns:m=&quot;http://schemas.openxmlformats.org/officeDocument/2006/math&quot; xmlns:v=&quot;urn:schemas-microsoft-com:vml&quot; xmlns:w10=&quot;urn:schemas-microsoft-com:office:word&quot; xmlns:w=&quot;http://schemas.microsoft.com/office/word/2003/wordml&quot; xmlns:wx=&quot;http://schemas.microsoft.com/office/word/2003/auxHint&quot; xmlns:wne=&quot;http://schemas.microsoft.com/office/word/2006/wordml&quot; xmlns:wsp=&quot;http://schemas.microsoft.com/office/word/2003/wordml/sp2&quot; xmlns:sl=&quot;http://schemas.microsoft.com/schemaLibrary/2003/core&quot; w:macrosPresent=&quot;no&quot; w:embeddedObjPresent=&quot;no&quot; w:ocxPresent=&quot;no&quot; xml:space=&quot;preserve&quot;&gt;&lt;w:ignoreSubtree w:val=&quot;http://schemas.microsoft.com/office/word/2003/wordml/sp2&quot;/&gt;&lt;o:DocumentProperties&gt;&lt;o:Version&gt;16&lt;/o:Version&gt;&lt;/o:DocumentProperties&gt;&lt;w:docPr&gt;&lt;w:view w:val=&quot;print&quot;/&gt;&lt;w:zoom w:percent=&quot;120&quot;/&gt;&lt;w:defaultTabStop w:val=&quot;720&quot;/&gt;&lt;w:doNotHyphenateCaps/&gt;&lt;w:punctuationKerning/&gt;&lt;w:characterSpacingControl w:val=&quot;DontCompress&quot;/&gt;&lt;w:optimizeForBrowser/&gt;&lt;w:targetScreenSz w:val=&quot;800x600&quot;/&gt;&lt;w:validateAgainstSchema w:val=&quot;off&quot;/&gt;&lt;w:saveInvalidXML w:val=&quot;off&quot;/&gt;&lt;w:ignoreMixedContent w:val=&quot;off&quot;/&gt;&lt;w:alwaysShowPlaceholderText w:val=&quot;off&quot;/&gt;&lt;w:doNotUnderlineInvalidXML/&gt;&lt;w:compat&gt;&lt;w:doNotUseHTMLParagraphAutoSpacing/&gt;&lt;w:dontAllowFieldEndSelect/&gt;&lt;w:useWord2002TableStyleRules/&gt;&lt;w:useFELayout/&gt;&lt;/w:compat&gt;&lt;wsp:rsids&gt;&lt;wsp:rsidRoot wsp:val=&quot;009303D9&quot;/&gt;&lt;wsp:rsid wsp:val=&quot;00000B1C&quot;/&gt;&lt;wsp:rsid wsp:val=&quot;00024E2D&quot;/&gt;&lt;wsp:rsid wsp:val=&quot;000303BB&quot;/&gt;&lt;wsp:rsid wsp:val=&quot;000317EE&quot;/&gt;&lt;wsp:rsid wsp:val=&quot;000414CD&quot;/&gt;&lt;wsp:rsid wsp:val=&quot;00046094&quot;/&gt;&lt;wsp:rsid wsp:val=&quot;0004781E&quot;/&gt;&lt;wsp:rsid wsp:val=&quot;00066BC1&quot;/&gt;&lt;wsp:rsid wsp:val=&quot;0007226A&quot;/&gt;&lt;wsp:rsid wsp:val=&quot;00073B21&quot;/&gt;&lt;wsp:rsid wsp:val=&quot;0007573E&quot;/&gt;&lt;wsp:rsid wsp:val=&quot;0008758A&quot;/&gt;&lt;wsp:rsid wsp:val=&quot;000C00E3&quot;/&gt;&lt;wsp:rsid wsp:val=&quot;000C09F4&quot;/&gt;&lt;wsp:rsid wsp:val=&quot;000C0D15&quot;/&gt;&lt;wsp:rsid wsp:val=&quot;000C1E68&quot;/&gt;&lt;wsp:rsid wsp:val=&quot;000C2D4A&quot;/&gt;&lt;wsp:rsid wsp:val=&quot;000C73DB&quot;/&gt;&lt;wsp:rsid wsp:val=&quot;000E449D&quot;/&gt;&lt;wsp:rsid wsp:val=&quot;000F2CDE&quot;/&gt;&lt;wsp:rsid wsp:val=&quot;00106B9D&quot;/&gt;&lt;wsp:rsid wsp:val=&quot;00117220&quot;/&gt;&lt;wsp:rsid wsp:val=&quot;001225CC&quot;/&gt;&lt;wsp:rsid wsp:val=&quot;00127433&quot;/&gt;&lt;wsp:rsid wsp:val=&quot;00127F67&quot;/&gt;&lt;wsp:rsid wsp:val=&quot;00130058&quot;/&gt;&lt;wsp:rsid wsp:val=&quot;00142ED5&quot;/&gt;&lt;wsp:rsid wsp:val=&quot;001443CF&quot;/&gt;&lt;wsp:rsid wsp:val=&quot;001479F3&quot;/&gt;&lt;wsp:rsid wsp:val=&quot;00155D6F&quot;/&gt;&lt;wsp:rsid wsp:val=&quot;001637C1&quot;/&gt;&lt;wsp:rsid wsp:val=&quot;00172B19&quot;/&gt;&lt;wsp:rsid wsp:val=&quot;001810BF&quot;/&gt;&lt;wsp:rsid wsp:val=&quot;0018229D&quot;/&gt;&lt;wsp:rsid wsp:val=&quot;001A2EFD&quot;/&gt;&lt;wsp:rsid wsp:val=&quot;001A3B3D&quot;/&gt;&lt;wsp:rsid wsp:val=&quot;001B4DD8&quot;/&gt;&lt;wsp:rsid wsp:val=&quot;001B67DC&quot;/&gt;&lt;wsp:rsid wsp:val=&quot;001B7585&quot;/&gt;&lt;wsp:rsid wsp:val=&quot;001D155F&quot;/&gt;&lt;wsp:rsid wsp:val=&quot;001D2DC0&quot;/&gt;&lt;wsp:rsid wsp:val=&quot;001E016A&quot;/&gt;&lt;wsp:rsid wsp:val=&quot;001E65EB&quot;/&gt;&lt;wsp:rsid wsp:val=&quot;001E7AAE&quot;/&gt;&lt;wsp:rsid wsp:val=&quot;001F05DA&quot;/&gt;&lt;wsp:rsid wsp:val=&quot;002065C5&quot;/&gt;&lt;wsp:rsid wsp:val=&quot;002178B0&quot;/&gt;&lt;wsp:rsid wsp:val=&quot;002254A9&quot;/&gt;&lt;wsp:rsid wsp:val=&quot;00233C11&quot;/&gt;&lt;wsp:rsid wsp:val=&quot;00233D97&quot;/&gt;&lt;wsp:rsid wsp:val=&quot;002347A2&quot;/&gt;&lt;wsp:rsid wsp:val=&quot;00235071&quot;/&gt;&lt;wsp:rsid wsp:val=&quot;0024152E&quot;/&gt;&lt;wsp:rsid wsp:val=&quot;00245143&quot;/&gt;&lt;wsp:rsid wsp:val=&quot;0024695F&quot;/&gt;&lt;wsp:rsid wsp:val=&quot;00253D94&quot;/&gt;&lt;wsp:rsid wsp:val=&quot;00275942&quot;/&gt;&lt;wsp:rsid wsp:val=&quot;00283DCC&quot;/&gt;&lt;wsp:rsid wsp:val=&quot;00284A46&quot;/&gt;&lt;wsp:rsid wsp:val=&quot;002850E3&quot;/&gt;&lt;wsp:rsid wsp:val=&quot;00290404&quot;/&gt;&lt;wsp:rsid wsp:val=&quot;00297BCA&quot;/&gt;&lt;wsp:rsid wsp:val=&quot;002B1AAB&quot;/&gt;&lt;wsp:rsid wsp:val=&quot;002D3722&quot;/&gt;&lt;wsp:rsid wsp:val=&quot;002D41DF&quot;/&gt;&lt;wsp:rsid wsp:val=&quot;002E4363&quot;/&gt;&lt;wsp:rsid wsp:val=&quot;00303664&quot;/&gt;&lt;wsp:rsid wsp:val=&quot;003065C9&quot;/&gt;&lt;wsp:rsid wsp:val=&quot;00323AA6&quot;/&gt;&lt;wsp:rsid wsp:val=&quot;003241E7&quot;/&gt;&lt;wsp:rsid wsp:val=&quot;00324B05&quot;/&gt;&lt;wsp:rsid wsp:val=&quot;00327A52&quot;/&gt;&lt;wsp:rsid wsp:val=&quot;00327D6C&quot;/&gt;&lt;wsp:rsid wsp:val=&quot;003321B0&quot;/&gt;&lt;wsp:rsid wsp:val=&quot;00340E8A&quot;/&gt;&lt;wsp:rsid wsp:val=&quot;00342E16&quot;/&gt;&lt;wsp:rsid wsp:val=&quot;003522E7&quot;/&gt;&lt;wsp:rsid wsp:val=&quot;00354FCF&quot;/&gt;&lt;wsp:rsid wsp:val=&quot;003668C4&quot;/&gt;&lt;wsp:rsid wsp:val=&quot;00382B87&quot;/&gt;&lt;wsp:rsid wsp:val=&quot;0038493E&quot;/&gt;&lt;wsp:rsid wsp:val=&quot;00387BFE&quot;/&gt;&lt;wsp:rsid wsp:val=&quot;00394BA2&quot;/&gt;&lt;wsp:rsid wsp:val=&quot;003A19E2&quot;/&gt;&lt;wsp:rsid wsp:val=&quot;003A38B3&quot;/&gt;&lt;wsp:rsid wsp:val=&quot;003A4A54&quot;/&gt;&lt;wsp:rsid wsp:val=&quot;003B4E04&quot;/&gt;&lt;wsp:rsid wsp:val=&quot;003C2B17&quot;/&gt;&lt;wsp:rsid wsp:val=&quot;003C623B&quot;/&gt;&lt;wsp:rsid wsp:val=&quot;003C7A85&quot;/&gt;&lt;wsp:rsid wsp:val=&quot;003E3F31&quot;/&gt;&lt;wsp:rsid wsp:val=&quot;003E799A&quot;/&gt;&lt;wsp:rsid wsp:val=&quot;003F1287&quot;/&gt;&lt;wsp:rsid wsp:val=&quot;003F56F1&quot;/&gt;&lt;wsp:rsid wsp:val=&quot;003F5739&quot;/&gt;&lt;wsp:rsid wsp:val=&quot;003F5A08&quot;/&gt;&lt;wsp:rsid wsp:val=&quot;00401645&quot;/&gt;&lt;wsp:rsid wsp:val=&quot;00420716&quot;/&gt;&lt;wsp:rsid wsp:val=&quot;004325FB&quot;/&gt;&lt;wsp:rsid wsp:val=&quot;00436521&quot;/&gt;&lt;wsp:rsid wsp:val=&quot;004432BA&quot;/&gt;&lt;wsp:rsid wsp:val=&quot;0044407E&quot;/&gt;&lt;wsp:rsid wsp:val=&quot;00446BAB&quot;/&gt;&lt;wsp:rsid wsp:val=&quot;00447BB9&quot;/&gt;&lt;wsp:rsid wsp:val=&quot;004530DB&quot;/&gt;&lt;wsp:rsid wsp:val=&quot;0045695F&quot;/&gt;&lt;wsp:rsid wsp:val=&quot;00456E64&quot;/&gt;&lt;wsp:rsid wsp:val=&quot;0046031D&quot;/&gt;&lt;wsp:rsid wsp:val=&quot;00460D28&quot;/&gt;&lt;wsp:rsid wsp:val=&quot;004649C5&quot;/&gt;&lt;wsp:rsid wsp:val=&quot;0046578C&quot;/&gt;&lt;wsp:rsid wsp:val=&quot;00474FC9&quot;/&gt;&lt;wsp:rsid wsp:val=&quot;0048324B&quot;/&gt;&lt;wsp:rsid wsp:val=&quot;00491C24&quot;/&gt;&lt;wsp:rsid wsp:val=&quot;004B0613&quot;/&gt;&lt;wsp:rsid wsp:val=&quot;004B7CCD&quot;/&gt;&lt;wsp:rsid wsp:val=&quot;004C0223&quot;/&gt;&lt;wsp:rsid wsp:val=&quot;004C787D&quot;/&gt;&lt;wsp:rsid wsp:val=&quot;004D2A6A&quot;/&gt;&lt;wsp:rsid wsp:val=&quot;004D72B5&quot;/&gt;&lt;wsp:rsid wsp:val=&quot;004F2D98&quot;/&gt;&lt;wsp:rsid wsp:val=&quot;004F3676&quot;/&gt;&lt;wsp:rsid wsp:val=&quot;004F64FC&quot;/&gt;&lt;wsp:rsid wsp:val=&quot;0050417E&quot;/&gt;&lt;wsp:rsid wsp:val=&quot;00505884&quot;/&gt;&lt;wsp:rsid wsp:val=&quot;00511B98&quot;/&gt;&lt;wsp:rsid wsp:val=&quot;00512E40&quot;/&gt;&lt;wsp:rsid wsp:val=&quot;0051384F&quot;/&gt;&lt;wsp:rsid wsp:val=&quot;00513E17&quot;/&gt;&lt;wsp:rsid wsp:val=&quot;005351CC&quot;/&gt;&lt;wsp:rsid wsp:val=&quot;005363AB&quot;/&gt;&lt;wsp:rsid wsp:val=&quot;00543305&quot;/&gt;&lt;wsp:rsid wsp:val=&quot;00551B7F&quot;/&gt;&lt;wsp:rsid wsp:val=&quot;005611D7&quot;/&gt;&lt;wsp:rsid wsp:val=&quot;005622CD&quot;/&gt;&lt;wsp:rsid wsp:val=&quot;005642A4&quot;/&gt;&lt;wsp:rsid wsp:val=&quot;0056610F&quot;/&gt;&lt;wsp:rsid wsp:val=&quot;00571166&quot;/&gt;&lt;wsp:rsid wsp:val=&quot;00575BCA&quot;/&gt;&lt;wsp:rsid wsp:val=&quot;005824E1&quot;/&gt;&lt;wsp:rsid wsp:val=&quot;0059744F&quot;/&gt;&lt;wsp:rsid wsp:val=&quot;005B0344&quot;/&gt;&lt;wsp:rsid wsp:val=&quot;005B1BBD&quot;/&gt;&lt;wsp:rsid wsp:val=&quot;005B41FA&quot;/&gt;&lt;wsp:rsid wsp:val=&quot;005B520E&quot;/&gt;&lt;wsp:rsid wsp:val=&quot;005D5098&quot;/&gt;&lt;wsp:rsid wsp:val=&quot;005E21B7&quot;/&gt;&lt;wsp:rsid wsp:val=&quot;005E2800&quot;/&gt;&lt;wsp:rsid wsp:val=&quot;005F2BE1&quot;/&gt;&lt;wsp:rsid wsp:val=&quot;00605825&quot;/&gt;&lt;wsp:rsid wsp:val=&quot;006308DE&quot;/&gt;&lt;wsp:rsid wsp:val=&quot;00645D22&quot;/&gt;&lt;wsp:rsid wsp:val=&quot;00647700&quot;/&gt;&lt;wsp:rsid wsp:val=&quot;00651A08&quot;/&gt;&lt;wsp:rsid wsp:val=&quot;00652F25&quot;/&gt;&lt;wsp:rsid wsp:val=&quot;00653156&quot;/&gt;&lt;wsp:rsid wsp:val=&quot;00654204&quot;/&gt;&lt;wsp:rsid wsp:val=&quot;006555D1&quot;/&gt;&lt;wsp:rsid wsp:val=&quot;0066174B&quot;/&gt;&lt;wsp:rsid wsp:val=&quot;0066504C&quot;/&gt;&lt;wsp:rsid wsp:val=&quot;00670434&quot;/&gt;&lt;wsp:rsid wsp:val=&quot;006835F8&quot;/&gt;&lt;wsp:rsid wsp:val=&quot;00691FCE&quot;/&gt;&lt;wsp:rsid wsp:val=&quot;006A3E4F&quot;/&gt;&lt;wsp:rsid wsp:val=&quot;006A65F7&quot;/&gt;&lt;wsp:rsid wsp:val=&quot;006B327C&quot;/&gt;&lt;wsp:rsid wsp:val=&quot;006B603C&quot;/&gt;&lt;wsp:rsid wsp:val=&quot;006B6320&quot;/&gt;&lt;wsp:rsid wsp:val=&quot;006B6B66&quot;/&gt;&lt;wsp:rsid wsp:val=&quot;006B7FF9&quot;/&gt;&lt;wsp:rsid wsp:val=&quot;006C375D&quot;/&gt;&lt;wsp:rsid wsp:val=&quot;006C4156&quot;/&gt;&lt;wsp:rsid wsp:val=&quot;006E6594&quot;/&gt;&lt;wsp:rsid wsp:val=&quot;006F5459&quot;/&gt;&lt;wsp:rsid wsp:val=&quot;006F6578&quot;/&gt;&lt;wsp:rsid wsp:val=&quot;006F6D3D&quot;/&gt;&lt;wsp:rsid wsp:val=&quot;006F7FCE&quot;/&gt;&lt;wsp:rsid wsp:val=&quot;00705708&quot;/&gt;&lt;wsp:rsid wsp:val=&quot;00710872&quot;/&gt;&lt;wsp:rsid wsp:val=&quot;00715BEA&quot;/&gt;&lt;wsp:rsid wsp:val=&quot;00716FD5&quot;/&gt;&lt;wsp:rsid wsp:val=&quot;0072538D&quot;/&gt;&lt;wsp:rsid wsp:val=&quot;00735108&quot;/&gt;&lt;wsp:rsid wsp:val=&quot;00740B76&quot;/&gt;&lt;wsp:rsid wsp:val=&quot;00740EEA&quot;/&gt;&lt;wsp:rsid wsp:val=&quot;007646B1&quot;/&gt;&lt;wsp:rsid wsp:val=&quot;007648A6&quot;/&gt;&lt;wsp:rsid wsp:val=&quot;00773A30&quot;/&gt;&lt;wsp:rsid wsp:val=&quot;00784C91&quot;/&gt;&lt;wsp:rsid wsp:val=&quot;00785147&quot;/&gt;&lt;wsp:rsid wsp:val=&quot;00785316&quot;/&gt;&lt;wsp:rsid wsp:val=&quot;00793128&quot;/&gt;&lt;wsp:rsid wsp:val=&quot;00794804&quot;/&gt;&lt;wsp:rsid wsp:val=&quot;00796D3A&quot;/&gt;&lt;wsp:rsid wsp:val=&quot;007A002B&quot;/&gt;&lt;wsp:rsid wsp:val=&quot;007B33F1&quot;/&gt;&lt;wsp:rsid wsp:val=&quot;007B5A17&quot;/&gt;&lt;wsp:rsid wsp:val=&quot;007B6DDA&quot;/&gt;&lt;wsp:rsid wsp:val=&quot;007C0308&quot;/&gt;&lt;wsp:rsid wsp:val=&quot;007C2FF2&quot;/&gt;&lt;wsp:rsid wsp:val=&quot;007D0C3E&quot;/&gt;&lt;wsp:rsid wsp:val=&quot;007D2B11&quot;/&gt;&lt;wsp:rsid wsp:val=&quot;007D605C&quot;/&gt;&lt;wsp:rsid wsp:val=&quot;007D6232&quot;/&gt;&lt;wsp:rsid wsp:val=&quot;007E1F03&quot;/&gt;&lt;wsp:rsid wsp:val=&quot;007E71D5&quot;/&gt;&lt;wsp:rsid wsp:val=&quot;007F1F99&quot;/&gt;&lt;wsp:rsid wsp:val=&quot;007F305E&quot;/&gt;&lt;wsp:rsid wsp:val=&quot;007F768F&quot;/&gt;&lt;wsp:rsid wsp:val=&quot;00801A70&quot;/&gt;&lt;wsp:rsid wsp:val=&quot;0080791D&quot;/&gt;&lt;wsp:rsid wsp:val=&quot;00814CD0&quot;/&gt;&lt;wsp:rsid wsp:val=&quot;00827C38&quot;/&gt;&lt;wsp:rsid wsp:val=&quot;00836367&quot;/&gt;&lt;wsp:rsid wsp:val=&quot;00841E4B&quot;/&gt;&lt;wsp:rsid wsp:val=&quot;00842E21&quot;/&gt;&lt;wsp:rsid wsp:val=&quot;00850EEB&quot;/&gt;&lt;wsp:rsid wsp:val=&quot;0086082C&quot;/&gt;&lt;wsp:rsid wsp:val=&quot;008674A2&quot;/&gt;&lt;wsp:rsid wsp:val=&quot;008710F1&quot;/&gt;&lt;wsp:rsid wsp:val=&quot;00873603&quot;/&gt;&lt;wsp:rsid wsp:val=&quot;00873677&quot;/&gt;&lt;wsp:rsid wsp:val=&quot;00882500&quot;/&gt;&lt;wsp:rsid wsp:val=&quot;008849BF&quot;/&gt;&lt;wsp:rsid wsp:val=&quot;00895AEB&quot;/&gt;&lt;wsp:rsid wsp:val=&quot;008A2C7D&quot;/&gt;&lt;wsp:rsid wsp:val=&quot;008A4FCD&quot;/&gt;&lt;wsp:rsid wsp:val=&quot;008A5D24&quot;/&gt;&lt;wsp:rsid wsp:val=&quot;008B1834&quot;/&gt;&lt;wsp:rsid wsp:val=&quot;008B2593&quot;/&gt;&lt;wsp:rsid wsp:val=&quot;008C4B23&quot;/&gt;&lt;wsp:rsid wsp:val=&quot;008C6777&quot;/&gt;&lt;wsp:rsid wsp:val=&quot;008D0996&quot;/&gt;&lt;wsp:rsid wsp:val=&quot;008D5C39&quot;/&gt;&lt;wsp:rsid wsp:val=&quot;008E0F5D&quot;/&gt;&lt;wsp:rsid wsp:val=&quot;008E197E&quot;/&gt;&lt;wsp:rsid wsp:val=&quot;008E4364&quot;/&gt;&lt;wsp:rsid wsp:val=&quot;008F259E&quot;/&gt;&lt;wsp:rsid wsp:val=&quot;008F6E2C&quot;/&gt;&lt;wsp:rsid wsp:val=&quot;00902721&quot;/&gt;&lt;wsp:rsid wsp:val=&quot;00915F09&quot;/&gt;&lt;wsp:rsid wsp:val=&quot;00917B65&quot;/&gt;&lt;wsp:rsid wsp:val=&quot;00920F40&quot;/&gt;&lt;wsp:rsid wsp:val=&quot;009303D9&quot;/&gt;&lt;wsp:rsid wsp:val=&quot;0093072F&quot;/&gt;&lt;wsp:rsid wsp:val=&quot;0093077E&quot;/&gt;&lt;wsp:rsid wsp:val=&quot;0093235E&quot;/&gt;&lt;wsp:rsid wsp:val=&quot;00933C64&quot;/&gt;&lt;wsp:rsid wsp:val=&quot;0094245E&quot;/&gt;&lt;wsp:rsid wsp:val=&quot;00954526&quot;/&gt;&lt;wsp:rsid wsp:val=&quot;0096715C&quot;/&gt;&lt;wsp:rsid wsp:val=&quot;00972203&quot;/&gt;&lt;wsp:rsid wsp:val=&quot;00982A3C&quot;/&gt;&lt;wsp:rsid wsp:val=&quot;00990B4A&quot;/&gt;&lt;wsp:rsid wsp:val=&quot;0099252A&quot;/&gt;&lt;wsp:rsid wsp:val=&quot;009A1F9B&quot;/&gt;&lt;wsp:rsid wsp:val=&quot;009B2000&quot;/&gt;&lt;wsp:rsid wsp:val=&quot;009C6C82&quot;/&gt;&lt;wsp:rsid wsp:val=&quot;009D0883&quot;/&gt;&lt;wsp:rsid wsp:val=&quot;009D14AE&quot;/&gt;&lt;wsp:rsid wsp:val=&quot;009D1CE1&quot;/&gt;&lt;wsp:rsid wsp:val=&quot;009E3615&quot;/&gt;&lt;wsp:rsid wsp:val=&quot;009F1D79&quot;/&gt;&lt;wsp:rsid wsp:val=&quot;009F6FC0&quot;/&gt;&lt;wsp:rsid wsp:val=&quot;009F71E6&quot;/&gt;&lt;wsp:rsid wsp:val=&quot;00A059B3&quot;/&gt;&lt;wsp:rsid wsp:val=&quot;00A0722B&quot;/&gt;&lt;wsp:rsid wsp:val=&quot;00A11C61&quot;/&gt;&lt;wsp:rsid wsp:val=&quot;00A16944&quot;/&gt;&lt;wsp:rsid wsp:val=&quot;00A20C68&quot;/&gt;&lt;wsp:rsid wsp:val=&quot;00A25909&quot;/&gt;&lt;wsp:rsid wsp:val=&quot;00A334A2&quot;/&gt;&lt;wsp:rsid wsp:val=&quot;00A365DA&quot;/&gt;&lt;wsp:rsid wsp:val=&quot;00A43E58&quot;/&gt;&lt;wsp:rsid wsp:val=&quot;00A44C6E&quot;/&gt;&lt;wsp:rsid wsp:val=&quot;00A6210B&quot;/&gt;&lt;wsp:rsid wsp:val=&quot;00A64103&quot;/&gt;&lt;wsp:rsid wsp:val=&quot;00A7111C&quot;/&gt;&lt;wsp:rsid wsp:val=&quot;00A72614&quot;/&gt;&lt;wsp:rsid wsp:val=&quot;00A77D41&quot;/&gt;&lt;wsp:rsid wsp:val=&quot;00AB2829&quot;/&gt;&lt;wsp:rsid wsp:val=&quot;00AB6954&quot;/&gt;&lt;wsp:rsid wsp:val=&quot;00AB7C56&quot;/&gt;&lt;wsp:rsid wsp:val=&quot;00AC1D81&quot;/&gt;&lt;wsp:rsid wsp:val=&quot;00AD5770&quot;/&gt;&lt;wsp:rsid wsp:val=&quot;00AE3409&quot;/&gt;&lt;wsp:rsid wsp:val=&quot;00AE47B9&quot;/&gt;&lt;wsp:rsid wsp:val=&quot;00AE521C&quot;/&gt;&lt;wsp:rsid wsp:val=&quot;00AE5FBA&quot;/&gt;&lt;wsp:rsid wsp:val=&quot;00AF242A&quot;/&gt;&lt;wsp:rsid wsp:val=&quot;00AF2951&quot;/&gt;&lt;wsp:rsid wsp:val=&quot;00AF3945&quot;/&gt;&lt;wsp:rsid wsp:val=&quot;00AF6789&quot;/&gt;&lt;wsp:rsid wsp:val=&quot;00AF7FC9&quot;/&gt;&lt;wsp:rsid wsp:val=&quot;00B00ECC&quot;/&gt;&lt;wsp:rsid wsp:val=&quot;00B015D6&quot;/&gt;&lt;wsp:rsid wsp:val=&quot;00B02FF3&quot;/&gt;&lt;wsp:rsid wsp:val=&quot;00B07FC2&quot;/&gt;&lt;wsp:rsid wsp:val=&quot;00B11A60&quot;/&gt;&lt;wsp:rsid wsp:val=&quot;00B14C16&quot;/&gt;&lt;wsp:rsid wsp:val=&quot;00B1743D&quot;/&gt;&lt;wsp:rsid wsp:val=&quot;00B22613&quot;/&gt;&lt;wsp:rsid wsp:val=&quot;00B26D9D&quot;/&gt;&lt;wsp:rsid wsp:val=&quot;00B3749C&quot;/&gt;&lt;wsp:rsid wsp:val=&quot;00B42AC6&quot;/&gt;&lt;wsp:rsid wsp:val=&quot;00B45CD6&quot;/&gt;&lt;wsp:rsid wsp:val=&quot;00B618C1&quot;/&gt;&lt;wsp:rsid wsp:val=&quot;00B67066&quot;/&gt;&lt;wsp:rsid wsp:val=&quot;00B72667&quot;/&gt;&lt;wsp:rsid wsp:val=&quot;00B7454A&quot;/&gt;&lt;wsp:rsid wsp:val=&quot;00B7457D&quot;/&gt;&lt;wsp:rsid wsp:val=&quot;00B75F54&quot;/&gt;&lt;wsp:rsid wsp:val=&quot;00B768D1&quot;/&gt;&lt;wsp:rsid wsp:val=&quot;00B846C0&quot;/&gt;&lt;wsp:rsid wsp:val=&quot;00B9538E&quot;/&gt;&lt;wsp:rsid wsp:val=&quot;00BA1025&quot;/&gt;&lt;wsp:rsid wsp:val=&quot;00BB4256&quot;/&gt;&lt;wsp:rsid wsp:val=&quot;00BC0E31&quot;/&gt;&lt;wsp:rsid wsp:val=&quot;00BC0F44&quot;/&gt;&lt;wsp:rsid wsp:val=&quot;00BC3420&quot;/&gt;&lt;wsp:rsid wsp:val=&quot;00BD670B&quot;/&gt;&lt;wsp:rsid wsp:val=&quot;00BE0279&quot;/&gt;&lt;wsp:rsid wsp:val=&quot;00BE7CB6&quot;/&gt;&lt;wsp:rsid wsp:val=&quot;00BE7D3C&quot;/&gt;&lt;wsp:rsid wsp:val=&quot;00BF157A&quot;/&gt;&lt;wsp:rsid wsp:val=&quot;00BF5FF6&quot;/&gt;&lt;wsp:rsid wsp:val=&quot;00C0207F&quot;/&gt;&lt;wsp:rsid wsp:val=&quot;00C13318&quot;/&gt;&lt;wsp:rsid wsp:val=&quot;00C16117&quot;/&gt;&lt;wsp:rsid wsp:val=&quot;00C3075A&quot;/&gt;&lt;wsp:rsid wsp:val=&quot;00C31059&quot;/&gt;&lt;wsp:rsid wsp:val=&quot;00C31074&quot;/&gt;&lt;wsp:rsid wsp:val=&quot;00C326F0&quot;/&gt;&lt;wsp:rsid wsp:val=&quot;00C50EAA&quot;/&gt;&lt;wsp:rsid wsp:val=&quot;00C66091&quot;/&gt;&lt;wsp:rsid wsp:val=&quot;00C75486&quot;/&gt;&lt;wsp:rsid wsp:val=&quot;00C82776&quot;/&gt;&lt;wsp:rsid wsp:val=&quot;00C836B1&quot;/&gt;&lt;wsp:rsid wsp:val=&quot;00C87788&quot;/&gt;&lt;wsp:rsid wsp:val=&quot;00C919A4&quot;/&gt;&lt;wsp:rsid wsp:val=&quot;00C91EC7&quot;/&gt;&lt;wsp:rsid wsp:val=&quot;00CA34BA&quot;/&gt;&lt;wsp:rsid wsp:val=&quot;00CA4392&quot;/&gt;&lt;wsp:rsid wsp:val=&quot;00CA4F89&quot;/&gt;&lt;wsp:rsid wsp:val=&quot;00CA6EC3&quot;/&gt;&lt;wsp:rsid wsp:val=&quot;00CB5499&quot;/&gt;&lt;wsp:rsid wsp:val=&quot;00CC2289&quot;/&gt;&lt;wsp:rsid wsp:val=&quot;00CC393F&quot;/&gt;&lt;wsp:rsid wsp:val=&quot;00CC3DF3&quot;/&gt;&lt;wsp:rsid wsp:val=&quot;00CD0DA8&quot;/&gt;&lt;wsp:rsid wsp:val=&quot;00CD49C1&quot;/&gt;&lt;wsp:rsid wsp:val=&quot;00CE4D77&quot;/&gt;&lt;wsp:rsid wsp:val=&quot;00CF1C2A&quot;/&gt;&lt;wsp:rsid wsp:val=&quot;00CF4AB1&quot;/&gt;&lt;wsp:rsid wsp:val=&quot;00CF745F&quot;/&gt;&lt;wsp:rsid wsp:val=&quot;00D016D9&quot;/&gt;&lt;wsp:rsid wsp:val=&quot;00D02429&quot;/&gt;&lt;wsp:rsid wsp:val=&quot;00D2176E&quot;/&gt;&lt;wsp:rsid wsp:val=&quot;00D24A5B&quot;/&gt;&lt;wsp:rsid wsp:val=&quot;00D32713&quot;/&gt;&lt;wsp:rsid wsp:val=&quot;00D33583&quot;/&gt;&lt;wsp:rsid wsp:val=&quot;00D33E67&quot;/&gt;&lt;wsp:rsid wsp:val=&quot;00D34139&quot;/&gt;&lt;wsp:rsid wsp:val=&quot;00D36022&quot;/&gt;&lt;wsp:rsid wsp:val=&quot;00D4022F&quot;/&gt;&lt;wsp:rsid wsp:val=&quot;00D42E55&quot;/&gt;&lt;wsp:rsid wsp:val=&quot;00D44357&quot;/&gt;&lt;wsp:rsid wsp:val=&quot;00D46E88&quot;/&gt;&lt;wsp:rsid wsp:val=&quot;00D50332&quot;/&gt;&lt;wsp:rsid wsp:val=&quot;00D632BE&quot;/&gt;&lt;wsp:rsid wsp:val=&quot;00D64DE9&quot;/&gt;&lt;wsp:rsid wsp:val=&quot;00D72D06&quot;/&gt;&lt;wsp:rsid wsp:val=&quot;00D7522C&quot;/&gt;&lt;wsp:rsid wsp:val=&quot;00D7536F&quot;/&gt;&lt;wsp:rsid wsp:val=&quot;00D76668&quot;/&gt;&lt;wsp:rsid wsp:val=&quot;00D81620&quot;/&gt;&lt;wsp:rsid wsp:val=&quot;00D878A4&quot;/&gt;&lt;wsp:rsid wsp:val=&quot;00DB1779&quot;/&gt;&lt;wsp:rsid wsp:val=&quot;00DB1FFF&quot;/&gt;&lt;wsp:rsid wsp:val=&quot;00DC321C&quot;/&gt;&lt;wsp:rsid wsp:val=&quot;00DC7F00&quot;/&gt;&lt;wsp:rsid wsp:val=&quot;00DD211E&quot;/&gt;&lt;wsp:rsid wsp:val=&quot;00DD3A50&quot;/&gt;&lt;wsp:rsid wsp:val=&quot;00DD6735&quot;/&gt;&lt;wsp:rsid wsp:val=&quot;00DE219A&quot;/&gt;&lt;wsp:rsid wsp:val=&quot;00DE2363&quot;/&gt;&lt;wsp:rsid wsp:val=&quot;00DE2709&quot;/&gt;&lt;wsp:rsid wsp:val=&quot;00DF33F7&quot;/&gt;&lt;wsp:rsid wsp:val=&quot;00E007A0&quot;/&gt;&lt;wsp:rsid wsp:val=&quot;00E07383&quot;/&gt;&lt;wsp:rsid wsp:val=&quot;00E10B2A&quot;/&gt;&lt;wsp:rsid wsp:val=&quot;00E11D99&quot;/&gt;&lt;wsp:rsid wsp:val=&quot;00E165BC&quot;/&gt;&lt;wsp:rsid wsp:val=&quot;00E17BBD&quot;/&gt;&lt;wsp:rsid wsp:val=&quot;00E23021&quot;/&gt;&lt;wsp:rsid wsp:val=&quot;00E40C97&quot;/&gt;&lt;wsp:rsid wsp:val=&quot;00E43760&quot;/&gt;&lt;wsp:rsid wsp:val=&quot;00E50CE8&quot;/&gt;&lt;wsp:rsid wsp:val=&quot;00E5264B&quot;/&gt;&lt;wsp:rsid wsp:val=&quot;00E5340D&quot;/&gt;&lt;wsp:rsid wsp:val=&quot;00E61E12&quot;/&gt;&lt;wsp:rsid wsp:val=&quot;00E6238F&quot;/&gt;&lt;wsp:rsid wsp:val=&quot;00E7596C&quot;/&gt;&lt;wsp:rsid wsp:val=&quot;00E878F2&quot;/&gt;&lt;wsp:rsid wsp:val=&quot;00E90290&quot;/&gt;&lt;wsp:rsid wsp:val=&quot;00E9085D&quot;/&gt;&lt;wsp:rsid wsp:val=&quot;00E94102&quot;/&gt;&lt;wsp:rsid wsp:val=&quot;00EA0943&quot;/&gt;&lt;wsp:rsid wsp:val=&quot;00EA4EE6&quot;/&gt;&lt;wsp:rsid wsp:val=&quot;00EA6858&quot;/&gt;&lt;wsp:rsid wsp:val=&quot;00EB18B8&quot;/&gt;&lt;wsp:rsid wsp:val=&quot;00EC00E6&quot;/&gt;&lt;wsp:rsid wsp:val=&quot;00EC28B4&quot;/&gt;&lt;wsp:rsid wsp:val=&quot;00EC6CC7&quot;/&gt;&lt;wsp:rsid wsp:val=&quot;00ED0149&quot;/&gt;&lt;wsp:rsid wsp:val=&quot;00ED0FBE&quot;/&gt;&lt;wsp:rsid wsp:val=&quot;00EE128B&quot;/&gt;&lt;wsp:rsid wsp:val=&quot;00EE225A&quot;/&gt;&lt;wsp:rsid wsp:val=&quot;00EE31C3&quot;/&gt;&lt;wsp:rsid wsp:val=&quot;00EE7F29&quot;/&gt;&lt;wsp:rsid wsp:val=&quot;00EF0598&quot;/&gt;&lt;wsp:rsid wsp:val=&quot;00EF7DE3&quot;/&gt;&lt;wsp:rsid wsp:val=&quot;00F02C4F&quot;/&gt;&lt;wsp:rsid wsp:val=&quot;00F03103&quot;/&gt;&lt;wsp:rsid wsp:val=&quot;00F04B5A&quot;/&gt;&lt;wsp:rsid wsp:val=&quot;00F12387&quot;/&gt;&lt;wsp:rsid wsp:val=&quot;00F13657&quot;/&gt;&lt;wsp:rsid wsp:val=&quot;00F271DE&quot;/&gt;&lt;wsp:rsid wsp:val=&quot;00F330E3&quot;/&gt;&lt;wsp:rsid wsp:val=&quot;00F34239&quot;/&gt;&lt;wsp:rsid wsp:val=&quot;00F45AA8&quot;/&gt;&lt;wsp:rsid wsp:val=&quot;00F45D3C&quot;/&gt;&lt;wsp:rsid wsp:val=&quot;00F627DA&quot;/&gt;&lt;wsp:rsid wsp:val=&quot;00F7288F&quot;/&gt;&lt;wsp:rsid wsp:val=&quot;00F80BC8&quot;/&gt;&lt;wsp:rsid wsp:val=&quot;00F847A6&quot;/&gt;&lt;wsp:rsid wsp:val=&quot;00F85082&quot;/&gt;&lt;wsp:rsid wsp:val=&quot;00F9441B&quot;/&gt;&lt;wsp:rsid wsp:val=&quot;00FA4C32&quot;/&gt;&lt;wsp:rsid wsp:val=&quot;00FA564D&quot;/&gt;&lt;wsp:rsid wsp:val=&quot;00FB0898&quot;/&gt;&lt;wsp:rsid wsp:val=&quot;00FC7824&quot;/&gt;&lt;wsp:rsid wsp:val=&quot;00FD623C&quot;/&gt;&lt;wsp:rsid wsp:val=&quot;00FD75D7&quot;/&gt;&lt;wsp:rsid wsp:val=&quot;00FE0F6D&quot;/&gt;&lt;wsp:rsid wsp:val=&quot;00FE4DCE&quot;/&gt;&lt;wsp:rsid wsp:val=&quot;00FE5251&quot;/&gt;&lt;wsp:rsid wsp:val=&quot;00FE7114&quot;/&gt;&lt;wsp:rsid wsp:val=&quot;00FF6047&quot;/&gt;&lt;/wsp:rsids&gt;&lt;/w:docPr&gt;&lt;w:body&gt;&lt;wx:sect&gt;&lt;w:p wsp:rsidR=&quot;00000000&quot; wsp:rsidRDefault=&quot;001F05DA&quot; wsp:rsidP=&quot;001F05DA&quot;&gt;&lt;m:oMathPara&gt;&lt;m:oMath&gt;&lt;m:sSup&gt;&lt;m:sSupPr&gt;&lt;m:ctrlPr&gt;&lt;w:rPr&gt;&lt;w:rFonts w:ascii=&quot;Cambria Math&quot; w:h-ansi=&quot;Cambria Math&quot; w:cs=&quot;Cambria Math&quot;/&gt;&lt;wx:font wx:val=&quot;Cambria Math&quot;/&gt;&lt;w:sz w:val=&quot;24&quot;/&gt;&lt;w:sz-cs w:val=&quot;24&quot;/&gt;&lt;/w:rPr&gt;&lt;/m:ctrlPr&gt;&lt;/m:sSupPr&gt;&lt;m:e&gt;&lt;m:r&gt;&lt;w:rPr&gt;&lt;w:rFonts w:ascii=&quot;Cambria Math&quot; w:h-ansi=&quot;Cambria Math&quot; w:cs=&quot;Cambria Math&quot;/&gt;&lt;wx:font wx:val=&quot;Cambria Math&quot;/&gt;&lt;w:i/&gt;&lt;/w:rPr&gt;&lt;m:t&gt;P&lt;/m:t&gt;&lt;/m:r&gt;&lt;/m:e&gt;&lt;m:sup&gt;&lt;m:r&gt;&lt;w:rPr&gt;&lt;w:rFonts w:ascii=&quot;Cambria Math&quot; w:h-ansi=&quot;Cambria Math&quot; w:cs=&quot;Cambria Math&quot;/&gt;&lt;wx:font wx:val=&quot;Cambria Math&quot;/&gt;&lt;w:i/&gt;&lt;/w:rPr&gt;&lt;m:t&gt;+&lt;/m:t&gt;&lt;/m:r&gt;&lt;/m:sup&gt;&lt;/m:sSup&gt;&lt;/m:oMath&gt;&lt;/m:oMathPara&gt;&lt;/w:p&gt;&lt;w:sectPr wsp:rsidR=&quot;00000000&quot;&gt;&lt;w:pgSz w:w=&quot;12240&quot; w:h=&quot;15840&quot;/&gt;&lt;w:pgMar w:top=&quot;1417&quot; w:right=&quot;1417&quot; w:bottom=&quot;1417&quot; w:left=&quot;1417&quot; w:header=&quot;708&quot; w:footer=&quot;708&quot; w:gutter=&quot;0&quot;/&gt;&lt;w:cols w:space=&quot;708&quot;/&gt;&lt;/w:sectPr&gt;&lt;/wx:sect&gt;&lt;/w:body&gt;&lt;/w:wordDocument&gt;">
                   <v:imagedata r:id="rId11" o:title="" chromakey="white"/>
                 </v:shape>
               </w:pict>
@@ -6814,8 +6973,8 @@
                 <w:position w:val="-6"/>
                 <w:lang w:val="en-GB"/>
               </w:rPr>
-              <w:pict>
-                <v:shape id="_x0000_i1083" type="#_x0000_t75" style="width:12pt;height:14.25pt" equationxml="&lt;?xml version=&quot;1.0&quot; encoding=&quot;UTF-8&quot; standalone=&quot;yes&quot;?&gt;&#10;&lt;?mso-application progid=&quot;Word.Document&quot;?&gt;&#10;&lt;w:wordDocument xmlns:aml=&quot;http://schemas.microsoft.com/aml/2001/core&quot; xmlns:wpc=&quot;http://schemas.microsoft.com/office/word/2010/wordprocessingCanvas&quot; xmlns:cx=&quot;http://schemas.microsoft.com/office/drawing/2014/chartex&quot; xmlns:cx1=&quot;http://schemas.microsoft.com/office/drawing/2015/9/8/chartex&quot; xmlns:cx2=&quot;http://schemas.microsoft.com/office/drawing/2015/10/21/chartex&quot; xmlns:cx3=&quot;http://schemas.microsoft.com/office/drawing/2016/5/9/chartex&quot; xmlns:cx4=&quot;http://schemas.microsoft.com/office/drawing/2016/5/10/chartex&quot; xmlns:cx5=&quot;http://schemas.microsoft.com/office/drawing/2016/5/11/chartex&quot; xmlns:cx6=&quot;http://schemas.microsoft.com/office/drawing/2016/5/12/chartex&quot; xmlns:cx7=&quot;http://schemas.microsoft.com/office/drawing/2016/5/13/chartex&quot; xmlns:cx8=&quot;http://schemas.microsoft.com/office/drawing/2016/5/14/chartex&quot; xmlns:dt=&quot;uuid:C2F41010-65B3-11d1-A29F-00AA00C14882&quot; xmlns:mc=&quot;http://schemas.openxmlformats.org/markup-compatibility/2006&quot; xmlns:aink=&quot;http://schemas.microsoft.com/office/drawing/2016/ink&quot; xmlns:am3d=&quot;http://schemas.microsoft.com/office/drawing/2017/model3d&quot; xmlns:o=&quot;urn:schemas-microsoft-com:office:office&quot; xmlns:m=&quot;http://schemas.openxmlformats.org/officeDocument/2006/math&quot; xmlns:v=&quot;urn:schemas-microsoft-com:vml&quot; xmlns:w10=&quot;urn:schemas-microsoft-com:office:word&quot; xmlns:w=&quot;http://schemas.microsoft.com/office/word/2003/wordml&quot; xmlns:wx=&quot;http://schemas.microsoft.com/office/word/2003/auxHint&quot; xmlns:wne=&quot;http://schemas.microsoft.com/office/word/2006/wordml&quot; xmlns:wsp=&quot;http://schemas.microsoft.com/office/word/2003/wordml/sp2&quot; xmlns:sl=&quot;http://schemas.microsoft.com/schemaLibrary/2003/core&quot; w:macrosPresent=&quot;no&quot; w:embeddedObjPresent=&quot;no&quot; w:ocxPresent=&quot;no&quot; xml:space=&quot;preserve&quot;&gt;&lt;w:ignoreSubtree w:val=&quot;http://schemas.microsoft.com/office/word/2003/wordml/sp2&quot;/&gt;&lt;o:DocumentProperties&gt;&lt;o:Version&gt;16&lt;/o:Version&gt;&lt;/o:DocumentProperties&gt;&lt;w:docPr&gt;&lt;w:view w:val=&quot;print&quot;/&gt;&lt;w:zoom w:percent=&quot;120&quot;/&gt;&lt;w:defaultTabStop w:val=&quot;720&quot;/&gt;&lt;w:doNotHyphenateCaps/&gt;&lt;w:punctuationKerning/&gt;&lt;w:characterSpacingControl w:val=&quot;DontCompress&quot;/&gt;&lt;w:optimizeForBrowser/&gt;&lt;w:targetScreenSz w:val=&quot;800x600&quot;/&gt;&lt;w:validateAgainstSchema w:val=&quot;off&quot;/&gt;&lt;w:saveInvalidXML w:val=&quot;off&quot;/&gt;&lt;w:ignoreMixedContent w:val=&quot;off&quot;/&gt;&lt;w:alwaysShowPlaceholderText w:val=&quot;off&quot;/&gt;&lt;w:doNotUnderlineInvalidXML/&gt;&lt;w:compat&gt;&lt;w:doNotUseHTMLParagraphAutoSpacing/&gt;&lt;w:dontAllowFieldEndSelect/&gt;&lt;w:useWord2002TableStyleRules/&gt;&lt;w:useFELayout/&gt;&lt;/w:compat&gt;&lt;wsp:rsids&gt;&lt;wsp:rsidRoot wsp:val=&quot;009303D9&quot;/&gt;&lt;wsp:rsid wsp:val=&quot;00000B1C&quot;/&gt;&lt;wsp:rsid wsp:val=&quot;00024E2D&quot;/&gt;&lt;wsp:rsid wsp:val=&quot;000303BB&quot;/&gt;&lt;wsp:rsid wsp:val=&quot;000317EE&quot;/&gt;&lt;wsp:rsid wsp:val=&quot;000414CD&quot;/&gt;&lt;wsp:rsid wsp:val=&quot;00046094&quot;/&gt;&lt;wsp:rsid wsp:val=&quot;0004781E&quot;/&gt;&lt;wsp:rsid wsp:val=&quot;00066BC1&quot;/&gt;&lt;wsp:rsid wsp:val=&quot;0007226A&quot;/&gt;&lt;wsp:rsid wsp:val=&quot;00073B21&quot;/&gt;&lt;wsp:rsid wsp:val=&quot;0007573E&quot;/&gt;&lt;wsp:rsid wsp:val=&quot;0008758A&quot;/&gt;&lt;wsp:rsid wsp:val=&quot;000C00E3&quot;/&gt;&lt;wsp:rsid wsp:val=&quot;000C09F4&quot;/&gt;&lt;wsp:rsid wsp:val=&quot;000C0D15&quot;/&gt;&lt;wsp:rsid wsp:val=&quot;000C1E68&quot;/&gt;&lt;wsp:rsid wsp:val=&quot;000C2D4A&quot;/&gt;&lt;wsp:rsid wsp:val=&quot;000C73DB&quot;/&gt;&lt;wsp:rsid wsp:val=&quot;000E449D&quot;/&gt;&lt;wsp:rsid wsp:val=&quot;000F2CDE&quot;/&gt;&lt;wsp:rsid wsp:val=&quot;00106B9D&quot;/&gt;&lt;wsp:rsid wsp:val=&quot;00117220&quot;/&gt;&lt;wsp:rsid wsp:val=&quot;001225CC&quot;/&gt;&lt;wsp:rsid wsp:val=&quot;00127433&quot;/&gt;&lt;wsp:rsid wsp:val=&quot;00127F67&quot;/&gt;&lt;wsp:rsid wsp:val=&quot;00130058&quot;/&gt;&lt;wsp:rsid wsp:val=&quot;00142ED5&quot;/&gt;&lt;wsp:rsid wsp:val=&quot;001443CF&quot;/&gt;&lt;wsp:rsid wsp:val=&quot;001479F3&quot;/&gt;&lt;wsp:rsid wsp:val=&quot;00155D6F&quot;/&gt;&lt;wsp:rsid wsp:val=&quot;001637C1&quot;/&gt;&lt;wsp:rsid wsp:val=&quot;00172B19&quot;/&gt;&lt;wsp:rsid wsp:val=&quot;001810BF&quot;/&gt;&lt;wsp:rsid wsp:val=&quot;0018229D&quot;/&gt;&lt;wsp:rsid wsp:val=&quot;001A2EFD&quot;/&gt;&lt;wsp:rsid wsp:val=&quot;001A3B3D&quot;/&gt;&lt;wsp:rsid wsp:val=&quot;001B4DD8&quot;/&gt;&lt;wsp:rsid wsp:val=&quot;001B67DC&quot;/&gt;&lt;wsp:rsid wsp:val=&quot;001B7585&quot;/&gt;&lt;wsp:rsid wsp:val=&quot;001D155F&quot;/&gt;&lt;wsp:rsid wsp:val=&quot;001D2DC0&quot;/&gt;&lt;wsp:rsid wsp:val=&quot;001E016A&quot;/&gt;&lt;wsp:rsid wsp:val=&quot;001E65EB&quot;/&gt;&lt;wsp:rsid wsp:val=&quot;001E7AAE&quot;/&gt;&lt;wsp:rsid wsp:val=&quot;002065C5&quot;/&gt;&lt;wsp:rsid wsp:val=&quot;002178B0&quot;/&gt;&lt;wsp:rsid wsp:val=&quot;002254A9&quot;/&gt;&lt;wsp:rsid wsp:val=&quot;00233C11&quot;/&gt;&lt;wsp:rsid wsp:val=&quot;00233D97&quot;/&gt;&lt;wsp:rsid wsp:val=&quot;002347A2&quot;/&gt;&lt;wsp:rsid wsp:val=&quot;00235071&quot;/&gt;&lt;wsp:rsid wsp:val=&quot;0024152E&quot;/&gt;&lt;wsp:rsid wsp:val=&quot;00245143&quot;/&gt;&lt;wsp:rsid wsp:val=&quot;0024695F&quot;/&gt;&lt;wsp:rsid wsp:val=&quot;00253D94&quot;/&gt;&lt;wsp:rsid wsp:val=&quot;00275942&quot;/&gt;&lt;wsp:rsid wsp:val=&quot;00283DCC&quot;/&gt;&lt;wsp:rsid wsp:val=&quot;00284A46&quot;/&gt;&lt;wsp:rsid wsp:val=&quot;002850E3&quot;/&gt;&lt;wsp:rsid wsp:val=&quot;00287AB6&quot;/&gt;&lt;wsp:rsid wsp:val=&quot;00290404&quot;/&gt;&lt;wsp:rsid wsp:val=&quot;00297BCA&quot;/&gt;&lt;wsp:rsid wsp:val=&quot;002B1AAB&quot;/&gt;&lt;wsp:rsid wsp:val=&quot;002D3722&quot;/&gt;&lt;wsp:rsid wsp:val=&quot;002D41DF&quot;/&gt;&lt;wsp:rsid wsp:val=&quot;002E4363&quot;/&gt;&lt;wsp:rsid wsp:val=&quot;00303664&quot;/&gt;&lt;wsp:rsid wsp:val=&quot;003065C9&quot;/&gt;&lt;wsp:rsid wsp:val=&quot;00323AA6&quot;/&gt;&lt;wsp:rsid wsp:val=&quot;003241E7&quot;/&gt;&lt;wsp:rsid wsp:val=&quot;00324B05&quot;/&gt;&lt;wsp:rsid wsp:val=&quot;00327A52&quot;/&gt;&lt;wsp:rsid wsp:val=&quot;00327D6C&quot;/&gt;&lt;wsp:rsid wsp:val=&quot;003321B0&quot;/&gt;&lt;wsp:rsid wsp:val=&quot;00340E8A&quot;/&gt;&lt;wsp:rsid wsp:val=&quot;00342E16&quot;/&gt;&lt;wsp:rsid wsp:val=&quot;003522E7&quot;/&gt;&lt;wsp:rsid wsp:val=&quot;00354FCF&quot;/&gt;&lt;wsp:rsid wsp:val=&quot;003668C4&quot;/&gt;&lt;wsp:rsid wsp:val=&quot;00382B87&quot;/&gt;&lt;wsp:rsid wsp:val=&quot;0038493E&quot;/&gt;&lt;wsp:rsid wsp:val=&quot;00387BFE&quot;/&gt;&lt;wsp:rsid wsp:val=&quot;00394BA2&quot;/&gt;&lt;wsp:rsid wsp:val=&quot;003A19E2&quot;/&gt;&lt;wsp:rsid wsp:val=&quot;003A38B3&quot;/&gt;&lt;wsp:rsid wsp:val=&quot;003A4A54&quot;/&gt;&lt;wsp:rsid wsp:val=&quot;003B4E04&quot;/&gt;&lt;wsp:rsid wsp:val=&quot;003C2B17&quot;/&gt;&lt;wsp:rsid wsp:val=&quot;003C623B&quot;/&gt;&lt;wsp:rsid wsp:val=&quot;003C7A85&quot;/&gt;&lt;wsp:rsid wsp:val=&quot;003E3F31&quot;/&gt;&lt;wsp:rsid wsp:val=&quot;003E799A&quot;/&gt;&lt;wsp:rsid wsp:val=&quot;003F1287&quot;/&gt;&lt;wsp:rsid wsp:val=&quot;003F56F1&quot;/&gt;&lt;wsp:rsid wsp:val=&quot;003F5739&quot;/&gt;&lt;wsp:rsid wsp:val=&quot;003F5A08&quot;/&gt;&lt;wsp:rsid wsp:val=&quot;00401645&quot;/&gt;&lt;wsp:rsid wsp:val=&quot;00420716&quot;/&gt;&lt;wsp:rsid wsp:val=&quot;004325FB&quot;/&gt;&lt;wsp:rsid wsp:val=&quot;00436521&quot;/&gt;&lt;wsp:rsid wsp:val=&quot;004432BA&quot;/&gt;&lt;wsp:rsid wsp:val=&quot;0044407E&quot;/&gt;&lt;wsp:rsid wsp:val=&quot;00446BAB&quot;/&gt;&lt;wsp:rsid wsp:val=&quot;00447BB9&quot;/&gt;&lt;wsp:rsid wsp:val=&quot;004530DB&quot;/&gt;&lt;wsp:rsid wsp:val=&quot;0045695F&quot;/&gt;&lt;wsp:rsid wsp:val=&quot;00456E64&quot;/&gt;&lt;wsp:rsid wsp:val=&quot;0046031D&quot;/&gt;&lt;wsp:rsid wsp:val=&quot;00460D28&quot;/&gt;&lt;wsp:rsid wsp:val=&quot;004649C5&quot;/&gt;&lt;wsp:rsid wsp:val=&quot;0046578C&quot;/&gt;&lt;wsp:rsid wsp:val=&quot;00474FC9&quot;/&gt;&lt;wsp:rsid wsp:val=&quot;0048324B&quot;/&gt;&lt;wsp:rsid wsp:val=&quot;00491C24&quot;/&gt;&lt;wsp:rsid wsp:val=&quot;004B0613&quot;/&gt;&lt;wsp:rsid wsp:val=&quot;004B7CCD&quot;/&gt;&lt;wsp:rsid wsp:val=&quot;004C0223&quot;/&gt;&lt;wsp:rsid wsp:val=&quot;004C787D&quot;/&gt;&lt;wsp:rsid wsp:val=&quot;004D2A6A&quot;/&gt;&lt;wsp:rsid wsp:val=&quot;004D72B5&quot;/&gt;&lt;wsp:rsid wsp:val=&quot;004F2D98&quot;/&gt;&lt;wsp:rsid wsp:val=&quot;004F3676&quot;/&gt;&lt;wsp:rsid wsp:val=&quot;004F64FC&quot;/&gt;&lt;wsp:rsid wsp:val=&quot;0050417E&quot;/&gt;&lt;wsp:rsid wsp:val=&quot;00505884&quot;/&gt;&lt;wsp:rsid wsp:val=&quot;00511B98&quot;/&gt;&lt;wsp:rsid wsp:val=&quot;00512E40&quot;/&gt;&lt;wsp:rsid wsp:val=&quot;0051384F&quot;/&gt;&lt;wsp:rsid wsp:val=&quot;00513E17&quot;/&gt;&lt;wsp:rsid wsp:val=&quot;005351CC&quot;/&gt;&lt;wsp:rsid wsp:val=&quot;005363AB&quot;/&gt;&lt;wsp:rsid wsp:val=&quot;00543305&quot;/&gt;&lt;wsp:rsid wsp:val=&quot;00551B7F&quot;/&gt;&lt;wsp:rsid wsp:val=&quot;005611D7&quot;/&gt;&lt;wsp:rsid wsp:val=&quot;005622CD&quot;/&gt;&lt;wsp:rsid wsp:val=&quot;005642A4&quot;/&gt;&lt;wsp:rsid wsp:val=&quot;0056610F&quot;/&gt;&lt;wsp:rsid wsp:val=&quot;00571166&quot;/&gt;&lt;wsp:rsid wsp:val=&quot;00575BCA&quot;/&gt;&lt;wsp:rsid wsp:val=&quot;005824E1&quot;/&gt;&lt;wsp:rsid wsp:val=&quot;0059744F&quot;/&gt;&lt;wsp:rsid wsp:val=&quot;005B0344&quot;/&gt;&lt;wsp:rsid wsp:val=&quot;005B1BBD&quot;/&gt;&lt;wsp:rsid wsp:val=&quot;005B41FA&quot;/&gt;&lt;wsp:rsid wsp:val=&quot;005B520E&quot;/&gt;&lt;wsp:rsid wsp:val=&quot;005D5098&quot;/&gt;&lt;wsp:rsid wsp:val=&quot;005E21B7&quot;/&gt;&lt;wsp:rsid wsp:val=&quot;005E2800&quot;/&gt;&lt;wsp:rsid wsp:val=&quot;005F2BE1&quot;/&gt;&lt;wsp:rsid wsp:val=&quot;00605825&quot;/&gt;&lt;wsp:rsid wsp:val=&quot;006308DE&quot;/&gt;&lt;wsp:rsid wsp:val=&quot;00645D22&quot;/&gt;&lt;wsp:rsid wsp:val=&quot;00647700&quot;/&gt;&lt;wsp:rsid wsp:val=&quot;00651A08&quot;/&gt;&lt;wsp:rsid wsp:val=&quot;00652F25&quot;/&gt;&lt;wsp:rsid wsp:val=&quot;00653156&quot;/&gt;&lt;wsp:rsid wsp:val=&quot;00654204&quot;/&gt;&lt;wsp:rsid wsp:val=&quot;006555D1&quot;/&gt;&lt;wsp:rsid wsp:val=&quot;0066174B&quot;/&gt;&lt;wsp:rsid wsp:val=&quot;0066504C&quot;/&gt;&lt;wsp:rsid wsp:val=&quot;00670434&quot;/&gt;&lt;wsp:rsid wsp:val=&quot;006835F8&quot;/&gt;&lt;wsp:rsid wsp:val=&quot;00691FCE&quot;/&gt;&lt;wsp:rsid wsp:val=&quot;006A3E4F&quot;/&gt;&lt;wsp:rsid wsp:val=&quot;006A65F7&quot;/&gt;&lt;wsp:rsid wsp:val=&quot;006B327C&quot;/&gt;&lt;wsp:rsid wsp:val=&quot;006B603C&quot;/&gt;&lt;wsp:rsid wsp:val=&quot;006B6320&quot;/&gt;&lt;wsp:rsid wsp:val=&quot;006B6B66&quot;/&gt;&lt;wsp:rsid wsp:val=&quot;006B7FF9&quot;/&gt;&lt;wsp:rsid wsp:val=&quot;006C375D&quot;/&gt;&lt;wsp:rsid wsp:val=&quot;006C4156&quot;/&gt;&lt;wsp:rsid wsp:val=&quot;006E6594&quot;/&gt;&lt;wsp:rsid wsp:val=&quot;006F5459&quot;/&gt;&lt;wsp:rsid wsp:val=&quot;006F6578&quot;/&gt;&lt;wsp:rsid wsp:val=&quot;006F6D3D&quot;/&gt;&lt;wsp:rsid wsp:val=&quot;006F7FCE&quot;/&gt;&lt;wsp:rsid wsp:val=&quot;00705708&quot;/&gt;&lt;wsp:rsid wsp:val=&quot;00710872&quot;/&gt;&lt;wsp:rsid wsp:val=&quot;00715BEA&quot;/&gt;&lt;wsp:rsid wsp:val=&quot;00716FD5&quot;/&gt;&lt;wsp:rsid wsp:val=&quot;0072538D&quot;/&gt;&lt;wsp:rsid wsp:val=&quot;00735108&quot;/&gt;&lt;wsp:rsid wsp:val=&quot;00740B76&quot;/&gt;&lt;wsp:rsid wsp:val=&quot;00740EEA&quot;/&gt;&lt;wsp:rsid wsp:val=&quot;007646B1&quot;/&gt;&lt;wsp:rsid wsp:val=&quot;007648A6&quot;/&gt;&lt;wsp:rsid wsp:val=&quot;00773A30&quot;/&gt;&lt;wsp:rsid wsp:val=&quot;00784C91&quot;/&gt;&lt;wsp:rsid wsp:val=&quot;00785147&quot;/&gt;&lt;wsp:rsid wsp:val=&quot;00785316&quot;/&gt;&lt;wsp:rsid wsp:val=&quot;00793128&quot;/&gt;&lt;wsp:rsid wsp:val=&quot;00794804&quot;/&gt;&lt;wsp:rsid wsp:val=&quot;00796D3A&quot;/&gt;&lt;wsp:rsid wsp:val=&quot;007A002B&quot;/&gt;&lt;wsp:rsid wsp:val=&quot;007B33F1&quot;/&gt;&lt;wsp:rsid wsp:val=&quot;007B5A17&quot;/&gt;&lt;wsp:rsid wsp:val=&quot;007B6DDA&quot;/&gt;&lt;wsp:rsid wsp:val=&quot;007C0308&quot;/&gt;&lt;wsp:rsid wsp:val=&quot;007C2FF2&quot;/&gt;&lt;wsp:rsid wsp:val=&quot;007D0C3E&quot;/&gt;&lt;wsp:rsid wsp:val=&quot;007D2B11&quot;/&gt;&lt;wsp:rsid wsp:val=&quot;007D605C&quot;/&gt;&lt;wsp:rsid wsp:val=&quot;007D6232&quot;/&gt;&lt;wsp:rsid wsp:val=&quot;007E1F03&quot;/&gt;&lt;wsp:rsid wsp:val=&quot;007E71D5&quot;/&gt;&lt;wsp:rsid wsp:val=&quot;007F1F99&quot;/&gt;&lt;wsp:rsid wsp:val=&quot;007F305E&quot;/&gt;&lt;wsp:rsid wsp:val=&quot;007F768F&quot;/&gt;&lt;wsp:rsid wsp:val=&quot;00801A70&quot;/&gt;&lt;wsp:rsid wsp:val=&quot;0080791D&quot;/&gt;&lt;wsp:rsid wsp:val=&quot;00814CD0&quot;/&gt;&lt;wsp:rsid wsp:val=&quot;00827C38&quot;/&gt;&lt;wsp:rsid wsp:val=&quot;00836367&quot;/&gt;&lt;wsp:rsid wsp:val=&quot;00841E4B&quot;/&gt;&lt;wsp:rsid wsp:val=&quot;00842E21&quot;/&gt;&lt;wsp:rsid wsp:val=&quot;00850EEB&quot;/&gt;&lt;wsp:rsid wsp:val=&quot;0086082C&quot;/&gt;&lt;wsp:rsid wsp:val=&quot;008674A2&quot;/&gt;&lt;wsp:rsid wsp:val=&quot;008710F1&quot;/&gt;&lt;wsp:rsid wsp:val=&quot;00873603&quot;/&gt;&lt;wsp:rsid wsp:val=&quot;00873677&quot;/&gt;&lt;wsp:rsid wsp:val=&quot;00882500&quot;/&gt;&lt;wsp:rsid wsp:val=&quot;008849BF&quot;/&gt;&lt;wsp:rsid wsp:val=&quot;00895AEB&quot;/&gt;&lt;wsp:rsid wsp:val=&quot;008A2C7D&quot;/&gt;&lt;wsp:rsid wsp:val=&quot;008A4FCD&quot;/&gt;&lt;wsp:rsid wsp:val=&quot;008A5D24&quot;/&gt;&lt;wsp:rsid wsp:val=&quot;008B1834&quot;/&gt;&lt;wsp:rsid wsp:val=&quot;008B2593&quot;/&gt;&lt;wsp:rsid wsp:val=&quot;008C4B23&quot;/&gt;&lt;wsp:rsid wsp:val=&quot;008C6777&quot;/&gt;&lt;wsp:rsid wsp:val=&quot;008D0996&quot;/&gt;&lt;wsp:rsid wsp:val=&quot;008D5C39&quot;/&gt;&lt;wsp:rsid wsp:val=&quot;008E0F5D&quot;/&gt;&lt;wsp:rsid wsp:val=&quot;008E197E&quot;/&gt;&lt;wsp:rsid wsp:val=&quot;008E4364&quot;/&gt;&lt;wsp:rsid wsp:val=&quot;008F259E&quot;/&gt;&lt;wsp:rsid wsp:val=&quot;008F6E2C&quot;/&gt;&lt;wsp:rsid wsp:val=&quot;00902721&quot;/&gt;&lt;wsp:rsid wsp:val=&quot;00915F09&quot;/&gt;&lt;wsp:rsid wsp:val=&quot;00917B65&quot;/&gt;&lt;wsp:rsid wsp:val=&quot;00920F40&quot;/&gt;&lt;wsp:rsid wsp:val=&quot;009303D9&quot;/&gt;&lt;wsp:rsid wsp:val=&quot;0093072F&quot;/&gt;&lt;wsp:rsid wsp:val=&quot;0093077E&quot;/&gt;&lt;wsp:rsid wsp:val=&quot;0093235E&quot;/&gt;&lt;wsp:rsid wsp:val=&quot;00933C64&quot;/&gt;&lt;wsp:rsid wsp:val=&quot;0094245E&quot;/&gt;&lt;wsp:rsid wsp:val=&quot;00954526&quot;/&gt;&lt;wsp:rsid wsp:val=&quot;0096715C&quot;/&gt;&lt;wsp:rsid wsp:val=&quot;00972203&quot;/&gt;&lt;wsp:rsid wsp:val=&quot;00982A3C&quot;/&gt;&lt;wsp:rsid wsp:val=&quot;00990B4A&quot;/&gt;&lt;wsp:rsid wsp:val=&quot;0099252A&quot;/&gt;&lt;wsp:rsid wsp:val=&quot;009A1F9B&quot;/&gt;&lt;wsp:rsid wsp:val=&quot;009B2000&quot;/&gt;&lt;wsp:rsid wsp:val=&quot;009C6C82&quot;/&gt;&lt;wsp:rsid wsp:val=&quot;009D0883&quot;/&gt;&lt;wsp:rsid wsp:val=&quot;009D14AE&quot;/&gt;&lt;wsp:rsid wsp:val=&quot;009D1CE1&quot;/&gt;&lt;wsp:rsid wsp:val=&quot;009E3615&quot;/&gt;&lt;wsp:rsid wsp:val=&quot;009F1D79&quot;/&gt;&lt;wsp:rsid wsp:val=&quot;009F6FC0&quot;/&gt;&lt;wsp:rsid wsp:val=&quot;009F71E6&quot;/&gt;&lt;wsp:rsid wsp:val=&quot;00A059B3&quot;/&gt;&lt;wsp:rsid wsp:val=&quot;00A0722B&quot;/&gt;&lt;wsp:rsid wsp:val=&quot;00A11C61&quot;/&gt;&lt;wsp:rsid wsp:val=&quot;00A16944&quot;/&gt;&lt;wsp:rsid wsp:val=&quot;00A20C68&quot;/&gt;&lt;wsp:rsid wsp:val=&quot;00A25909&quot;/&gt;&lt;wsp:rsid wsp:val=&quot;00A334A2&quot;/&gt;&lt;wsp:rsid wsp:val=&quot;00A365DA&quot;/&gt;&lt;wsp:rsid wsp:val=&quot;00A43E58&quot;/&gt;&lt;wsp:rsid wsp:val=&quot;00A44C6E&quot;/&gt;&lt;wsp:rsid wsp:val=&quot;00A6210B&quot;/&gt;&lt;wsp:rsid wsp:val=&quot;00A64103&quot;/&gt;&lt;wsp:rsid wsp:val=&quot;00A7111C&quot;/&gt;&lt;wsp:rsid wsp:val=&quot;00A72614&quot;/&gt;&lt;wsp:rsid wsp:val=&quot;00A77D41&quot;/&gt;&lt;wsp:rsid wsp:val=&quot;00AB2829&quot;/&gt;&lt;wsp:rsid wsp:val=&quot;00AB6954&quot;/&gt;&lt;wsp:rsid wsp:val=&quot;00AB7C56&quot;/&gt;&lt;wsp:rsid wsp:val=&quot;00AC1D81&quot;/&gt;&lt;wsp:rsid wsp:val=&quot;00AD5770&quot;/&gt;&lt;wsp:rsid wsp:val=&quot;00AE3409&quot;/&gt;&lt;wsp:rsid wsp:val=&quot;00AE47B9&quot;/&gt;&lt;wsp:rsid wsp:val=&quot;00AE521C&quot;/&gt;&lt;wsp:rsid wsp:val=&quot;00AE5FBA&quot;/&gt;&lt;wsp:rsid wsp:val=&quot;00AF242A&quot;/&gt;&lt;wsp:rsid wsp:val=&quot;00AF2951&quot;/&gt;&lt;wsp:rsid wsp:val=&quot;00AF3945&quot;/&gt;&lt;wsp:rsid wsp:val=&quot;00AF6789&quot;/&gt;&lt;wsp:rsid wsp:val=&quot;00AF7FC9&quot;/&gt;&lt;wsp:rsid wsp:val=&quot;00B00ECC&quot;/&gt;&lt;wsp:rsid wsp:val=&quot;00B015D6&quot;/&gt;&lt;wsp:rsid wsp:val=&quot;00B02FF3&quot;/&gt;&lt;wsp:rsid wsp:val=&quot;00B07FC2&quot;/&gt;&lt;wsp:rsid wsp:val=&quot;00B11A60&quot;/&gt;&lt;wsp:rsid wsp:val=&quot;00B14C16&quot;/&gt;&lt;wsp:rsid wsp:val=&quot;00B1743D&quot;/&gt;&lt;wsp:rsid wsp:val=&quot;00B22613&quot;/&gt;&lt;wsp:rsid wsp:val=&quot;00B26D9D&quot;/&gt;&lt;wsp:rsid wsp:val=&quot;00B3749C&quot;/&gt;&lt;wsp:rsid wsp:val=&quot;00B42AC6&quot;/&gt;&lt;wsp:rsid wsp:val=&quot;00B45CD6&quot;/&gt;&lt;wsp:rsid wsp:val=&quot;00B618C1&quot;/&gt;&lt;wsp:rsid wsp:val=&quot;00B67066&quot;/&gt;&lt;wsp:rsid wsp:val=&quot;00B72667&quot;/&gt;&lt;wsp:rsid wsp:val=&quot;00B7454A&quot;/&gt;&lt;wsp:rsid wsp:val=&quot;00B7457D&quot;/&gt;&lt;wsp:rsid wsp:val=&quot;00B75F54&quot;/&gt;&lt;wsp:rsid wsp:val=&quot;00B768D1&quot;/&gt;&lt;wsp:rsid wsp:val=&quot;00B846C0&quot;/&gt;&lt;wsp:rsid wsp:val=&quot;00B9538E&quot;/&gt;&lt;wsp:rsid wsp:val=&quot;00BA1025&quot;/&gt;&lt;wsp:rsid wsp:val=&quot;00BB4256&quot;/&gt;&lt;wsp:rsid wsp:val=&quot;00BC0E31&quot;/&gt;&lt;wsp:rsid wsp:val=&quot;00BC0F44&quot;/&gt;&lt;wsp:rsid wsp:val=&quot;00BC3420&quot;/&gt;&lt;wsp:rsid wsp:val=&quot;00BD670B&quot;/&gt;&lt;wsp:rsid wsp:val=&quot;00BE0279&quot;/&gt;&lt;wsp:rsid wsp:val=&quot;00BE7CB6&quot;/&gt;&lt;wsp:rsid wsp:val=&quot;00BE7D3C&quot;/&gt;&lt;wsp:rsid wsp:val=&quot;00BF157A&quot;/&gt;&lt;wsp:rsid wsp:val=&quot;00BF5FF6&quot;/&gt;&lt;wsp:rsid wsp:val=&quot;00C0207F&quot;/&gt;&lt;wsp:rsid wsp:val=&quot;00C13318&quot;/&gt;&lt;wsp:rsid wsp:val=&quot;00C16117&quot;/&gt;&lt;wsp:rsid wsp:val=&quot;00C3075A&quot;/&gt;&lt;wsp:rsid wsp:val=&quot;00C31059&quot;/&gt;&lt;wsp:rsid wsp:val=&quot;00C31074&quot;/&gt;&lt;wsp:rsid wsp:val=&quot;00C326F0&quot;/&gt;&lt;wsp:rsid wsp:val=&quot;00C50EAA&quot;/&gt;&lt;wsp:rsid wsp:val=&quot;00C66091&quot;/&gt;&lt;wsp:rsid wsp:val=&quot;00C75486&quot;/&gt;&lt;wsp:rsid wsp:val=&quot;00C82776&quot;/&gt;&lt;wsp:rsid wsp:val=&quot;00C836B1&quot;/&gt;&lt;wsp:rsid wsp:val=&quot;00C87788&quot;/&gt;&lt;wsp:rsid wsp:val=&quot;00C919A4&quot;/&gt;&lt;wsp:rsid wsp:val=&quot;00C91EC7&quot;/&gt;&lt;wsp:rsid wsp:val=&quot;00CA34BA&quot;/&gt;&lt;wsp:rsid wsp:val=&quot;00CA4392&quot;/&gt;&lt;wsp:rsid wsp:val=&quot;00CA4F89&quot;/&gt;&lt;wsp:rsid wsp:val=&quot;00CA6EC3&quot;/&gt;&lt;wsp:rsid wsp:val=&quot;00CB5499&quot;/&gt;&lt;wsp:rsid wsp:val=&quot;00CC2289&quot;/&gt;&lt;wsp:rsid wsp:val=&quot;00CC393F&quot;/&gt;&lt;wsp:rsid wsp:val=&quot;00CC3DF3&quot;/&gt;&lt;wsp:rsid wsp:val=&quot;00CD0DA8&quot;/&gt;&lt;wsp:rsid wsp:val=&quot;00CD49C1&quot;/&gt;&lt;wsp:rsid wsp:val=&quot;00CE4D77&quot;/&gt;&lt;wsp:rsid wsp:val=&quot;00CF1C2A&quot;/&gt;&lt;wsp:rsid wsp:val=&quot;00CF4AB1&quot;/&gt;&lt;wsp:rsid wsp:val=&quot;00CF745F&quot;/&gt;&lt;wsp:rsid wsp:val=&quot;00D016D9&quot;/&gt;&lt;wsp:rsid wsp:val=&quot;00D02429&quot;/&gt;&lt;wsp:rsid wsp:val=&quot;00D2176E&quot;/&gt;&lt;wsp:rsid wsp:val=&quot;00D24A5B&quot;/&gt;&lt;wsp:rsid wsp:val=&quot;00D32713&quot;/&gt;&lt;wsp:rsid wsp:val=&quot;00D33583&quot;/&gt;&lt;wsp:rsid wsp:val=&quot;00D33E67&quot;/&gt;&lt;wsp:rsid wsp:val=&quot;00D34139&quot;/&gt;&lt;wsp:rsid wsp:val=&quot;00D36022&quot;/&gt;&lt;wsp:rsid wsp:val=&quot;00D4022F&quot;/&gt;&lt;wsp:rsid wsp:val=&quot;00D42E55&quot;/&gt;&lt;wsp:rsid wsp:val=&quot;00D44357&quot;/&gt;&lt;wsp:rsid wsp:val=&quot;00D46E88&quot;/&gt;&lt;wsp:rsid wsp:val=&quot;00D50332&quot;/&gt;&lt;wsp:rsid wsp:val=&quot;00D632BE&quot;/&gt;&lt;wsp:rsid wsp:val=&quot;00D64DE9&quot;/&gt;&lt;wsp:rsid wsp:val=&quot;00D72D06&quot;/&gt;&lt;wsp:rsid wsp:val=&quot;00D7522C&quot;/&gt;&lt;wsp:rsid wsp:val=&quot;00D7536F&quot;/&gt;&lt;wsp:rsid wsp:val=&quot;00D76668&quot;/&gt;&lt;wsp:rsid wsp:val=&quot;00D81620&quot;/&gt;&lt;wsp:rsid wsp:val=&quot;00D878A4&quot;/&gt;&lt;wsp:rsid wsp:val=&quot;00DB1779&quot;/&gt;&lt;wsp:rsid wsp:val=&quot;00DB1FFF&quot;/&gt;&lt;wsp:rsid wsp:val=&quot;00DC321C&quot;/&gt;&lt;wsp:rsid wsp:val=&quot;00DC7F00&quot;/&gt;&lt;wsp:rsid wsp:val=&quot;00DD211E&quot;/&gt;&lt;wsp:rsid wsp:val=&quot;00DD3A50&quot;/&gt;&lt;wsp:rsid wsp:val=&quot;00DD6735&quot;/&gt;&lt;wsp:rsid wsp:val=&quot;00DE219A&quot;/&gt;&lt;wsp:rsid wsp:val=&quot;00DE2363&quot;/&gt;&lt;wsp:rsid wsp:val=&quot;00DE2709&quot;/&gt;&lt;wsp:rsid wsp:val=&quot;00DF33F7&quot;/&gt;&lt;wsp:rsid wsp:val=&quot;00E007A0&quot;/&gt;&lt;wsp:rsid wsp:val=&quot;00E07383&quot;/&gt;&lt;wsp:rsid wsp:val=&quot;00E10B2A&quot;/&gt;&lt;wsp:rsid wsp:val=&quot;00E11D99&quot;/&gt;&lt;wsp:rsid wsp:val=&quot;00E165BC&quot;/&gt;&lt;wsp:rsid wsp:val=&quot;00E17BBD&quot;/&gt;&lt;wsp:rsid wsp:val=&quot;00E23021&quot;/&gt;&lt;wsp:rsid wsp:val=&quot;00E40C97&quot;/&gt;&lt;wsp:rsid wsp:val=&quot;00E43760&quot;/&gt;&lt;wsp:rsid wsp:val=&quot;00E50CE8&quot;/&gt;&lt;wsp:rsid wsp:val=&quot;00E5264B&quot;/&gt;&lt;wsp:rsid wsp:val=&quot;00E5340D&quot;/&gt;&lt;wsp:rsid wsp:val=&quot;00E61E12&quot;/&gt;&lt;wsp:rsid wsp:val=&quot;00E6238F&quot;/&gt;&lt;wsp:rsid wsp:val=&quot;00E7596C&quot;/&gt;&lt;wsp:rsid wsp:val=&quot;00E878F2&quot;/&gt;&lt;wsp:rsid wsp:val=&quot;00E90290&quot;/&gt;&lt;wsp:rsid wsp:val=&quot;00E9085D&quot;/&gt;&lt;wsp:rsid wsp:val=&quot;00E94102&quot;/&gt;&lt;wsp:rsid wsp:val=&quot;00EA0943&quot;/&gt;&lt;wsp:rsid wsp:val=&quot;00EA4EE6&quot;/&gt;&lt;wsp:rsid wsp:val=&quot;00EA6858&quot;/&gt;&lt;wsp:rsid wsp:val=&quot;00EB18B8&quot;/&gt;&lt;wsp:rsid wsp:val=&quot;00EC00E6&quot;/&gt;&lt;wsp:rsid wsp:val=&quot;00EC28B4&quot;/&gt;&lt;wsp:rsid wsp:val=&quot;00EC6CC7&quot;/&gt;&lt;wsp:rsid wsp:val=&quot;00ED0149&quot;/&gt;&lt;wsp:rsid wsp:val=&quot;00ED0FBE&quot;/&gt;&lt;wsp:rsid wsp:val=&quot;00EE128B&quot;/&gt;&lt;wsp:rsid wsp:val=&quot;00EE225A&quot;/&gt;&lt;wsp:rsid wsp:val=&quot;00EE31C3&quot;/&gt;&lt;wsp:rsid wsp:val=&quot;00EE7F29&quot;/&gt;&lt;wsp:rsid wsp:val=&quot;00EF0598&quot;/&gt;&lt;wsp:rsid wsp:val=&quot;00EF7DE3&quot;/&gt;&lt;wsp:rsid wsp:val=&quot;00F02C4F&quot;/&gt;&lt;wsp:rsid wsp:val=&quot;00F03103&quot;/&gt;&lt;wsp:rsid wsp:val=&quot;00F04B5A&quot;/&gt;&lt;wsp:rsid wsp:val=&quot;00F12387&quot;/&gt;&lt;wsp:rsid wsp:val=&quot;00F13657&quot;/&gt;&lt;wsp:rsid wsp:val=&quot;00F271DE&quot;/&gt;&lt;wsp:rsid wsp:val=&quot;00F330E3&quot;/&gt;&lt;wsp:rsid wsp:val=&quot;00F34239&quot;/&gt;&lt;wsp:rsid wsp:val=&quot;00F45AA8&quot;/&gt;&lt;wsp:rsid wsp:val=&quot;00F45D3C&quot;/&gt;&lt;wsp:rsid wsp:val=&quot;00F627DA&quot;/&gt;&lt;wsp:rsid wsp:val=&quot;00F7288F&quot;/&gt;&lt;wsp:rsid wsp:val=&quot;00F80BC8&quot;/&gt;&lt;wsp:rsid wsp:val=&quot;00F847A6&quot;/&gt;&lt;wsp:rsid wsp:val=&quot;00F85082&quot;/&gt;&lt;wsp:rsid wsp:val=&quot;00F9441B&quot;/&gt;&lt;wsp:rsid wsp:val=&quot;00FA4C32&quot;/&gt;&lt;wsp:rsid wsp:val=&quot;00FA564D&quot;/&gt;&lt;wsp:rsid wsp:val=&quot;00FB0898&quot;/&gt;&lt;wsp:rsid wsp:val=&quot;00FC7824&quot;/&gt;&lt;wsp:rsid wsp:val=&quot;00FD623C&quot;/&gt;&lt;wsp:rsid wsp:val=&quot;00FD75D7&quot;/&gt;&lt;wsp:rsid wsp:val=&quot;00FE0F6D&quot;/&gt;&lt;wsp:rsid wsp:val=&quot;00FE4DCE&quot;/&gt;&lt;wsp:rsid wsp:val=&quot;00FE5251&quot;/&gt;&lt;wsp:rsid wsp:val=&quot;00FE7114&quot;/&gt;&lt;wsp:rsid wsp:val=&quot;00FF6047&quot;/&gt;&lt;/wsp:rsids&gt;&lt;/w:docPr&gt;&lt;w:body&gt;&lt;wx:sect&gt;&lt;w:p wsp:rsidR=&quot;00000000&quot; wsp:rsidRDefault=&quot;00287AB6&quot; wsp:rsidP=&quot;00287AB6&quot;&gt;&lt;m:oMathPara&gt;&lt;m:oMath&gt;&lt;m:sSup&gt;&lt;m:sSupPr&gt;&lt;m:ctrlPr&gt;&lt;w:rPr&gt;&lt;w:rFonts w:ascii=&quot;Cambria Math&quot; w:h-ansi=&quot;Cambria Math&quot; w:cs=&quot;Cambria Math&quot;/&gt;&lt;wx:font wx:val=&quot;Cambria Math&quot;/&gt;&lt;w:sz w:val=&quot;24&quot;/&gt;&lt;w:sz-cs w:val=&quot;24&quot;/&gt;&lt;/w:rPr&gt;&lt;/m:ctrlPr&gt;&lt;/m:sSupPr&gt;&lt;m:e&gt;&lt;m:r&gt;&lt;w:rPr&gt;&lt;w:rFonts w:ascii=&quot;Cambria Math&quot; w:h-ansi=&quot;Cambria Math&quot; w:cs=&quot;Cambria Math&quot;/&gt;&lt;wx:font wx:val=&quot;Cambria Math&quot;/&gt;&lt;w:i/&gt;&lt;/w:rPr&gt;&lt;m:t&gt;P&lt;/m:t&gt;&lt;/m:r&gt;&lt;/m:e&gt;&lt;m:sup&gt;&lt;m:r&gt;&lt;w:rPr&gt;&lt;w:rFonts w:ascii=&quot;Cambria Math&quot; w:h-ansi=&quot;Cambria Math&quot; w:cs=&quot;Cambria Math&quot;/&gt;&lt;wx:font wx:val=&quot;Cambria Math&quot;/&gt;&lt;w:i/&gt;&lt;/w:rPr&gt;&lt;m:t&gt;+&lt;/m:t&gt;&lt;/m:r&gt;&lt;/m:sup&gt;&lt;/m:sSup&gt;&lt;/m:oMath&gt;&lt;/m:oMathPara&gt;&lt;/w:p&gt;&lt;w:sectPr wsp:rsidR=&quot;00000000&quot;&gt;&lt;w:pgSz w:w=&quot;12240&quot; w:h=&quot;15840&quot;/&gt;&lt;w:pgMar w:top=&quot;1417&quot; w:right=&quot;1417&quot; w:bottom=&quot;1417&quot; w:left=&quot;1417&quot; w:header=&quot;708&quot; w:footer=&quot;708&quot; w:gutter=&quot;0&quot;/&gt;&lt;w:cols w:space=&quot;708&quot;/&gt;&lt;/w:sectPr&gt;&lt;/wx:sect&gt;&lt;/w:body&gt;&lt;/w:wordDocument&gt;">
+              <w:pict w14:anchorId="260F7BED">
+                <v:shape id="_x0000_i1028" type="#_x0000_t75" style="width:12pt;height:14.25pt" equationxml="&lt;?xml version=&quot;1.0&quot; encoding=&quot;UTF-8&quot; standalone=&quot;yes&quot;?&gt;&#10;&lt;?mso-application progid=&quot;Word.Document&quot;?&gt;&#10;&lt;w:wordDocument xmlns:aml=&quot;http://schemas.microsoft.com/aml/2001/core&quot; xmlns:wpc=&quot;http://schemas.microsoft.com/office/word/2010/wordprocessingCanvas&quot; xmlns:cx=&quot;http://schemas.microsoft.com/office/drawing/2014/chartex&quot; xmlns:cx1=&quot;http://schemas.microsoft.com/office/drawing/2015/9/8/chartex&quot; xmlns:cx2=&quot;http://schemas.microsoft.com/office/drawing/2015/10/21/chartex&quot; xmlns:cx3=&quot;http://schemas.microsoft.com/office/drawing/2016/5/9/chartex&quot; xmlns:cx4=&quot;http://schemas.microsoft.com/office/drawing/2016/5/10/chartex&quot; xmlns:cx5=&quot;http://schemas.microsoft.com/office/drawing/2016/5/11/chartex&quot; xmlns:cx6=&quot;http://schemas.microsoft.com/office/drawing/2016/5/12/chartex&quot; xmlns:cx7=&quot;http://schemas.microsoft.com/office/drawing/2016/5/13/chartex&quot; xmlns:cx8=&quot;http://schemas.microsoft.com/office/drawing/2016/5/14/chartex&quot; xmlns:dt=&quot;uuid:C2F41010-65B3-11d1-A29F-00AA00C14882&quot; xmlns:mc=&quot;http://schemas.openxmlformats.org/markup-compatibility/2006&quot; xmlns:aink=&quot;http://schemas.microsoft.com/office/drawing/2016/ink&quot; xmlns:am3d=&quot;http://schemas.microsoft.com/office/drawing/2017/model3d&quot; xmlns:o=&quot;urn:schemas-microsoft-com:office:office&quot; xmlns:m=&quot;http://schemas.openxmlformats.org/officeDocument/2006/math&quot; xmlns:v=&quot;urn:schemas-microsoft-com:vml&quot; xmlns:w10=&quot;urn:schemas-microsoft-com:office:word&quot; xmlns:w=&quot;http://schemas.microsoft.com/office/word/2003/wordml&quot; xmlns:wx=&quot;http://schemas.microsoft.com/office/word/2003/auxHint&quot; xmlns:wne=&quot;http://schemas.microsoft.com/office/word/2006/wordml&quot; xmlns:wsp=&quot;http://schemas.microsoft.com/office/word/2003/wordml/sp2&quot; xmlns:sl=&quot;http://schemas.microsoft.com/schemaLibrary/2003/core&quot; w:macrosPresent=&quot;no&quot; w:embeddedObjPresent=&quot;no&quot; w:ocxPresent=&quot;no&quot; xml:space=&quot;preserve&quot;&gt;&lt;w:ignoreSubtree w:val=&quot;http://schemas.microsoft.com/office/word/2003/wordml/sp2&quot;/&gt;&lt;o:DocumentProperties&gt;&lt;o:Version&gt;16&lt;/o:Version&gt;&lt;/o:DocumentProperties&gt;&lt;w:docPr&gt;&lt;w:view w:val=&quot;print&quot;/&gt;&lt;w:zoom w:percent=&quot;120&quot;/&gt;&lt;w:defaultTabStop w:val=&quot;720&quot;/&gt;&lt;w:doNotHyphenateCaps/&gt;&lt;w:punctuationKerning/&gt;&lt;w:characterSpacingControl w:val=&quot;DontCompress&quot;/&gt;&lt;w:optimizeForBrowser/&gt;&lt;w:targetScreenSz w:val=&quot;800x600&quot;/&gt;&lt;w:validateAgainstSchema w:val=&quot;off&quot;/&gt;&lt;w:saveInvalidXML w:val=&quot;off&quot;/&gt;&lt;w:ignoreMixedContent w:val=&quot;off&quot;/&gt;&lt;w:alwaysShowPlaceholderText w:val=&quot;off&quot;/&gt;&lt;w:doNotUnderlineInvalidXML/&gt;&lt;w:compat&gt;&lt;w:doNotUseHTMLParagraphAutoSpacing/&gt;&lt;w:dontAllowFieldEndSelect/&gt;&lt;w:useWord2002TableStyleRules/&gt;&lt;w:useFELayout/&gt;&lt;/w:compat&gt;&lt;wsp:rsids&gt;&lt;wsp:rsidRoot wsp:val=&quot;009303D9&quot;/&gt;&lt;wsp:rsid wsp:val=&quot;00000B1C&quot;/&gt;&lt;wsp:rsid wsp:val=&quot;00024E2D&quot;/&gt;&lt;wsp:rsid wsp:val=&quot;000303BB&quot;/&gt;&lt;wsp:rsid wsp:val=&quot;000317EE&quot;/&gt;&lt;wsp:rsid wsp:val=&quot;000414CD&quot;/&gt;&lt;wsp:rsid wsp:val=&quot;00046094&quot;/&gt;&lt;wsp:rsid wsp:val=&quot;0004781E&quot;/&gt;&lt;wsp:rsid wsp:val=&quot;00066BC1&quot;/&gt;&lt;wsp:rsid wsp:val=&quot;0007226A&quot;/&gt;&lt;wsp:rsid wsp:val=&quot;00073B21&quot;/&gt;&lt;wsp:rsid wsp:val=&quot;0007573E&quot;/&gt;&lt;wsp:rsid wsp:val=&quot;0008758A&quot;/&gt;&lt;wsp:rsid wsp:val=&quot;000C00E3&quot;/&gt;&lt;wsp:rsid wsp:val=&quot;000C09F4&quot;/&gt;&lt;wsp:rsid wsp:val=&quot;000C0D15&quot;/&gt;&lt;wsp:rsid wsp:val=&quot;000C1E68&quot;/&gt;&lt;wsp:rsid wsp:val=&quot;000C2D4A&quot;/&gt;&lt;wsp:rsid wsp:val=&quot;000C73DB&quot;/&gt;&lt;wsp:rsid wsp:val=&quot;000E449D&quot;/&gt;&lt;wsp:rsid wsp:val=&quot;000F2CDE&quot;/&gt;&lt;wsp:rsid wsp:val=&quot;00106B9D&quot;/&gt;&lt;wsp:rsid wsp:val=&quot;00117220&quot;/&gt;&lt;wsp:rsid wsp:val=&quot;001225CC&quot;/&gt;&lt;wsp:rsid wsp:val=&quot;00127433&quot;/&gt;&lt;wsp:rsid wsp:val=&quot;00127F67&quot;/&gt;&lt;wsp:rsid wsp:val=&quot;00130058&quot;/&gt;&lt;wsp:rsid wsp:val=&quot;00142ED5&quot;/&gt;&lt;wsp:rsid wsp:val=&quot;001443CF&quot;/&gt;&lt;wsp:rsid wsp:val=&quot;001479F3&quot;/&gt;&lt;wsp:rsid wsp:val=&quot;00155D6F&quot;/&gt;&lt;wsp:rsid wsp:val=&quot;001637C1&quot;/&gt;&lt;wsp:rsid wsp:val=&quot;00172B19&quot;/&gt;&lt;wsp:rsid wsp:val=&quot;001810BF&quot;/&gt;&lt;wsp:rsid wsp:val=&quot;0018229D&quot;/&gt;&lt;wsp:rsid wsp:val=&quot;001A2EFD&quot;/&gt;&lt;wsp:rsid wsp:val=&quot;001A3B3D&quot;/&gt;&lt;wsp:rsid wsp:val=&quot;001B4DD8&quot;/&gt;&lt;wsp:rsid wsp:val=&quot;001B67DC&quot;/&gt;&lt;wsp:rsid wsp:val=&quot;001B7585&quot;/&gt;&lt;wsp:rsid wsp:val=&quot;001D155F&quot;/&gt;&lt;wsp:rsid wsp:val=&quot;001D2DC0&quot;/&gt;&lt;wsp:rsid wsp:val=&quot;001E016A&quot;/&gt;&lt;wsp:rsid wsp:val=&quot;001E65EB&quot;/&gt;&lt;wsp:rsid wsp:val=&quot;001E7AAE&quot;/&gt;&lt;wsp:rsid wsp:val=&quot;002065C5&quot;/&gt;&lt;wsp:rsid wsp:val=&quot;002178B0&quot;/&gt;&lt;wsp:rsid wsp:val=&quot;002254A9&quot;/&gt;&lt;wsp:rsid wsp:val=&quot;00233C11&quot;/&gt;&lt;wsp:rsid wsp:val=&quot;00233D97&quot;/&gt;&lt;wsp:rsid wsp:val=&quot;002347A2&quot;/&gt;&lt;wsp:rsid wsp:val=&quot;00235071&quot;/&gt;&lt;wsp:rsid wsp:val=&quot;0024152E&quot;/&gt;&lt;wsp:rsid wsp:val=&quot;00245143&quot;/&gt;&lt;wsp:rsid wsp:val=&quot;0024695F&quot;/&gt;&lt;wsp:rsid wsp:val=&quot;00253D94&quot;/&gt;&lt;wsp:rsid wsp:val=&quot;00275942&quot;/&gt;&lt;wsp:rsid wsp:val=&quot;00283DCC&quot;/&gt;&lt;wsp:rsid wsp:val=&quot;00284A46&quot;/&gt;&lt;wsp:rsid wsp:val=&quot;002850E3&quot;/&gt;&lt;wsp:rsid wsp:val=&quot;00287AB6&quot;/&gt;&lt;wsp:rsid wsp:val=&quot;00290404&quot;/&gt;&lt;wsp:rsid wsp:val=&quot;00297BCA&quot;/&gt;&lt;wsp:rsid wsp:val=&quot;002B1AAB&quot;/&gt;&lt;wsp:rsid wsp:val=&quot;002D3722&quot;/&gt;&lt;wsp:rsid wsp:val=&quot;002D41DF&quot;/&gt;&lt;wsp:rsid wsp:val=&quot;002E4363&quot;/&gt;&lt;wsp:rsid wsp:val=&quot;00303664&quot;/&gt;&lt;wsp:rsid wsp:val=&quot;003065C9&quot;/&gt;&lt;wsp:rsid wsp:val=&quot;00323AA6&quot;/&gt;&lt;wsp:rsid wsp:val=&quot;003241E7&quot;/&gt;&lt;wsp:rsid wsp:val=&quot;00324B05&quot;/&gt;&lt;wsp:rsid wsp:val=&quot;00327A52&quot;/&gt;&lt;wsp:rsid wsp:val=&quot;00327D6C&quot;/&gt;&lt;wsp:rsid wsp:val=&quot;003321B0&quot;/&gt;&lt;wsp:rsid wsp:val=&quot;00340E8A&quot;/&gt;&lt;wsp:rsid wsp:val=&quot;00342E16&quot;/&gt;&lt;wsp:rsid wsp:val=&quot;003522E7&quot;/&gt;&lt;wsp:rsid wsp:val=&quot;00354FCF&quot;/&gt;&lt;wsp:rsid wsp:val=&quot;003668C4&quot;/&gt;&lt;wsp:rsid wsp:val=&quot;00382B87&quot;/&gt;&lt;wsp:rsid wsp:val=&quot;0038493E&quot;/&gt;&lt;wsp:rsid wsp:val=&quot;00387BFE&quot;/&gt;&lt;wsp:rsid wsp:val=&quot;00394BA2&quot;/&gt;&lt;wsp:rsid wsp:val=&quot;003A19E2&quot;/&gt;&lt;wsp:rsid wsp:val=&quot;003A38B3&quot;/&gt;&lt;wsp:rsid wsp:val=&quot;003A4A54&quot;/&gt;&lt;wsp:rsid wsp:val=&quot;003B4E04&quot;/&gt;&lt;wsp:rsid wsp:val=&quot;003C2B17&quot;/&gt;&lt;wsp:rsid wsp:val=&quot;003C623B&quot;/&gt;&lt;wsp:rsid wsp:val=&quot;003C7A85&quot;/&gt;&lt;wsp:rsid wsp:val=&quot;003E3F31&quot;/&gt;&lt;wsp:rsid wsp:val=&quot;003E799A&quot;/&gt;&lt;wsp:rsid wsp:val=&quot;003F1287&quot;/&gt;&lt;wsp:rsid wsp:val=&quot;003F56F1&quot;/&gt;&lt;wsp:rsid wsp:val=&quot;003F5739&quot;/&gt;&lt;wsp:rsid wsp:val=&quot;003F5A08&quot;/&gt;&lt;wsp:rsid wsp:val=&quot;00401645&quot;/&gt;&lt;wsp:rsid wsp:val=&quot;00420716&quot;/&gt;&lt;wsp:rsid wsp:val=&quot;004325FB&quot;/&gt;&lt;wsp:rsid wsp:val=&quot;00436521&quot;/&gt;&lt;wsp:rsid wsp:val=&quot;004432BA&quot;/&gt;&lt;wsp:rsid wsp:val=&quot;0044407E&quot;/&gt;&lt;wsp:rsid wsp:val=&quot;00446BAB&quot;/&gt;&lt;wsp:rsid wsp:val=&quot;00447BB9&quot;/&gt;&lt;wsp:rsid wsp:val=&quot;004530DB&quot;/&gt;&lt;wsp:rsid wsp:val=&quot;0045695F&quot;/&gt;&lt;wsp:rsid wsp:val=&quot;00456E64&quot;/&gt;&lt;wsp:rsid wsp:val=&quot;0046031D&quot;/&gt;&lt;wsp:rsid wsp:val=&quot;00460D28&quot;/&gt;&lt;wsp:rsid wsp:val=&quot;004649C5&quot;/&gt;&lt;wsp:rsid wsp:val=&quot;0046578C&quot;/&gt;&lt;wsp:rsid wsp:val=&quot;00474FC9&quot;/&gt;&lt;wsp:rsid wsp:val=&quot;0048324B&quot;/&gt;&lt;wsp:rsid wsp:val=&quot;00491C24&quot;/&gt;&lt;wsp:rsid wsp:val=&quot;004B0613&quot;/&gt;&lt;wsp:rsid wsp:val=&quot;004B7CCD&quot;/&gt;&lt;wsp:rsid wsp:val=&quot;004C0223&quot;/&gt;&lt;wsp:rsid wsp:val=&quot;004C787D&quot;/&gt;&lt;wsp:rsid wsp:val=&quot;004D2A6A&quot;/&gt;&lt;wsp:rsid wsp:val=&quot;004D72B5&quot;/&gt;&lt;wsp:rsid wsp:val=&quot;004F2D98&quot;/&gt;&lt;wsp:rsid wsp:val=&quot;004F3676&quot;/&gt;&lt;wsp:rsid wsp:val=&quot;004F64FC&quot;/&gt;&lt;wsp:rsid wsp:val=&quot;0050417E&quot;/&gt;&lt;wsp:rsid wsp:val=&quot;00505884&quot;/&gt;&lt;wsp:rsid wsp:val=&quot;00511B98&quot;/&gt;&lt;wsp:rsid wsp:val=&quot;00512E40&quot;/&gt;&lt;wsp:rsid wsp:val=&quot;0051384F&quot;/&gt;&lt;wsp:rsid wsp:val=&quot;00513E17&quot;/&gt;&lt;wsp:rsid wsp:val=&quot;005351CC&quot;/&gt;&lt;wsp:rsid wsp:val=&quot;005363AB&quot;/&gt;&lt;wsp:rsid wsp:val=&quot;00543305&quot;/&gt;&lt;wsp:rsid wsp:val=&quot;00551B7F&quot;/&gt;&lt;wsp:rsid wsp:val=&quot;005611D7&quot;/&gt;&lt;wsp:rsid wsp:val=&quot;005622CD&quot;/&gt;&lt;wsp:rsid wsp:val=&quot;005642A4&quot;/&gt;&lt;wsp:rsid wsp:val=&quot;0056610F&quot;/&gt;&lt;wsp:rsid wsp:val=&quot;00571166&quot;/&gt;&lt;wsp:rsid wsp:val=&quot;00575BCA&quot;/&gt;&lt;wsp:rsid wsp:val=&quot;005824E1&quot;/&gt;&lt;wsp:rsid wsp:val=&quot;0059744F&quot;/&gt;&lt;wsp:rsid wsp:val=&quot;005B0344&quot;/&gt;&lt;wsp:rsid wsp:val=&quot;005B1BBD&quot;/&gt;&lt;wsp:rsid wsp:val=&quot;005B41FA&quot;/&gt;&lt;wsp:rsid wsp:val=&quot;005B520E&quot;/&gt;&lt;wsp:rsid wsp:val=&quot;005D5098&quot;/&gt;&lt;wsp:rsid wsp:val=&quot;005E21B7&quot;/&gt;&lt;wsp:rsid wsp:val=&quot;005E2800&quot;/&gt;&lt;wsp:rsid wsp:val=&quot;005F2BE1&quot;/&gt;&lt;wsp:rsid wsp:val=&quot;00605825&quot;/&gt;&lt;wsp:rsid wsp:val=&quot;006308DE&quot;/&gt;&lt;wsp:rsid wsp:val=&quot;00645D22&quot;/&gt;&lt;wsp:rsid wsp:val=&quot;00647700&quot;/&gt;&lt;wsp:rsid wsp:val=&quot;00651A08&quot;/&gt;&lt;wsp:rsid wsp:val=&quot;00652F25&quot;/&gt;&lt;wsp:rsid wsp:val=&quot;00653156&quot;/&gt;&lt;wsp:rsid wsp:val=&quot;00654204&quot;/&gt;&lt;wsp:rsid wsp:val=&quot;006555D1&quot;/&gt;&lt;wsp:rsid wsp:val=&quot;0066174B&quot;/&gt;&lt;wsp:rsid wsp:val=&quot;0066504C&quot;/&gt;&lt;wsp:rsid wsp:val=&quot;00670434&quot;/&gt;&lt;wsp:rsid wsp:val=&quot;006835F8&quot;/&gt;&lt;wsp:rsid wsp:val=&quot;00691FCE&quot;/&gt;&lt;wsp:rsid wsp:val=&quot;006A3E4F&quot;/&gt;&lt;wsp:rsid wsp:val=&quot;006A65F7&quot;/&gt;&lt;wsp:rsid wsp:val=&quot;006B327C&quot;/&gt;&lt;wsp:rsid wsp:val=&quot;006B603C&quot;/&gt;&lt;wsp:rsid wsp:val=&quot;006B6320&quot;/&gt;&lt;wsp:rsid wsp:val=&quot;006B6B66&quot;/&gt;&lt;wsp:rsid wsp:val=&quot;006B7FF9&quot;/&gt;&lt;wsp:rsid wsp:val=&quot;006C375D&quot;/&gt;&lt;wsp:rsid wsp:val=&quot;006C4156&quot;/&gt;&lt;wsp:rsid wsp:val=&quot;006E6594&quot;/&gt;&lt;wsp:rsid wsp:val=&quot;006F5459&quot;/&gt;&lt;wsp:rsid wsp:val=&quot;006F6578&quot;/&gt;&lt;wsp:rsid wsp:val=&quot;006F6D3D&quot;/&gt;&lt;wsp:rsid wsp:val=&quot;006F7FCE&quot;/&gt;&lt;wsp:rsid wsp:val=&quot;00705708&quot;/&gt;&lt;wsp:rsid wsp:val=&quot;00710872&quot;/&gt;&lt;wsp:rsid wsp:val=&quot;00715BEA&quot;/&gt;&lt;wsp:rsid wsp:val=&quot;00716FD5&quot;/&gt;&lt;wsp:rsid wsp:val=&quot;0072538D&quot;/&gt;&lt;wsp:rsid wsp:val=&quot;00735108&quot;/&gt;&lt;wsp:rsid wsp:val=&quot;00740B76&quot;/&gt;&lt;wsp:rsid wsp:val=&quot;00740EEA&quot;/&gt;&lt;wsp:rsid wsp:val=&quot;007646B1&quot;/&gt;&lt;wsp:rsid wsp:val=&quot;007648A6&quot;/&gt;&lt;wsp:rsid wsp:val=&quot;00773A30&quot;/&gt;&lt;wsp:rsid wsp:val=&quot;00784C91&quot;/&gt;&lt;wsp:rsid wsp:val=&quot;00785147&quot;/&gt;&lt;wsp:rsid wsp:val=&quot;00785316&quot;/&gt;&lt;wsp:rsid wsp:val=&quot;00793128&quot;/&gt;&lt;wsp:rsid wsp:val=&quot;00794804&quot;/&gt;&lt;wsp:rsid wsp:val=&quot;00796D3A&quot;/&gt;&lt;wsp:rsid wsp:val=&quot;007A002B&quot;/&gt;&lt;wsp:rsid wsp:val=&quot;007B33F1&quot;/&gt;&lt;wsp:rsid wsp:val=&quot;007B5A17&quot;/&gt;&lt;wsp:rsid wsp:val=&quot;007B6DDA&quot;/&gt;&lt;wsp:rsid wsp:val=&quot;007C0308&quot;/&gt;&lt;wsp:rsid wsp:val=&quot;007C2FF2&quot;/&gt;&lt;wsp:rsid wsp:val=&quot;007D0C3E&quot;/&gt;&lt;wsp:rsid wsp:val=&quot;007D2B11&quot;/&gt;&lt;wsp:rsid wsp:val=&quot;007D605C&quot;/&gt;&lt;wsp:rsid wsp:val=&quot;007D6232&quot;/&gt;&lt;wsp:rsid wsp:val=&quot;007E1F03&quot;/&gt;&lt;wsp:rsid wsp:val=&quot;007E71D5&quot;/&gt;&lt;wsp:rsid wsp:val=&quot;007F1F99&quot;/&gt;&lt;wsp:rsid wsp:val=&quot;007F305E&quot;/&gt;&lt;wsp:rsid wsp:val=&quot;007F768F&quot;/&gt;&lt;wsp:rsid wsp:val=&quot;00801A70&quot;/&gt;&lt;wsp:rsid wsp:val=&quot;0080791D&quot;/&gt;&lt;wsp:rsid wsp:val=&quot;00814CD0&quot;/&gt;&lt;wsp:rsid wsp:val=&quot;00827C38&quot;/&gt;&lt;wsp:rsid wsp:val=&quot;00836367&quot;/&gt;&lt;wsp:rsid wsp:val=&quot;00841E4B&quot;/&gt;&lt;wsp:rsid wsp:val=&quot;00842E21&quot;/&gt;&lt;wsp:rsid wsp:val=&quot;00850EEB&quot;/&gt;&lt;wsp:rsid wsp:val=&quot;0086082C&quot;/&gt;&lt;wsp:rsid wsp:val=&quot;008674A2&quot;/&gt;&lt;wsp:rsid wsp:val=&quot;008710F1&quot;/&gt;&lt;wsp:rsid wsp:val=&quot;00873603&quot;/&gt;&lt;wsp:rsid wsp:val=&quot;00873677&quot;/&gt;&lt;wsp:rsid wsp:val=&quot;00882500&quot;/&gt;&lt;wsp:rsid wsp:val=&quot;008849BF&quot;/&gt;&lt;wsp:rsid wsp:val=&quot;00895AEB&quot;/&gt;&lt;wsp:rsid wsp:val=&quot;008A2C7D&quot;/&gt;&lt;wsp:rsid wsp:val=&quot;008A4FCD&quot;/&gt;&lt;wsp:rsid wsp:val=&quot;008A5D24&quot;/&gt;&lt;wsp:rsid wsp:val=&quot;008B1834&quot;/&gt;&lt;wsp:rsid wsp:val=&quot;008B2593&quot;/&gt;&lt;wsp:rsid wsp:val=&quot;008C4B23&quot;/&gt;&lt;wsp:rsid wsp:val=&quot;008C6777&quot;/&gt;&lt;wsp:rsid wsp:val=&quot;008D0996&quot;/&gt;&lt;wsp:rsid wsp:val=&quot;008D5C39&quot;/&gt;&lt;wsp:rsid wsp:val=&quot;008E0F5D&quot;/&gt;&lt;wsp:rsid wsp:val=&quot;008E197E&quot;/&gt;&lt;wsp:rsid wsp:val=&quot;008E4364&quot;/&gt;&lt;wsp:rsid wsp:val=&quot;008F259E&quot;/&gt;&lt;wsp:rsid wsp:val=&quot;008F6E2C&quot;/&gt;&lt;wsp:rsid wsp:val=&quot;00902721&quot;/&gt;&lt;wsp:rsid wsp:val=&quot;00915F09&quot;/&gt;&lt;wsp:rsid wsp:val=&quot;00917B65&quot;/&gt;&lt;wsp:rsid wsp:val=&quot;00920F40&quot;/&gt;&lt;wsp:rsid wsp:val=&quot;009303D9&quot;/&gt;&lt;wsp:rsid wsp:val=&quot;0093072F&quot;/&gt;&lt;wsp:rsid wsp:val=&quot;0093077E&quot;/&gt;&lt;wsp:rsid wsp:val=&quot;0093235E&quot;/&gt;&lt;wsp:rsid wsp:val=&quot;00933C64&quot;/&gt;&lt;wsp:rsid wsp:val=&quot;0094245E&quot;/&gt;&lt;wsp:rsid wsp:val=&quot;00954526&quot;/&gt;&lt;wsp:rsid wsp:val=&quot;0096715C&quot;/&gt;&lt;wsp:rsid wsp:val=&quot;00972203&quot;/&gt;&lt;wsp:rsid wsp:val=&quot;00982A3C&quot;/&gt;&lt;wsp:rsid wsp:val=&quot;00990B4A&quot;/&gt;&lt;wsp:rsid wsp:val=&quot;0099252A&quot;/&gt;&lt;wsp:rsid wsp:val=&quot;009A1F9B&quot;/&gt;&lt;wsp:rsid wsp:val=&quot;009B2000&quot;/&gt;&lt;wsp:rsid wsp:val=&quot;009C6C82&quot;/&gt;&lt;wsp:rsid wsp:val=&quot;009D0883&quot;/&gt;&lt;wsp:rsid wsp:val=&quot;009D14AE&quot;/&gt;&lt;wsp:rsid wsp:val=&quot;009D1CE1&quot;/&gt;&lt;wsp:rsid wsp:val=&quot;009E3615&quot;/&gt;&lt;wsp:rsid wsp:val=&quot;009F1D79&quot;/&gt;&lt;wsp:rsid wsp:val=&quot;009F6FC0&quot;/&gt;&lt;wsp:rsid wsp:val=&quot;009F71E6&quot;/&gt;&lt;wsp:rsid wsp:val=&quot;00A059B3&quot;/&gt;&lt;wsp:rsid wsp:val=&quot;00A0722B&quot;/&gt;&lt;wsp:rsid wsp:val=&quot;00A11C61&quot;/&gt;&lt;wsp:rsid wsp:val=&quot;00A16944&quot;/&gt;&lt;wsp:rsid wsp:val=&quot;00A20C68&quot;/&gt;&lt;wsp:rsid wsp:val=&quot;00A25909&quot;/&gt;&lt;wsp:rsid wsp:val=&quot;00A334A2&quot;/&gt;&lt;wsp:rsid wsp:val=&quot;00A365DA&quot;/&gt;&lt;wsp:rsid wsp:val=&quot;00A43E58&quot;/&gt;&lt;wsp:rsid wsp:val=&quot;00A44C6E&quot;/&gt;&lt;wsp:rsid wsp:val=&quot;00A6210B&quot;/&gt;&lt;wsp:rsid wsp:val=&quot;00A64103&quot;/&gt;&lt;wsp:rsid wsp:val=&quot;00A7111C&quot;/&gt;&lt;wsp:rsid wsp:val=&quot;00A72614&quot;/&gt;&lt;wsp:rsid wsp:val=&quot;00A77D41&quot;/&gt;&lt;wsp:rsid wsp:val=&quot;00AB2829&quot;/&gt;&lt;wsp:rsid wsp:val=&quot;00AB6954&quot;/&gt;&lt;wsp:rsid wsp:val=&quot;00AB7C56&quot;/&gt;&lt;wsp:rsid wsp:val=&quot;00AC1D81&quot;/&gt;&lt;wsp:rsid wsp:val=&quot;00AD5770&quot;/&gt;&lt;wsp:rsid wsp:val=&quot;00AE3409&quot;/&gt;&lt;wsp:rsid wsp:val=&quot;00AE47B9&quot;/&gt;&lt;wsp:rsid wsp:val=&quot;00AE521C&quot;/&gt;&lt;wsp:rsid wsp:val=&quot;00AE5FBA&quot;/&gt;&lt;wsp:rsid wsp:val=&quot;00AF242A&quot;/&gt;&lt;wsp:rsid wsp:val=&quot;00AF2951&quot;/&gt;&lt;wsp:rsid wsp:val=&quot;00AF3945&quot;/&gt;&lt;wsp:rsid wsp:val=&quot;00AF6789&quot;/&gt;&lt;wsp:rsid wsp:val=&quot;00AF7FC9&quot;/&gt;&lt;wsp:rsid wsp:val=&quot;00B00ECC&quot;/&gt;&lt;wsp:rsid wsp:val=&quot;00B015D6&quot;/&gt;&lt;wsp:rsid wsp:val=&quot;00B02FF3&quot;/&gt;&lt;wsp:rsid wsp:val=&quot;00B07FC2&quot;/&gt;&lt;wsp:rsid wsp:val=&quot;00B11A60&quot;/&gt;&lt;wsp:rsid wsp:val=&quot;00B14C16&quot;/&gt;&lt;wsp:rsid wsp:val=&quot;00B1743D&quot;/&gt;&lt;wsp:rsid wsp:val=&quot;00B22613&quot;/&gt;&lt;wsp:rsid wsp:val=&quot;00B26D9D&quot;/&gt;&lt;wsp:rsid wsp:val=&quot;00B3749C&quot;/&gt;&lt;wsp:rsid wsp:val=&quot;00B42AC6&quot;/&gt;&lt;wsp:rsid wsp:val=&quot;00B45CD6&quot;/&gt;&lt;wsp:rsid wsp:val=&quot;00B618C1&quot;/&gt;&lt;wsp:rsid wsp:val=&quot;00B67066&quot;/&gt;&lt;wsp:rsid wsp:val=&quot;00B72667&quot;/&gt;&lt;wsp:rsid wsp:val=&quot;00B7454A&quot;/&gt;&lt;wsp:rsid wsp:val=&quot;00B7457D&quot;/&gt;&lt;wsp:rsid wsp:val=&quot;00B75F54&quot;/&gt;&lt;wsp:rsid wsp:val=&quot;00B768D1&quot;/&gt;&lt;wsp:rsid wsp:val=&quot;00B846C0&quot;/&gt;&lt;wsp:rsid wsp:val=&quot;00B9538E&quot;/&gt;&lt;wsp:rsid wsp:val=&quot;00BA1025&quot;/&gt;&lt;wsp:rsid wsp:val=&quot;00BB4256&quot;/&gt;&lt;wsp:rsid wsp:val=&quot;00BC0E31&quot;/&gt;&lt;wsp:rsid wsp:val=&quot;00BC0F44&quot;/&gt;&lt;wsp:rsid wsp:val=&quot;00BC3420&quot;/&gt;&lt;wsp:rsid wsp:val=&quot;00BD670B&quot;/&gt;&lt;wsp:rsid wsp:val=&quot;00BE0279&quot;/&gt;&lt;wsp:rsid wsp:val=&quot;00BE7CB6&quot;/&gt;&lt;wsp:rsid wsp:val=&quot;00BE7D3C&quot;/&gt;&lt;wsp:rsid wsp:val=&quot;00BF157A&quot;/&gt;&lt;wsp:rsid wsp:val=&quot;00BF5FF6&quot;/&gt;&lt;wsp:rsid wsp:val=&quot;00C0207F&quot;/&gt;&lt;wsp:rsid wsp:val=&quot;00C13318&quot;/&gt;&lt;wsp:rsid wsp:val=&quot;00C16117&quot;/&gt;&lt;wsp:rsid wsp:val=&quot;00C3075A&quot;/&gt;&lt;wsp:rsid wsp:val=&quot;00C31059&quot;/&gt;&lt;wsp:rsid wsp:val=&quot;00C31074&quot;/&gt;&lt;wsp:rsid wsp:val=&quot;00C326F0&quot;/&gt;&lt;wsp:rsid wsp:val=&quot;00C50EAA&quot;/&gt;&lt;wsp:rsid wsp:val=&quot;00C66091&quot;/&gt;&lt;wsp:rsid wsp:val=&quot;00C75486&quot;/&gt;&lt;wsp:rsid wsp:val=&quot;00C82776&quot;/&gt;&lt;wsp:rsid wsp:val=&quot;00C836B1&quot;/&gt;&lt;wsp:rsid wsp:val=&quot;00C87788&quot;/&gt;&lt;wsp:rsid wsp:val=&quot;00C919A4&quot;/&gt;&lt;wsp:rsid wsp:val=&quot;00C91EC7&quot;/&gt;&lt;wsp:rsid wsp:val=&quot;00CA34BA&quot;/&gt;&lt;wsp:rsid wsp:val=&quot;00CA4392&quot;/&gt;&lt;wsp:rsid wsp:val=&quot;00CA4F89&quot;/&gt;&lt;wsp:rsid wsp:val=&quot;00CA6EC3&quot;/&gt;&lt;wsp:rsid wsp:val=&quot;00CB5499&quot;/&gt;&lt;wsp:rsid wsp:val=&quot;00CC2289&quot;/&gt;&lt;wsp:rsid wsp:val=&quot;00CC393F&quot;/&gt;&lt;wsp:rsid wsp:val=&quot;00CC3DF3&quot;/&gt;&lt;wsp:rsid wsp:val=&quot;00CD0DA8&quot;/&gt;&lt;wsp:rsid wsp:val=&quot;00CD49C1&quot;/&gt;&lt;wsp:rsid wsp:val=&quot;00CE4D77&quot;/&gt;&lt;wsp:rsid wsp:val=&quot;00CF1C2A&quot;/&gt;&lt;wsp:rsid wsp:val=&quot;00CF4AB1&quot;/&gt;&lt;wsp:rsid wsp:val=&quot;00CF745F&quot;/&gt;&lt;wsp:rsid wsp:val=&quot;00D016D9&quot;/&gt;&lt;wsp:rsid wsp:val=&quot;00D02429&quot;/&gt;&lt;wsp:rsid wsp:val=&quot;00D2176E&quot;/&gt;&lt;wsp:rsid wsp:val=&quot;00D24A5B&quot;/&gt;&lt;wsp:rsid wsp:val=&quot;00D32713&quot;/&gt;&lt;wsp:rsid wsp:val=&quot;00D33583&quot;/&gt;&lt;wsp:rsid wsp:val=&quot;00D33E67&quot;/&gt;&lt;wsp:rsid wsp:val=&quot;00D34139&quot;/&gt;&lt;wsp:rsid wsp:val=&quot;00D36022&quot;/&gt;&lt;wsp:rsid wsp:val=&quot;00D4022F&quot;/&gt;&lt;wsp:rsid wsp:val=&quot;00D42E55&quot;/&gt;&lt;wsp:rsid wsp:val=&quot;00D44357&quot;/&gt;&lt;wsp:rsid wsp:val=&quot;00D46E88&quot;/&gt;&lt;wsp:rsid wsp:val=&quot;00D50332&quot;/&gt;&lt;wsp:rsid wsp:val=&quot;00D632BE&quot;/&gt;&lt;wsp:rsid wsp:val=&quot;00D64DE9&quot;/&gt;&lt;wsp:rsid wsp:val=&quot;00D72D06&quot;/&gt;&lt;wsp:rsid wsp:val=&quot;00D7522C&quot;/&gt;&lt;wsp:rsid wsp:val=&quot;00D7536F&quot;/&gt;&lt;wsp:rsid wsp:val=&quot;00D76668&quot;/&gt;&lt;wsp:rsid wsp:val=&quot;00D81620&quot;/&gt;&lt;wsp:rsid wsp:val=&quot;00D878A4&quot;/&gt;&lt;wsp:rsid wsp:val=&quot;00DB1779&quot;/&gt;&lt;wsp:rsid wsp:val=&quot;00DB1FFF&quot;/&gt;&lt;wsp:rsid wsp:val=&quot;00DC321C&quot;/&gt;&lt;wsp:rsid wsp:val=&quot;00DC7F00&quot;/&gt;&lt;wsp:rsid wsp:val=&quot;00DD211E&quot;/&gt;&lt;wsp:rsid wsp:val=&quot;00DD3A50&quot;/&gt;&lt;wsp:rsid wsp:val=&quot;00DD6735&quot;/&gt;&lt;wsp:rsid wsp:val=&quot;00DE219A&quot;/&gt;&lt;wsp:rsid wsp:val=&quot;00DE2363&quot;/&gt;&lt;wsp:rsid wsp:val=&quot;00DE2709&quot;/&gt;&lt;wsp:rsid wsp:val=&quot;00DF33F7&quot;/&gt;&lt;wsp:rsid wsp:val=&quot;00E007A0&quot;/&gt;&lt;wsp:rsid wsp:val=&quot;00E07383&quot;/&gt;&lt;wsp:rsid wsp:val=&quot;00E10B2A&quot;/&gt;&lt;wsp:rsid wsp:val=&quot;00E11D99&quot;/&gt;&lt;wsp:rsid wsp:val=&quot;00E165BC&quot;/&gt;&lt;wsp:rsid wsp:val=&quot;00E17BBD&quot;/&gt;&lt;wsp:rsid wsp:val=&quot;00E23021&quot;/&gt;&lt;wsp:rsid wsp:val=&quot;00E40C97&quot;/&gt;&lt;wsp:rsid wsp:val=&quot;00E43760&quot;/&gt;&lt;wsp:rsid wsp:val=&quot;00E50CE8&quot;/&gt;&lt;wsp:rsid wsp:val=&quot;00E5264B&quot;/&gt;&lt;wsp:rsid wsp:val=&quot;00E5340D&quot;/&gt;&lt;wsp:rsid wsp:val=&quot;00E61E12&quot;/&gt;&lt;wsp:rsid wsp:val=&quot;00E6238F&quot;/&gt;&lt;wsp:rsid wsp:val=&quot;00E7596C&quot;/&gt;&lt;wsp:rsid wsp:val=&quot;00E878F2&quot;/&gt;&lt;wsp:rsid wsp:val=&quot;00E90290&quot;/&gt;&lt;wsp:rsid wsp:val=&quot;00E9085D&quot;/&gt;&lt;wsp:rsid wsp:val=&quot;00E94102&quot;/&gt;&lt;wsp:rsid wsp:val=&quot;00EA0943&quot;/&gt;&lt;wsp:rsid wsp:val=&quot;00EA4EE6&quot;/&gt;&lt;wsp:rsid wsp:val=&quot;00EA6858&quot;/&gt;&lt;wsp:rsid wsp:val=&quot;00EB18B8&quot;/&gt;&lt;wsp:rsid wsp:val=&quot;00EC00E6&quot;/&gt;&lt;wsp:rsid wsp:val=&quot;00EC28B4&quot;/&gt;&lt;wsp:rsid wsp:val=&quot;00EC6CC7&quot;/&gt;&lt;wsp:rsid wsp:val=&quot;00ED0149&quot;/&gt;&lt;wsp:rsid wsp:val=&quot;00ED0FBE&quot;/&gt;&lt;wsp:rsid wsp:val=&quot;00EE128B&quot;/&gt;&lt;wsp:rsid wsp:val=&quot;00EE225A&quot;/&gt;&lt;wsp:rsid wsp:val=&quot;00EE31C3&quot;/&gt;&lt;wsp:rsid wsp:val=&quot;00EE7F29&quot;/&gt;&lt;wsp:rsid wsp:val=&quot;00EF0598&quot;/&gt;&lt;wsp:rsid wsp:val=&quot;00EF7DE3&quot;/&gt;&lt;wsp:rsid wsp:val=&quot;00F02C4F&quot;/&gt;&lt;wsp:rsid wsp:val=&quot;00F03103&quot;/&gt;&lt;wsp:rsid wsp:val=&quot;00F04B5A&quot;/&gt;&lt;wsp:rsid wsp:val=&quot;00F12387&quot;/&gt;&lt;wsp:rsid wsp:val=&quot;00F13657&quot;/&gt;&lt;wsp:rsid wsp:val=&quot;00F271DE&quot;/&gt;&lt;wsp:rsid wsp:val=&quot;00F330E3&quot;/&gt;&lt;wsp:rsid wsp:val=&quot;00F34239&quot;/&gt;&lt;wsp:rsid wsp:val=&quot;00F45AA8&quot;/&gt;&lt;wsp:rsid wsp:val=&quot;00F45D3C&quot;/&gt;&lt;wsp:rsid wsp:val=&quot;00F627DA&quot;/&gt;&lt;wsp:rsid wsp:val=&quot;00F7288F&quot;/&gt;&lt;wsp:rsid wsp:val=&quot;00F80BC8&quot;/&gt;&lt;wsp:rsid wsp:val=&quot;00F847A6&quot;/&gt;&lt;wsp:rsid wsp:val=&quot;00F85082&quot;/&gt;&lt;wsp:rsid wsp:val=&quot;00F9441B&quot;/&gt;&lt;wsp:rsid wsp:val=&quot;00FA4C32&quot;/&gt;&lt;wsp:rsid wsp:val=&quot;00FA564D&quot;/&gt;&lt;wsp:rsid wsp:val=&quot;00FB0898&quot;/&gt;&lt;wsp:rsid wsp:val=&quot;00FC7824&quot;/&gt;&lt;wsp:rsid wsp:val=&quot;00FD623C&quot;/&gt;&lt;wsp:rsid wsp:val=&quot;00FD75D7&quot;/&gt;&lt;wsp:rsid wsp:val=&quot;00FE0F6D&quot;/&gt;&lt;wsp:rsid wsp:val=&quot;00FE4DCE&quot;/&gt;&lt;wsp:rsid wsp:val=&quot;00FE5251&quot;/&gt;&lt;wsp:rsid wsp:val=&quot;00FE7114&quot;/&gt;&lt;wsp:rsid wsp:val=&quot;00FF6047&quot;/&gt;&lt;/wsp:rsids&gt;&lt;/w:docPr&gt;&lt;w:body&gt;&lt;wx:sect&gt;&lt;w:p wsp:rsidR=&quot;00000000&quot; wsp:rsidRDefault=&quot;00287AB6&quot; wsp:rsidP=&quot;00287AB6&quot;&gt;&lt;m:oMathPara&gt;&lt;m:oMath&gt;&lt;m:sSup&gt;&lt;m:sSupPr&gt;&lt;m:ctrlPr&gt;&lt;w:rPr&gt;&lt;w:rFonts w:ascii=&quot;Cambria Math&quot; w:h-ansi=&quot;Cambria Math&quot; w:cs=&quot;Cambria Math&quot;/&gt;&lt;wx:font wx:val=&quot;Cambria Math&quot;/&gt;&lt;w:sz w:val=&quot;24&quot;/&gt;&lt;w:sz-cs w:val=&quot;24&quot;/&gt;&lt;/w:rPr&gt;&lt;/m:ctrlPr&gt;&lt;/m:sSupPr&gt;&lt;m:e&gt;&lt;m:r&gt;&lt;w:rPr&gt;&lt;w:rFonts w:ascii=&quot;Cambria Math&quot; w:h-ansi=&quot;Cambria Math&quot; w:cs=&quot;Cambria Math&quot;/&gt;&lt;wx:font wx:val=&quot;Cambria Math&quot;/&gt;&lt;w:i/&gt;&lt;/w:rPr&gt;&lt;m:t&gt;P&lt;/m:t&gt;&lt;/m:r&gt;&lt;/m:e&gt;&lt;m:sup&gt;&lt;m:r&gt;&lt;w:rPr&gt;&lt;w:rFonts w:ascii=&quot;Cambria Math&quot; w:h-ansi=&quot;Cambria Math&quot; w:cs=&quot;Cambria Math&quot;/&gt;&lt;wx:font wx:val=&quot;Cambria Math&quot;/&gt;&lt;w:i/&gt;&lt;/w:rPr&gt;&lt;m:t&gt;+&lt;/m:t&gt;&lt;/m:r&gt;&lt;/m:sup&gt;&lt;/m:sSup&gt;&lt;/m:oMath&gt;&lt;/m:oMathPara&gt;&lt;/w:p&gt;&lt;w:sectPr wsp:rsidR=&quot;00000000&quot;&gt;&lt;w:pgSz w:w=&quot;12240&quot; w:h=&quot;15840&quot;/&gt;&lt;w:pgMar w:top=&quot;1417&quot; w:right=&quot;1417&quot; w:bottom=&quot;1417&quot; w:left=&quot;1417&quot; w:header=&quot;708&quot; w:footer=&quot;708&quot; w:gutter=&quot;0&quot;/&gt;&lt;w:cols w:space=&quot;708&quot;/&gt;&lt;/w:sectPr&gt;&lt;/wx:sect&gt;&lt;/w:body&gt;&lt;/w:wordDocument&gt;">
                   <v:imagedata r:id="rId11" o:title="" chromakey="white"/>
                 </v:shape>
               </w:pict>
@@ -6843,8 +7002,8 @@
                 <w:position w:val="-6"/>
                 <w:lang w:val="en-GB"/>
               </w:rPr>
-              <w:pict>
-                <v:shape id="_x0000_i1084" type="#_x0000_t75" style="width:12pt;height:14.25pt" equationxml="&lt;?xml version=&quot;1.0&quot; encoding=&quot;UTF-8&quot; standalone=&quot;yes&quot;?&gt;&#10;&lt;?mso-application progid=&quot;Word.Document&quot;?&gt;&#10;&lt;w:wordDocument xmlns:aml=&quot;http://schemas.microsoft.com/aml/2001/core&quot; xmlns:wpc=&quot;http://schemas.microsoft.com/office/word/2010/wordprocessingCanvas&quot; xmlns:cx=&quot;http://schemas.microsoft.com/office/drawing/2014/chartex&quot; xmlns:cx1=&quot;http://schemas.microsoft.com/office/drawing/2015/9/8/chartex&quot; xmlns:cx2=&quot;http://schemas.microsoft.com/office/drawing/2015/10/21/chartex&quot; xmlns:cx3=&quot;http://schemas.microsoft.com/office/drawing/2016/5/9/chartex&quot; xmlns:cx4=&quot;http://schemas.microsoft.com/office/drawing/2016/5/10/chartex&quot; xmlns:cx5=&quot;http://schemas.microsoft.com/office/drawing/2016/5/11/chartex&quot; xmlns:cx6=&quot;http://schemas.microsoft.com/office/drawing/2016/5/12/chartex&quot; xmlns:cx7=&quot;http://schemas.microsoft.com/office/drawing/2016/5/13/chartex&quot; xmlns:cx8=&quot;http://schemas.microsoft.com/office/drawing/2016/5/14/chartex&quot; xmlns:dt=&quot;uuid:C2F41010-65B3-11d1-A29F-00AA00C14882&quot; xmlns:mc=&quot;http://schemas.openxmlformats.org/markup-compatibility/2006&quot; xmlns:aink=&quot;http://schemas.microsoft.com/office/drawing/2016/ink&quot; xmlns:am3d=&quot;http://schemas.microsoft.com/office/drawing/2017/model3d&quot; xmlns:o=&quot;urn:schemas-microsoft-com:office:office&quot; xmlns:m=&quot;http://schemas.openxmlformats.org/officeDocument/2006/math&quot; xmlns:v=&quot;urn:schemas-microsoft-com:vml&quot; xmlns:w10=&quot;urn:schemas-microsoft-com:office:word&quot; xmlns:w=&quot;http://schemas.microsoft.com/office/word/2003/wordml&quot; xmlns:wx=&quot;http://schemas.microsoft.com/office/word/2003/auxHint&quot; xmlns:wne=&quot;http://schemas.microsoft.com/office/word/2006/wordml&quot; xmlns:wsp=&quot;http://schemas.microsoft.com/office/word/2003/wordml/sp2&quot; xmlns:sl=&quot;http://schemas.microsoft.com/schemaLibrary/2003/core&quot; w:macrosPresent=&quot;no&quot; w:embeddedObjPresent=&quot;no&quot; w:ocxPresent=&quot;no&quot; xml:space=&quot;preserve&quot;&gt;&lt;w:ignoreSubtree w:val=&quot;http://schemas.microsoft.com/office/word/2003/wordml/sp2&quot;/&gt;&lt;o:DocumentProperties&gt;&lt;o:Version&gt;16&lt;/o:Version&gt;&lt;/o:DocumentProperties&gt;&lt;w:docPr&gt;&lt;w:view w:val=&quot;print&quot;/&gt;&lt;w:zoom w:percent=&quot;120&quot;/&gt;&lt;w:defaultTabStop w:val=&quot;720&quot;/&gt;&lt;w:doNotHyphenateCaps/&gt;&lt;w:punctuationKerning/&gt;&lt;w:characterSpacingControl w:val=&quot;DontCompress&quot;/&gt;&lt;w:optimizeForBrowser/&gt;&lt;w:targetScreenSz w:val=&quot;800x600&quot;/&gt;&lt;w:validateAgainstSchema w:val=&quot;off&quot;/&gt;&lt;w:saveInvalidXML w:val=&quot;off&quot;/&gt;&lt;w:ignoreMixedContent w:val=&quot;off&quot;/&gt;&lt;w:alwaysShowPlaceholderText w:val=&quot;off&quot;/&gt;&lt;w:doNotUnderlineInvalidXML/&gt;&lt;w:compat&gt;&lt;w:doNotUseHTMLParagraphAutoSpacing/&gt;&lt;w:dontAllowFieldEndSelect/&gt;&lt;w:useWord2002TableStyleRules/&gt;&lt;w:useFELayout/&gt;&lt;/w:compat&gt;&lt;wsp:rsids&gt;&lt;wsp:rsidRoot wsp:val=&quot;009303D9&quot;/&gt;&lt;wsp:rsid wsp:val=&quot;00000B1C&quot;/&gt;&lt;wsp:rsid wsp:val=&quot;00024E2D&quot;/&gt;&lt;wsp:rsid wsp:val=&quot;000303BB&quot;/&gt;&lt;wsp:rsid wsp:val=&quot;000317EE&quot;/&gt;&lt;wsp:rsid wsp:val=&quot;000414CD&quot;/&gt;&lt;wsp:rsid wsp:val=&quot;00046094&quot;/&gt;&lt;wsp:rsid wsp:val=&quot;0004781E&quot;/&gt;&lt;wsp:rsid wsp:val=&quot;00066BC1&quot;/&gt;&lt;wsp:rsid wsp:val=&quot;0007226A&quot;/&gt;&lt;wsp:rsid wsp:val=&quot;00073B21&quot;/&gt;&lt;wsp:rsid wsp:val=&quot;0007573E&quot;/&gt;&lt;wsp:rsid wsp:val=&quot;0008758A&quot;/&gt;&lt;wsp:rsid wsp:val=&quot;000C00E3&quot;/&gt;&lt;wsp:rsid wsp:val=&quot;000C09F4&quot;/&gt;&lt;wsp:rsid wsp:val=&quot;000C0D15&quot;/&gt;&lt;wsp:rsid wsp:val=&quot;000C1E68&quot;/&gt;&lt;wsp:rsid wsp:val=&quot;000C2D4A&quot;/&gt;&lt;wsp:rsid wsp:val=&quot;000C73DB&quot;/&gt;&lt;wsp:rsid wsp:val=&quot;000E449D&quot;/&gt;&lt;wsp:rsid wsp:val=&quot;000F2CDE&quot;/&gt;&lt;wsp:rsid wsp:val=&quot;00106B9D&quot;/&gt;&lt;wsp:rsid wsp:val=&quot;00117220&quot;/&gt;&lt;wsp:rsid wsp:val=&quot;001225CC&quot;/&gt;&lt;wsp:rsid wsp:val=&quot;00127433&quot;/&gt;&lt;wsp:rsid wsp:val=&quot;00127F67&quot;/&gt;&lt;wsp:rsid wsp:val=&quot;00130058&quot;/&gt;&lt;wsp:rsid wsp:val=&quot;00142ED5&quot;/&gt;&lt;wsp:rsid wsp:val=&quot;001443CF&quot;/&gt;&lt;wsp:rsid wsp:val=&quot;001479F3&quot;/&gt;&lt;wsp:rsid wsp:val=&quot;00155D6F&quot;/&gt;&lt;wsp:rsid wsp:val=&quot;001637C1&quot;/&gt;&lt;wsp:rsid wsp:val=&quot;00172B19&quot;/&gt;&lt;wsp:rsid wsp:val=&quot;001810BF&quot;/&gt;&lt;wsp:rsid wsp:val=&quot;0018229D&quot;/&gt;&lt;wsp:rsid wsp:val=&quot;001A2EFD&quot;/&gt;&lt;wsp:rsid wsp:val=&quot;001A3B3D&quot;/&gt;&lt;wsp:rsid wsp:val=&quot;001B4DD8&quot;/&gt;&lt;wsp:rsid wsp:val=&quot;001B67DC&quot;/&gt;&lt;wsp:rsid wsp:val=&quot;001B7585&quot;/&gt;&lt;wsp:rsid wsp:val=&quot;001D155F&quot;/&gt;&lt;wsp:rsid wsp:val=&quot;001D2DC0&quot;/&gt;&lt;wsp:rsid wsp:val=&quot;001E016A&quot;/&gt;&lt;wsp:rsid wsp:val=&quot;001E65EB&quot;/&gt;&lt;wsp:rsid wsp:val=&quot;001E7AAE&quot;/&gt;&lt;wsp:rsid wsp:val=&quot;002065C5&quot;/&gt;&lt;wsp:rsid wsp:val=&quot;002178B0&quot;/&gt;&lt;wsp:rsid wsp:val=&quot;002254A9&quot;/&gt;&lt;wsp:rsid wsp:val=&quot;00233C11&quot;/&gt;&lt;wsp:rsid wsp:val=&quot;00233D97&quot;/&gt;&lt;wsp:rsid wsp:val=&quot;002347A2&quot;/&gt;&lt;wsp:rsid wsp:val=&quot;00235071&quot;/&gt;&lt;wsp:rsid wsp:val=&quot;0024152E&quot;/&gt;&lt;wsp:rsid wsp:val=&quot;00245143&quot;/&gt;&lt;wsp:rsid wsp:val=&quot;0024695F&quot;/&gt;&lt;wsp:rsid wsp:val=&quot;00253D94&quot;/&gt;&lt;wsp:rsid wsp:val=&quot;00275942&quot;/&gt;&lt;wsp:rsid wsp:val=&quot;00283DCC&quot;/&gt;&lt;wsp:rsid wsp:val=&quot;00284A46&quot;/&gt;&lt;wsp:rsid wsp:val=&quot;002850E3&quot;/&gt;&lt;wsp:rsid wsp:val=&quot;00287AB6&quot;/&gt;&lt;wsp:rsid wsp:val=&quot;00290404&quot;/&gt;&lt;wsp:rsid wsp:val=&quot;00297BCA&quot;/&gt;&lt;wsp:rsid wsp:val=&quot;002B1AAB&quot;/&gt;&lt;wsp:rsid wsp:val=&quot;002D3722&quot;/&gt;&lt;wsp:rsid wsp:val=&quot;002D41DF&quot;/&gt;&lt;wsp:rsid wsp:val=&quot;002E4363&quot;/&gt;&lt;wsp:rsid wsp:val=&quot;00303664&quot;/&gt;&lt;wsp:rsid wsp:val=&quot;003065C9&quot;/&gt;&lt;wsp:rsid wsp:val=&quot;00323AA6&quot;/&gt;&lt;wsp:rsid wsp:val=&quot;003241E7&quot;/&gt;&lt;wsp:rsid wsp:val=&quot;00324B05&quot;/&gt;&lt;wsp:rsid wsp:val=&quot;00327A52&quot;/&gt;&lt;wsp:rsid wsp:val=&quot;00327D6C&quot;/&gt;&lt;wsp:rsid wsp:val=&quot;003321B0&quot;/&gt;&lt;wsp:rsid wsp:val=&quot;00340E8A&quot;/&gt;&lt;wsp:rsid wsp:val=&quot;00342E16&quot;/&gt;&lt;wsp:rsid wsp:val=&quot;003522E7&quot;/&gt;&lt;wsp:rsid wsp:val=&quot;00354FCF&quot;/&gt;&lt;wsp:rsid wsp:val=&quot;003668C4&quot;/&gt;&lt;wsp:rsid wsp:val=&quot;00382B87&quot;/&gt;&lt;wsp:rsid wsp:val=&quot;0038493E&quot;/&gt;&lt;wsp:rsid wsp:val=&quot;00387BFE&quot;/&gt;&lt;wsp:rsid wsp:val=&quot;00394BA2&quot;/&gt;&lt;wsp:rsid wsp:val=&quot;003A19E2&quot;/&gt;&lt;wsp:rsid wsp:val=&quot;003A38B3&quot;/&gt;&lt;wsp:rsid wsp:val=&quot;003A4A54&quot;/&gt;&lt;wsp:rsid wsp:val=&quot;003B4E04&quot;/&gt;&lt;wsp:rsid wsp:val=&quot;003C2B17&quot;/&gt;&lt;wsp:rsid wsp:val=&quot;003C623B&quot;/&gt;&lt;wsp:rsid wsp:val=&quot;003C7A85&quot;/&gt;&lt;wsp:rsid wsp:val=&quot;003E3F31&quot;/&gt;&lt;wsp:rsid wsp:val=&quot;003E799A&quot;/&gt;&lt;wsp:rsid wsp:val=&quot;003F1287&quot;/&gt;&lt;wsp:rsid wsp:val=&quot;003F56F1&quot;/&gt;&lt;wsp:rsid wsp:val=&quot;003F5739&quot;/&gt;&lt;wsp:rsid wsp:val=&quot;003F5A08&quot;/&gt;&lt;wsp:rsid wsp:val=&quot;00401645&quot;/&gt;&lt;wsp:rsid wsp:val=&quot;00420716&quot;/&gt;&lt;wsp:rsid wsp:val=&quot;004325FB&quot;/&gt;&lt;wsp:rsid wsp:val=&quot;00436521&quot;/&gt;&lt;wsp:rsid wsp:val=&quot;004432BA&quot;/&gt;&lt;wsp:rsid wsp:val=&quot;0044407E&quot;/&gt;&lt;wsp:rsid wsp:val=&quot;00446BAB&quot;/&gt;&lt;wsp:rsid wsp:val=&quot;00447BB9&quot;/&gt;&lt;wsp:rsid wsp:val=&quot;004530DB&quot;/&gt;&lt;wsp:rsid wsp:val=&quot;0045695F&quot;/&gt;&lt;wsp:rsid wsp:val=&quot;00456E64&quot;/&gt;&lt;wsp:rsid wsp:val=&quot;0046031D&quot;/&gt;&lt;wsp:rsid wsp:val=&quot;00460D28&quot;/&gt;&lt;wsp:rsid wsp:val=&quot;004649C5&quot;/&gt;&lt;wsp:rsid wsp:val=&quot;0046578C&quot;/&gt;&lt;wsp:rsid wsp:val=&quot;00474FC9&quot;/&gt;&lt;wsp:rsid wsp:val=&quot;0048324B&quot;/&gt;&lt;wsp:rsid wsp:val=&quot;00491C24&quot;/&gt;&lt;wsp:rsid wsp:val=&quot;004B0613&quot;/&gt;&lt;wsp:rsid wsp:val=&quot;004B7CCD&quot;/&gt;&lt;wsp:rsid wsp:val=&quot;004C0223&quot;/&gt;&lt;wsp:rsid wsp:val=&quot;004C787D&quot;/&gt;&lt;wsp:rsid wsp:val=&quot;004D2A6A&quot;/&gt;&lt;wsp:rsid wsp:val=&quot;004D72B5&quot;/&gt;&lt;wsp:rsid wsp:val=&quot;004F2D98&quot;/&gt;&lt;wsp:rsid wsp:val=&quot;004F3676&quot;/&gt;&lt;wsp:rsid wsp:val=&quot;004F64FC&quot;/&gt;&lt;wsp:rsid wsp:val=&quot;0050417E&quot;/&gt;&lt;wsp:rsid wsp:val=&quot;00505884&quot;/&gt;&lt;wsp:rsid wsp:val=&quot;00511B98&quot;/&gt;&lt;wsp:rsid wsp:val=&quot;00512E40&quot;/&gt;&lt;wsp:rsid wsp:val=&quot;0051384F&quot;/&gt;&lt;wsp:rsid wsp:val=&quot;00513E17&quot;/&gt;&lt;wsp:rsid wsp:val=&quot;005351CC&quot;/&gt;&lt;wsp:rsid wsp:val=&quot;005363AB&quot;/&gt;&lt;wsp:rsid wsp:val=&quot;00543305&quot;/&gt;&lt;wsp:rsid wsp:val=&quot;00551B7F&quot;/&gt;&lt;wsp:rsid wsp:val=&quot;005611D7&quot;/&gt;&lt;wsp:rsid wsp:val=&quot;005622CD&quot;/&gt;&lt;wsp:rsid wsp:val=&quot;005642A4&quot;/&gt;&lt;wsp:rsid wsp:val=&quot;0056610F&quot;/&gt;&lt;wsp:rsid wsp:val=&quot;00571166&quot;/&gt;&lt;wsp:rsid wsp:val=&quot;00575BCA&quot;/&gt;&lt;wsp:rsid wsp:val=&quot;005824E1&quot;/&gt;&lt;wsp:rsid wsp:val=&quot;0059744F&quot;/&gt;&lt;wsp:rsid wsp:val=&quot;005B0344&quot;/&gt;&lt;wsp:rsid wsp:val=&quot;005B1BBD&quot;/&gt;&lt;wsp:rsid wsp:val=&quot;005B41FA&quot;/&gt;&lt;wsp:rsid wsp:val=&quot;005B520E&quot;/&gt;&lt;wsp:rsid wsp:val=&quot;005D5098&quot;/&gt;&lt;wsp:rsid wsp:val=&quot;005E21B7&quot;/&gt;&lt;wsp:rsid wsp:val=&quot;005E2800&quot;/&gt;&lt;wsp:rsid wsp:val=&quot;005F2BE1&quot;/&gt;&lt;wsp:rsid wsp:val=&quot;00605825&quot;/&gt;&lt;wsp:rsid wsp:val=&quot;006308DE&quot;/&gt;&lt;wsp:rsid wsp:val=&quot;00645D22&quot;/&gt;&lt;wsp:rsid wsp:val=&quot;00647700&quot;/&gt;&lt;wsp:rsid wsp:val=&quot;00651A08&quot;/&gt;&lt;wsp:rsid wsp:val=&quot;00652F25&quot;/&gt;&lt;wsp:rsid wsp:val=&quot;00653156&quot;/&gt;&lt;wsp:rsid wsp:val=&quot;00654204&quot;/&gt;&lt;wsp:rsid wsp:val=&quot;006555D1&quot;/&gt;&lt;wsp:rsid wsp:val=&quot;0066174B&quot;/&gt;&lt;wsp:rsid wsp:val=&quot;0066504C&quot;/&gt;&lt;wsp:rsid wsp:val=&quot;00670434&quot;/&gt;&lt;wsp:rsid wsp:val=&quot;006835F8&quot;/&gt;&lt;wsp:rsid wsp:val=&quot;00691FCE&quot;/&gt;&lt;wsp:rsid wsp:val=&quot;006A3E4F&quot;/&gt;&lt;wsp:rsid wsp:val=&quot;006A65F7&quot;/&gt;&lt;wsp:rsid wsp:val=&quot;006B327C&quot;/&gt;&lt;wsp:rsid wsp:val=&quot;006B603C&quot;/&gt;&lt;wsp:rsid wsp:val=&quot;006B6320&quot;/&gt;&lt;wsp:rsid wsp:val=&quot;006B6B66&quot;/&gt;&lt;wsp:rsid wsp:val=&quot;006B7FF9&quot;/&gt;&lt;wsp:rsid wsp:val=&quot;006C375D&quot;/&gt;&lt;wsp:rsid wsp:val=&quot;006C4156&quot;/&gt;&lt;wsp:rsid wsp:val=&quot;006E6594&quot;/&gt;&lt;wsp:rsid wsp:val=&quot;006F5459&quot;/&gt;&lt;wsp:rsid wsp:val=&quot;006F6578&quot;/&gt;&lt;wsp:rsid wsp:val=&quot;006F6D3D&quot;/&gt;&lt;wsp:rsid wsp:val=&quot;006F7FCE&quot;/&gt;&lt;wsp:rsid wsp:val=&quot;00705708&quot;/&gt;&lt;wsp:rsid wsp:val=&quot;00710872&quot;/&gt;&lt;wsp:rsid wsp:val=&quot;00715BEA&quot;/&gt;&lt;wsp:rsid wsp:val=&quot;00716FD5&quot;/&gt;&lt;wsp:rsid wsp:val=&quot;0072538D&quot;/&gt;&lt;wsp:rsid wsp:val=&quot;00735108&quot;/&gt;&lt;wsp:rsid wsp:val=&quot;00740B76&quot;/&gt;&lt;wsp:rsid wsp:val=&quot;00740EEA&quot;/&gt;&lt;wsp:rsid wsp:val=&quot;007646B1&quot;/&gt;&lt;wsp:rsid wsp:val=&quot;007648A6&quot;/&gt;&lt;wsp:rsid wsp:val=&quot;00773A30&quot;/&gt;&lt;wsp:rsid wsp:val=&quot;00784C91&quot;/&gt;&lt;wsp:rsid wsp:val=&quot;00785147&quot;/&gt;&lt;wsp:rsid wsp:val=&quot;00785316&quot;/&gt;&lt;wsp:rsid wsp:val=&quot;00793128&quot;/&gt;&lt;wsp:rsid wsp:val=&quot;00794804&quot;/&gt;&lt;wsp:rsid wsp:val=&quot;00796D3A&quot;/&gt;&lt;wsp:rsid wsp:val=&quot;007A002B&quot;/&gt;&lt;wsp:rsid wsp:val=&quot;007B33F1&quot;/&gt;&lt;wsp:rsid wsp:val=&quot;007B5A17&quot;/&gt;&lt;wsp:rsid wsp:val=&quot;007B6DDA&quot;/&gt;&lt;wsp:rsid wsp:val=&quot;007C0308&quot;/&gt;&lt;wsp:rsid wsp:val=&quot;007C2FF2&quot;/&gt;&lt;wsp:rsid wsp:val=&quot;007D0C3E&quot;/&gt;&lt;wsp:rsid wsp:val=&quot;007D2B11&quot;/&gt;&lt;wsp:rsid wsp:val=&quot;007D605C&quot;/&gt;&lt;wsp:rsid wsp:val=&quot;007D6232&quot;/&gt;&lt;wsp:rsid wsp:val=&quot;007E1F03&quot;/&gt;&lt;wsp:rsid wsp:val=&quot;007E71D5&quot;/&gt;&lt;wsp:rsid wsp:val=&quot;007F1F99&quot;/&gt;&lt;wsp:rsid wsp:val=&quot;007F305E&quot;/&gt;&lt;wsp:rsid wsp:val=&quot;007F768F&quot;/&gt;&lt;wsp:rsid wsp:val=&quot;00801A70&quot;/&gt;&lt;wsp:rsid wsp:val=&quot;0080791D&quot;/&gt;&lt;wsp:rsid wsp:val=&quot;00814CD0&quot;/&gt;&lt;wsp:rsid wsp:val=&quot;00827C38&quot;/&gt;&lt;wsp:rsid wsp:val=&quot;00836367&quot;/&gt;&lt;wsp:rsid wsp:val=&quot;00841E4B&quot;/&gt;&lt;wsp:rsid wsp:val=&quot;00842E21&quot;/&gt;&lt;wsp:rsid wsp:val=&quot;00850EEB&quot;/&gt;&lt;wsp:rsid wsp:val=&quot;0086082C&quot;/&gt;&lt;wsp:rsid wsp:val=&quot;008674A2&quot;/&gt;&lt;wsp:rsid wsp:val=&quot;008710F1&quot;/&gt;&lt;wsp:rsid wsp:val=&quot;00873603&quot;/&gt;&lt;wsp:rsid wsp:val=&quot;00873677&quot;/&gt;&lt;wsp:rsid wsp:val=&quot;00882500&quot;/&gt;&lt;wsp:rsid wsp:val=&quot;008849BF&quot;/&gt;&lt;wsp:rsid wsp:val=&quot;00895AEB&quot;/&gt;&lt;wsp:rsid wsp:val=&quot;008A2C7D&quot;/&gt;&lt;wsp:rsid wsp:val=&quot;008A4FCD&quot;/&gt;&lt;wsp:rsid wsp:val=&quot;008A5D24&quot;/&gt;&lt;wsp:rsid wsp:val=&quot;008B1834&quot;/&gt;&lt;wsp:rsid wsp:val=&quot;008B2593&quot;/&gt;&lt;wsp:rsid wsp:val=&quot;008C4B23&quot;/&gt;&lt;wsp:rsid wsp:val=&quot;008C6777&quot;/&gt;&lt;wsp:rsid wsp:val=&quot;008D0996&quot;/&gt;&lt;wsp:rsid wsp:val=&quot;008D5C39&quot;/&gt;&lt;wsp:rsid wsp:val=&quot;008E0F5D&quot;/&gt;&lt;wsp:rsid wsp:val=&quot;008E197E&quot;/&gt;&lt;wsp:rsid wsp:val=&quot;008E4364&quot;/&gt;&lt;wsp:rsid wsp:val=&quot;008F259E&quot;/&gt;&lt;wsp:rsid wsp:val=&quot;008F6E2C&quot;/&gt;&lt;wsp:rsid wsp:val=&quot;00902721&quot;/&gt;&lt;wsp:rsid wsp:val=&quot;00915F09&quot;/&gt;&lt;wsp:rsid wsp:val=&quot;00917B65&quot;/&gt;&lt;wsp:rsid wsp:val=&quot;00920F40&quot;/&gt;&lt;wsp:rsid wsp:val=&quot;009303D9&quot;/&gt;&lt;wsp:rsid wsp:val=&quot;0093072F&quot;/&gt;&lt;wsp:rsid wsp:val=&quot;0093077E&quot;/&gt;&lt;wsp:rsid wsp:val=&quot;0093235E&quot;/&gt;&lt;wsp:rsid wsp:val=&quot;00933C64&quot;/&gt;&lt;wsp:rsid wsp:val=&quot;0094245E&quot;/&gt;&lt;wsp:rsid wsp:val=&quot;00954526&quot;/&gt;&lt;wsp:rsid wsp:val=&quot;0096715C&quot;/&gt;&lt;wsp:rsid wsp:val=&quot;00972203&quot;/&gt;&lt;wsp:rsid wsp:val=&quot;00982A3C&quot;/&gt;&lt;wsp:rsid wsp:val=&quot;00990B4A&quot;/&gt;&lt;wsp:rsid wsp:val=&quot;0099252A&quot;/&gt;&lt;wsp:rsid wsp:val=&quot;009A1F9B&quot;/&gt;&lt;wsp:rsid wsp:val=&quot;009B2000&quot;/&gt;&lt;wsp:rsid wsp:val=&quot;009C6C82&quot;/&gt;&lt;wsp:rsid wsp:val=&quot;009D0883&quot;/&gt;&lt;wsp:rsid wsp:val=&quot;009D14AE&quot;/&gt;&lt;wsp:rsid wsp:val=&quot;009D1CE1&quot;/&gt;&lt;wsp:rsid wsp:val=&quot;009E3615&quot;/&gt;&lt;wsp:rsid wsp:val=&quot;009F1D79&quot;/&gt;&lt;wsp:rsid wsp:val=&quot;009F6FC0&quot;/&gt;&lt;wsp:rsid wsp:val=&quot;009F71E6&quot;/&gt;&lt;wsp:rsid wsp:val=&quot;00A059B3&quot;/&gt;&lt;wsp:rsid wsp:val=&quot;00A0722B&quot;/&gt;&lt;wsp:rsid wsp:val=&quot;00A11C61&quot;/&gt;&lt;wsp:rsid wsp:val=&quot;00A16944&quot;/&gt;&lt;wsp:rsid wsp:val=&quot;00A20C68&quot;/&gt;&lt;wsp:rsid wsp:val=&quot;00A25909&quot;/&gt;&lt;wsp:rsid wsp:val=&quot;00A334A2&quot;/&gt;&lt;wsp:rsid wsp:val=&quot;00A365DA&quot;/&gt;&lt;wsp:rsid wsp:val=&quot;00A43E58&quot;/&gt;&lt;wsp:rsid wsp:val=&quot;00A44C6E&quot;/&gt;&lt;wsp:rsid wsp:val=&quot;00A6210B&quot;/&gt;&lt;wsp:rsid wsp:val=&quot;00A64103&quot;/&gt;&lt;wsp:rsid wsp:val=&quot;00A7111C&quot;/&gt;&lt;wsp:rsid wsp:val=&quot;00A72614&quot;/&gt;&lt;wsp:rsid wsp:val=&quot;00A77D41&quot;/&gt;&lt;wsp:rsid wsp:val=&quot;00AB2829&quot;/&gt;&lt;wsp:rsid wsp:val=&quot;00AB6954&quot;/&gt;&lt;wsp:rsid wsp:val=&quot;00AB7C56&quot;/&gt;&lt;wsp:rsid wsp:val=&quot;00AC1D81&quot;/&gt;&lt;wsp:rsid wsp:val=&quot;00AD5770&quot;/&gt;&lt;wsp:rsid wsp:val=&quot;00AE3409&quot;/&gt;&lt;wsp:rsid wsp:val=&quot;00AE47B9&quot;/&gt;&lt;wsp:rsid wsp:val=&quot;00AE521C&quot;/&gt;&lt;wsp:rsid wsp:val=&quot;00AE5FBA&quot;/&gt;&lt;wsp:rsid wsp:val=&quot;00AF242A&quot;/&gt;&lt;wsp:rsid wsp:val=&quot;00AF2951&quot;/&gt;&lt;wsp:rsid wsp:val=&quot;00AF3945&quot;/&gt;&lt;wsp:rsid wsp:val=&quot;00AF6789&quot;/&gt;&lt;wsp:rsid wsp:val=&quot;00AF7FC9&quot;/&gt;&lt;wsp:rsid wsp:val=&quot;00B00ECC&quot;/&gt;&lt;wsp:rsid wsp:val=&quot;00B015D6&quot;/&gt;&lt;wsp:rsid wsp:val=&quot;00B02FF3&quot;/&gt;&lt;wsp:rsid wsp:val=&quot;00B07FC2&quot;/&gt;&lt;wsp:rsid wsp:val=&quot;00B11A60&quot;/&gt;&lt;wsp:rsid wsp:val=&quot;00B14C16&quot;/&gt;&lt;wsp:rsid wsp:val=&quot;00B1743D&quot;/&gt;&lt;wsp:rsid wsp:val=&quot;00B22613&quot;/&gt;&lt;wsp:rsid wsp:val=&quot;00B26D9D&quot;/&gt;&lt;wsp:rsid wsp:val=&quot;00B3749C&quot;/&gt;&lt;wsp:rsid wsp:val=&quot;00B42AC6&quot;/&gt;&lt;wsp:rsid wsp:val=&quot;00B45CD6&quot;/&gt;&lt;wsp:rsid wsp:val=&quot;00B618C1&quot;/&gt;&lt;wsp:rsid wsp:val=&quot;00B67066&quot;/&gt;&lt;wsp:rsid wsp:val=&quot;00B72667&quot;/&gt;&lt;wsp:rsid wsp:val=&quot;00B7454A&quot;/&gt;&lt;wsp:rsid wsp:val=&quot;00B7457D&quot;/&gt;&lt;wsp:rsid wsp:val=&quot;00B75F54&quot;/&gt;&lt;wsp:rsid wsp:val=&quot;00B768D1&quot;/&gt;&lt;wsp:rsid wsp:val=&quot;00B846C0&quot;/&gt;&lt;wsp:rsid wsp:val=&quot;00B9538E&quot;/&gt;&lt;wsp:rsid wsp:val=&quot;00BA1025&quot;/&gt;&lt;wsp:rsid wsp:val=&quot;00BB4256&quot;/&gt;&lt;wsp:rsid wsp:val=&quot;00BC0E31&quot;/&gt;&lt;wsp:rsid wsp:val=&quot;00BC0F44&quot;/&gt;&lt;wsp:rsid wsp:val=&quot;00BC3420&quot;/&gt;&lt;wsp:rsid wsp:val=&quot;00BD670B&quot;/&gt;&lt;wsp:rsid wsp:val=&quot;00BE0279&quot;/&gt;&lt;wsp:rsid wsp:val=&quot;00BE7CB6&quot;/&gt;&lt;wsp:rsid wsp:val=&quot;00BE7D3C&quot;/&gt;&lt;wsp:rsid wsp:val=&quot;00BF157A&quot;/&gt;&lt;wsp:rsid wsp:val=&quot;00BF5FF6&quot;/&gt;&lt;wsp:rsid wsp:val=&quot;00C0207F&quot;/&gt;&lt;wsp:rsid wsp:val=&quot;00C13318&quot;/&gt;&lt;wsp:rsid wsp:val=&quot;00C16117&quot;/&gt;&lt;wsp:rsid wsp:val=&quot;00C3075A&quot;/&gt;&lt;wsp:rsid wsp:val=&quot;00C31059&quot;/&gt;&lt;wsp:rsid wsp:val=&quot;00C31074&quot;/&gt;&lt;wsp:rsid wsp:val=&quot;00C326F0&quot;/&gt;&lt;wsp:rsid wsp:val=&quot;00C50EAA&quot;/&gt;&lt;wsp:rsid wsp:val=&quot;00C66091&quot;/&gt;&lt;wsp:rsid wsp:val=&quot;00C75486&quot;/&gt;&lt;wsp:rsid wsp:val=&quot;00C82776&quot;/&gt;&lt;wsp:rsid wsp:val=&quot;00C836B1&quot;/&gt;&lt;wsp:rsid wsp:val=&quot;00C87788&quot;/&gt;&lt;wsp:rsid wsp:val=&quot;00C919A4&quot;/&gt;&lt;wsp:rsid wsp:val=&quot;00C91EC7&quot;/&gt;&lt;wsp:rsid wsp:val=&quot;00CA34BA&quot;/&gt;&lt;wsp:rsid wsp:val=&quot;00CA4392&quot;/&gt;&lt;wsp:rsid wsp:val=&quot;00CA4F89&quot;/&gt;&lt;wsp:rsid wsp:val=&quot;00CA6EC3&quot;/&gt;&lt;wsp:rsid wsp:val=&quot;00CB5499&quot;/&gt;&lt;wsp:rsid wsp:val=&quot;00CC2289&quot;/&gt;&lt;wsp:rsid wsp:val=&quot;00CC393F&quot;/&gt;&lt;wsp:rsid wsp:val=&quot;00CC3DF3&quot;/&gt;&lt;wsp:rsid wsp:val=&quot;00CD0DA8&quot;/&gt;&lt;wsp:rsid wsp:val=&quot;00CD49C1&quot;/&gt;&lt;wsp:rsid wsp:val=&quot;00CE4D77&quot;/&gt;&lt;wsp:rsid wsp:val=&quot;00CF1C2A&quot;/&gt;&lt;wsp:rsid wsp:val=&quot;00CF4AB1&quot;/&gt;&lt;wsp:rsid wsp:val=&quot;00CF745F&quot;/&gt;&lt;wsp:rsid wsp:val=&quot;00D016D9&quot;/&gt;&lt;wsp:rsid wsp:val=&quot;00D02429&quot;/&gt;&lt;wsp:rsid wsp:val=&quot;00D2176E&quot;/&gt;&lt;wsp:rsid wsp:val=&quot;00D24A5B&quot;/&gt;&lt;wsp:rsid wsp:val=&quot;00D32713&quot;/&gt;&lt;wsp:rsid wsp:val=&quot;00D33583&quot;/&gt;&lt;wsp:rsid wsp:val=&quot;00D33E67&quot;/&gt;&lt;wsp:rsid wsp:val=&quot;00D34139&quot;/&gt;&lt;wsp:rsid wsp:val=&quot;00D36022&quot;/&gt;&lt;wsp:rsid wsp:val=&quot;00D4022F&quot;/&gt;&lt;wsp:rsid wsp:val=&quot;00D42E55&quot;/&gt;&lt;wsp:rsid wsp:val=&quot;00D44357&quot;/&gt;&lt;wsp:rsid wsp:val=&quot;00D46E88&quot;/&gt;&lt;wsp:rsid wsp:val=&quot;00D50332&quot;/&gt;&lt;wsp:rsid wsp:val=&quot;00D632BE&quot;/&gt;&lt;wsp:rsid wsp:val=&quot;00D64DE9&quot;/&gt;&lt;wsp:rsid wsp:val=&quot;00D72D06&quot;/&gt;&lt;wsp:rsid wsp:val=&quot;00D7522C&quot;/&gt;&lt;wsp:rsid wsp:val=&quot;00D7536F&quot;/&gt;&lt;wsp:rsid wsp:val=&quot;00D76668&quot;/&gt;&lt;wsp:rsid wsp:val=&quot;00D81620&quot;/&gt;&lt;wsp:rsid wsp:val=&quot;00D878A4&quot;/&gt;&lt;wsp:rsid wsp:val=&quot;00DB1779&quot;/&gt;&lt;wsp:rsid wsp:val=&quot;00DB1FFF&quot;/&gt;&lt;wsp:rsid wsp:val=&quot;00DC321C&quot;/&gt;&lt;wsp:rsid wsp:val=&quot;00DC7F00&quot;/&gt;&lt;wsp:rsid wsp:val=&quot;00DD211E&quot;/&gt;&lt;wsp:rsid wsp:val=&quot;00DD3A50&quot;/&gt;&lt;wsp:rsid wsp:val=&quot;00DD6735&quot;/&gt;&lt;wsp:rsid wsp:val=&quot;00DE219A&quot;/&gt;&lt;wsp:rsid wsp:val=&quot;00DE2363&quot;/&gt;&lt;wsp:rsid wsp:val=&quot;00DE2709&quot;/&gt;&lt;wsp:rsid wsp:val=&quot;00DF33F7&quot;/&gt;&lt;wsp:rsid wsp:val=&quot;00E007A0&quot;/&gt;&lt;wsp:rsid wsp:val=&quot;00E07383&quot;/&gt;&lt;wsp:rsid wsp:val=&quot;00E10B2A&quot;/&gt;&lt;wsp:rsid wsp:val=&quot;00E11D99&quot;/&gt;&lt;wsp:rsid wsp:val=&quot;00E165BC&quot;/&gt;&lt;wsp:rsid wsp:val=&quot;00E17BBD&quot;/&gt;&lt;wsp:rsid wsp:val=&quot;00E23021&quot;/&gt;&lt;wsp:rsid wsp:val=&quot;00E40C97&quot;/&gt;&lt;wsp:rsid wsp:val=&quot;00E43760&quot;/&gt;&lt;wsp:rsid wsp:val=&quot;00E50CE8&quot;/&gt;&lt;wsp:rsid wsp:val=&quot;00E5264B&quot;/&gt;&lt;wsp:rsid wsp:val=&quot;00E5340D&quot;/&gt;&lt;wsp:rsid wsp:val=&quot;00E61E12&quot;/&gt;&lt;wsp:rsid wsp:val=&quot;00E6238F&quot;/&gt;&lt;wsp:rsid wsp:val=&quot;00E7596C&quot;/&gt;&lt;wsp:rsid wsp:val=&quot;00E878F2&quot;/&gt;&lt;wsp:rsid wsp:val=&quot;00E90290&quot;/&gt;&lt;wsp:rsid wsp:val=&quot;00E9085D&quot;/&gt;&lt;wsp:rsid wsp:val=&quot;00E94102&quot;/&gt;&lt;wsp:rsid wsp:val=&quot;00EA0943&quot;/&gt;&lt;wsp:rsid wsp:val=&quot;00EA4EE6&quot;/&gt;&lt;wsp:rsid wsp:val=&quot;00EA6858&quot;/&gt;&lt;wsp:rsid wsp:val=&quot;00EB18B8&quot;/&gt;&lt;wsp:rsid wsp:val=&quot;00EC00E6&quot;/&gt;&lt;wsp:rsid wsp:val=&quot;00EC28B4&quot;/&gt;&lt;wsp:rsid wsp:val=&quot;00EC6CC7&quot;/&gt;&lt;wsp:rsid wsp:val=&quot;00ED0149&quot;/&gt;&lt;wsp:rsid wsp:val=&quot;00ED0FBE&quot;/&gt;&lt;wsp:rsid wsp:val=&quot;00EE128B&quot;/&gt;&lt;wsp:rsid wsp:val=&quot;00EE225A&quot;/&gt;&lt;wsp:rsid wsp:val=&quot;00EE31C3&quot;/&gt;&lt;wsp:rsid wsp:val=&quot;00EE7F29&quot;/&gt;&lt;wsp:rsid wsp:val=&quot;00EF0598&quot;/&gt;&lt;wsp:rsid wsp:val=&quot;00EF7DE3&quot;/&gt;&lt;wsp:rsid wsp:val=&quot;00F02C4F&quot;/&gt;&lt;wsp:rsid wsp:val=&quot;00F03103&quot;/&gt;&lt;wsp:rsid wsp:val=&quot;00F04B5A&quot;/&gt;&lt;wsp:rsid wsp:val=&quot;00F12387&quot;/&gt;&lt;wsp:rsid wsp:val=&quot;00F13657&quot;/&gt;&lt;wsp:rsid wsp:val=&quot;00F271DE&quot;/&gt;&lt;wsp:rsid wsp:val=&quot;00F330E3&quot;/&gt;&lt;wsp:rsid wsp:val=&quot;00F34239&quot;/&gt;&lt;wsp:rsid wsp:val=&quot;00F45AA8&quot;/&gt;&lt;wsp:rsid wsp:val=&quot;00F45D3C&quot;/&gt;&lt;wsp:rsid wsp:val=&quot;00F627DA&quot;/&gt;&lt;wsp:rsid wsp:val=&quot;00F7288F&quot;/&gt;&lt;wsp:rsid wsp:val=&quot;00F80BC8&quot;/&gt;&lt;wsp:rsid wsp:val=&quot;00F847A6&quot;/&gt;&lt;wsp:rsid wsp:val=&quot;00F85082&quot;/&gt;&lt;wsp:rsid wsp:val=&quot;00F9441B&quot;/&gt;&lt;wsp:rsid wsp:val=&quot;00FA4C32&quot;/&gt;&lt;wsp:rsid wsp:val=&quot;00FA564D&quot;/&gt;&lt;wsp:rsid wsp:val=&quot;00FB0898&quot;/&gt;&lt;wsp:rsid wsp:val=&quot;00FC7824&quot;/&gt;&lt;wsp:rsid wsp:val=&quot;00FD623C&quot;/&gt;&lt;wsp:rsid wsp:val=&quot;00FD75D7&quot;/&gt;&lt;wsp:rsid wsp:val=&quot;00FE0F6D&quot;/&gt;&lt;wsp:rsid wsp:val=&quot;00FE4DCE&quot;/&gt;&lt;wsp:rsid wsp:val=&quot;00FE5251&quot;/&gt;&lt;wsp:rsid wsp:val=&quot;00FE7114&quot;/&gt;&lt;wsp:rsid wsp:val=&quot;00FF6047&quot;/&gt;&lt;/wsp:rsids&gt;&lt;/w:docPr&gt;&lt;w:body&gt;&lt;wx:sect&gt;&lt;w:p wsp:rsidR=&quot;00000000&quot; wsp:rsidRDefault=&quot;00287AB6&quot; wsp:rsidP=&quot;00287AB6&quot;&gt;&lt;m:oMathPara&gt;&lt;m:oMath&gt;&lt;m:sSup&gt;&lt;m:sSupPr&gt;&lt;m:ctrlPr&gt;&lt;w:rPr&gt;&lt;w:rFonts w:ascii=&quot;Cambria Math&quot; w:h-ansi=&quot;Cambria Math&quot; w:cs=&quot;Cambria Math&quot;/&gt;&lt;wx:font wx:val=&quot;Cambria Math&quot;/&gt;&lt;w:sz w:val=&quot;24&quot;/&gt;&lt;w:sz-cs w:val=&quot;24&quot;/&gt;&lt;/w:rPr&gt;&lt;/m:ctrlPr&gt;&lt;/m:sSupPr&gt;&lt;m:e&gt;&lt;m:r&gt;&lt;w:rPr&gt;&lt;w:rFonts w:ascii=&quot;Cambria Math&quot; w:h-ansi=&quot;Cambria Math&quot; w:cs=&quot;Cambria Math&quot;/&gt;&lt;wx:font wx:val=&quot;Cambria Math&quot;/&gt;&lt;w:i/&gt;&lt;/w:rPr&gt;&lt;m:t&gt;P&lt;/m:t&gt;&lt;/m:r&gt;&lt;/m:e&gt;&lt;m:sup&gt;&lt;m:r&gt;&lt;w:rPr&gt;&lt;w:rFonts w:ascii=&quot;Cambria Math&quot; w:h-ansi=&quot;Cambria Math&quot; w:cs=&quot;Cambria Math&quot;/&gt;&lt;wx:font wx:val=&quot;Cambria Math&quot;/&gt;&lt;w:i/&gt;&lt;/w:rPr&gt;&lt;m:t&gt;+&lt;/m:t&gt;&lt;/m:r&gt;&lt;/m:sup&gt;&lt;/m:sSup&gt;&lt;/m:oMath&gt;&lt;/m:oMathPara&gt;&lt;/w:p&gt;&lt;w:sectPr wsp:rsidR=&quot;00000000&quot;&gt;&lt;w:pgSz w:w=&quot;12240&quot; w:h=&quot;15840&quot;/&gt;&lt;w:pgMar w:top=&quot;1417&quot; w:right=&quot;1417&quot; w:bottom=&quot;1417&quot; w:left=&quot;1417&quot; w:header=&quot;708&quot; w:footer=&quot;708&quot; w:gutter=&quot;0&quot;/&gt;&lt;w:cols w:space=&quot;708&quot;/&gt;&lt;/w:sectPr&gt;&lt;/wx:sect&gt;&lt;/w:body&gt;&lt;/w:wordDocument&gt;">
+              <w:pict w14:anchorId="3B120B37">
+                <v:shape id="_x0000_i1029" type="#_x0000_t75" style="width:12pt;height:14.25pt" equationxml="&lt;?xml version=&quot;1.0&quot; encoding=&quot;UTF-8&quot; standalone=&quot;yes&quot;?&gt;&#10;&lt;?mso-application progid=&quot;Word.Document&quot;?&gt;&#10;&lt;w:wordDocument xmlns:aml=&quot;http://schemas.microsoft.com/aml/2001/core&quot; xmlns:wpc=&quot;http://schemas.microsoft.com/office/word/2010/wordprocessingCanvas&quot; xmlns:cx=&quot;http://schemas.microsoft.com/office/drawing/2014/chartex&quot; xmlns:cx1=&quot;http://schemas.microsoft.com/office/drawing/2015/9/8/chartex&quot; xmlns:cx2=&quot;http://schemas.microsoft.com/office/drawing/2015/10/21/chartex&quot; xmlns:cx3=&quot;http://schemas.microsoft.com/office/drawing/2016/5/9/chartex&quot; xmlns:cx4=&quot;http://schemas.microsoft.com/office/drawing/2016/5/10/chartex&quot; xmlns:cx5=&quot;http://schemas.microsoft.com/office/drawing/2016/5/11/chartex&quot; xmlns:cx6=&quot;http://schemas.microsoft.com/office/drawing/2016/5/12/chartex&quot; xmlns:cx7=&quot;http://schemas.microsoft.com/office/drawing/2016/5/13/chartex&quot; xmlns:cx8=&quot;http://schemas.microsoft.com/office/drawing/2016/5/14/chartex&quot; xmlns:dt=&quot;uuid:C2F41010-65B3-11d1-A29F-00AA00C14882&quot; xmlns:mc=&quot;http://schemas.openxmlformats.org/markup-compatibility/2006&quot; xmlns:aink=&quot;http://schemas.microsoft.com/office/drawing/2016/ink&quot; xmlns:am3d=&quot;http://schemas.microsoft.com/office/drawing/2017/model3d&quot; xmlns:o=&quot;urn:schemas-microsoft-com:office:office&quot; xmlns:m=&quot;http://schemas.openxmlformats.org/officeDocument/2006/math&quot; xmlns:v=&quot;urn:schemas-microsoft-com:vml&quot; xmlns:w10=&quot;urn:schemas-microsoft-com:office:word&quot; xmlns:w=&quot;http://schemas.microsoft.com/office/word/2003/wordml&quot; xmlns:wx=&quot;http://schemas.microsoft.com/office/word/2003/auxHint&quot; xmlns:wne=&quot;http://schemas.microsoft.com/office/word/2006/wordml&quot; xmlns:wsp=&quot;http://schemas.microsoft.com/office/word/2003/wordml/sp2&quot; xmlns:sl=&quot;http://schemas.microsoft.com/schemaLibrary/2003/core&quot; w:macrosPresent=&quot;no&quot; w:embeddedObjPresent=&quot;no&quot; w:ocxPresent=&quot;no&quot; xml:space=&quot;preserve&quot;&gt;&lt;w:ignoreSubtree w:val=&quot;http://schemas.microsoft.com/office/word/2003/wordml/sp2&quot;/&gt;&lt;o:DocumentProperties&gt;&lt;o:Version&gt;16&lt;/o:Version&gt;&lt;/o:DocumentProperties&gt;&lt;w:docPr&gt;&lt;w:view w:val=&quot;print&quot;/&gt;&lt;w:zoom w:percent=&quot;120&quot;/&gt;&lt;w:defaultTabStop w:val=&quot;720&quot;/&gt;&lt;w:doNotHyphenateCaps/&gt;&lt;w:punctuationKerning/&gt;&lt;w:characterSpacingControl w:val=&quot;DontCompress&quot;/&gt;&lt;w:optimizeForBrowser/&gt;&lt;w:targetScreenSz w:val=&quot;800x600&quot;/&gt;&lt;w:validateAgainstSchema w:val=&quot;off&quot;/&gt;&lt;w:saveInvalidXML w:val=&quot;off&quot;/&gt;&lt;w:ignoreMixedContent w:val=&quot;off&quot;/&gt;&lt;w:alwaysShowPlaceholderText w:val=&quot;off&quot;/&gt;&lt;w:doNotUnderlineInvalidXML/&gt;&lt;w:compat&gt;&lt;w:doNotUseHTMLParagraphAutoSpacing/&gt;&lt;w:dontAllowFieldEndSelect/&gt;&lt;w:useWord2002TableStyleRules/&gt;&lt;w:useFELayout/&gt;&lt;/w:compat&gt;&lt;wsp:rsids&gt;&lt;wsp:rsidRoot wsp:val=&quot;009303D9&quot;/&gt;&lt;wsp:rsid wsp:val=&quot;00000B1C&quot;/&gt;&lt;wsp:rsid wsp:val=&quot;00024E2D&quot;/&gt;&lt;wsp:rsid wsp:val=&quot;000303BB&quot;/&gt;&lt;wsp:rsid wsp:val=&quot;000317EE&quot;/&gt;&lt;wsp:rsid wsp:val=&quot;000414CD&quot;/&gt;&lt;wsp:rsid wsp:val=&quot;00046094&quot;/&gt;&lt;wsp:rsid wsp:val=&quot;0004781E&quot;/&gt;&lt;wsp:rsid wsp:val=&quot;00066BC1&quot;/&gt;&lt;wsp:rsid wsp:val=&quot;0007226A&quot;/&gt;&lt;wsp:rsid wsp:val=&quot;00073B21&quot;/&gt;&lt;wsp:rsid wsp:val=&quot;0007573E&quot;/&gt;&lt;wsp:rsid wsp:val=&quot;0008758A&quot;/&gt;&lt;wsp:rsid wsp:val=&quot;000C00E3&quot;/&gt;&lt;wsp:rsid wsp:val=&quot;000C09F4&quot;/&gt;&lt;wsp:rsid wsp:val=&quot;000C0D15&quot;/&gt;&lt;wsp:rsid wsp:val=&quot;000C1E68&quot;/&gt;&lt;wsp:rsid wsp:val=&quot;000C2D4A&quot;/&gt;&lt;wsp:rsid wsp:val=&quot;000C73DB&quot;/&gt;&lt;wsp:rsid wsp:val=&quot;000E449D&quot;/&gt;&lt;wsp:rsid wsp:val=&quot;000F2CDE&quot;/&gt;&lt;wsp:rsid wsp:val=&quot;00106B9D&quot;/&gt;&lt;wsp:rsid wsp:val=&quot;00117220&quot;/&gt;&lt;wsp:rsid wsp:val=&quot;001225CC&quot;/&gt;&lt;wsp:rsid wsp:val=&quot;00127433&quot;/&gt;&lt;wsp:rsid wsp:val=&quot;00127F67&quot;/&gt;&lt;wsp:rsid wsp:val=&quot;00130058&quot;/&gt;&lt;wsp:rsid wsp:val=&quot;00142ED5&quot;/&gt;&lt;wsp:rsid wsp:val=&quot;001443CF&quot;/&gt;&lt;wsp:rsid wsp:val=&quot;001479F3&quot;/&gt;&lt;wsp:rsid wsp:val=&quot;00155D6F&quot;/&gt;&lt;wsp:rsid wsp:val=&quot;001637C1&quot;/&gt;&lt;wsp:rsid wsp:val=&quot;00172B19&quot;/&gt;&lt;wsp:rsid wsp:val=&quot;001810BF&quot;/&gt;&lt;wsp:rsid wsp:val=&quot;0018229D&quot;/&gt;&lt;wsp:rsid wsp:val=&quot;001A2EFD&quot;/&gt;&lt;wsp:rsid wsp:val=&quot;001A3B3D&quot;/&gt;&lt;wsp:rsid wsp:val=&quot;001B4DD8&quot;/&gt;&lt;wsp:rsid wsp:val=&quot;001B67DC&quot;/&gt;&lt;wsp:rsid wsp:val=&quot;001B7585&quot;/&gt;&lt;wsp:rsid wsp:val=&quot;001D155F&quot;/&gt;&lt;wsp:rsid wsp:val=&quot;001D2DC0&quot;/&gt;&lt;wsp:rsid wsp:val=&quot;001E016A&quot;/&gt;&lt;wsp:rsid wsp:val=&quot;001E65EB&quot;/&gt;&lt;wsp:rsid wsp:val=&quot;001E7AAE&quot;/&gt;&lt;wsp:rsid wsp:val=&quot;002065C5&quot;/&gt;&lt;wsp:rsid wsp:val=&quot;002178B0&quot;/&gt;&lt;wsp:rsid wsp:val=&quot;002254A9&quot;/&gt;&lt;wsp:rsid wsp:val=&quot;00233C11&quot;/&gt;&lt;wsp:rsid wsp:val=&quot;00233D97&quot;/&gt;&lt;wsp:rsid wsp:val=&quot;002347A2&quot;/&gt;&lt;wsp:rsid wsp:val=&quot;00235071&quot;/&gt;&lt;wsp:rsid wsp:val=&quot;0024152E&quot;/&gt;&lt;wsp:rsid wsp:val=&quot;00245143&quot;/&gt;&lt;wsp:rsid wsp:val=&quot;0024695F&quot;/&gt;&lt;wsp:rsid wsp:val=&quot;00253D94&quot;/&gt;&lt;wsp:rsid wsp:val=&quot;00275942&quot;/&gt;&lt;wsp:rsid wsp:val=&quot;00283DCC&quot;/&gt;&lt;wsp:rsid wsp:val=&quot;00284A46&quot;/&gt;&lt;wsp:rsid wsp:val=&quot;002850E3&quot;/&gt;&lt;wsp:rsid wsp:val=&quot;00287AB6&quot;/&gt;&lt;wsp:rsid wsp:val=&quot;00290404&quot;/&gt;&lt;wsp:rsid wsp:val=&quot;00297BCA&quot;/&gt;&lt;wsp:rsid wsp:val=&quot;002B1AAB&quot;/&gt;&lt;wsp:rsid wsp:val=&quot;002D3722&quot;/&gt;&lt;wsp:rsid wsp:val=&quot;002D41DF&quot;/&gt;&lt;wsp:rsid wsp:val=&quot;002E4363&quot;/&gt;&lt;wsp:rsid wsp:val=&quot;00303664&quot;/&gt;&lt;wsp:rsid wsp:val=&quot;003065C9&quot;/&gt;&lt;wsp:rsid wsp:val=&quot;00323AA6&quot;/&gt;&lt;wsp:rsid wsp:val=&quot;003241E7&quot;/&gt;&lt;wsp:rsid wsp:val=&quot;00324B05&quot;/&gt;&lt;wsp:rsid wsp:val=&quot;00327A52&quot;/&gt;&lt;wsp:rsid wsp:val=&quot;00327D6C&quot;/&gt;&lt;wsp:rsid wsp:val=&quot;003321B0&quot;/&gt;&lt;wsp:rsid wsp:val=&quot;00340E8A&quot;/&gt;&lt;wsp:rsid wsp:val=&quot;00342E16&quot;/&gt;&lt;wsp:rsid wsp:val=&quot;003522E7&quot;/&gt;&lt;wsp:rsid wsp:val=&quot;00354FCF&quot;/&gt;&lt;wsp:rsid wsp:val=&quot;003668C4&quot;/&gt;&lt;wsp:rsid wsp:val=&quot;00382B87&quot;/&gt;&lt;wsp:rsid wsp:val=&quot;0038493E&quot;/&gt;&lt;wsp:rsid wsp:val=&quot;00387BFE&quot;/&gt;&lt;wsp:rsid wsp:val=&quot;00394BA2&quot;/&gt;&lt;wsp:rsid wsp:val=&quot;003A19E2&quot;/&gt;&lt;wsp:rsid wsp:val=&quot;003A38B3&quot;/&gt;&lt;wsp:rsid wsp:val=&quot;003A4A54&quot;/&gt;&lt;wsp:rsid wsp:val=&quot;003B4E04&quot;/&gt;&lt;wsp:rsid wsp:val=&quot;003C2B17&quot;/&gt;&lt;wsp:rsid wsp:val=&quot;003C623B&quot;/&gt;&lt;wsp:rsid wsp:val=&quot;003C7A85&quot;/&gt;&lt;wsp:rsid wsp:val=&quot;003E3F31&quot;/&gt;&lt;wsp:rsid wsp:val=&quot;003E799A&quot;/&gt;&lt;wsp:rsid wsp:val=&quot;003F1287&quot;/&gt;&lt;wsp:rsid wsp:val=&quot;003F56F1&quot;/&gt;&lt;wsp:rsid wsp:val=&quot;003F5739&quot;/&gt;&lt;wsp:rsid wsp:val=&quot;003F5A08&quot;/&gt;&lt;wsp:rsid wsp:val=&quot;00401645&quot;/&gt;&lt;wsp:rsid wsp:val=&quot;00420716&quot;/&gt;&lt;wsp:rsid wsp:val=&quot;004325FB&quot;/&gt;&lt;wsp:rsid wsp:val=&quot;00436521&quot;/&gt;&lt;wsp:rsid wsp:val=&quot;004432BA&quot;/&gt;&lt;wsp:rsid wsp:val=&quot;0044407E&quot;/&gt;&lt;wsp:rsid wsp:val=&quot;00446BAB&quot;/&gt;&lt;wsp:rsid wsp:val=&quot;00447BB9&quot;/&gt;&lt;wsp:rsid wsp:val=&quot;004530DB&quot;/&gt;&lt;wsp:rsid wsp:val=&quot;0045695F&quot;/&gt;&lt;wsp:rsid wsp:val=&quot;00456E64&quot;/&gt;&lt;wsp:rsid wsp:val=&quot;0046031D&quot;/&gt;&lt;wsp:rsid wsp:val=&quot;00460D28&quot;/&gt;&lt;wsp:rsid wsp:val=&quot;004649C5&quot;/&gt;&lt;wsp:rsid wsp:val=&quot;0046578C&quot;/&gt;&lt;wsp:rsid wsp:val=&quot;00474FC9&quot;/&gt;&lt;wsp:rsid wsp:val=&quot;0048324B&quot;/&gt;&lt;wsp:rsid wsp:val=&quot;00491C24&quot;/&gt;&lt;wsp:rsid wsp:val=&quot;004B0613&quot;/&gt;&lt;wsp:rsid wsp:val=&quot;004B7CCD&quot;/&gt;&lt;wsp:rsid wsp:val=&quot;004C0223&quot;/&gt;&lt;wsp:rsid wsp:val=&quot;004C787D&quot;/&gt;&lt;wsp:rsid wsp:val=&quot;004D2A6A&quot;/&gt;&lt;wsp:rsid wsp:val=&quot;004D72B5&quot;/&gt;&lt;wsp:rsid wsp:val=&quot;004F2D98&quot;/&gt;&lt;wsp:rsid wsp:val=&quot;004F3676&quot;/&gt;&lt;wsp:rsid wsp:val=&quot;004F64FC&quot;/&gt;&lt;wsp:rsid wsp:val=&quot;0050417E&quot;/&gt;&lt;wsp:rsid wsp:val=&quot;00505884&quot;/&gt;&lt;wsp:rsid wsp:val=&quot;00511B98&quot;/&gt;&lt;wsp:rsid wsp:val=&quot;00512E40&quot;/&gt;&lt;wsp:rsid wsp:val=&quot;0051384F&quot;/&gt;&lt;wsp:rsid wsp:val=&quot;00513E17&quot;/&gt;&lt;wsp:rsid wsp:val=&quot;005351CC&quot;/&gt;&lt;wsp:rsid wsp:val=&quot;005363AB&quot;/&gt;&lt;wsp:rsid wsp:val=&quot;00543305&quot;/&gt;&lt;wsp:rsid wsp:val=&quot;00551B7F&quot;/&gt;&lt;wsp:rsid wsp:val=&quot;005611D7&quot;/&gt;&lt;wsp:rsid wsp:val=&quot;005622CD&quot;/&gt;&lt;wsp:rsid wsp:val=&quot;005642A4&quot;/&gt;&lt;wsp:rsid wsp:val=&quot;0056610F&quot;/&gt;&lt;wsp:rsid wsp:val=&quot;00571166&quot;/&gt;&lt;wsp:rsid wsp:val=&quot;00575BCA&quot;/&gt;&lt;wsp:rsid wsp:val=&quot;005824E1&quot;/&gt;&lt;wsp:rsid wsp:val=&quot;0059744F&quot;/&gt;&lt;wsp:rsid wsp:val=&quot;005B0344&quot;/&gt;&lt;wsp:rsid wsp:val=&quot;005B1BBD&quot;/&gt;&lt;wsp:rsid wsp:val=&quot;005B41FA&quot;/&gt;&lt;wsp:rsid wsp:val=&quot;005B520E&quot;/&gt;&lt;wsp:rsid wsp:val=&quot;005D5098&quot;/&gt;&lt;wsp:rsid wsp:val=&quot;005E21B7&quot;/&gt;&lt;wsp:rsid wsp:val=&quot;005E2800&quot;/&gt;&lt;wsp:rsid wsp:val=&quot;005F2BE1&quot;/&gt;&lt;wsp:rsid wsp:val=&quot;00605825&quot;/&gt;&lt;wsp:rsid wsp:val=&quot;006308DE&quot;/&gt;&lt;wsp:rsid wsp:val=&quot;00645D22&quot;/&gt;&lt;wsp:rsid wsp:val=&quot;00647700&quot;/&gt;&lt;wsp:rsid wsp:val=&quot;00651A08&quot;/&gt;&lt;wsp:rsid wsp:val=&quot;00652F25&quot;/&gt;&lt;wsp:rsid wsp:val=&quot;00653156&quot;/&gt;&lt;wsp:rsid wsp:val=&quot;00654204&quot;/&gt;&lt;wsp:rsid wsp:val=&quot;006555D1&quot;/&gt;&lt;wsp:rsid wsp:val=&quot;0066174B&quot;/&gt;&lt;wsp:rsid wsp:val=&quot;0066504C&quot;/&gt;&lt;wsp:rsid wsp:val=&quot;00670434&quot;/&gt;&lt;wsp:rsid wsp:val=&quot;006835F8&quot;/&gt;&lt;wsp:rsid wsp:val=&quot;00691FCE&quot;/&gt;&lt;wsp:rsid wsp:val=&quot;006A3E4F&quot;/&gt;&lt;wsp:rsid wsp:val=&quot;006A65F7&quot;/&gt;&lt;wsp:rsid wsp:val=&quot;006B327C&quot;/&gt;&lt;wsp:rsid wsp:val=&quot;006B603C&quot;/&gt;&lt;wsp:rsid wsp:val=&quot;006B6320&quot;/&gt;&lt;wsp:rsid wsp:val=&quot;006B6B66&quot;/&gt;&lt;wsp:rsid wsp:val=&quot;006B7FF9&quot;/&gt;&lt;wsp:rsid wsp:val=&quot;006C375D&quot;/&gt;&lt;wsp:rsid wsp:val=&quot;006C4156&quot;/&gt;&lt;wsp:rsid wsp:val=&quot;006E6594&quot;/&gt;&lt;wsp:rsid wsp:val=&quot;006F5459&quot;/&gt;&lt;wsp:rsid wsp:val=&quot;006F6578&quot;/&gt;&lt;wsp:rsid wsp:val=&quot;006F6D3D&quot;/&gt;&lt;wsp:rsid wsp:val=&quot;006F7FCE&quot;/&gt;&lt;wsp:rsid wsp:val=&quot;00705708&quot;/&gt;&lt;wsp:rsid wsp:val=&quot;00710872&quot;/&gt;&lt;wsp:rsid wsp:val=&quot;00715BEA&quot;/&gt;&lt;wsp:rsid wsp:val=&quot;00716FD5&quot;/&gt;&lt;wsp:rsid wsp:val=&quot;0072538D&quot;/&gt;&lt;wsp:rsid wsp:val=&quot;00735108&quot;/&gt;&lt;wsp:rsid wsp:val=&quot;00740B76&quot;/&gt;&lt;wsp:rsid wsp:val=&quot;00740EEA&quot;/&gt;&lt;wsp:rsid wsp:val=&quot;007646B1&quot;/&gt;&lt;wsp:rsid wsp:val=&quot;007648A6&quot;/&gt;&lt;wsp:rsid wsp:val=&quot;00773A30&quot;/&gt;&lt;wsp:rsid wsp:val=&quot;00784C91&quot;/&gt;&lt;wsp:rsid wsp:val=&quot;00785147&quot;/&gt;&lt;wsp:rsid wsp:val=&quot;00785316&quot;/&gt;&lt;wsp:rsid wsp:val=&quot;00793128&quot;/&gt;&lt;wsp:rsid wsp:val=&quot;00794804&quot;/&gt;&lt;wsp:rsid wsp:val=&quot;00796D3A&quot;/&gt;&lt;wsp:rsid wsp:val=&quot;007A002B&quot;/&gt;&lt;wsp:rsid wsp:val=&quot;007B33F1&quot;/&gt;&lt;wsp:rsid wsp:val=&quot;007B5A17&quot;/&gt;&lt;wsp:rsid wsp:val=&quot;007B6DDA&quot;/&gt;&lt;wsp:rsid wsp:val=&quot;007C0308&quot;/&gt;&lt;wsp:rsid wsp:val=&quot;007C2FF2&quot;/&gt;&lt;wsp:rsid wsp:val=&quot;007D0C3E&quot;/&gt;&lt;wsp:rsid wsp:val=&quot;007D2B11&quot;/&gt;&lt;wsp:rsid wsp:val=&quot;007D605C&quot;/&gt;&lt;wsp:rsid wsp:val=&quot;007D6232&quot;/&gt;&lt;wsp:rsid wsp:val=&quot;007E1F03&quot;/&gt;&lt;wsp:rsid wsp:val=&quot;007E71D5&quot;/&gt;&lt;wsp:rsid wsp:val=&quot;007F1F99&quot;/&gt;&lt;wsp:rsid wsp:val=&quot;007F305E&quot;/&gt;&lt;wsp:rsid wsp:val=&quot;007F768F&quot;/&gt;&lt;wsp:rsid wsp:val=&quot;00801A70&quot;/&gt;&lt;wsp:rsid wsp:val=&quot;0080791D&quot;/&gt;&lt;wsp:rsid wsp:val=&quot;00814CD0&quot;/&gt;&lt;wsp:rsid wsp:val=&quot;00827C38&quot;/&gt;&lt;wsp:rsid wsp:val=&quot;00836367&quot;/&gt;&lt;wsp:rsid wsp:val=&quot;00841E4B&quot;/&gt;&lt;wsp:rsid wsp:val=&quot;00842E21&quot;/&gt;&lt;wsp:rsid wsp:val=&quot;00850EEB&quot;/&gt;&lt;wsp:rsid wsp:val=&quot;0086082C&quot;/&gt;&lt;wsp:rsid wsp:val=&quot;008674A2&quot;/&gt;&lt;wsp:rsid wsp:val=&quot;008710F1&quot;/&gt;&lt;wsp:rsid wsp:val=&quot;00873603&quot;/&gt;&lt;wsp:rsid wsp:val=&quot;00873677&quot;/&gt;&lt;wsp:rsid wsp:val=&quot;00882500&quot;/&gt;&lt;wsp:rsid wsp:val=&quot;008849BF&quot;/&gt;&lt;wsp:rsid wsp:val=&quot;00895AEB&quot;/&gt;&lt;wsp:rsid wsp:val=&quot;008A2C7D&quot;/&gt;&lt;wsp:rsid wsp:val=&quot;008A4FCD&quot;/&gt;&lt;wsp:rsid wsp:val=&quot;008A5D24&quot;/&gt;&lt;wsp:rsid wsp:val=&quot;008B1834&quot;/&gt;&lt;wsp:rsid wsp:val=&quot;008B2593&quot;/&gt;&lt;wsp:rsid wsp:val=&quot;008C4B23&quot;/&gt;&lt;wsp:rsid wsp:val=&quot;008C6777&quot;/&gt;&lt;wsp:rsid wsp:val=&quot;008D0996&quot;/&gt;&lt;wsp:rsid wsp:val=&quot;008D5C39&quot;/&gt;&lt;wsp:rsid wsp:val=&quot;008E0F5D&quot;/&gt;&lt;wsp:rsid wsp:val=&quot;008E197E&quot;/&gt;&lt;wsp:rsid wsp:val=&quot;008E4364&quot;/&gt;&lt;wsp:rsid wsp:val=&quot;008F259E&quot;/&gt;&lt;wsp:rsid wsp:val=&quot;008F6E2C&quot;/&gt;&lt;wsp:rsid wsp:val=&quot;00902721&quot;/&gt;&lt;wsp:rsid wsp:val=&quot;00915F09&quot;/&gt;&lt;wsp:rsid wsp:val=&quot;00917B65&quot;/&gt;&lt;wsp:rsid wsp:val=&quot;00920F40&quot;/&gt;&lt;wsp:rsid wsp:val=&quot;009303D9&quot;/&gt;&lt;wsp:rsid wsp:val=&quot;0093072F&quot;/&gt;&lt;wsp:rsid wsp:val=&quot;0093077E&quot;/&gt;&lt;wsp:rsid wsp:val=&quot;0093235E&quot;/&gt;&lt;wsp:rsid wsp:val=&quot;00933C64&quot;/&gt;&lt;wsp:rsid wsp:val=&quot;0094245E&quot;/&gt;&lt;wsp:rsid wsp:val=&quot;00954526&quot;/&gt;&lt;wsp:rsid wsp:val=&quot;0096715C&quot;/&gt;&lt;wsp:rsid wsp:val=&quot;00972203&quot;/&gt;&lt;wsp:rsid wsp:val=&quot;00982A3C&quot;/&gt;&lt;wsp:rsid wsp:val=&quot;00990B4A&quot;/&gt;&lt;wsp:rsid wsp:val=&quot;0099252A&quot;/&gt;&lt;wsp:rsid wsp:val=&quot;009A1F9B&quot;/&gt;&lt;wsp:rsid wsp:val=&quot;009B2000&quot;/&gt;&lt;wsp:rsid wsp:val=&quot;009C6C82&quot;/&gt;&lt;wsp:rsid wsp:val=&quot;009D0883&quot;/&gt;&lt;wsp:rsid wsp:val=&quot;009D14AE&quot;/&gt;&lt;wsp:rsid wsp:val=&quot;009D1CE1&quot;/&gt;&lt;wsp:rsid wsp:val=&quot;009E3615&quot;/&gt;&lt;wsp:rsid wsp:val=&quot;009F1D79&quot;/&gt;&lt;wsp:rsid wsp:val=&quot;009F6FC0&quot;/&gt;&lt;wsp:rsid wsp:val=&quot;009F71E6&quot;/&gt;&lt;wsp:rsid wsp:val=&quot;00A059B3&quot;/&gt;&lt;wsp:rsid wsp:val=&quot;00A0722B&quot;/&gt;&lt;wsp:rsid wsp:val=&quot;00A11C61&quot;/&gt;&lt;wsp:rsid wsp:val=&quot;00A16944&quot;/&gt;&lt;wsp:rsid wsp:val=&quot;00A20C68&quot;/&gt;&lt;wsp:rsid wsp:val=&quot;00A25909&quot;/&gt;&lt;wsp:rsid wsp:val=&quot;00A334A2&quot;/&gt;&lt;wsp:rsid wsp:val=&quot;00A365DA&quot;/&gt;&lt;wsp:rsid wsp:val=&quot;00A43E58&quot;/&gt;&lt;wsp:rsid wsp:val=&quot;00A44C6E&quot;/&gt;&lt;wsp:rsid wsp:val=&quot;00A6210B&quot;/&gt;&lt;wsp:rsid wsp:val=&quot;00A64103&quot;/&gt;&lt;wsp:rsid wsp:val=&quot;00A7111C&quot;/&gt;&lt;wsp:rsid wsp:val=&quot;00A72614&quot;/&gt;&lt;wsp:rsid wsp:val=&quot;00A77D41&quot;/&gt;&lt;wsp:rsid wsp:val=&quot;00AB2829&quot;/&gt;&lt;wsp:rsid wsp:val=&quot;00AB6954&quot;/&gt;&lt;wsp:rsid wsp:val=&quot;00AB7C56&quot;/&gt;&lt;wsp:rsid wsp:val=&quot;00AC1D81&quot;/&gt;&lt;wsp:rsid wsp:val=&quot;00AD5770&quot;/&gt;&lt;wsp:rsid wsp:val=&quot;00AE3409&quot;/&gt;&lt;wsp:rsid wsp:val=&quot;00AE47B9&quot;/&gt;&lt;wsp:rsid wsp:val=&quot;00AE521C&quot;/&gt;&lt;wsp:rsid wsp:val=&quot;00AE5FBA&quot;/&gt;&lt;wsp:rsid wsp:val=&quot;00AF242A&quot;/&gt;&lt;wsp:rsid wsp:val=&quot;00AF2951&quot;/&gt;&lt;wsp:rsid wsp:val=&quot;00AF3945&quot;/&gt;&lt;wsp:rsid wsp:val=&quot;00AF6789&quot;/&gt;&lt;wsp:rsid wsp:val=&quot;00AF7FC9&quot;/&gt;&lt;wsp:rsid wsp:val=&quot;00B00ECC&quot;/&gt;&lt;wsp:rsid wsp:val=&quot;00B015D6&quot;/&gt;&lt;wsp:rsid wsp:val=&quot;00B02FF3&quot;/&gt;&lt;wsp:rsid wsp:val=&quot;00B07FC2&quot;/&gt;&lt;wsp:rsid wsp:val=&quot;00B11A60&quot;/&gt;&lt;wsp:rsid wsp:val=&quot;00B14C16&quot;/&gt;&lt;wsp:rsid wsp:val=&quot;00B1743D&quot;/&gt;&lt;wsp:rsid wsp:val=&quot;00B22613&quot;/&gt;&lt;wsp:rsid wsp:val=&quot;00B26D9D&quot;/&gt;&lt;wsp:rsid wsp:val=&quot;00B3749C&quot;/&gt;&lt;wsp:rsid wsp:val=&quot;00B42AC6&quot;/&gt;&lt;wsp:rsid wsp:val=&quot;00B45CD6&quot;/&gt;&lt;wsp:rsid wsp:val=&quot;00B618C1&quot;/&gt;&lt;wsp:rsid wsp:val=&quot;00B67066&quot;/&gt;&lt;wsp:rsid wsp:val=&quot;00B72667&quot;/&gt;&lt;wsp:rsid wsp:val=&quot;00B7454A&quot;/&gt;&lt;wsp:rsid wsp:val=&quot;00B7457D&quot;/&gt;&lt;wsp:rsid wsp:val=&quot;00B75F54&quot;/&gt;&lt;wsp:rsid wsp:val=&quot;00B768D1&quot;/&gt;&lt;wsp:rsid wsp:val=&quot;00B846C0&quot;/&gt;&lt;wsp:rsid wsp:val=&quot;00B9538E&quot;/&gt;&lt;wsp:rsid wsp:val=&quot;00BA1025&quot;/&gt;&lt;wsp:rsid wsp:val=&quot;00BB4256&quot;/&gt;&lt;wsp:rsid wsp:val=&quot;00BC0E31&quot;/&gt;&lt;wsp:rsid wsp:val=&quot;00BC0F44&quot;/&gt;&lt;wsp:rsid wsp:val=&quot;00BC3420&quot;/&gt;&lt;wsp:rsid wsp:val=&quot;00BD670B&quot;/&gt;&lt;wsp:rsid wsp:val=&quot;00BE0279&quot;/&gt;&lt;wsp:rsid wsp:val=&quot;00BE7CB6&quot;/&gt;&lt;wsp:rsid wsp:val=&quot;00BE7D3C&quot;/&gt;&lt;wsp:rsid wsp:val=&quot;00BF157A&quot;/&gt;&lt;wsp:rsid wsp:val=&quot;00BF5FF6&quot;/&gt;&lt;wsp:rsid wsp:val=&quot;00C0207F&quot;/&gt;&lt;wsp:rsid wsp:val=&quot;00C13318&quot;/&gt;&lt;wsp:rsid wsp:val=&quot;00C16117&quot;/&gt;&lt;wsp:rsid wsp:val=&quot;00C3075A&quot;/&gt;&lt;wsp:rsid wsp:val=&quot;00C31059&quot;/&gt;&lt;wsp:rsid wsp:val=&quot;00C31074&quot;/&gt;&lt;wsp:rsid wsp:val=&quot;00C326F0&quot;/&gt;&lt;wsp:rsid wsp:val=&quot;00C50EAA&quot;/&gt;&lt;wsp:rsid wsp:val=&quot;00C66091&quot;/&gt;&lt;wsp:rsid wsp:val=&quot;00C75486&quot;/&gt;&lt;wsp:rsid wsp:val=&quot;00C82776&quot;/&gt;&lt;wsp:rsid wsp:val=&quot;00C836B1&quot;/&gt;&lt;wsp:rsid wsp:val=&quot;00C87788&quot;/&gt;&lt;wsp:rsid wsp:val=&quot;00C919A4&quot;/&gt;&lt;wsp:rsid wsp:val=&quot;00C91EC7&quot;/&gt;&lt;wsp:rsid wsp:val=&quot;00CA34BA&quot;/&gt;&lt;wsp:rsid wsp:val=&quot;00CA4392&quot;/&gt;&lt;wsp:rsid wsp:val=&quot;00CA4F89&quot;/&gt;&lt;wsp:rsid wsp:val=&quot;00CA6EC3&quot;/&gt;&lt;wsp:rsid wsp:val=&quot;00CB5499&quot;/&gt;&lt;wsp:rsid wsp:val=&quot;00CC2289&quot;/&gt;&lt;wsp:rsid wsp:val=&quot;00CC393F&quot;/&gt;&lt;wsp:rsid wsp:val=&quot;00CC3DF3&quot;/&gt;&lt;wsp:rsid wsp:val=&quot;00CD0DA8&quot;/&gt;&lt;wsp:rsid wsp:val=&quot;00CD49C1&quot;/&gt;&lt;wsp:rsid wsp:val=&quot;00CE4D77&quot;/&gt;&lt;wsp:rsid wsp:val=&quot;00CF1C2A&quot;/&gt;&lt;wsp:rsid wsp:val=&quot;00CF4AB1&quot;/&gt;&lt;wsp:rsid wsp:val=&quot;00CF745F&quot;/&gt;&lt;wsp:rsid wsp:val=&quot;00D016D9&quot;/&gt;&lt;wsp:rsid wsp:val=&quot;00D02429&quot;/&gt;&lt;wsp:rsid wsp:val=&quot;00D2176E&quot;/&gt;&lt;wsp:rsid wsp:val=&quot;00D24A5B&quot;/&gt;&lt;wsp:rsid wsp:val=&quot;00D32713&quot;/&gt;&lt;wsp:rsid wsp:val=&quot;00D33583&quot;/&gt;&lt;wsp:rsid wsp:val=&quot;00D33E67&quot;/&gt;&lt;wsp:rsid wsp:val=&quot;00D34139&quot;/&gt;&lt;wsp:rsid wsp:val=&quot;00D36022&quot;/&gt;&lt;wsp:rsid wsp:val=&quot;00D4022F&quot;/&gt;&lt;wsp:rsid wsp:val=&quot;00D42E55&quot;/&gt;&lt;wsp:rsid wsp:val=&quot;00D44357&quot;/&gt;&lt;wsp:rsid wsp:val=&quot;00D46E88&quot;/&gt;&lt;wsp:rsid wsp:val=&quot;00D50332&quot;/&gt;&lt;wsp:rsid wsp:val=&quot;00D632BE&quot;/&gt;&lt;wsp:rsid wsp:val=&quot;00D64DE9&quot;/&gt;&lt;wsp:rsid wsp:val=&quot;00D72D06&quot;/&gt;&lt;wsp:rsid wsp:val=&quot;00D7522C&quot;/&gt;&lt;wsp:rsid wsp:val=&quot;00D7536F&quot;/&gt;&lt;wsp:rsid wsp:val=&quot;00D76668&quot;/&gt;&lt;wsp:rsid wsp:val=&quot;00D81620&quot;/&gt;&lt;wsp:rsid wsp:val=&quot;00D878A4&quot;/&gt;&lt;wsp:rsid wsp:val=&quot;00DB1779&quot;/&gt;&lt;wsp:rsid wsp:val=&quot;00DB1FFF&quot;/&gt;&lt;wsp:rsid wsp:val=&quot;00DC321C&quot;/&gt;&lt;wsp:rsid wsp:val=&quot;00DC7F00&quot;/&gt;&lt;wsp:rsid wsp:val=&quot;00DD211E&quot;/&gt;&lt;wsp:rsid wsp:val=&quot;00DD3A50&quot;/&gt;&lt;wsp:rsid wsp:val=&quot;00DD6735&quot;/&gt;&lt;wsp:rsid wsp:val=&quot;00DE219A&quot;/&gt;&lt;wsp:rsid wsp:val=&quot;00DE2363&quot;/&gt;&lt;wsp:rsid wsp:val=&quot;00DE2709&quot;/&gt;&lt;wsp:rsid wsp:val=&quot;00DF33F7&quot;/&gt;&lt;wsp:rsid wsp:val=&quot;00E007A0&quot;/&gt;&lt;wsp:rsid wsp:val=&quot;00E07383&quot;/&gt;&lt;wsp:rsid wsp:val=&quot;00E10B2A&quot;/&gt;&lt;wsp:rsid wsp:val=&quot;00E11D99&quot;/&gt;&lt;wsp:rsid wsp:val=&quot;00E165BC&quot;/&gt;&lt;wsp:rsid wsp:val=&quot;00E17BBD&quot;/&gt;&lt;wsp:rsid wsp:val=&quot;00E23021&quot;/&gt;&lt;wsp:rsid wsp:val=&quot;00E40C97&quot;/&gt;&lt;wsp:rsid wsp:val=&quot;00E43760&quot;/&gt;&lt;wsp:rsid wsp:val=&quot;00E50CE8&quot;/&gt;&lt;wsp:rsid wsp:val=&quot;00E5264B&quot;/&gt;&lt;wsp:rsid wsp:val=&quot;00E5340D&quot;/&gt;&lt;wsp:rsid wsp:val=&quot;00E61E12&quot;/&gt;&lt;wsp:rsid wsp:val=&quot;00E6238F&quot;/&gt;&lt;wsp:rsid wsp:val=&quot;00E7596C&quot;/&gt;&lt;wsp:rsid wsp:val=&quot;00E878F2&quot;/&gt;&lt;wsp:rsid wsp:val=&quot;00E90290&quot;/&gt;&lt;wsp:rsid wsp:val=&quot;00E9085D&quot;/&gt;&lt;wsp:rsid wsp:val=&quot;00E94102&quot;/&gt;&lt;wsp:rsid wsp:val=&quot;00EA0943&quot;/&gt;&lt;wsp:rsid wsp:val=&quot;00EA4EE6&quot;/&gt;&lt;wsp:rsid wsp:val=&quot;00EA6858&quot;/&gt;&lt;wsp:rsid wsp:val=&quot;00EB18B8&quot;/&gt;&lt;wsp:rsid wsp:val=&quot;00EC00E6&quot;/&gt;&lt;wsp:rsid wsp:val=&quot;00EC28B4&quot;/&gt;&lt;wsp:rsid wsp:val=&quot;00EC6CC7&quot;/&gt;&lt;wsp:rsid wsp:val=&quot;00ED0149&quot;/&gt;&lt;wsp:rsid wsp:val=&quot;00ED0FBE&quot;/&gt;&lt;wsp:rsid wsp:val=&quot;00EE128B&quot;/&gt;&lt;wsp:rsid wsp:val=&quot;00EE225A&quot;/&gt;&lt;wsp:rsid wsp:val=&quot;00EE31C3&quot;/&gt;&lt;wsp:rsid wsp:val=&quot;00EE7F29&quot;/&gt;&lt;wsp:rsid wsp:val=&quot;00EF0598&quot;/&gt;&lt;wsp:rsid wsp:val=&quot;00EF7DE3&quot;/&gt;&lt;wsp:rsid wsp:val=&quot;00F02C4F&quot;/&gt;&lt;wsp:rsid wsp:val=&quot;00F03103&quot;/&gt;&lt;wsp:rsid wsp:val=&quot;00F04B5A&quot;/&gt;&lt;wsp:rsid wsp:val=&quot;00F12387&quot;/&gt;&lt;wsp:rsid wsp:val=&quot;00F13657&quot;/&gt;&lt;wsp:rsid wsp:val=&quot;00F271DE&quot;/&gt;&lt;wsp:rsid wsp:val=&quot;00F330E3&quot;/&gt;&lt;wsp:rsid wsp:val=&quot;00F34239&quot;/&gt;&lt;wsp:rsid wsp:val=&quot;00F45AA8&quot;/&gt;&lt;wsp:rsid wsp:val=&quot;00F45D3C&quot;/&gt;&lt;wsp:rsid wsp:val=&quot;00F627DA&quot;/&gt;&lt;wsp:rsid wsp:val=&quot;00F7288F&quot;/&gt;&lt;wsp:rsid wsp:val=&quot;00F80BC8&quot;/&gt;&lt;wsp:rsid wsp:val=&quot;00F847A6&quot;/&gt;&lt;wsp:rsid wsp:val=&quot;00F85082&quot;/&gt;&lt;wsp:rsid wsp:val=&quot;00F9441B&quot;/&gt;&lt;wsp:rsid wsp:val=&quot;00FA4C32&quot;/&gt;&lt;wsp:rsid wsp:val=&quot;00FA564D&quot;/&gt;&lt;wsp:rsid wsp:val=&quot;00FB0898&quot;/&gt;&lt;wsp:rsid wsp:val=&quot;00FC7824&quot;/&gt;&lt;wsp:rsid wsp:val=&quot;00FD623C&quot;/&gt;&lt;wsp:rsid wsp:val=&quot;00FD75D7&quot;/&gt;&lt;wsp:rsid wsp:val=&quot;00FE0F6D&quot;/&gt;&lt;wsp:rsid wsp:val=&quot;00FE4DCE&quot;/&gt;&lt;wsp:rsid wsp:val=&quot;00FE5251&quot;/&gt;&lt;wsp:rsid wsp:val=&quot;00FE7114&quot;/&gt;&lt;wsp:rsid wsp:val=&quot;00FF6047&quot;/&gt;&lt;/wsp:rsids&gt;&lt;/w:docPr&gt;&lt;w:body&gt;&lt;wx:sect&gt;&lt;w:p wsp:rsidR=&quot;00000000&quot; wsp:rsidRDefault=&quot;00287AB6&quot; wsp:rsidP=&quot;00287AB6&quot;&gt;&lt;m:oMathPara&gt;&lt;m:oMath&gt;&lt;m:sSup&gt;&lt;m:sSupPr&gt;&lt;m:ctrlPr&gt;&lt;w:rPr&gt;&lt;w:rFonts w:ascii=&quot;Cambria Math&quot; w:h-ansi=&quot;Cambria Math&quot; w:cs=&quot;Cambria Math&quot;/&gt;&lt;wx:font wx:val=&quot;Cambria Math&quot;/&gt;&lt;w:sz w:val=&quot;24&quot;/&gt;&lt;w:sz-cs w:val=&quot;24&quot;/&gt;&lt;/w:rPr&gt;&lt;/m:ctrlPr&gt;&lt;/m:sSupPr&gt;&lt;m:e&gt;&lt;m:r&gt;&lt;w:rPr&gt;&lt;w:rFonts w:ascii=&quot;Cambria Math&quot; w:h-ansi=&quot;Cambria Math&quot; w:cs=&quot;Cambria Math&quot;/&gt;&lt;wx:font wx:val=&quot;Cambria Math&quot;/&gt;&lt;w:i/&gt;&lt;/w:rPr&gt;&lt;m:t&gt;P&lt;/m:t&gt;&lt;/m:r&gt;&lt;/m:e&gt;&lt;m:sup&gt;&lt;m:r&gt;&lt;w:rPr&gt;&lt;w:rFonts w:ascii=&quot;Cambria Math&quot; w:h-ansi=&quot;Cambria Math&quot; w:cs=&quot;Cambria Math&quot;/&gt;&lt;wx:font wx:val=&quot;Cambria Math&quot;/&gt;&lt;w:i/&gt;&lt;/w:rPr&gt;&lt;m:t&gt;+&lt;/m:t&gt;&lt;/m:r&gt;&lt;/m:sup&gt;&lt;/m:sSup&gt;&lt;/m:oMath&gt;&lt;/m:oMathPara&gt;&lt;/w:p&gt;&lt;w:sectPr wsp:rsidR=&quot;00000000&quot;&gt;&lt;w:pgSz w:w=&quot;12240&quot; w:h=&quot;15840&quot;/&gt;&lt;w:pgMar w:top=&quot;1417&quot; w:right=&quot;1417&quot; w:bottom=&quot;1417&quot; w:left=&quot;1417&quot; w:header=&quot;708&quot; w:footer=&quot;708&quot; w:gutter=&quot;0&quot;/&gt;&lt;w:cols w:space=&quot;708&quot;/&gt;&lt;/w:sectPr&gt;&lt;/wx:sect&gt;&lt;/w:body&gt;&lt;/w:wordDocument&gt;">
                   <v:imagedata r:id="rId11" o:title="" chromakey="white"/>
                 </v:shape>
               </w:pict>
@@ -6977,8 +7136,8 @@
                 <w:position w:val="-6"/>
                 <w:lang w:val="en-GB"/>
               </w:rPr>
-              <w:pict>
-                <v:shape id="_x0000_i1085" type="#_x0000_t75" style="width:12pt;height:14.25pt" equationxml="&lt;?xml version=&quot;1.0&quot; encoding=&quot;UTF-8&quot; standalone=&quot;yes&quot;?&gt;&#10;&lt;?mso-application progid=&quot;Word.Document&quot;?&gt;&#10;&lt;w:wordDocument xmlns:aml=&quot;http://schemas.microsoft.com/aml/2001/core&quot; xmlns:wpc=&quot;http://schemas.microsoft.com/office/word/2010/wordprocessingCanvas&quot; xmlns:cx=&quot;http://schemas.microsoft.com/office/drawing/2014/chartex&quot; xmlns:cx1=&quot;http://schemas.microsoft.com/office/drawing/2015/9/8/chartex&quot; xmlns:cx2=&quot;http://schemas.microsoft.com/office/drawing/2015/10/21/chartex&quot; xmlns:cx3=&quot;http://schemas.microsoft.com/office/drawing/2016/5/9/chartex&quot; xmlns:cx4=&quot;http://schemas.microsoft.com/office/drawing/2016/5/10/chartex&quot; xmlns:cx5=&quot;http://schemas.microsoft.com/office/drawing/2016/5/11/chartex&quot; xmlns:cx6=&quot;http://schemas.microsoft.com/office/drawing/2016/5/12/chartex&quot; xmlns:cx7=&quot;http://schemas.microsoft.com/office/drawing/2016/5/13/chartex&quot; xmlns:cx8=&quot;http://schemas.microsoft.com/office/drawing/2016/5/14/chartex&quot; xmlns:dt=&quot;uuid:C2F41010-65B3-11d1-A29F-00AA00C14882&quot; xmlns:mc=&quot;http://schemas.openxmlformats.org/markup-compatibility/2006&quot; xmlns:aink=&quot;http://schemas.microsoft.com/office/drawing/2016/ink&quot; xmlns:am3d=&quot;http://schemas.microsoft.com/office/drawing/2017/model3d&quot; xmlns:o=&quot;urn:schemas-microsoft-com:office:office&quot; xmlns:m=&quot;http://schemas.openxmlformats.org/officeDocument/2006/math&quot; xmlns:v=&quot;urn:schemas-microsoft-com:vml&quot; xmlns:w10=&quot;urn:schemas-microsoft-com:office:word&quot; xmlns:w=&quot;http://schemas.microsoft.com/office/word/2003/wordml&quot; xmlns:wx=&quot;http://schemas.microsoft.com/office/word/2003/auxHint&quot; xmlns:wne=&quot;http://schemas.microsoft.com/office/word/2006/wordml&quot; xmlns:wsp=&quot;http://schemas.microsoft.com/office/word/2003/wordml/sp2&quot; xmlns:sl=&quot;http://schemas.microsoft.com/schemaLibrary/2003/core&quot; w:macrosPresent=&quot;no&quot; w:embeddedObjPresent=&quot;no&quot; w:ocxPresent=&quot;no&quot; xml:space=&quot;preserve&quot;&gt;&lt;w:ignoreSubtree w:val=&quot;http://schemas.microsoft.com/office/word/2003/wordml/sp2&quot;/&gt;&lt;o:DocumentProperties&gt;&lt;o:Version&gt;16&lt;/o:Version&gt;&lt;/o:DocumentProperties&gt;&lt;w:docPr&gt;&lt;w:view w:val=&quot;print&quot;/&gt;&lt;w:zoom w:percent=&quot;120&quot;/&gt;&lt;w:defaultTabStop w:val=&quot;720&quot;/&gt;&lt;w:doNotHyphenateCaps/&gt;&lt;w:punctuationKerning/&gt;&lt;w:characterSpacingControl w:val=&quot;DontCompress&quot;/&gt;&lt;w:optimizeForBrowser/&gt;&lt;w:targetScreenSz w:val=&quot;800x600&quot;/&gt;&lt;w:validateAgainstSchema w:val=&quot;off&quot;/&gt;&lt;w:saveInvalidXML w:val=&quot;off&quot;/&gt;&lt;w:ignoreMixedContent w:val=&quot;off&quot;/&gt;&lt;w:alwaysShowPlaceholderText w:val=&quot;off&quot;/&gt;&lt;w:doNotUnderlineInvalidXML/&gt;&lt;w:compat&gt;&lt;w:doNotUseHTMLParagraphAutoSpacing/&gt;&lt;w:dontAllowFieldEndSelect/&gt;&lt;w:useWord2002TableStyleRules/&gt;&lt;w:useFELayout/&gt;&lt;/w:compat&gt;&lt;wsp:rsids&gt;&lt;wsp:rsidRoot wsp:val=&quot;009303D9&quot;/&gt;&lt;wsp:rsid wsp:val=&quot;00000B1C&quot;/&gt;&lt;wsp:rsid wsp:val=&quot;00024E2D&quot;/&gt;&lt;wsp:rsid wsp:val=&quot;000303BB&quot;/&gt;&lt;wsp:rsid wsp:val=&quot;000317EE&quot;/&gt;&lt;wsp:rsid wsp:val=&quot;000414CD&quot;/&gt;&lt;wsp:rsid wsp:val=&quot;00046094&quot;/&gt;&lt;wsp:rsid wsp:val=&quot;0004781E&quot;/&gt;&lt;wsp:rsid wsp:val=&quot;00066BC1&quot;/&gt;&lt;wsp:rsid wsp:val=&quot;0007226A&quot;/&gt;&lt;wsp:rsid wsp:val=&quot;00073B21&quot;/&gt;&lt;wsp:rsid wsp:val=&quot;0007573E&quot;/&gt;&lt;wsp:rsid wsp:val=&quot;0008758A&quot;/&gt;&lt;wsp:rsid wsp:val=&quot;000C00E3&quot;/&gt;&lt;wsp:rsid wsp:val=&quot;000C09F4&quot;/&gt;&lt;wsp:rsid wsp:val=&quot;000C0D15&quot;/&gt;&lt;wsp:rsid wsp:val=&quot;000C1E68&quot;/&gt;&lt;wsp:rsid wsp:val=&quot;000C2D4A&quot;/&gt;&lt;wsp:rsid wsp:val=&quot;000C73DB&quot;/&gt;&lt;wsp:rsid wsp:val=&quot;000E449D&quot;/&gt;&lt;wsp:rsid wsp:val=&quot;000F2CDE&quot;/&gt;&lt;wsp:rsid wsp:val=&quot;00106B9D&quot;/&gt;&lt;wsp:rsid wsp:val=&quot;00117220&quot;/&gt;&lt;wsp:rsid wsp:val=&quot;001225CC&quot;/&gt;&lt;wsp:rsid wsp:val=&quot;00127433&quot;/&gt;&lt;wsp:rsid wsp:val=&quot;00127F67&quot;/&gt;&lt;wsp:rsid wsp:val=&quot;00130058&quot;/&gt;&lt;wsp:rsid wsp:val=&quot;00142ED5&quot;/&gt;&lt;wsp:rsid wsp:val=&quot;001443CF&quot;/&gt;&lt;wsp:rsid wsp:val=&quot;001479F3&quot;/&gt;&lt;wsp:rsid wsp:val=&quot;00155D6F&quot;/&gt;&lt;wsp:rsid wsp:val=&quot;001637C1&quot;/&gt;&lt;wsp:rsid wsp:val=&quot;00172B19&quot;/&gt;&lt;wsp:rsid wsp:val=&quot;001810BF&quot;/&gt;&lt;wsp:rsid wsp:val=&quot;0018229D&quot;/&gt;&lt;wsp:rsid wsp:val=&quot;001A2EFD&quot;/&gt;&lt;wsp:rsid wsp:val=&quot;001A3B3D&quot;/&gt;&lt;wsp:rsid wsp:val=&quot;001B4DD8&quot;/&gt;&lt;wsp:rsid wsp:val=&quot;001B67DC&quot;/&gt;&lt;wsp:rsid wsp:val=&quot;001B7585&quot;/&gt;&lt;wsp:rsid wsp:val=&quot;001D155F&quot;/&gt;&lt;wsp:rsid wsp:val=&quot;001D2DC0&quot;/&gt;&lt;wsp:rsid wsp:val=&quot;001E016A&quot;/&gt;&lt;wsp:rsid wsp:val=&quot;001E65EB&quot;/&gt;&lt;wsp:rsid wsp:val=&quot;001E7AAE&quot;/&gt;&lt;wsp:rsid wsp:val=&quot;002065C5&quot;/&gt;&lt;wsp:rsid wsp:val=&quot;002178B0&quot;/&gt;&lt;wsp:rsid wsp:val=&quot;002254A9&quot;/&gt;&lt;wsp:rsid wsp:val=&quot;00233C11&quot;/&gt;&lt;wsp:rsid wsp:val=&quot;00233D97&quot;/&gt;&lt;wsp:rsid wsp:val=&quot;002347A2&quot;/&gt;&lt;wsp:rsid wsp:val=&quot;00235071&quot;/&gt;&lt;wsp:rsid wsp:val=&quot;0024152E&quot;/&gt;&lt;wsp:rsid wsp:val=&quot;00245143&quot;/&gt;&lt;wsp:rsid wsp:val=&quot;0024695F&quot;/&gt;&lt;wsp:rsid wsp:val=&quot;00253D94&quot;/&gt;&lt;wsp:rsid wsp:val=&quot;00275942&quot;/&gt;&lt;wsp:rsid wsp:val=&quot;00283DCC&quot;/&gt;&lt;wsp:rsid wsp:val=&quot;00284A46&quot;/&gt;&lt;wsp:rsid wsp:val=&quot;002850E3&quot;/&gt;&lt;wsp:rsid wsp:val=&quot;00290404&quot;/&gt;&lt;wsp:rsid wsp:val=&quot;00297BCA&quot;/&gt;&lt;wsp:rsid wsp:val=&quot;002B1AAB&quot;/&gt;&lt;wsp:rsid wsp:val=&quot;002D3722&quot;/&gt;&lt;wsp:rsid wsp:val=&quot;002D41DF&quot;/&gt;&lt;wsp:rsid wsp:val=&quot;002E4363&quot;/&gt;&lt;wsp:rsid wsp:val=&quot;00303664&quot;/&gt;&lt;wsp:rsid wsp:val=&quot;003065C9&quot;/&gt;&lt;wsp:rsid wsp:val=&quot;00323AA6&quot;/&gt;&lt;wsp:rsid wsp:val=&quot;003241E7&quot;/&gt;&lt;wsp:rsid wsp:val=&quot;00324B05&quot;/&gt;&lt;wsp:rsid wsp:val=&quot;00327A52&quot;/&gt;&lt;wsp:rsid wsp:val=&quot;00327D6C&quot;/&gt;&lt;wsp:rsid wsp:val=&quot;003321B0&quot;/&gt;&lt;wsp:rsid wsp:val=&quot;00340E8A&quot;/&gt;&lt;wsp:rsid wsp:val=&quot;00342E16&quot;/&gt;&lt;wsp:rsid wsp:val=&quot;003522E7&quot;/&gt;&lt;wsp:rsid wsp:val=&quot;00354FCF&quot;/&gt;&lt;wsp:rsid wsp:val=&quot;003668C4&quot;/&gt;&lt;wsp:rsid wsp:val=&quot;00382B87&quot;/&gt;&lt;wsp:rsid wsp:val=&quot;0038493E&quot;/&gt;&lt;wsp:rsid wsp:val=&quot;00387BFE&quot;/&gt;&lt;wsp:rsid wsp:val=&quot;00394BA2&quot;/&gt;&lt;wsp:rsid wsp:val=&quot;003A19E2&quot;/&gt;&lt;wsp:rsid wsp:val=&quot;003A38B3&quot;/&gt;&lt;wsp:rsid wsp:val=&quot;003A4A54&quot;/&gt;&lt;wsp:rsid wsp:val=&quot;003B4E04&quot;/&gt;&lt;wsp:rsid wsp:val=&quot;003C2B17&quot;/&gt;&lt;wsp:rsid wsp:val=&quot;003C623B&quot;/&gt;&lt;wsp:rsid wsp:val=&quot;003C7A85&quot;/&gt;&lt;wsp:rsid wsp:val=&quot;003E3F31&quot;/&gt;&lt;wsp:rsid wsp:val=&quot;003E799A&quot;/&gt;&lt;wsp:rsid wsp:val=&quot;003F1287&quot;/&gt;&lt;wsp:rsid wsp:val=&quot;003F56F1&quot;/&gt;&lt;wsp:rsid wsp:val=&quot;003F5739&quot;/&gt;&lt;wsp:rsid wsp:val=&quot;003F5A08&quot;/&gt;&lt;wsp:rsid wsp:val=&quot;00401645&quot;/&gt;&lt;wsp:rsid wsp:val=&quot;00420716&quot;/&gt;&lt;wsp:rsid wsp:val=&quot;004325FB&quot;/&gt;&lt;wsp:rsid wsp:val=&quot;00436521&quot;/&gt;&lt;wsp:rsid wsp:val=&quot;004432BA&quot;/&gt;&lt;wsp:rsid wsp:val=&quot;0044407E&quot;/&gt;&lt;wsp:rsid wsp:val=&quot;00446BAB&quot;/&gt;&lt;wsp:rsid wsp:val=&quot;00447BB9&quot;/&gt;&lt;wsp:rsid wsp:val=&quot;004530DB&quot;/&gt;&lt;wsp:rsid wsp:val=&quot;0045695F&quot;/&gt;&lt;wsp:rsid wsp:val=&quot;00456E64&quot;/&gt;&lt;wsp:rsid wsp:val=&quot;0046031D&quot;/&gt;&lt;wsp:rsid wsp:val=&quot;00460D28&quot;/&gt;&lt;wsp:rsid wsp:val=&quot;004649C5&quot;/&gt;&lt;wsp:rsid wsp:val=&quot;0046578C&quot;/&gt;&lt;wsp:rsid wsp:val=&quot;00474FC9&quot;/&gt;&lt;wsp:rsid wsp:val=&quot;0048324B&quot;/&gt;&lt;wsp:rsid wsp:val=&quot;00491C24&quot;/&gt;&lt;wsp:rsid wsp:val=&quot;004B0613&quot;/&gt;&lt;wsp:rsid wsp:val=&quot;004B7CCD&quot;/&gt;&lt;wsp:rsid wsp:val=&quot;004C0223&quot;/&gt;&lt;wsp:rsid wsp:val=&quot;004C787D&quot;/&gt;&lt;wsp:rsid wsp:val=&quot;004D2A6A&quot;/&gt;&lt;wsp:rsid wsp:val=&quot;004D72B5&quot;/&gt;&lt;wsp:rsid wsp:val=&quot;004F2D98&quot;/&gt;&lt;wsp:rsid wsp:val=&quot;004F3676&quot;/&gt;&lt;wsp:rsid wsp:val=&quot;004F64FC&quot;/&gt;&lt;wsp:rsid wsp:val=&quot;0050417E&quot;/&gt;&lt;wsp:rsid wsp:val=&quot;00505884&quot;/&gt;&lt;wsp:rsid wsp:val=&quot;00511B98&quot;/&gt;&lt;wsp:rsid wsp:val=&quot;00512E40&quot;/&gt;&lt;wsp:rsid wsp:val=&quot;0051384F&quot;/&gt;&lt;wsp:rsid wsp:val=&quot;00513E17&quot;/&gt;&lt;wsp:rsid wsp:val=&quot;005351CC&quot;/&gt;&lt;wsp:rsid wsp:val=&quot;005363AB&quot;/&gt;&lt;wsp:rsid wsp:val=&quot;00543305&quot;/&gt;&lt;wsp:rsid wsp:val=&quot;00551B7F&quot;/&gt;&lt;wsp:rsid wsp:val=&quot;005611D7&quot;/&gt;&lt;wsp:rsid wsp:val=&quot;005622CD&quot;/&gt;&lt;wsp:rsid wsp:val=&quot;005642A4&quot;/&gt;&lt;wsp:rsid wsp:val=&quot;0056610F&quot;/&gt;&lt;wsp:rsid wsp:val=&quot;00571166&quot;/&gt;&lt;wsp:rsid wsp:val=&quot;00575BCA&quot;/&gt;&lt;wsp:rsid wsp:val=&quot;005824E1&quot;/&gt;&lt;wsp:rsid wsp:val=&quot;0059744F&quot;/&gt;&lt;wsp:rsid wsp:val=&quot;005B0344&quot;/&gt;&lt;wsp:rsid wsp:val=&quot;005B1BBD&quot;/&gt;&lt;wsp:rsid wsp:val=&quot;005B41FA&quot;/&gt;&lt;wsp:rsid wsp:val=&quot;005B520E&quot;/&gt;&lt;wsp:rsid wsp:val=&quot;005D5098&quot;/&gt;&lt;wsp:rsid wsp:val=&quot;005E21B7&quot;/&gt;&lt;wsp:rsid wsp:val=&quot;005E2800&quot;/&gt;&lt;wsp:rsid wsp:val=&quot;005F2BE1&quot;/&gt;&lt;wsp:rsid wsp:val=&quot;00605825&quot;/&gt;&lt;wsp:rsid wsp:val=&quot;006308DE&quot;/&gt;&lt;wsp:rsid wsp:val=&quot;00645D22&quot;/&gt;&lt;wsp:rsid wsp:val=&quot;00647700&quot;/&gt;&lt;wsp:rsid wsp:val=&quot;00651A08&quot;/&gt;&lt;wsp:rsid wsp:val=&quot;00652F25&quot;/&gt;&lt;wsp:rsid wsp:val=&quot;00653156&quot;/&gt;&lt;wsp:rsid wsp:val=&quot;00654204&quot;/&gt;&lt;wsp:rsid wsp:val=&quot;006555D1&quot;/&gt;&lt;wsp:rsid wsp:val=&quot;0066174B&quot;/&gt;&lt;wsp:rsid wsp:val=&quot;0066504C&quot;/&gt;&lt;wsp:rsid wsp:val=&quot;00670434&quot;/&gt;&lt;wsp:rsid wsp:val=&quot;006835F8&quot;/&gt;&lt;wsp:rsid wsp:val=&quot;00691FCE&quot;/&gt;&lt;wsp:rsid wsp:val=&quot;006A3E4F&quot;/&gt;&lt;wsp:rsid wsp:val=&quot;006A65F7&quot;/&gt;&lt;wsp:rsid wsp:val=&quot;006B327C&quot;/&gt;&lt;wsp:rsid wsp:val=&quot;006B603C&quot;/&gt;&lt;wsp:rsid wsp:val=&quot;006B6320&quot;/&gt;&lt;wsp:rsid wsp:val=&quot;006B6B66&quot;/&gt;&lt;wsp:rsid wsp:val=&quot;006B7FF9&quot;/&gt;&lt;wsp:rsid wsp:val=&quot;006C375D&quot;/&gt;&lt;wsp:rsid wsp:val=&quot;006C4156&quot;/&gt;&lt;wsp:rsid wsp:val=&quot;006E6594&quot;/&gt;&lt;wsp:rsid wsp:val=&quot;006F5459&quot;/&gt;&lt;wsp:rsid wsp:val=&quot;006F6578&quot;/&gt;&lt;wsp:rsid wsp:val=&quot;006F6D3D&quot;/&gt;&lt;wsp:rsid wsp:val=&quot;006F7FCE&quot;/&gt;&lt;wsp:rsid wsp:val=&quot;00705708&quot;/&gt;&lt;wsp:rsid wsp:val=&quot;00710872&quot;/&gt;&lt;wsp:rsid wsp:val=&quot;00715BEA&quot;/&gt;&lt;wsp:rsid wsp:val=&quot;00716FD5&quot;/&gt;&lt;wsp:rsid wsp:val=&quot;0072538D&quot;/&gt;&lt;wsp:rsid wsp:val=&quot;00735108&quot;/&gt;&lt;wsp:rsid wsp:val=&quot;00740B76&quot;/&gt;&lt;wsp:rsid wsp:val=&quot;00740EEA&quot;/&gt;&lt;wsp:rsid wsp:val=&quot;007646B1&quot;/&gt;&lt;wsp:rsid wsp:val=&quot;007648A6&quot;/&gt;&lt;wsp:rsid wsp:val=&quot;00773A30&quot;/&gt;&lt;wsp:rsid wsp:val=&quot;00784C91&quot;/&gt;&lt;wsp:rsid wsp:val=&quot;00785147&quot;/&gt;&lt;wsp:rsid wsp:val=&quot;00785316&quot;/&gt;&lt;wsp:rsid wsp:val=&quot;00787896&quot;/&gt;&lt;wsp:rsid wsp:val=&quot;00793128&quot;/&gt;&lt;wsp:rsid wsp:val=&quot;00794804&quot;/&gt;&lt;wsp:rsid wsp:val=&quot;00796D3A&quot;/&gt;&lt;wsp:rsid wsp:val=&quot;007A002B&quot;/&gt;&lt;wsp:rsid wsp:val=&quot;007B33F1&quot;/&gt;&lt;wsp:rsid wsp:val=&quot;007B5A17&quot;/&gt;&lt;wsp:rsid wsp:val=&quot;007B6DDA&quot;/&gt;&lt;wsp:rsid wsp:val=&quot;007C0308&quot;/&gt;&lt;wsp:rsid wsp:val=&quot;007C2FF2&quot;/&gt;&lt;wsp:rsid wsp:val=&quot;007D0C3E&quot;/&gt;&lt;wsp:rsid wsp:val=&quot;007D2B11&quot;/&gt;&lt;wsp:rsid wsp:val=&quot;007D605C&quot;/&gt;&lt;wsp:rsid wsp:val=&quot;007D6232&quot;/&gt;&lt;wsp:rsid wsp:val=&quot;007E1F03&quot;/&gt;&lt;wsp:rsid wsp:val=&quot;007E71D5&quot;/&gt;&lt;wsp:rsid wsp:val=&quot;007F1F99&quot;/&gt;&lt;wsp:rsid wsp:val=&quot;007F305E&quot;/&gt;&lt;wsp:rsid wsp:val=&quot;007F768F&quot;/&gt;&lt;wsp:rsid wsp:val=&quot;00801A70&quot;/&gt;&lt;wsp:rsid wsp:val=&quot;0080791D&quot;/&gt;&lt;wsp:rsid wsp:val=&quot;00814CD0&quot;/&gt;&lt;wsp:rsid wsp:val=&quot;00827C38&quot;/&gt;&lt;wsp:rsid wsp:val=&quot;00836367&quot;/&gt;&lt;wsp:rsid wsp:val=&quot;00841E4B&quot;/&gt;&lt;wsp:rsid wsp:val=&quot;00842E21&quot;/&gt;&lt;wsp:rsid wsp:val=&quot;00850EEB&quot;/&gt;&lt;wsp:rsid wsp:val=&quot;0086082C&quot;/&gt;&lt;wsp:rsid wsp:val=&quot;008674A2&quot;/&gt;&lt;wsp:rsid wsp:val=&quot;008710F1&quot;/&gt;&lt;wsp:rsid wsp:val=&quot;00873603&quot;/&gt;&lt;wsp:rsid wsp:val=&quot;00873677&quot;/&gt;&lt;wsp:rsid wsp:val=&quot;00882500&quot;/&gt;&lt;wsp:rsid wsp:val=&quot;008849BF&quot;/&gt;&lt;wsp:rsid wsp:val=&quot;00895AEB&quot;/&gt;&lt;wsp:rsid wsp:val=&quot;008A2C7D&quot;/&gt;&lt;wsp:rsid wsp:val=&quot;008A4FCD&quot;/&gt;&lt;wsp:rsid wsp:val=&quot;008A5D24&quot;/&gt;&lt;wsp:rsid wsp:val=&quot;008B1834&quot;/&gt;&lt;wsp:rsid wsp:val=&quot;008B2593&quot;/&gt;&lt;wsp:rsid wsp:val=&quot;008C4B23&quot;/&gt;&lt;wsp:rsid wsp:val=&quot;008C6777&quot;/&gt;&lt;wsp:rsid wsp:val=&quot;008D0996&quot;/&gt;&lt;wsp:rsid wsp:val=&quot;008D5C39&quot;/&gt;&lt;wsp:rsid wsp:val=&quot;008E0F5D&quot;/&gt;&lt;wsp:rsid wsp:val=&quot;008E197E&quot;/&gt;&lt;wsp:rsid wsp:val=&quot;008E4364&quot;/&gt;&lt;wsp:rsid wsp:val=&quot;008F259E&quot;/&gt;&lt;wsp:rsid wsp:val=&quot;008F6E2C&quot;/&gt;&lt;wsp:rsid wsp:val=&quot;00902721&quot;/&gt;&lt;wsp:rsid wsp:val=&quot;00915F09&quot;/&gt;&lt;wsp:rsid wsp:val=&quot;00917B65&quot;/&gt;&lt;wsp:rsid wsp:val=&quot;00920F40&quot;/&gt;&lt;wsp:rsid wsp:val=&quot;009303D9&quot;/&gt;&lt;wsp:rsid wsp:val=&quot;0093072F&quot;/&gt;&lt;wsp:rsid wsp:val=&quot;0093077E&quot;/&gt;&lt;wsp:rsid wsp:val=&quot;0093235E&quot;/&gt;&lt;wsp:rsid wsp:val=&quot;00933C64&quot;/&gt;&lt;wsp:rsid wsp:val=&quot;0094245E&quot;/&gt;&lt;wsp:rsid wsp:val=&quot;00954526&quot;/&gt;&lt;wsp:rsid wsp:val=&quot;0096715C&quot;/&gt;&lt;wsp:rsid wsp:val=&quot;00972203&quot;/&gt;&lt;wsp:rsid wsp:val=&quot;00982A3C&quot;/&gt;&lt;wsp:rsid wsp:val=&quot;00990B4A&quot;/&gt;&lt;wsp:rsid wsp:val=&quot;0099252A&quot;/&gt;&lt;wsp:rsid wsp:val=&quot;009A1F9B&quot;/&gt;&lt;wsp:rsid wsp:val=&quot;009B2000&quot;/&gt;&lt;wsp:rsid wsp:val=&quot;009C6C82&quot;/&gt;&lt;wsp:rsid wsp:val=&quot;009D0883&quot;/&gt;&lt;wsp:rsid wsp:val=&quot;009D14AE&quot;/&gt;&lt;wsp:rsid wsp:val=&quot;009D1CE1&quot;/&gt;&lt;wsp:rsid wsp:val=&quot;009E3615&quot;/&gt;&lt;wsp:rsid wsp:val=&quot;009F1D79&quot;/&gt;&lt;wsp:rsid wsp:val=&quot;009F6FC0&quot;/&gt;&lt;wsp:rsid wsp:val=&quot;009F71E6&quot;/&gt;&lt;wsp:rsid wsp:val=&quot;00A059B3&quot;/&gt;&lt;wsp:rsid wsp:val=&quot;00A0722B&quot;/&gt;&lt;wsp:rsid wsp:val=&quot;00A11C61&quot;/&gt;&lt;wsp:rsid wsp:val=&quot;00A16944&quot;/&gt;&lt;wsp:rsid wsp:val=&quot;00A20C68&quot;/&gt;&lt;wsp:rsid wsp:val=&quot;00A25909&quot;/&gt;&lt;wsp:rsid wsp:val=&quot;00A334A2&quot;/&gt;&lt;wsp:rsid wsp:val=&quot;00A365DA&quot;/&gt;&lt;wsp:rsid wsp:val=&quot;00A43E58&quot;/&gt;&lt;wsp:rsid wsp:val=&quot;00A44C6E&quot;/&gt;&lt;wsp:rsid wsp:val=&quot;00A6210B&quot;/&gt;&lt;wsp:rsid wsp:val=&quot;00A64103&quot;/&gt;&lt;wsp:rsid wsp:val=&quot;00A7111C&quot;/&gt;&lt;wsp:rsid wsp:val=&quot;00A72614&quot;/&gt;&lt;wsp:rsid wsp:val=&quot;00A77D41&quot;/&gt;&lt;wsp:rsid wsp:val=&quot;00AB2829&quot;/&gt;&lt;wsp:rsid wsp:val=&quot;00AB6954&quot;/&gt;&lt;wsp:rsid wsp:val=&quot;00AB7C56&quot;/&gt;&lt;wsp:rsid wsp:val=&quot;00AC1D81&quot;/&gt;&lt;wsp:rsid wsp:val=&quot;00AD5770&quot;/&gt;&lt;wsp:rsid wsp:val=&quot;00AE3409&quot;/&gt;&lt;wsp:rsid wsp:val=&quot;00AE47B9&quot;/&gt;&lt;wsp:rsid wsp:val=&quot;00AE521C&quot;/&gt;&lt;wsp:rsid wsp:val=&quot;00AE5FBA&quot;/&gt;&lt;wsp:rsid wsp:val=&quot;00AF242A&quot;/&gt;&lt;wsp:rsid wsp:val=&quot;00AF2951&quot;/&gt;&lt;wsp:rsid wsp:val=&quot;00AF3945&quot;/&gt;&lt;wsp:rsid wsp:val=&quot;00AF6789&quot;/&gt;&lt;wsp:rsid wsp:val=&quot;00AF7FC9&quot;/&gt;&lt;wsp:rsid wsp:val=&quot;00B00ECC&quot;/&gt;&lt;wsp:rsid wsp:val=&quot;00B015D6&quot;/&gt;&lt;wsp:rsid wsp:val=&quot;00B02FF3&quot;/&gt;&lt;wsp:rsid wsp:val=&quot;00B07FC2&quot;/&gt;&lt;wsp:rsid wsp:val=&quot;00B11A60&quot;/&gt;&lt;wsp:rsid wsp:val=&quot;00B14C16&quot;/&gt;&lt;wsp:rsid wsp:val=&quot;00B1743D&quot;/&gt;&lt;wsp:rsid wsp:val=&quot;00B22613&quot;/&gt;&lt;wsp:rsid wsp:val=&quot;00B26D9D&quot;/&gt;&lt;wsp:rsid wsp:val=&quot;00B3749C&quot;/&gt;&lt;wsp:rsid wsp:val=&quot;00B42AC6&quot;/&gt;&lt;wsp:rsid wsp:val=&quot;00B45CD6&quot;/&gt;&lt;wsp:rsid wsp:val=&quot;00B618C1&quot;/&gt;&lt;wsp:rsid wsp:val=&quot;00B67066&quot;/&gt;&lt;wsp:rsid wsp:val=&quot;00B72667&quot;/&gt;&lt;wsp:rsid wsp:val=&quot;00B7454A&quot;/&gt;&lt;wsp:rsid wsp:val=&quot;00B7457D&quot;/&gt;&lt;wsp:rsid wsp:val=&quot;00B75F54&quot;/&gt;&lt;wsp:rsid wsp:val=&quot;00B768D1&quot;/&gt;&lt;wsp:rsid wsp:val=&quot;00B846C0&quot;/&gt;&lt;wsp:rsid wsp:val=&quot;00B9538E&quot;/&gt;&lt;wsp:rsid wsp:val=&quot;00BA1025&quot;/&gt;&lt;wsp:rsid wsp:val=&quot;00BB4256&quot;/&gt;&lt;wsp:rsid wsp:val=&quot;00BC0E31&quot;/&gt;&lt;wsp:rsid wsp:val=&quot;00BC0F44&quot;/&gt;&lt;wsp:rsid wsp:val=&quot;00BC3420&quot;/&gt;&lt;wsp:rsid wsp:val=&quot;00BD670B&quot;/&gt;&lt;wsp:rsid wsp:val=&quot;00BE0279&quot;/&gt;&lt;wsp:rsid wsp:val=&quot;00BE7CB6&quot;/&gt;&lt;wsp:rsid wsp:val=&quot;00BE7D3C&quot;/&gt;&lt;wsp:rsid wsp:val=&quot;00BF157A&quot;/&gt;&lt;wsp:rsid wsp:val=&quot;00BF5FF6&quot;/&gt;&lt;wsp:rsid wsp:val=&quot;00C0207F&quot;/&gt;&lt;wsp:rsid wsp:val=&quot;00C13318&quot;/&gt;&lt;wsp:rsid wsp:val=&quot;00C16117&quot;/&gt;&lt;wsp:rsid wsp:val=&quot;00C3075A&quot;/&gt;&lt;wsp:rsid wsp:val=&quot;00C31059&quot;/&gt;&lt;wsp:rsid wsp:val=&quot;00C31074&quot;/&gt;&lt;wsp:rsid wsp:val=&quot;00C326F0&quot;/&gt;&lt;wsp:rsid wsp:val=&quot;00C50EAA&quot;/&gt;&lt;wsp:rsid wsp:val=&quot;00C66091&quot;/&gt;&lt;wsp:rsid wsp:val=&quot;00C75486&quot;/&gt;&lt;wsp:rsid wsp:val=&quot;00C82776&quot;/&gt;&lt;wsp:rsid wsp:val=&quot;00C836B1&quot;/&gt;&lt;wsp:rsid wsp:val=&quot;00C87788&quot;/&gt;&lt;wsp:rsid wsp:val=&quot;00C919A4&quot;/&gt;&lt;wsp:rsid wsp:val=&quot;00C91EC7&quot;/&gt;&lt;wsp:rsid wsp:val=&quot;00CA34BA&quot;/&gt;&lt;wsp:rsid wsp:val=&quot;00CA4392&quot;/&gt;&lt;wsp:rsid wsp:val=&quot;00CA4F89&quot;/&gt;&lt;wsp:rsid wsp:val=&quot;00CA6EC3&quot;/&gt;&lt;wsp:rsid wsp:val=&quot;00CB5499&quot;/&gt;&lt;wsp:rsid wsp:val=&quot;00CC2289&quot;/&gt;&lt;wsp:rsid wsp:val=&quot;00CC393F&quot;/&gt;&lt;wsp:rsid wsp:val=&quot;00CC3DF3&quot;/&gt;&lt;wsp:rsid wsp:val=&quot;00CD0DA8&quot;/&gt;&lt;wsp:rsid wsp:val=&quot;00CD49C1&quot;/&gt;&lt;wsp:rsid wsp:val=&quot;00CE4D77&quot;/&gt;&lt;wsp:rsid wsp:val=&quot;00CF1C2A&quot;/&gt;&lt;wsp:rsid wsp:val=&quot;00CF4AB1&quot;/&gt;&lt;wsp:rsid wsp:val=&quot;00CF745F&quot;/&gt;&lt;wsp:rsid wsp:val=&quot;00D016D9&quot;/&gt;&lt;wsp:rsid wsp:val=&quot;00D02429&quot;/&gt;&lt;wsp:rsid wsp:val=&quot;00D2176E&quot;/&gt;&lt;wsp:rsid wsp:val=&quot;00D24A5B&quot;/&gt;&lt;wsp:rsid wsp:val=&quot;00D32713&quot;/&gt;&lt;wsp:rsid wsp:val=&quot;00D33583&quot;/&gt;&lt;wsp:rsid wsp:val=&quot;00D33E67&quot;/&gt;&lt;wsp:rsid wsp:val=&quot;00D34139&quot;/&gt;&lt;wsp:rsid wsp:val=&quot;00D36022&quot;/&gt;&lt;wsp:rsid wsp:val=&quot;00D4022F&quot;/&gt;&lt;wsp:rsid wsp:val=&quot;00D42E55&quot;/&gt;&lt;wsp:rsid wsp:val=&quot;00D44357&quot;/&gt;&lt;wsp:rsid wsp:val=&quot;00D46E88&quot;/&gt;&lt;wsp:rsid wsp:val=&quot;00D50332&quot;/&gt;&lt;wsp:rsid wsp:val=&quot;00D632BE&quot;/&gt;&lt;wsp:rsid wsp:val=&quot;00D64DE9&quot;/&gt;&lt;wsp:rsid wsp:val=&quot;00D72D06&quot;/&gt;&lt;wsp:rsid wsp:val=&quot;00D7522C&quot;/&gt;&lt;wsp:rsid wsp:val=&quot;00D7536F&quot;/&gt;&lt;wsp:rsid wsp:val=&quot;00D76668&quot;/&gt;&lt;wsp:rsid wsp:val=&quot;00D81620&quot;/&gt;&lt;wsp:rsid wsp:val=&quot;00D878A4&quot;/&gt;&lt;wsp:rsid wsp:val=&quot;00DB1779&quot;/&gt;&lt;wsp:rsid wsp:val=&quot;00DB1FFF&quot;/&gt;&lt;wsp:rsid wsp:val=&quot;00DC321C&quot;/&gt;&lt;wsp:rsid wsp:val=&quot;00DC7F00&quot;/&gt;&lt;wsp:rsid wsp:val=&quot;00DD211E&quot;/&gt;&lt;wsp:rsid wsp:val=&quot;00DD3A50&quot;/&gt;&lt;wsp:rsid wsp:val=&quot;00DD6735&quot;/&gt;&lt;wsp:rsid wsp:val=&quot;00DE219A&quot;/&gt;&lt;wsp:rsid wsp:val=&quot;00DE2363&quot;/&gt;&lt;wsp:rsid wsp:val=&quot;00DE2709&quot;/&gt;&lt;wsp:rsid wsp:val=&quot;00DF33F7&quot;/&gt;&lt;wsp:rsid wsp:val=&quot;00E007A0&quot;/&gt;&lt;wsp:rsid wsp:val=&quot;00E07383&quot;/&gt;&lt;wsp:rsid wsp:val=&quot;00E10B2A&quot;/&gt;&lt;wsp:rsid wsp:val=&quot;00E11D99&quot;/&gt;&lt;wsp:rsid wsp:val=&quot;00E165BC&quot;/&gt;&lt;wsp:rsid wsp:val=&quot;00E17BBD&quot;/&gt;&lt;wsp:rsid wsp:val=&quot;00E23021&quot;/&gt;&lt;wsp:rsid wsp:val=&quot;00E40C97&quot;/&gt;&lt;wsp:rsid wsp:val=&quot;00E43760&quot;/&gt;&lt;wsp:rsid wsp:val=&quot;00E50CE8&quot;/&gt;&lt;wsp:rsid wsp:val=&quot;00E5264B&quot;/&gt;&lt;wsp:rsid wsp:val=&quot;00E5340D&quot;/&gt;&lt;wsp:rsid wsp:val=&quot;00E61E12&quot;/&gt;&lt;wsp:rsid wsp:val=&quot;00E6238F&quot;/&gt;&lt;wsp:rsid wsp:val=&quot;00E7596C&quot;/&gt;&lt;wsp:rsid wsp:val=&quot;00E878F2&quot;/&gt;&lt;wsp:rsid wsp:val=&quot;00E90290&quot;/&gt;&lt;wsp:rsid wsp:val=&quot;00E9085D&quot;/&gt;&lt;wsp:rsid wsp:val=&quot;00E94102&quot;/&gt;&lt;wsp:rsid wsp:val=&quot;00EA0943&quot;/&gt;&lt;wsp:rsid wsp:val=&quot;00EA4EE6&quot;/&gt;&lt;wsp:rsid wsp:val=&quot;00EA6858&quot;/&gt;&lt;wsp:rsid wsp:val=&quot;00EB18B8&quot;/&gt;&lt;wsp:rsid wsp:val=&quot;00EC00E6&quot;/&gt;&lt;wsp:rsid wsp:val=&quot;00EC28B4&quot;/&gt;&lt;wsp:rsid wsp:val=&quot;00EC6CC7&quot;/&gt;&lt;wsp:rsid wsp:val=&quot;00ED0149&quot;/&gt;&lt;wsp:rsid wsp:val=&quot;00ED0FBE&quot;/&gt;&lt;wsp:rsid wsp:val=&quot;00EE128B&quot;/&gt;&lt;wsp:rsid wsp:val=&quot;00EE225A&quot;/&gt;&lt;wsp:rsid wsp:val=&quot;00EE31C3&quot;/&gt;&lt;wsp:rsid wsp:val=&quot;00EE7F29&quot;/&gt;&lt;wsp:rsid wsp:val=&quot;00EF0598&quot;/&gt;&lt;wsp:rsid wsp:val=&quot;00EF7DE3&quot;/&gt;&lt;wsp:rsid wsp:val=&quot;00F02C4F&quot;/&gt;&lt;wsp:rsid wsp:val=&quot;00F03103&quot;/&gt;&lt;wsp:rsid wsp:val=&quot;00F04B5A&quot;/&gt;&lt;wsp:rsid wsp:val=&quot;00F12387&quot;/&gt;&lt;wsp:rsid wsp:val=&quot;00F13657&quot;/&gt;&lt;wsp:rsid wsp:val=&quot;00F271DE&quot;/&gt;&lt;wsp:rsid wsp:val=&quot;00F330E3&quot;/&gt;&lt;wsp:rsid wsp:val=&quot;00F34239&quot;/&gt;&lt;wsp:rsid wsp:val=&quot;00F45AA8&quot;/&gt;&lt;wsp:rsid wsp:val=&quot;00F45D3C&quot;/&gt;&lt;wsp:rsid wsp:val=&quot;00F627DA&quot;/&gt;&lt;wsp:rsid wsp:val=&quot;00F7288F&quot;/&gt;&lt;wsp:rsid wsp:val=&quot;00F80BC8&quot;/&gt;&lt;wsp:rsid wsp:val=&quot;00F847A6&quot;/&gt;&lt;wsp:rsid wsp:val=&quot;00F85082&quot;/&gt;&lt;wsp:rsid wsp:val=&quot;00F9441B&quot;/&gt;&lt;wsp:rsid wsp:val=&quot;00FA4C32&quot;/&gt;&lt;wsp:rsid wsp:val=&quot;00FA564D&quot;/&gt;&lt;wsp:rsid wsp:val=&quot;00FB0898&quot;/&gt;&lt;wsp:rsid wsp:val=&quot;00FC7824&quot;/&gt;&lt;wsp:rsid wsp:val=&quot;00FD623C&quot;/&gt;&lt;wsp:rsid wsp:val=&quot;00FD75D7&quot;/&gt;&lt;wsp:rsid wsp:val=&quot;00FE0F6D&quot;/&gt;&lt;wsp:rsid wsp:val=&quot;00FE4DCE&quot;/&gt;&lt;wsp:rsid wsp:val=&quot;00FE5251&quot;/&gt;&lt;wsp:rsid wsp:val=&quot;00FE7114&quot;/&gt;&lt;wsp:rsid wsp:val=&quot;00FF6047&quot;/&gt;&lt;/wsp:rsids&gt;&lt;/w:docPr&gt;&lt;w:body&gt;&lt;wx:sect&gt;&lt;w:p wsp:rsidR=&quot;00000000&quot; wsp:rsidRDefault=&quot;00787896&quot; wsp:rsidP=&quot;00787896&quot;&gt;&lt;m:oMathPara&gt;&lt;m:oMath&gt;&lt;m:sSup&gt;&lt;m:sSupPr&gt;&lt;m:ctrlPr&gt;&lt;w:rPr&gt;&lt;w:rFonts w:ascii=&quot;Cambria Math&quot; w:h-ansi=&quot;Cambria Math&quot; w:cs=&quot;Cambria Math&quot;/&gt;&lt;wx:font wx:val=&quot;Cambria Math&quot;/&gt;&lt;w:sz w:val=&quot;24&quot;/&gt;&lt;w:sz-cs w:val=&quot;24&quot;/&gt;&lt;/w:rPr&gt;&lt;/m:ctrlPr&gt;&lt;/m:sSupPr&gt;&lt;m:e&gt;&lt;m:r&gt;&lt;w:rPr&gt;&lt;w:rFonts w:ascii=&quot;Cambria Math&quot; w:h-ansi=&quot;Cambria Math&quot; w:cs=&quot;Cambria Math&quot;/&gt;&lt;wx:font wx:val=&quot;Cambria Math&quot;/&gt;&lt;w:i/&gt;&lt;/w:rPr&gt;&lt;m:t&gt;P&lt;/m:t&gt;&lt;/m:r&gt;&lt;/m:e&gt;&lt;m:sup&gt;&lt;m:r&gt;&lt;w:rPr&gt;&lt;w:rFonts w:ascii=&quot;Cambria Math&quot; w:h-ansi=&quot;Cambria Math&quot; w:cs=&quot;Cambria Math&quot;/&gt;&lt;wx:font wx:val=&quot;Cambria Math&quot;/&gt;&lt;w:i/&gt;&lt;/w:rPr&gt;&lt;m:t&gt;+&lt;/m:t&gt;&lt;/m:r&gt;&lt;/m:sup&gt;&lt;/m:sSup&gt;&lt;/m:oMath&gt;&lt;/m:oMathPara&gt;&lt;/w:p&gt;&lt;w:sectPr wsp:rsidR=&quot;00000000&quot;&gt;&lt;w:pgSz w:w=&quot;12240&quot; w:h=&quot;15840&quot;/&gt;&lt;w:pgMar w:top=&quot;1417&quot; w:right=&quot;1417&quot; w:bottom=&quot;1417&quot; w:left=&quot;1417&quot; w:header=&quot;708&quot; w:footer=&quot;708&quot; w:gutter=&quot;0&quot;/&gt;&lt;w:cols w:space=&quot;708&quot;/&gt;&lt;/w:sectPr&gt;&lt;/wx:sect&gt;&lt;/w:body&gt;&lt;/w:wordDocument&gt;">
+              <w:pict w14:anchorId="3E4507D6">
+                <v:shape id="_x0000_i1030" type="#_x0000_t75" style="width:12pt;height:14.25pt" equationxml="&lt;?xml version=&quot;1.0&quot; encoding=&quot;UTF-8&quot; standalone=&quot;yes&quot;?&gt;&#10;&lt;?mso-application progid=&quot;Word.Document&quot;?&gt;&#10;&lt;w:wordDocument xmlns:aml=&quot;http://schemas.microsoft.com/aml/2001/core&quot; xmlns:wpc=&quot;http://schemas.microsoft.com/office/word/2010/wordprocessingCanvas&quot; xmlns:cx=&quot;http://schemas.microsoft.com/office/drawing/2014/chartex&quot; xmlns:cx1=&quot;http://schemas.microsoft.com/office/drawing/2015/9/8/chartex&quot; xmlns:cx2=&quot;http://schemas.microsoft.com/office/drawing/2015/10/21/chartex&quot; xmlns:cx3=&quot;http://schemas.microsoft.com/office/drawing/2016/5/9/chartex&quot; xmlns:cx4=&quot;http://schemas.microsoft.com/office/drawing/2016/5/10/chartex&quot; xmlns:cx5=&quot;http://schemas.microsoft.com/office/drawing/2016/5/11/chartex&quot; xmlns:cx6=&quot;http://schemas.microsoft.com/office/drawing/2016/5/12/chartex&quot; xmlns:cx7=&quot;http://schemas.microsoft.com/office/drawing/2016/5/13/chartex&quot; xmlns:cx8=&quot;http://schemas.microsoft.com/office/drawing/2016/5/14/chartex&quot; xmlns:dt=&quot;uuid:C2F41010-65B3-11d1-A29F-00AA00C14882&quot; xmlns:mc=&quot;http://schemas.openxmlformats.org/markup-compatibility/2006&quot; xmlns:aink=&quot;http://schemas.microsoft.com/office/drawing/2016/ink&quot; xmlns:am3d=&quot;http://schemas.microsoft.com/office/drawing/2017/model3d&quot; xmlns:o=&quot;urn:schemas-microsoft-com:office:office&quot; xmlns:m=&quot;http://schemas.openxmlformats.org/officeDocument/2006/math&quot; xmlns:v=&quot;urn:schemas-microsoft-com:vml&quot; xmlns:w10=&quot;urn:schemas-microsoft-com:office:word&quot; xmlns:w=&quot;http://schemas.microsoft.com/office/word/2003/wordml&quot; xmlns:wx=&quot;http://schemas.microsoft.com/office/word/2003/auxHint&quot; xmlns:wne=&quot;http://schemas.microsoft.com/office/word/2006/wordml&quot; xmlns:wsp=&quot;http://schemas.microsoft.com/office/word/2003/wordml/sp2&quot; xmlns:sl=&quot;http://schemas.microsoft.com/schemaLibrary/2003/core&quot; w:macrosPresent=&quot;no&quot; w:embeddedObjPresent=&quot;no&quot; w:ocxPresent=&quot;no&quot; xml:space=&quot;preserve&quot;&gt;&lt;w:ignoreSubtree w:val=&quot;http://schemas.microsoft.com/office/word/2003/wordml/sp2&quot;/&gt;&lt;o:DocumentProperties&gt;&lt;o:Version&gt;16&lt;/o:Version&gt;&lt;/o:DocumentProperties&gt;&lt;w:docPr&gt;&lt;w:view w:val=&quot;print&quot;/&gt;&lt;w:zoom w:percent=&quot;120&quot;/&gt;&lt;w:defaultTabStop w:val=&quot;720&quot;/&gt;&lt;w:doNotHyphenateCaps/&gt;&lt;w:punctuationKerning/&gt;&lt;w:characterSpacingControl w:val=&quot;DontCompress&quot;/&gt;&lt;w:optimizeForBrowser/&gt;&lt;w:targetScreenSz w:val=&quot;800x600&quot;/&gt;&lt;w:validateAgainstSchema w:val=&quot;off&quot;/&gt;&lt;w:saveInvalidXML w:val=&quot;off&quot;/&gt;&lt;w:ignoreMixedContent w:val=&quot;off&quot;/&gt;&lt;w:alwaysShowPlaceholderText w:val=&quot;off&quot;/&gt;&lt;w:doNotUnderlineInvalidXML/&gt;&lt;w:compat&gt;&lt;w:doNotUseHTMLParagraphAutoSpacing/&gt;&lt;w:dontAllowFieldEndSelect/&gt;&lt;w:useWord2002TableStyleRules/&gt;&lt;w:useFELayout/&gt;&lt;/w:compat&gt;&lt;wsp:rsids&gt;&lt;wsp:rsidRoot wsp:val=&quot;009303D9&quot;/&gt;&lt;wsp:rsid wsp:val=&quot;00000B1C&quot;/&gt;&lt;wsp:rsid wsp:val=&quot;00024E2D&quot;/&gt;&lt;wsp:rsid wsp:val=&quot;000303BB&quot;/&gt;&lt;wsp:rsid wsp:val=&quot;000317EE&quot;/&gt;&lt;wsp:rsid wsp:val=&quot;000414CD&quot;/&gt;&lt;wsp:rsid wsp:val=&quot;00046094&quot;/&gt;&lt;wsp:rsid wsp:val=&quot;0004781E&quot;/&gt;&lt;wsp:rsid wsp:val=&quot;00066BC1&quot;/&gt;&lt;wsp:rsid wsp:val=&quot;0007226A&quot;/&gt;&lt;wsp:rsid wsp:val=&quot;00073B21&quot;/&gt;&lt;wsp:rsid wsp:val=&quot;0007573E&quot;/&gt;&lt;wsp:rsid wsp:val=&quot;0008758A&quot;/&gt;&lt;wsp:rsid wsp:val=&quot;000C00E3&quot;/&gt;&lt;wsp:rsid wsp:val=&quot;000C09F4&quot;/&gt;&lt;wsp:rsid wsp:val=&quot;000C0D15&quot;/&gt;&lt;wsp:rsid wsp:val=&quot;000C1E68&quot;/&gt;&lt;wsp:rsid wsp:val=&quot;000C2D4A&quot;/&gt;&lt;wsp:rsid wsp:val=&quot;000C73DB&quot;/&gt;&lt;wsp:rsid wsp:val=&quot;000E449D&quot;/&gt;&lt;wsp:rsid wsp:val=&quot;000F2CDE&quot;/&gt;&lt;wsp:rsid wsp:val=&quot;00106B9D&quot;/&gt;&lt;wsp:rsid wsp:val=&quot;00117220&quot;/&gt;&lt;wsp:rsid wsp:val=&quot;001225CC&quot;/&gt;&lt;wsp:rsid wsp:val=&quot;00127433&quot;/&gt;&lt;wsp:rsid wsp:val=&quot;00127F67&quot;/&gt;&lt;wsp:rsid wsp:val=&quot;00130058&quot;/&gt;&lt;wsp:rsid wsp:val=&quot;00142ED5&quot;/&gt;&lt;wsp:rsid wsp:val=&quot;001443CF&quot;/&gt;&lt;wsp:rsid wsp:val=&quot;001479F3&quot;/&gt;&lt;wsp:rsid wsp:val=&quot;00155D6F&quot;/&gt;&lt;wsp:rsid wsp:val=&quot;001637C1&quot;/&gt;&lt;wsp:rsid wsp:val=&quot;00172B19&quot;/&gt;&lt;wsp:rsid wsp:val=&quot;001810BF&quot;/&gt;&lt;wsp:rsid wsp:val=&quot;0018229D&quot;/&gt;&lt;wsp:rsid wsp:val=&quot;001A2EFD&quot;/&gt;&lt;wsp:rsid wsp:val=&quot;001A3B3D&quot;/&gt;&lt;wsp:rsid wsp:val=&quot;001B4DD8&quot;/&gt;&lt;wsp:rsid wsp:val=&quot;001B67DC&quot;/&gt;&lt;wsp:rsid wsp:val=&quot;001B7585&quot;/&gt;&lt;wsp:rsid wsp:val=&quot;001D155F&quot;/&gt;&lt;wsp:rsid wsp:val=&quot;001D2DC0&quot;/&gt;&lt;wsp:rsid wsp:val=&quot;001E016A&quot;/&gt;&lt;wsp:rsid wsp:val=&quot;001E65EB&quot;/&gt;&lt;wsp:rsid wsp:val=&quot;001E7AAE&quot;/&gt;&lt;wsp:rsid wsp:val=&quot;002065C5&quot;/&gt;&lt;wsp:rsid wsp:val=&quot;002178B0&quot;/&gt;&lt;wsp:rsid wsp:val=&quot;002254A9&quot;/&gt;&lt;wsp:rsid wsp:val=&quot;00233C11&quot;/&gt;&lt;wsp:rsid wsp:val=&quot;00233D97&quot;/&gt;&lt;wsp:rsid wsp:val=&quot;002347A2&quot;/&gt;&lt;wsp:rsid wsp:val=&quot;00235071&quot;/&gt;&lt;wsp:rsid wsp:val=&quot;0024152E&quot;/&gt;&lt;wsp:rsid wsp:val=&quot;00245143&quot;/&gt;&lt;wsp:rsid wsp:val=&quot;0024695F&quot;/&gt;&lt;wsp:rsid wsp:val=&quot;00253D94&quot;/&gt;&lt;wsp:rsid wsp:val=&quot;00275942&quot;/&gt;&lt;wsp:rsid wsp:val=&quot;00283DCC&quot;/&gt;&lt;wsp:rsid wsp:val=&quot;00284A46&quot;/&gt;&lt;wsp:rsid wsp:val=&quot;002850E3&quot;/&gt;&lt;wsp:rsid wsp:val=&quot;00290404&quot;/&gt;&lt;wsp:rsid wsp:val=&quot;00297BCA&quot;/&gt;&lt;wsp:rsid wsp:val=&quot;002B1AAB&quot;/&gt;&lt;wsp:rsid wsp:val=&quot;002D3722&quot;/&gt;&lt;wsp:rsid wsp:val=&quot;002D41DF&quot;/&gt;&lt;wsp:rsid wsp:val=&quot;002E4363&quot;/&gt;&lt;wsp:rsid wsp:val=&quot;00303664&quot;/&gt;&lt;wsp:rsid wsp:val=&quot;003065C9&quot;/&gt;&lt;wsp:rsid wsp:val=&quot;00323AA6&quot;/&gt;&lt;wsp:rsid wsp:val=&quot;003241E7&quot;/&gt;&lt;wsp:rsid wsp:val=&quot;00324B05&quot;/&gt;&lt;wsp:rsid wsp:val=&quot;00327A52&quot;/&gt;&lt;wsp:rsid wsp:val=&quot;00327D6C&quot;/&gt;&lt;wsp:rsid wsp:val=&quot;003321B0&quot;/&gt;&lt;wsp:rsid wsp:val=&quot;00340E8A&quot;/&gt;&lt;wsp:rsid wsp:val=&quot;00342E16&quot;/&gt;&lt;wsp:rsid wsp:val=&quot;003522E7&quot;/&gt;&lt;wsp:rsid wsp:val=&quot;00354FCF&quot;/&gt;&lt;wsp:rsid wsp:val=&quot;003668C4&quot;/&gt;&lt;wsp:rsid wsp:val=&quot;00382B87&quot;/&gt;&lt;wsp:rsid wsp:val=&quot;0038493E&quot;/&gt;&lt;wsp:rsid wsp:val=&quot;00387BFE&quot;/&gt;&lt;wsp:rsid wsp:val=&quot;00394BA2&quot;/&gt;&lt;wsp:rsid wsp:val=&quot;003A19E2&quot;/&gt;&lt;wsp:rsid wsp:val=&quot;003A38B3&quot;/&gt;&lt;wsp:rsid wsp:val=&quot;003A4A54&quot;/&gt;&lt;wsp:rsid wsp:val=&quot;003B4E04&quot;/&gt;&lt;wsp:rsid wsp:val=&quot;003C2B17&quot;/&gt;&lt;wsp:rsid wsp:val=&quot;003C623B&quot;/&gt;&lt;wsp:rsid wsp:val=&quot;003C7A85&quot;/&gt;&lt;wsp:rsid wsp:val=&quot;003E3F31&quot;/&gt;&lt;wsp:rsid wsp:val=&quot;003E799A&quot;/&gt;&lt;wsp:rsid wsp:val=&quot;003F1287&quot;/&gt;&lt;wsp:rsid wsp:val=&quot;003F56F1&quot;/&gt;&lt;wsp:rsid wsp:val=&quot;003F5739&quot;/&gt;&lt;wsp:rsid wsp:val=&quot;003F5A08&quot;/&gt;&lt;wsp:rsid wsp:val=&quot;00401645&quot;/&gt;&lt;wsp:rsid wsp:val=&quot;00420716&quot;/&gt;&lt;wsp:rsid wsp:val=&quot;004325FB&quot;/&gt;&lt;wsp:rsid wsp:val=&quot;00436521&quot;/&gt;&lt;wsp:rsid wsp:val=&quot;004432BA&quot;/&gt;&lt;wsp:rsid wsp:val=&quot;0044407E&quot;/&gt;&lt;wsp:rsid wsp:val=&quot;00446BAB&quot;/&gt;&lt;wsp:rsid wsp:val=&quot;00447BB9&quot;/&gt;&lt;wsp:rsid wsp:val=&quot;004530DB&quot;/&gt;&lt;wsp:rsid wsp:val=&quot;0045695F&quot;/&gt;&lt;wsp:rsid wsp:val=&quot;00456E64&quot;/&gt;&lt;wsp:rsid wsp:val=&quot;0046031D&quot;/&gt;&lt;wsp:rsid wsp:val=&quot;00460D28&quot;/&gt;&lt;wsp:rsid wsp:val=&quot;004649C5&quot;/&gt;&lt;wsp:rsid wsp:val=&quot;0046578C&quot;/&gt;&lt;wsp:rsid wsp:val=&quot;00474FC9&quot;/&gt;&lt;wsp:rsid wsp:val=&quot;0048324B&quot;/&gt;&lt;wsp:rsid wsp:val=&quot;00491C24&quot;/&gt;&lt;wsp:rsid wsp:val=&quot;004B0613&quot;/&gt;&lt;wsp:rsid wsp:val=&quot;004B7CCD&quot;/&gt;&lt;wsp:rsid wsp:val=&quot;004C0223&quot;/&gt;&lt;wsp:rsid wsp:val=&quot;004C787D&quot;/&gt;&lt;wsp:rsid wsp:val=&quot;004D2A6A&quot;/&gt;&lt;wsp:rsid wsp:val=&quot;004D72B5&quot;/&gt;&lt;wsp:rsid wsp:val=&quot;004F2D98&quot;/&gt;&lt;wsp:rsid wsp:val=&quot;004F3676&quot;/&gt;&lt;wsp:rsid wsp:val=&quot;004F64FC&quot;/&gt;&lt;wsp:rsid wsp:val=&quot;0050417E&quot;/&gt;&lt;wsp:rsid wsp:val=&quot;00505884&quot;/&gt;&lt;wsp:rsid wsp:val=&quot;00511B98&quot;/&gt;&lt;wsp:rsid wsp:val=&quot;00512E40&quot;/&gt;&lt;wsp:rsid wsp:val=&quot;0051384F&quot;/&gt;&lt;wsp:rsid wsp:val=&quot;00513E17&quot;/&gt;&lt;wsp:rsid wsp:val=&quot;005351CC&quot;/&gt;&lt;wsp:rsid wsp:val=&quot;005363AB&quot;/&gt;&lt;wsp:rsid wsp:val=&quot;00543305&quot;/&gt;&lt;wsp:rsid wsp:val=&quot;00551B7F&quot;/&gt;&lt;wsp:rsid wsp:val=&quot;005611D7&quot;/&gt;&lt;wsp:rsid wsp:val=&quot;005622CD&quot;/&gt;&lt;wsp:rsid wsp:val=&quot;005642A4&quot;/&gt;&lt;wsp:rsid wsp:val=&quot;0056610F&quot;/&gt;&lt;wsp:rsid wsp:val=&quot;00571166&quot;/&gt;&lt;wsp:rsid wsp:val=&quot;00575BCA&quot;/&gt;&lt;wsp:rsid wsp:val=&quot;005824E1&quot;/&gt;&lt;wsp:rsid wsp:val=&quot;0059744F&quot;/&gt;&lt;wsp:rsid wsp:val=&quot;005B0344&quot;/&gt;&lt;wsp:rsid wsp:val=&quot;005B1BBD&quot;/&gt;&lt;wsp:rsid wsp:val=&quot;005B41FA&quot;/&gt;&lt;wsp:rsid wsp:val=&quot;005B520E&quot;/&gt;&lt;wsp:rsid wsp:val=&quot;005D5098&quot;/&gt;&lt;wsp:rsid wsp:val=&quot;005E21B7&quot;/&gt;&lt;wsp:rsid wsp:val=&quot;005E2800&quot;/&gt;&lt;wsp:rsid wsp:val=&quot;005F2BE1&quot;/&gt;&lt;wsp:rsid wsp:val=&quot;00605825&quot;/&gt;&lt;wsp:rsid wsp:val=&quot;006308DE&quot;/&gt;&lt;wsp:rsid wsp:val=&quot;00645D22&quot;/&gt;&lt;wsp:rsid wsp:val=&quot;00647700&quot;/&gt;&lt;wsp:rsid wsp:val=&quot;00651A08&quot;/&gt;&lt;wsp:rsid wsp:val=&quot;00652F25&quot;/&gt;&lt;wsp:rsid wsp:val=&quot;00653156&quot;/&gt;&lt;wsp:rsid wsp:val=&quot;00654204&quot;/&gt;&lt;wsp:rsid wsp:val=&quot;006555D1&quot;/&gt;&lt;wsp:rsid wsp:val=&quot;0066174B&quot;/&gt;&lt;wsp:rsid wsp:val=&quot;0066504C&quot;/&gt;&lt;wsp:rsid wsp:val=&quot;00670434&quot;/&gt;&lt;wsp:rsid wsp:val=&quot;006835F8&quot;/&gt;&lt;wsp:rsid wsp:val=&quot;00691FCE&quot;/&gt;&lt;wsp:rsid wsp:val=&quot;006A3E4F&quot;/&gt;&lt;wsp:rsid wsp:val=&quot;006A65F7&quot;/&gt;&lt;wsp:rsid wsp:val=&quot;006B327C&quot;/&gt;&lt;wsp:rsid wsp:val=&quot;006B603C&quot;/&gt;&lt;wsp:rsid wsp:val=&quot;006B6320&quot;/&gt;&lt;wsp:rsid wsp:val=&quot;006B6B66&quot;/&gt;&lt;wsp:rsid wsp:val=&quot;006B7FF9&quot;/&gt;&lt;wsp:rsid wsp:val=&quot;006C375D&quot;/&gt;&lt;wsp:rsid wsp:val=&quot;006C4156&quot;/&gt;&lt;wsp:rsid wsp:val=&quot;006E6594&quot;/&gt;&lt;wsp:rsid wsp:val=&quot;006F5459&quot;/&gt;&lt;wsp:rsid wsp:val=&quot;006F6578&quot;/&gt;&lt;wsp:rsid wsp:val=&quot;006F6D3D&quot;/&gt;&lt;wsp:rsid wsp:val=&quot;006F7FCE&quot;/&gt;&lt;wsp:rsid wsp:val=&quot;00705708&quot;/&gt;&lt;wsp:rsid wsp:val=&quot;00710872&quot;/&gt;&lt;wsp:rsid wsp:val=&quot;00715BEA&quot;/&gt;&lt;wsp:rsid wsp:val=&quot;00716FD5&quot;/&gt;&lt;wsp:rsid wsp:val=&quot;0072538D&quot;/&gt;&lt;wsp:rsid wsp:val=&quot;00735108&quot;/&gt;&lt;wsp:rsid wsp:val=&quot;00740B76&quot;/&gt;&lt;wsp:rsid wsp:val=&quot;00740EEA&quot;/&gt;&lt;wsp:rsid wsp:val=&quot;007646B1&quot;/&gt;&lt;wsp:rsid wsp:val=&quot;007648A6&quot;/&gt;&lt;wsp:rsid wsp:val=&quot;00773A30&quot;/&gt;&lt;wsp:rsid wsp:val=&quot;00784C91&quot;/&gt;&lt;wsp:rsid wsp:val=&quot;00785147&quot;/&gt;&lt;wsp:rsid wsp:val=&quot;00785316&quot;/&gt;&lt;wsp:rsid wsp:val=&quot;00787896&quot;/&gt;&lt;wsp:rsid wsp:val=&quot;00793128&quot;/&gt;&lt;wsp:rsid wsp:val=&quot;00794804&quot;/&gt;&lt;wsp:rsid wsp:val=&quot;00796D3A&quot;/&gt;&lt;wsp:rsid wsp:val=&quot;007A002B&quot;/&gt;&lt;wsp:rsid wsp:val=&quot;007B33F1&quot;/&gt;&lt;wsp:rsid wsp:val=&quot;007B5A17&quot;/&gt;&lt;wsp:rsid wsp:val=&quot;007B6DDA&quot;/&gt;&lt;wsp:rsid wsp:val=&quot;007C0308&quot;/&gt;&lt;wsp:rsid wsp:val=&quot;007C2FF2&quot;/&gt;&lt;wsp:rsid wsp:val=&quot;007D0C3E&quot;/&gt;&lt;wsp:rsid wsp:val=&quot;007D2B11&quot;/&gt;&lt;wsp:rsid wsp:val=&quot;007D605C&quot;/&gt;&lt;wsp:rsid wsp:val=&quot;007D6232&quot;/&gt;&lt;wsp:rsid wsp:val=&quot;007E1F03&quot;/&gt;&lt;wsp:rsid wsp:val=&quot;007E71D5&quot;/&gt;&lt;wsp:rsid wsp:val=&quot;007F1F99&quot;/&gt;&lt;wsp:rsid wsp:val=&quot;007F305E&quot;/&gt;&lt;wsp:rsid wsp:val=&quot;007F768F&quot;/&gt;&lt;wsp:rsid wsp:val=&quot;00801A70&quot;/&gt;&lt;wsp:rsid wsp:val=&quot;0080791D&quot;/&gt;&lt;wsp:rsid wsp:val=&quot;00814CD0&quot;/&gt;&lt;wsp:rsid wsp:val=&quot;00827C38&quot;/&gt;&lt;wsp:rsid wsp:val=&quot;00836367&quot;/&gt;&lt;wsp:rsid wsp:val=&quot;00841E4B&quot;/&gt;&lt;wsp:rsid wsp:val=&quot;00842E21&quot;/&gt;&lt;wsp:rsid wsp:val=&quot;00850EEB&quot;/&gt;&lt;wsp:rsid wsp:val=&quot;0086082C&quot;/&gt;&lt;wsp:rsid wsp:val=&quot;008674A2&quot;/&gt;&lt;wsp:rsid wsp:val=&quot;008710F1&quot;/&gt;&lt;wsp:rsid wsp:val=&quot;00873603&quot;/&gt;&lt;wsp:rsid wsp:val=&quot;00873677&quot;/&gt;&lt;wsp:rsid wsp:val=&quot;00882500&quot;/&gt;&lt;wsp:rsid wsp:val=&quot;008849BF&quot;/&gt;&lt;wsp:rsid wsp:val=&quot;00895AEB&quot;/&gt;&lt;wsp:rsid wsp:val=&quot;008A2C7D&quot;/&gt;&lt;wsp:rsid wsp:val=&quot;008A4FCD&quot;/&gt;&lt;wsp:rsid wsp:val=&quot;008A5D24&quot;/&gt;&lt;wsp:rsid wsp:val=&quot;008B1834&quot;/&gt;&lt;wsp:rsid wsp:val=&quot;008B2593&quot;/&gt;&lt;wsp:rsid wsp:val=&quot;008C4B23&quot;/&gt;&lt;wsp:rsid wsp:val=&quot;008C6777&quot;/&gt;&lt;wsp:rsid wsp:val=&quot;008D0996&quot;/&gt;&lt;wsp:rsid wsp:val=&quot;008D5C39&quot;/&gt;&lt;wsp:rsid wsp:val=&quot;008E0F5D&quot;/&gt;&lt;wsp:rsid wsp:val=&quot;008E197E&quot;/&gt;&lt;wsp:rsid wsp:val=&quot;008E4364&quot;/&gt;&lt;wsp:rsid wsp:val=&quot;008F259E&quot;/&gt;&lt;wsp:rsid wsp:val=&quot;008F6E2C&quot;/&gt;&lt;wsp:rsid wsp:val=&quot;00902721&quot;/&gt;&lt;wsp:rsid wsp:val=&quot;00915F09&quot;/&gt;&lt;wsp:rsid wsp:val=&quot;00917B65&quot;/&gt;&lt;wsp:rsid wsp:val=&quot;00920F40&quot;/&gt;&lt;wsp:rsid wsp:val=&quot;009303D9&quot;/&gt;&lt;wsp:rsid wsp:val=&quot;0093072F&quot;/&gt;&lt;wsp:rsid wsp:val=&quot;0093077E&quot;/&gt;&lt;wsp:rsid wsp:val=&quot;0093235E&quot;/&gt;&lt;wsp:rsid wsp:val=&quot;00933C64&quot;/&gt;&lt;wsp:rsid wsp:val=&quot;0094245E&quot;/&gt;&lt;wsp:rsid wsp:val=&quot;00954526&quot;/&gt;&lt;wsp:rsid wsp:val=&quot;0096715C&quot;/&gt;&lt;wsp:rsid wsp:val=&quot;00972203&quot;/&gt;&lt;wsp:rsid wsp:val=&quot;00982A3C&quot;/&gt;&lt;wsp:rsid wsp:val=&quot;00990B4A&quot;/&gt;&lt;wsp:rsid wsp:val=&quot;0099252A&quot;/&gt;&lt;wsp:rsid wsp:val=&quot;009A1F9B&quot;/&gt;&lt;wsp:rsid wsp:val=&quot;009B2000&quot;/&gt;&lt;wsp:rsid wsp:val=&quot;009C6C82&quot;/&gt;&lt;wsp:rsid wsp:val=&quot;009D0883&quot;/&gt;&lt;wsp:rsid wsp:val=&quot;009D14AE&quot;/&gt;&lt;wsp:rsid wsp:val=&quot;009D1CE1&quot;/&gt;&lt;wsp:rsid wsp:val=&quot;009E3615&quot;/&gt;&lt;wsp:rsid wsp:val=&quot;009F1D79&quot;/&gt;&lt;wsp:rsid wsp:val=&quot;009F6FC0&quot;/&gt;&lt;wsp:rsid wsp:val=&quot;009F71E6&quot;/&gt;&lt;wsp:rsid wsp:val=&quot;00A059B3&quot;/&gt;&lt;wsp:rsid wsp:val=&quot;00A0722B&quot;/&gt;&lt;wsp:rsid wsp:val=&quot;00A11C61&quot;/&gt;&lt;wsp:rsid wsp:val=&quot;00A16944&quot;/&gt;&lt;wsp:rsid wsp:val=&quot;00A20C68&quot;/&gt;&lt;wsp:rsid wsp:val=&quot;00A25909&quot;/&gt;&lt;wsp:rsid wsp:val=&quot;00A334A2&quot;/&gt;&lt;wsp:rsid wsp:val=&quot;00A365DA&quot;/&gt;&lt;wsp:rsid wsp:val=&quot;00A43E58&quot;/&gt;&lt;wsp:rsid wsp:val=&quot;00A44C6E&quot;/&gt;&lt;wsp:rsid wsp:val=&quot;00A6210B&quot;/&gt;&lt;wsp:rsid wsp:val=&quot;00A64103&quot;/&gt;&lt;wsp:rsid wsp:val=&quot;00A7111C&quot;/&gt;&lt;wsp:rsid wsp:val=&quot;00A72614&quot;/&gt;&lt;wsp:rsid wsp:val=&quot;00A77D41&quot;/&gt;&lt;wsp:rsid wsp:val=&quot;00AB2829&quot;/&gt;&lt;wsp:rsid wsp:val=&quot;00AB6954&quot;/&gt;&lt;wsp:rsid wsp:val=&quot;00AB7C56&quot;/&gt;&lt;wsp:rsid wsp:val=&quot;00AC1D81&quot;/&gt;&lt;wsp:rsid wsp:val=&quot;00AD5770&quot;/&gt;&lt;wsp:rsid wsp:val=&quot;00AE3409&quot;/&gt;&lt;wsp:rsid wsp:val=&quot;00AE47B9&quot;/&gt;&lt;wsp:rsid wsp:val=&quot;00AE521C&quot;/&gt;&lt;wsp:rsid wsp:val=&quot;00AE5FBA&quot;/&gt;&lt;wsp:rsid wsp:val=&quot;00AF242A&quot;/&gt;&lt;wsp:rsid wsp:val=&quot;00AF2951&quot;/&gt;&lt;wsp:rsid wsp:val=&quot;00AF3945&quot;/&gt;&lt;wsp:rsid wsp:val=&quot;00AF6789&quot;/&gt;&lt;wsp:rsid wsp:val=&quot;00AF7FC9&quot;/&gt;&lt;wsp:rsid wsp:val=&quot;00B00ECC&quot;/&gt;&lt;wsp:rsid wsp:val=&quot;00B015D6&quot;/&gt;&lt;wsp:rsid wsp:val=&quot;00B02FF3&quot;/&gt;&lt;wsp:rsid wsp:val=&quot;00B07FC2&quot;/&gt;&lt;wsp:rsid wsp:val=&quot;00B11A60&quot;/&gt;&lt;wsp:rsid wsp:val=&quot;00B14C16&quot;/&gt;&lt;wsp:rsid wsp:val=&quot;00B1743D&quot;/&gt;&lt;wsp:rsid wsp:val=&quot;00B22613&quot;/&gt;&lt;wsp:rsid wsp:val=&quot;00B26D9D&quot;/&gt;&lt;wsp:rsid wsp:val=&quot;00B3749C&quot;/&gt;&lt;wsp:rsid wsp:val=&quot;00B42AC6&quot;/&gt;&lt;wsp:rsid wsp:val=&quot;00B45CD6&quot;/&gt;&lt;wsp:rsid wsp:val=&quot;00B618C1&quot;/&gt;&lt;wsp:rsid wsp:val=&quot;00B67066&quot;/&gt;&lt;wsp:rsid wsp:val=&quot;00B72667&quot;/&gt;&lt;wsp:rsid wsp:val=&quot;00B7454A&quot;/&gt;&lt;wsp:rsid wsp:val=&quot;00B7457D&quot;/&gt;&lt;wsp:rsid wsp:val=&quot;00B75F54&quot;/&gt;&lt;wsp:rsid wsp:val=&quot;00B768D1&quot;/&gt;&lt;wsp:rsid wsp:val=&quot;00B846C0&quot;/&gt;&lt;wsp:rsid wsp:val=&quot;00B9538E&quot;/&gt;&lt;wsp:rsid wsp:val=&quot;00BA1025&quot;/&gt;&lt;wsp:rsid wsp:val=&quot;00BB4256&quot;/&gt;&lt;wsp:rsid wsp:val=&quot;00BC0E31&quot;/&gt;&lt;wsp:rsid wsp:val=&quot;00BC0F44&quot;/&gt;&lt;wsp:rsid wsp:val=&quot;00BC3420&quot;/&gt;&lt;wsp:rsid wsp:val=&quot;00BD670B&quot;/&gt;&lt;wsp:rsid wsp:val=&quot;00BE0279&quot;/&gt;&lt;wsp:rsid wsp:val=&quot;00BE7CB6&quot;/&gt;&lt;wsp:rsid wsp:val=&quot;00BE7D3C&quot;/&gt;&lt;wsp:rsid wsp:val=&quot;00BF157A&quot;/&gt;&lt;wsp:rsid wsp:val=&quot;00BF5FF6&quot;/&gt;&lt;wsp:rsid wsp:val=&quot;00C0207F&quot;/&gt;&lt;wsp:rsid wsp:val=&quot;00C13318&quot;/&gt;&lt;wsp:rsid wsp:val=&quot;00C16117&quot;/&gt;&lt;wsp:rsid wsp:val=&quot;00C3075A&quot;/&gt;&lt;wsp:rsid wsp:val=&quot;00C31059&quot;/&gt;&lt;wsp:rsid wsp:val=&quot;00C31074&quot;/&gt;&lt;wsp:rsid wsp:val=&quot;00C326F0&quot;/&gt;&lt;wsp:rsid wsp:val=&quot;00C50EAA&quot;/&gt;&lt;wsp:rsid wsp:val=&quot;00C66091&quot;/&gt;&lt;wsp:rsid wsp:val=&quot;00C75486&quot;/&gt;&lt;wsp:rsid wsp:val=&quot;00C82776&quot;/&gt;&lt;wsp:rsid wsp:val=&quot;00C836B1&quot;/&gt;&lt;wsp:rsid wsp:val=&quot;00C87788&quot;/&gt;&lt;wsp:rsid wsp:val=&quot;00C919A4&quot;/&gt;&lt;wsp:rsid wsp:val=&quot;00C91EC7&quot;/&gt;&lt;wsp:rsid wsp:val=&quot;00CA34BA&quot;/&gt;&lt;wsp:rsid wsp:val=&quot;00CA4392&quot;/&gt;&lt;wsp:rsid wsp:val=&quot;00CA4F89&quot;/&gt;&lt;wsp:rsid wsp:val=&quot;00CA6EC3&quot;/&gt;&lt;wsp:rsid wsp:val=&quot;00CB5499&quot;/&gt;&lt;wsp:rsid wsp:val=&quot;00CC2289&quot;/&gt;&lt;wsp:rsid wsp:val=&quot;00CC393F&quot;/&gt;&lt;wsp:rsid wsp:val=&quot;00CC3DF3&quot;/&gt;&lt;wsp:rsid wsp:val=&quot;00CD0DA8&quot;/&gt;&lt;wsp:rsid wsp:val=&quot;00CD49C1&quot;/&gt;&lt;wsp:rsid wsp:val=&quot;00CE4D77&quot;/&gt;&lt;wsp:rsid wsp:val=&quot;00CF1C2A&quot;/&gt;&lt;wsp:rsid wsp:val=&quot;00CF4AB1&quot;/&gt;&lt;wsp:rsid wsp:val=&quot;00CF745F&quot;/&gt;&lt;wsp:rsid wsp:val=&quot;00D016D9&quot;/&gt;&lt;wsp:rsid wsp:val=&quot;00D02429&quot;/&gt;&lt;wsp:rsid wsp:val=&quot;00D2176E&quot;/&gt;&lt;wsp:rsid wsp:val=&quot;00D24A5B&quot;/&gt;&lt;wsp:rsid wsp:val=&quot;00D32713&quot;/&gt;&lt;wsp:rsid wsp:val=&quot;00D33583&quot;/&gt;&lt;wsp:rsid wsp:val=&quot;00D33E67&quot;/&gt;&lt;wsp:rsid wsp:val=&quot;00D34139&quot;/&gt;&lt;wsp:rsid wsp:val=&quot;00D36022&quot;/&gt;&lt;wsp:rsid wsp:val=&quot;00D4022F&quot;/&gt;&lt;wsp:rsid wsp:val=&quot;00D42E55&quot;/&gt;&lt;wsp:rsid wsp:val=&quot;00D44357&quot;/&gt;&lt;wsp:rsid wsp:val=&quot;00D46E88&quot;/&gt;&lt;wsp:rsid wsp:val=&quot;00D50332&quot;/&gt;&lt;wsp:rsid wsp:val=&quot;00D632BE&quot;/&gt;&lt;wsp:rsid wsp:val=&quot;00D64DE9&quot;/&gt;&lt;wsp:rsid wsp:val=&quot;00D72D06&quot;/&gt;&lt;wsp:rsid wsp:val=&quot;00D7522C&quot;/&gt;&lt;wsp:rsid wsp:val=&quot;00D7536F&quot;/&gt;&lt;wsp:rsid wsp:val=&quot;00D76668&quot;/&gt;&lt;wsp:rsid wsp:val=&quot;00D81620&quot;/&gt;&lt;wsp:rsid wsp:val=&quot;00D878A4&quot;/&gt;&lt;wsp:rsid wsp:val=&quot;00DB1779&quot;/&gt;&lt;wsp:rsid wsp:val=&quot;00DB1FFF&quot;/&gt;&lt;wsp:rsid wsp:val=&quot;00DC321C&quot;/&gt;&lt;wsp:rsid wsp:val=&quot;00DC7F00&quot;/&gt;&lt;wsp:rsid wsp:val=&quot;00DD211E&quot;/&gt;&lt;wsp:rsid wsp:val=&quot;00DD3A50&quot;/&gt;&lt;wsp:rsid wsp:val=&quot;00DD6735&quot;/&gt;&lt;wsp:rsid wsp:val=&quot;00DE219A&quot;/&gt;&lt;wsp:rsid wsp:val=&quot;00DE2363&quot;/&gt;&lt;wsp:rsid wsp:val=&quot;00DE2709&quot;/&gt;&lt;wsp:rsid wsp:val=&quot;00DF33F7&quot;/&gt;&lt;wsp:rsid wsp:val=&quot;00E007A0&quot;/&gt;&lt;wsp:rsid wsp:val=&quot;00E07383&quot;/&gt;&lt;wsp:rsid wsp:val=&quot;00E10B2A&quot;/&gt;&lt;wsp:rsid wsp:val=&quot;00E11D99&quot;/&gt;&lt;wsp:rsid wsp:val=&quot;00E165BC&quot;/&gt;&lt;wsp:rsid wsp:val=&quot;00E17BBD&quot;/&gt;&lt;wsp:rsid wsp:val=&quot;00E23021&quot;/&gt;&lt;wsp:rsid wsp:val=&quot;00E40C97&quot;/&gt;&lt;wsp:rsid wsp:val=&quot;00E43760&quot;/&gt;&lt;wsp:rsid wsp:val=&quot;00E50CE8&quot;/&gt;&lt;wsp:rsid wsp:val=&quot;00E5264B&quot;/&gt;&lt;wsp:rsid wsp:val=&quot;00E5340D&quot;/&gt;&lt;wsp:rsid wsp:val=&quot;00E61E12&quot;/&gt;&lt;wsp:rsid wsp:val=&quot;00E6238F&quot;/&gt;&lt;wsp:rsid wsp:val=&quot;00E7596C&quot;/&gt;&lt;wsp:rsid wsp:val=&quot;00E878F2&quot;/&gt;&lt;wsp:rsid wsp:val=&quot;00E90290&quot;/&gt;&lt;wsp:rsid wsp:val=&quot;00E9085D&quot;/&gt;&lt;wsp:rsid wsp:val=&quot;00E94102&quot;/&gt;&lt;wsp:rsid wsp:val=&quot;00EA0943&quot;/&gt;&lt;wsp:rsid wsp:val=&quot;00EA4EE6&quot;/&gt;&lt;wsp:rsid wsp:val=&quot;00EA6858&quot;/&gt;&lt;wsp:rsid wsp:val=&quot;00EB18B8&quot;/&gt;&lt;wsp:rsid wsp:val=&quot;00EC00E6&quot;/&gt;&lt;wsp:rsid wsp:val=&quot;00EC28B4&quot;/&gt;&lt;wsp:rsid wsp:val=&quot;00EC6CC7&quot;/&gt;&lt;wsp:rsid wsp:val=&quot;00ED0149&quot;/&gt;&lt;wsp:rsid wsp:val=&quot;00ED0FBE&quot;/&gt;&lt;wsp:rsid wsp:val=&quot;00EE128B&quot;/&gt;&lt;wsp:rsid wsp:val=&quot;00EE225A&quot;/&gt;&lt;wsp:rsid wsp:val=&quot;00EE31C3&quot;/&gt;&lt;wsp:rsid wsp:val=&quot;00EE7F29&quot;/&gt;&lt;wsp:rsid wsp:val=&quot;00EF0598&quot;/&gt;&lt;wsp:rsid wsp:val=&quot;00EF7DE3&quot;/&gt;&lt;wsp:rsid wsp:val=&quot;00F02C4F&quot;/&gt;&lt;wsp:rsid wsp:val=&quot;00F03103&quot;/&gt;&lt;wsp:rsid wsp:val=&quot;00F04B5A&quot;/&gt;&lt;wsp:rsid wsp:val=&quot;00F12387&quot;/&gt;&lt;wsp:rsid wsp:val=&quot;00F13657&quot;/&gt;&lt;wsp:rsid wsp:val=&quot;00F271DE&quot;/&gt;&lt;wsp:rsid wsp:val=&quot;00F330E3&quot;/&gt;&lt;wsp:rsid wsp:val=&quot;00F34239&quot;/&gt;&lt;wsp:rsid wsp:val=&quot;00F45AA8&quot;/&gt;&lt;wsp:rsid wsp:val=&quot;00F45D3C&quot;/&gt;&lt;wsp:rsid wsp:val=&quot;00F627DA&quot;/&gt;&lt;wsp:rsid wsp:val=&quot;00F7288F&quot;/&gt;&lt;wsp:rsid wsp:val=&quot;00F80BC8&quot;/&gt;&lt;wsp:rsid wsp:val=&quot;00F847A6&quot;/&gt;&lt;wsp:rsid wsp:val=&quot;00F85082&quot;/&gt;&lt;wsp:rsid wsp:val=&quot;00F9441B&quot;/&gt;&lt;wsp:rsid wsp:val=&quot;00FA4C32&quot;/&gt;&lt;wsp:rsid wsp:val=&quot;00FA564D&quot;/&gt;&lt;wsp:rsid wsp:val=&quot;00FB0898&quot;/&gt;&lt;wsp:rsid wsp:val=&quot;00FC7824&quot;/&gt;&lt;wsp:rsid wsp:val=&quot;00FD623C&quot;/&gt;&lt;wsp:rsid wsp:val=&quot;00FD75D7&quot;/&gt;&lt;wsp:rsid wsp:val=&quot;00FE0F6D&quot;/&gt;&lt;wsp:rsid wsp:val=&quot;00FE4DCE&quot;/&gt;&lt;wsp:rsid wsp:val=&quot;00FE5251&quot;/&gt;&lt;wsp:rsid wsp:val=&quot;00FE7114&quot;/&gt;&lt;wsp:rsid wsp:val=&quot;00FF6047&quot;/&gt;&lt;/wsp:rsids&gt;&lt;/w:docPr&gt;&lt;w:body&gt;&lt;wx:sect&gt;&lt;w:p wsp:rsidR=&quot;00000000&quot; wsp:rsidRDefault=&quot;00787896&quot; wsp:rsidP=&quot;00787896&quot;&gt;&lt;m:oMathPara&gt;&lt;m:oMath&gt;&lt;m:sSup&gt;&lt;m:sSupPr&gt;&lt;m:ctrlPr&gt;&lt;w:rPr&gt;&lt;w:rFonts w:ascii=&quot;Cambria Math&quot; w:h-ansi=&quot;Cambria Math&quot; w:cs=&quot;Cambria Math&quot;/&gt;&lt;wx:font wx:val=&quot;Cambria Math&quot;/&gt;&lt;w:sz w:val=&quot;24&quot;/&gt;&lt;w:sz-cs w:val=&quot;24&quot;/&gt;&lt;/w:rPr&gt;&lt;/m:ctrlPr&gt;&lt;/m:sSupPr&gt;&lt;m:e&gt;&lt;m:r&gt;&lt;w:rPr&gt;&lt;w:rFonts w:ascii=&quot;Cambria Math&quot; w:h-ansi=&quot;Cambria Math&quot; w:cs=&quot;Cambria Math&quot;/&gt;&lt;wx:font wx:val=&quot;Cambria Math&quot;/&gt;&lt;w:i/&gt;&lt;/w:rPr&gt;&lt;m:t&gt;P&lt;/m:t&gt;&lt;/m:r&gt;&lt;/m:e&gt;&lt;m:sup&gt;&lt;m:r&gt;&lt;w:rPr&gt;&lt;w:rFonts w:ascii=&quot;Cambria Math&quot; w:h-ansi=&quot;Cambria Math&quot; w:cs=&quot;Cambria Math&quot;/&gt;&lt;wx:font wx:val=&quot;Cambria Math&quot;/&gt;&lt;w:i/&gt;&lt;/w:rPr&gt;&lt;m:t&gt;+&lt;/m:t&gt;&lt;/m:r&gt;&lt;/m:sup&gt;&lt;/m:sSup&gt;&lt;/m:oMath&gt;&lt;/m:oMathPara&gt;&lt;/w:p&gt;&lt;w:sectPr wsp:rsidR=&quot;00000000&quot;&gt;&lt;w:pgSz w:w=&quot;12240&quot; w:h=&quot;15840&quot;/&gt;&lt;w:pgMar w:top=&quot;1417&quot; w:right=&quot;1417&quot; w:bottom=&quot;1417&quot; w:left=&quot;1417&quot; w:header=&quot;708&quot; w:footer=&quot;708&quot; w:gutter=&quot;0&quot;/&gt;&lt;w:cols w:space=&quot;708&quot;/&gt;&lt;/w:sectPr&gt;&lt;/wx:sect&gt;&lt;/w:body&gt;&lt;/w:wordDocument&gt;">
                   <v:imagedata r:id="rId11" o:title="" chromakey="white"/>
                 </v:shape>
               </w:pict>
@@ -7006,8 +7165,8 @@
                 <w:position w:val="-6"/>
                 <w:lang w:val="en-GB"/>
               </w:rPr>
-              <w:pict>
-                <v:shape id="_x0000_i1086" type="#_x0000_t75" style="width:12pt;height:14.25pt" equationxml="&lt;?xml version=&quot;1.0&quot; encoding=&quot;UTF-8&quot; standalone=&quot;yes&quot;?&gt;&#10;&lt;?mso-application progid=&quot;Word.Document&quot;?&gt;&#10;&lt;w:wordDocument xmlns:aml=&quot;http://schemas.microsoft.com/aml/2001/core&quot; xmlns:wpc=&quot;http://schemas.microsoft.com/office/word/2010/wordprocessingCanvas&quot; xmlns:cx=&quot;http://schemas.microsoft.com/office/drawing/2014/chartex&quot; xmlns:cx1=&quot;http://schemas.microsoft.com/office/drawing/2015/9/8/chartex&quot; xmlns:cx2=&quot;http://schemas.microsoft.com/office/drawing/2015/10/21/chartex&quot; xmlns:cx3=&quot;http://schemas.microsoft.com/office/drawing/2016/5/9/chartex&quot; xmlns:cx4=&quot;http://schemas.microsoft.com/office/drawing/2016/5/10/chartex&quot; xmlns:cx5=&quot;http://schemas.microsoft.com/office/drawing/2016/5/11/chartex&quot; xmlns:cx6=&quot;http://schemas.microsoft.com/office/drawing/2016/5/12/chartex&quot; xmlns:cx7=&quot;http://schemas.microsoft.com/office/drawing/2016/5/13/chartex&quot; xmlns:cx8=&quot;http://schemas.microsoft.com/office/drawing/2016/5/14/chartex&quot; xmlns:dt=&quot;uuid:C2F41010-65B3-11d1-A29F-00AA00C14882&quot; xmlns:mc=&quot;http://schemas.openxmlformats.org/markup-compatibility/2006&quot; xmlns:aink=&quot;http://schemas.microsoft.com/office/drawing/2016/ink&quot; xmlns:am3d=&quot;http://schemas.microsoft.com/office/drawing/2017/model3d&quot; xmlns:o=&quot;urn:schemas-microsoft-com:office:office&quot; xmlns:m=&quot;http://schemas.openxmlformats.org/officeDocument/2006/math&quot; xmlns:v=&quot;urn:schemas-microsoft-com:vml&quot; xmlns:w10=&quot;urn:schemas-microsoft-com:office:word&quot; xmlns:w=&quot;http://schemas.microsoft.com/office/word/2003/wordml&quot; xmlns:wx=&quot;http://schemas.microsoft.com/office/word/2003/auxHint&quot; xmlns:wne=&quot;http://schemas.microsoft.com/office/word/2006/wordml&quot; xmlns:wsp=&quot;http://schemas.microsoft.com/office/word/2003/wordml/sp2&quot; xmlns:sl=&quot;http://schemas.microsoft.com/schemaLibrary/2003/core&quot; w:macrosPresent=&quot;no&quot; w:embeddedObjPresent=&quot;no&quot; w:ocxPresent=&quot;no&quot; xml:space=&quot;preserve&quot;&gt;&lt;w:ignoreSubtree w:val=&quot;http://schemas.microsoft.com/office/word/2003/wordml/sp2&quot;/&gt;&lt;o:DocumentProperties&gt;&lt;o:Version&gt;16&lt;/o:Version&gt;&lt;/o:DocumentProperties&gt;&lt;w:docPr&gt;&lt;w:view w:val=&quot;print&quot;/&gt;&lt;w:zoom w:percent=&quot;120&quot;/&gt;&lt;w:defaultTabStop w:val=&quot;720&quot;/&gt;&lt;w:doNotHyphenateCaps/&gt;&lt;w:punctuationKerning/&gt;&lt;w:characterSpacingControl w:val=&quot;DontCompress&quot;/&gt;&lt;w:optimizeForBrowser/&gt;&lt;w:targetScreenSz w:val=&quot;800x600&quot;/&gt;&lt;w:validateAgainstSchema w:val=&quot;off&quot;/&gt;&lt;w:saveInvalidXML w:val=&quot;off&quot;/&gt;&lt;w:ignoreMixedContent w:val=&quot;off&quot;/&gt;&lt;w:alwaysShowPlaceholderText w:val=&quot;off&quot;/&gt;&lt;w:doNotUnderlineInvalidXML/&gt;&lt;w:compat&gt;&lt;w:doNotUseHTMLParagraphAutoSpacing/&gt;&lt;w:dontAllowFieldEndSelect/&gt;&lt;w:useWord2002TableStyleRules/&gt;&lt;w:useFELayout/&gt;&lt;/w:compat&gt;&lt;wsp:rsids&gt;&lt;wsp:rsidRoot wsp:val=&quot;009303D9&quot;/&gt;&lt;wsp:rsid wsp:val=&quot;00000B1C&quot;/&gt;&lt;wsp:rsid wsp:val=&quot;00024E2D&quot;/&gt;&lt;wsp:rsid wsp:val=&quot;000303BB&quot;/&gt;&lt;wsp:rsid wsp:val=&quot;000317EE&quot;/&gt;&lt;wsp:rsid wsp:val=&quot;000414CD&quot;/&gt;&lt;wsp:rsid wsp:val=&quot;00046094&quot;/&gt;&lt;wsp:rsid wsp:val=&quot;0004781E&quot;/&gt;&lt;wsp:rsid wsp:val=&quot;00066BC1&quot;/&gt;&lt;wsp:rsid wsp:val=&quot;0007226A&quot;/&gt;&lt;wsp:rsid wsp:val=&quot;00073B21&quot;/&gt;&lt;wsp:rsid wsp:val=&quot;0007573E&quot;/&gt;&lt;wsp:rsid wsp:val=&quot;0008758A&quot;/&gt;&lt;wsp:rsid wsp:val=&quot;000C00E3&quot;/&gt;&lt;wsp:rsid wsp:val=&quot;000C09F4&quot;/&gt;&lt;wsp:rsid wsp:val=&quot;000C0D15&quot;/&gt;&lt;wsp:rsid wsp:val=&quot;000C1E68&quot;/&gt;&lt;wsp:rsid wsp:val=&quot;000C2D4A&quot;/&gt;&lt;wsp:rsid wsp:val=&quot;000C73DB&quot;/&gt;&lt;wsp:rsid wsp:val=&quot;000E449D&quot;/&gt;&lt;wsp:rsid wsp:val=&quot;000F2CDE&quot;/&gt;&lt;wsp:rsid wsp:val=&quot;00106B9D&quot;/&gt;&lt;wsp:rsid wsp:val=&quot;00117220&quot;/&gt;&lt;wsp:rsid wsp:val=&quot;001225CC&quot;/&gt;&lt;wsp:rsid wsp:val=&quot;00127433&quot;/&gt;&lt;wsp:rsid wsp:val=&quot;00127F67&quot;/&gt;&lt;wsp:rsid wsp:val=&quot;00130058&quot;/&gt;&lt;wsp:rsid wsp:val=&quot;00142ED5&quot;/&gt;&lt;wsp:rsid wsp:val=&quot;001443CF&quot;/&gt;&lt;wsp:rsid wsp:val=&quot;001479F3&quot;/&gt;&lt;wsp:rsid wsp:val=&quot;00155D6F&quot;/&gt;&lt;wsp:rsid wsp:val=&quot;001637C1&quot;/&gt;&lt;wsp:rsid wsp:val=&quot;00172B19&quot;/&gt;&lt;wsp:rsid wsp:val=&quot;001810BF&quot;/&gt;&lt;wsp:rsid wsp:val=&quot;0018229D&quot;/&gt;&lt;wsp:rsid wsp:val=&quot;001A2EFD&quot;/&gt;&lt;wsp:rsid wsp:val=&quot;001A3B3D&quot;/&gt;&lt;wsp:rsid wsp:val=&quot;001B4DD8&quot;/&gt;&lt;wsp:rsid wsp:val=&quot;001B67DC&quot;/&gt;&lt;wsp:rsid wsp:val=&quot;001B7585&quot;/&gt;&lt;wsp:rsid wsp:val=&quot;001D155F&quot;/&gt;&lt;wsp:rsid wsp:val=&quot;001D2DC0&quot;/&gt;&lt;wsp:rsid wsp:val=&quot;001E016A&quot;/&gt;&lt;wsp:rsid wsp:val=&quot;001E65EB&quot;/&gt;&lt;wsp:rsid wsp:val=&quot;001E7AAE&quot;/&gt;&lt;wsp:rsid wsp:val=&quot;002065C5&quot;/&gt;&lt;wsp:rsid wsp:val=&quot;002178B0&quot;/&gt;&lt;wsp:rsid wsp:val=&quot;002254A9&quot;/&gt;&lt;wsp:rsid wsp:val=&quot;00233C11&quot;/&gt;&lt;wsp:rsid wsp:val=&quot;00233D97&quot;/&gt;&lt;wsp:rsid wsp:val=&quot;002347A2&quot;/&gt;&lt;wsp:rsid wsp:val=&quot;00235071&quot;/&gt;&lt;wsp:rsid wsp:val=&quot;0024152E&quot;/&gt;&lt;wsp:rsid wsp:val=&quot;00245143&quot;/&gt;&lt;wsp:rsid wsp:val=&quot;0024695F&quot;/&gt;&lt;wsp:rsid wsp:val=&quot;00253D94&quot;/&gt;&lt;wsp:rsid wsp:val=&quot;00275942&quot;/&gt;&lt;wsp:rsid wsp:val=&quot;00283DCC&quot;/&gt;&lt;wsp:rsid wsp:val=&quot;00284A46&quot;/&gt;&lt;wsp:rsid wsp:val=&quot;002850E3&quot;/&gt;&lt;wsp:rsid wsp:val=&quot;00290404&quot;/&gt;&lt;wsp:rsid wsp:val=&quot;00297BCA&quot;/&gt;&lt;wsp:rsid wsp:val=&quot;002B1AAB&quot;/&gt;&lt;wsp:rsid wsp:val=&quot;002D3722&quot;/&gt;&lt;wsp:rsid wsp:val=&quot;002D41DF&quot;/&gt;&lt;wsp:rsid wsp:val=&quot;002E4363&quot;/&gt;&lt;wsp:rsid wsp:val=&quot;00303664&quot;/&gt;&lt;wsp:rsid wsp:val=&quot;003065C9&quot;/&gt;&lt;wsp:rsid wsp:val=&quot;00323AA6&quot;/&gt;&lt;wsp:rsid wsp:val=&quot;003241E7&quot;/&gt;&lt;wsp:rsid wsp:val=&quot;00324B05&quot;/&gt;&lt;wsp:rsid wsp:val=&quot;00327A52&quot;/&gt;&lt;wsp:rsid wsp:val=&quot;00327D6C&quot;/&gt;&lt;wsp:rsid wsp:val=&quot;003321B0&quot;/&gt;&lt;wsp:rsid wsp:val=&quot;00340E8A&quot;/&gt;&lt;wsp:rsid wsp:val=&quot;00342E16&quot;/&gt;&lt;wsp:rsid wsp:val=&quot;003522E7&quot;/&gt;&lt;wsp:rsid wsp:val=&quot;00354FCF&quot;/&gt;&lt;wsp:rsid wsp:val=&quot;003668C4&quot;/&gt;&lt;wsp:rsid wsp:val=&quot;00382B87&quot;/&gt;&lt;wsp:rsid wsp:val=&quot;0038493E&quot;/&gt;&lt;wsp:rsid wsp:val=&quot;00387BFE&quot;/&gt;&lt;wsp:rsid wsp:val=&quot;00394BA2&quot;/&gt;&lt;wsp:rsid wsp:val=&quot;003A19E2&quot;/&gt;&lt;wsp:rsid wsp:val=&quot;003A38B3&quot;/&gt;&lt;wsp:rsid wsp:val=&quot;003A4A54&quot;/&gt;&lt;wsp:rsid wsp:val=&quot;003B4E04&quot;/&gt;&lt;wsp:rsid wsp:val=&quot;003C2B17&quot;/&gt;&lt;wsp:rsid wsp:val=&quot;003C623B&quot;/&gt;&lt;wsp:rsid wsp:val=&quot;003C7A85&quot;/&gt;&lt;wsp:rsid wsp:val=&quot;003E3F31&quot;/&gt;&lt;wsp:rsid wsp:val=&quot;003E799A&quot;/&gt;&lt;wsp:rsid wsp:val=&quot;003F1287&quot;/&gt;&lt;wsp:rsid wsp:val=&quot;003F56F1&quot;/&gt;&lt;wsp:rsid wsp:val=&quot;003F5739&quot;/&gt;&lt;wsp:rsid wsp:val=&quot;003F5A08&quot;/&gt;&lt;wsp:rsid wsp:val=&quot;00401645&quot;/&gt;&lt;wsp:rsid wsp:val=&quot;00420716&quot;/&gt;&lt;wsp:rsid wsp:val=&quot;004325FB&quot;/&gt;&lt;wsp:rsid wsp:val=&quot;00436521&quot;/&gt;&lt;wsp:rsid wsp:val=&quot;004432BA&quot;/&gt;&lt;wsp:rsid wsp:val=&quot;0044407E&quot;/&gt;&lt;wsp:rsid wsp:val=&quot;00446BAB&quot;/&gt;&lt;wsp:rsid wsp:val=&quot;00447BB9&quot;/&gt;&lt;wsp:rsid wsp:val=&quot;004530DB&quot;/&gt;&lt;wsp:rsid wsp:val=&quot;0045695F&quot;/&gt;&lt;wsp:rsid wsp:val=&quot;00456E64&quot;/&gt;&lt;wsp:rsid wsp:val=&quot;0046031D&quot;/&gt;&lt;wsp:rsid wsp:val=&quot;00460D28&quot;/&gt;&lt;wsp:rsid wsp:val=&quot;004649C5&quot;/&gt;&lt;wsp:rsid wsp:val=&quot;0046578C&quot;/&gt;&lt;wsp:rsid wsp:val=&quot;00474FC9&quot;/&gt;&lt;wsp:rsid wsp:val=&quot;0048324B&quot;/&gt;&lt;wsp:rsid wsp:val=&quot;00491C24&quot;/&gt;&lt;wsp:rsid wsp:val=&quot;004B0613&quot;/&gt;&lt;wsp:rsid wsp:val=&quot;004B7CCD&quot;/&gt;&lt;wsp:rsid wsp:val=&quot;004C0223&quot;/&gt;&lt;wsp:rsid wsp:val=&quot;004C787D&quot;/&gt;&lt;wsp:rsid wsp:val=&quot;004D2A6A&quot;/&gt;&lt;wsp:rsid wsp:val=&quot;004D72B5&quot;/&gt;&lt;wsp:rsid wsp:val=&quot;004F2D98&quot;/&gt;&lt;wsp:rsid wsp:val=&quot;004F3676&quot;/&gt;&lt;wsp:rsid wsp:val=&quot;004F64FC&quot;/&gt;&lt;wsp:rsid wsp:val=&quot;0050417E&quot;/&gt;&lt;wsp:rsid wsp:val=&quot;00505884&quot;/&gt;&lt;wsp:rsid wsp:val=&quot;00511B98&quot;/&gt;&lt;wsp:rsid wsp:val=&quot;00512E40&quot;/&gt;&lt;wsp:rsid wsp:val=&quot;0051384F&quot;/&gt;&lt;wsp:rsid wsp:val=&quot;00513E17&quot;/&gt;&lt;wsp:rsid wsp:val=&quot;005351CC&quot;/&gt;&lt;wsp:rsid wsp:val=&quot;005363AB&quot;/&gt;&lt;wsp:rsid wsp:val=&quot;00543305&quot;/&gt;&lt;wsp:rsid wsp:val=&quot;00551B7F&quot;/&gt;&lt;wsp:rsid wsp:val=&quot;005611D7&quot;/&gt;&lt;wsp:rsid wsp:val=&quot;005622CD&quot;/&gt;&lt;wsp:rsid wsp:val=&quot;005642A4&quot;/&gt;&lt;wsp:rsid wsp:val=&quot;0056610F&quot;/&gt;&lt;wsp:rsid wsp:val=&quot;00571166&quot;/&gt;&lt;wsp:rsid wsp:val=&quot;00575BCA&quot;/&gt;&lt;wsp:rsid wsp:val=&quot;005824E1&quot;/&gt;&lt;wsp:rsid wsp:val=&quot;0059744F&quot;/&gt;&lt;wsp:rsid wsp:val=&quot;005B0344&quot;/&gt;&lt;wsp:rsid wsp:val=&quot;005B1BBD&quot;/&gt;&lt;wsp:rsid wsp:val=&quot;005B41FA&quot;/&gt;&lt;wsp:rsid wsp:val=&quot;005B520E&quot;/&gt;&lt;wsp:rsid wsp:val=&quot;005D5098&quot;/&gt;&lt;wsp:rsid wsp:val=&quot;005E21B7&quot;/&gt;&lt;wsp:rsid wsp:val=&quot;005E2800&quot;/&gt;&lt;wsp:rsid wsp:val=&quot;005F2BE1&quot;/&gt;&lt;wsp:rsid wsp:val=&quot;00605825&quot;/&gt;&lt;wsp:rsid wsp:val=&quot;006308DE&quot;/&gt;&lt;wsp:rsid wsp:val=&quot;00645D22&quot;/&gt;&lt;wsp:rsid wsp:val=&quot;00647700&quot;/&gt;&lt;wsp:rsid wsp:val=&quot;00651A08&quot;/&gt;&lt;wsp:rsid wsp:val=&quot;00652F25&quot;/&gt;&lt;wsp:rsid wsp:val=&quot;00653156&quot;/&gt;&lt;wsp:rsid wsp:val=&quot;00654204&quot;/&gt;&lt;wsp:rsid wsp:val=&quot;006555D1&quot;/&gt;&lt;wsp:rsid wsp:val=&quot;0066174B&quot;/&gt;&lt;wsp:rsid wsp:val=&quot;0066504C&quot;/&gt;&lt;wsp:rsid wsp:val=&quot;00670434&quot;/&gt;&lt;wsp:rsid wsp:val=&quot;006835F8&quot;/&gt;&lt;wsp:rsid wsp:val=&quot;00691FCE&quot;/&gt;&lt;wsp:rsid wsp:val=&quot;006A3E4F&quot;/&gt;&lt;wsp:rsid wsp:val=&quot;006A65F7&quot;/&gt;&lt;wsp:rsid wsp:val=&quot;006B327C&quot;/&gt;&lt;wsp:rsid wsp:val=&quot;006B603C&quot;/&gt;&lt;wsp:rsid wsp:val=&quot;006B6320&quot;/&gt;&lt;wsp:rsid wsp:val=&quot;006B6B66&quot;/&gt;&lt;wsp:rsid wsp:val=&quot;006B7FF9&quot;/&gt;&lt;wsp:rsid wsp:val=&quot;006C375D&quot;/&gt;&lt;wsp:rsid wsp:val=&quot;006C4156&quot;/&gt;&lt;wsp:rsid wsp:val=&quot;006E6594&quot;/&gt;&lt;wsp:rsid wsp:val=&quot;006F5459&quot;/&gt;&lt;wsp:rsid wsp:val=&quot;006F6578&quot;/&gt;&lt;wsp:rsid wsp:val=&quot;006F6D3D&quot;/&gt;&lt;wsp:rsid wsp:val=&quot;006F7FCE&quot;/&gt;&lt;wsp:rsid wsp:val=&quot;00705708&quot;/&gt;&lt;wsp:rsid wsp:val=&quot;00710872&quot;/&gt;&lt;wsp:rsid wsp:val=&quot;00715BEA&quot;/&gt;&lt;wsp:rsid wsp:val=&quot;00716FD5&quot;/&gt;&lt;wsp:rsid wsp:val=&quot;0072538D&quot;/&gt;&lt;wsp:rsid wsp:val=&quot;00735108&quot;/&gt;&lt;wsp:rsid wsp:val=&quot;00740B76&quot;/&gt;&lt;wsp:rsid wsp:val=&quot;00740EEA&quot;/&gt;&lt;wsp:rsid wsp:val=&quot;007646B1&quot;/&gt;&lt;wsp:rsid wsp:val=&quot;007648A6&quot;/&gt;&lt;wsp:rsid wsp:val=&quot;00773A30&quot;/&gt;&lt;wsp:rsid wsp:val=&quot;00784C91&quot;/&gt;&lt;wsp:rsid wsp:val=&quot;00785147&quot;/&gt;&lt;wsp:rsid wsp:val=&quot;00785316&quot;/&gt;&lt;wsp:rsid wsp:val=&quot;00787896&quot;/&gt;&lt;wsp:rsid wsp:val=&quot;00793128&quot;/&gt;&lt;wsp:rsid wsp:val=&quot;00794804&quot;/&gt;&lt;wsp:rsid wsp:val=&quot;00796D3A&quot;/&gt;&lt;wsp:rsid wsp:val=&quot;007A002B&quot;/&gt;&lt;wsp:rsid wsp:val=&quot;007B33F1&quot;/&gt;&lt;wsp:rsid wsp:val=&quot;007B5A17&quot;/&gt;&lt;wsp:rsid wsp:val=&quot;007B6DDA&quot;/&gt;&lt;wsp:rsid wsp:val=&quot;007C0308&quot;/&gt;&lt;wsp:rsid wsp:val=&quot;007C2FF2&quot;/&gt;&lt;wsp:rsid wsp:val=&quot;007D0C3E&quot;/&gt;&lt;wsp:rsid wsp:val=&quot;007D2B11&quot;/&gt;&lt;wsp:rsid wsp:val=&quot;007D605C&quot;/&gt;&lt;wsp:rsid wsp:val=&quot;007D6232&quot;/&gt;&lt;wsp:rsid wsp:val=&quot;007E1F03&quot;/&gt;&lt;wsp:rsid wsp:val=&quot;007E71D5&quot;/&gt;&lt;wsp:rsid wsp:val=&quot;007F1F99&quot;/&gt;&lt;wsp:rsid wsp:val=&quot;007F305E&quot;/&gt;&lt;wsp:rsid wsp:val=&quot;007F768F&quot;/&gt;&lt;wsp:rsid wsp:val=&quot;00801A70&quot;/&gt;&lt;wsp:rsid wsp:val=&quot;0080791D&quot;/&gt;&lt;wsp:rsid wsp:val=&quot;00814CD0&quot;/&gt;&lt;wsp:rsid wsp:val=&quot;00827C38&quot;/&gt;&lt;wsp:rsid wsp:val=&quot;00836367&quot;/&gt;&lt;wsp:rsid wsp:val=&quot;00841E4B&quot;/&gt;&lt;wsp:rsid wsp:val=&quot;00842E21&quot;/&gt;&lt;wsp:rsid wsp:val=&quot;00850EEB&quot;/&gt;&lt;wsp:rsid wsp:val=&quot;0086082C&quot;/&gt;&lt;wsp:rsid wsp:val=&quot;008674A2&quot;/&gt;&lt;wsp:rsid wsp:val=&quot;008710F1&quot;/&gt;&lt;wsp:rsid wsp:val=&quot;00873603&quot;/&gt;&lt;wsp:rsid wsp:val=&quot;00873677&quot;/&gt;&lt;wsp:rsid wsp:val=&quot;00882500&quot;/&gt;&lt;wsp:rsid wsp:val=&quot;008849BF&quot;/&gt;&lt;wsp:rsid wsp:val=&quot;00895AEB&quot;/&gt;&lt;wsp:rsid wsp:val=&quot;008A2C7D&quot;/&gt;&lt;wsp:rsid wsp:val=&quot;008A4FCD&quot;/&gt;&lt;wsp:rsid wsp:val=&quot;008A5D24&quot;/&gt;&lt;wsp:rsid wsp:val=&quot;008B1834&quot;/&gt;&lt;wsp:rsid wsp:val=&quot;008B2593&quot;/&gt;&lt;wsp:rsid wsp:val=&quot;008C4B23&quot;/&gt;&lt;wsp:rsid wsp:val=&quot;008C6777&quot;/&gt;&lt;wsp:rsid wsp:val=&quot;008D0996&quot;/&gt;&lt;wsp:rsid wsp:val=&quot;008D5C39&quot;/&gt;&lt;wsp:rsid wsp:val=&quot;008E0F5D&quot;/&gt;&lt;wsp:rsid wsp:val=&quot;008E197E&quot;/&gt;&lt;wsp:rsid wsp:val=&quot;008E4364&quot;/&gt;&lt;wsp:rsid wsp:val=&quot;008F259E&quot;/&gt;&lt;wsp:rsid wsp:val=&quot;008F6E2C&quot;/&gt;&lt;wsp:rsid wsp:val=&quot;00902721&quot;/&gt;&lt;wsp:rsid wsp:val=&quot;00915F09&quot;/&gt;&lt;wsp:rsid wsp:val=&quot;00917B65&quot;/&gt;&lt;wsp:rsid wsp:val=&quot;00920F40&quot;/&gt;&lt;wsp:rsid wsp:val=&quot;009303D9&quot;/&gt;&lt;wsp:rsid wsp:val=&quot;0093072F&quot;/&gt;&lt;wsp:rsid wsp:val=&quot;0093077E&quot;/&gt;&lt;wsp:rsid wsp:val=&quot;0093235E&quot;/&gt;&lt;wsp:rsid wsp:val=&quot;00933C64&quot;/&gt;&lt;wsp:rsid wsp:val=&quot;0094245E&quot;/&gt;&lt;wsp:rsid wsp:val=&quot;00954526&quot;/&gt;&lt;wsp:rsid wsp:val=&quot;0096715C&quot;/&gt;&lt;wsp:rsid wsp:val=&quot;00972203&quot;/&gt;&lt;wsp:rsid wsp:val=&quot;00982A3C&quot;/&gt;&lt;wsp:rsid wsp:val=&quot;00990B4A&quot;/&gt;&lt;wsp:rsid wsp:val=&quot;0099252A&quot;/&gt;&lt;wsp:rsid wsp:val=&quot;009A1F9B&quot;/&gt;&lt;wsp:rsid wsp:val=&quot;009B2000&quot;/&gt;&lt;wsp:rsid wsp:val=&quot;009C6C82&quot;/&gt;&lt;wsp:rsid wsp:val=&quot;009D0883&quot;/&gt;&lt;wsp:rsid wsp:val=&quot;009D14AE&quot;/&gt;&lt;wsp:rsid wsp:val=&quot;009D1CE1&quot;/&gt;&lt;wsp:rsid wsp:val=&quot;009E3615&quot;/&gt;&lt;wsp:rsid wsp:val=&quot;009F1D79&quot;/&gt;&lt;wsp:rsid wsp:val=&quot;009F6FC0&quot;/&gt;&lt;wsp:rsid wsp:val=&quot;009F71E6&quot;/&gt;&lt;wsp:rsid wsp:val=&quot;00A059B3&quot;/&gt;&lt;wsp:rsid wsp:val=&quot;00A0722B&quot;/&gt;&lt;wsp:rsid wsp:val=&quot;00A11C61&quot;/&gt;&lt;wsp:rsid wsp:val=&quot;00A16944&quot;/&gt;&lt;wsp:rsid wsp:val=&quot;00A20C68&quot;/&gt;&lt;wsp:rsid wsp:val=&quot;00A25909&quot;/&gt;&lt;wsp:rsid wsp:val=&quot;00A334A2&quot;/&gt;&lt;wsp:rsid wsp:val=&quot;00A365DA&quot;/&gt;&lt;wsp:rsid wsp:val=&quot;00A43E58&quot;/&gt;&lt;wsp:rsid wsp:val=&quot;00A44C6E&quot;/&gt;&lt;wsp:rsid wsp:val=&quot;00A6210B&quot;/&gt;&lt;wsp:rsid wsp:val=&quot;00A64103&quot;/&gt;&lt;wsp:rsid wsp:val=&quot;00A7111C&quot;/&gt;&lt;wsp:rsid wsp:val=&quot;00A72614&quot;/&gt;&lt;wsp:rsid wsp:val=&quot;00A77D41&quot;/&gt;&lt;wsp:rsid wsp:val=&quot;00AB2829&quot;/&gt;&lt;wsp:rsid wsp:val=&quot;00AB6954&quot;/&gt;&lt;wsp:rsid wsp:val=&quot;00AB7C56&quot;/&gt;&lt;wsp:rsid wsp:val=&quot;00AC1D81&quot;/&gt;&lt;wsp:rsid wsp:val=&quot;00AD5770&quot;/&gt;&lt;wsp:rsid wsp:val=&quot;00AE3409&quot;/&gt;&lt;wsp:rsid wsp:val=&quot;00AE47B9&quot;/&gt;&lt;wsp:rsid wsp:val=&quot;00AE521C&quot;/&gt;&lt;wsp:rsid wsp:val=&quot;00AE5FBA&quot;/&gt;&lt;wsp:rsid wsp:val=&quot;00AF242A&quot;/&gt;&lt;wsp:rsid wsp:val=&quot;00AF2951&quot;/&gt;&lt;wsp:rsid wsp:val=&quot;00AF3945&quot;/&gt;&lt;wsp:rsid wsp:val=&quot;00AF6789&quot;/&gt;&lt;wsp:rsid wsp:val=&quot;00AF7FC9&quot;/&gt;&lt;wsp:rsid wsp:val=&quot;00B00ECC&quot;/&gt;&lt;wsp:rsid wsp:val=&quot;00B015D6&quot;/&gt;&lt;wsp:rsid wsp:val=&quot;00B02FF3&quot;/&gt;&lt;wsp:rsid wsp:val=&quot;00B07FC2&quot;/&gt;&lt;wsp:rsid wsp:val=&quot;00B11A60&quot;/&gt;&lt;wsp:rsid wsp:val=&quot;00B14C16&quot;/&gt;&lt;wsp:rsid wsp:val=&quot;00B1743D&quot;/&gt;&lt;wsp:rsid wsp:val=&quot;00B22613&quot;/&gt;&lt;wsp:rsid wsp:val=&quot;00B26D9D&quot;/&gt;&lt;wsp:rsid wsp:val=&quot;00B3749C&quot;/&gt;&lt;wsp:rsid wsp:val=&quot;00B42AC6&quot;/&gt;&lt;wsp:rsid wsp:val=&quot;00B45CD6&quot;/&gt;&lt;wsp:rsid wsp:val=&quot;00B618C1&quot;/&gt;&lt;wsp:rsid wsp:val=&quot;00B67066&quot;/&gt;&lt;wsp:rsid wsp:val=&quot;00B72667&quot;/&gt;&lt;wsp:rsid wsp:val=&quot;00B7454A&quot;/&gt;&lt;wsp:rsid wsp:val=&quot;00B7457D&quot;/&gt;&lt;wsp:rsid wsp:val=&quot;00B75F54&quot;/&gt;&lt;wsp:rsid wsp:val=&quot;00B768D1&quot;/&gt;&lt;wsp:rsid wsp:val=&quot;00B846C0&quot;/&gt;&lt;wsp:rsid wsp:val=&quot;00B9538E&quot;/&gt;&lt;wsp:rsid wsp:val=&quot;00BA1025&quot;/&gt;&lt;wsp:rsid wsp:val=&quot;00BB4256&quot;/&gt;&lt;wsp:rsid wsp:val=&quot;00BC0E31&quot;/&gt;&lt;wsp:rsid wsp:val=&quot;00BC0F44&quot;/&gt;&lt;wsp:rsid wsp:val=&quot;00BC3420&quot;/&gt;&lt;wsp:rsid wsp:val=&quot;00BD670B&quot;/&gt;&lt;wsp:rsid wsp:val=&quot;00BE0279&quot;/&gt;&lt;wsp:rsid wsp:val=&quot;00BE7CB6&quot;/&gt;&lt;wsp:rsid wsp:val=&quot;00BE7D3C&quot;/&gt;&lt;wsp:rsid wsp:val=&quot;00BF157A&quot;/&gt;&lt;wsp:rsid wsp:val=&quot;00BF5FF6&quot;/&gt;&lt;wsp:rsid wsp:val=&quot;00C0207F&quot;/&gt;&lt;wsp:rsid wsp:val=&quot;00C13318&quot;/&gt;&lt;wsp:rsid wsp:val=&quot;00C16117&quot;/&gt;&lt;wsp:rsid wsp:val=&quot;00C3075A&quot;/&gt;&lt;wsp:rsid wsp:val=&quot;00C31059&quot;/&gt;&lt;wsp:rsid wsp:val=&quot;00C31074&quot;/&gt;&lt;wsp:rsid wsp:val=&quot;00C326F0&quot;/&gt;&lt;wsp:rsid wsp:val=&quot;00C50EAA&quot;/&gt;&lt;wsp:rsid wsp:val=&quot;00C66091&quot;/&gt;&lt;wsp:rsid wsp:val=&quot;00C75486&quot;/&gt;&lt;wsp:rsid wsp:val=&quot;00C82776&quot;/&gt;&lt;wsp:rsid wsp:val=&quot;00C836B1&quot;/&gt;&lt;wsp:rsid wsp:val=&quot;00C87788&quot;/&gt;&lt;wsp:rsid wsp:val=&quot;00C919A4&quot;/&gt;&lt;wsp:rsid wsp:val=&quot;00C91EC7&quot;/&gt;&lt;wsp:rsid wsp:val=&quot;00CA34BA&quot;/&gt;&lt;wsp:rsid wsp:val=&quot;00CA4392&quot;/&gt;&lt;wsp:rsid wsp:val=&quot;00CA4F89&quot;/&gt;&lt;wsp:rsid wsp:val=&quot;00CA6EC3&quot;/&gt;&lt;wsp:rsid wsp:val=&quot;00CB5499&quot;/&gt;&lt;wsp:rsid wsp:val=&quot;00CC2289&quot;/&gt;&lt;wsp:rsid wsp:val=&quot;00CC393F&quot;/&gt;&lt;wsp:rsid wsp:val=&quot;00CC3DF3&quot;/&gt;&lt;wsp:rsid wsp:val=&quot;00CD0DA8&quot;/&gt;&lt;wsp:rsid wsp:val=&quot;00CD49C1&quot;/&gt;&lt;wsp:rsid wsp:val=&quot;00CE4D77&quot;/&gt;&lt;wsp:rsid wsp:val=&quot;00CF1C2A&quot;/&gt;&lt;wsp:rsid wsp:val=&quot;00CF4AB1&quot;/&gt;&lt;wsp:rsid wsp:val=&quot;00CF745F&quot;/&gt;&lt;wsp:rsid wsp:val=&quot;00D016D9&quot;/&gt;&lt;wsp:rsid wsp:val=&quot;00D02429&quot;/&gt;&lt;wsp:rsid wsp:val=&quot;00D2176E&quot;/&gt;&lt;wsp:rsid wsp:val=&quot;00D24A5B&quot;/&gt;&lt;wsp:rsid wsp:val=&quot;00D32713&quot;/&gt;&lt;wsp:rsid wsp:val=&quot;00D33583&quot;/&gt;&lt;wsp:rsid wsp:val=&quot;00D33E67&quot;/&gt;&lt;wsp:rsid wsp:val=&quot;00D34139&quot;/&gt;&lt;wsp:rsid wsp:val=&quot;00D36022&quot;/&gt;&lt;wsp:rsid wsp:val=&quot;00D4022F&quot;/&gt;&lt;wsp:rsid wsp:val=&quot;00D42E55&quot;/&gt;&lt;wsp:rsid wsp:val=&quot;00D44357&quot;/&gt;&lt;wsp:rsid wsp:val=&quot;00D46E88&quot;/&gt;&lt;wsp:rsid wsp:val=&quot;00D50332&quot;/&gt;&lt;wsp:rsid wsp:val=&quot;00D632BE&quot;/&gt;&lt;wsp:rsid wsp:val=&quot;00D64DE9&quot;/&gt;&lt;wsp:rsid wsp:val=&quot;00D72D06&quot;/&gt;&lt;wsp:rsid wsp:val=&quot;00D7522C&quot;/&gt;&lt;wsp:rsid wsp:val=&quot;00D7536F&quot;/&gt;&lt;wsp:rsid wsp:val=&quot;00D76668&quot;/&gt;&lt;wsp:rsid wsp:val=&quot;00D81620&quot;/&gt;&lt;wsp:rsid wsp:val=&quot;00D878A4&quot;/&gt;&lt;wsp:rsid wsp:val=&quot;00DB1779&quot;/&gt;&lt;wsp:rsid wsp:val=&quot;00DB1FFF&quot;/&gt;&lt;wsp:rsid wsp:val=&quot;00DC321C&quot;/&gt;&lt;wsp:rsid wsp:val=&quot;00DC7F00&quot;/&gt;&lt;wsp:rsid wsp:val=&quot;00DD211E&quot;/&gt;&lt;wsp:rsid wsp:val=&quot;00DD3A50&quot;/&gt;&lt;wsp:rsid wsp:val=&quot;00DD6735&quot;/&gt;&lt;wsp:rsid wsp:val=&quot;00DE219A&quot;/&gt;&lt;wsp:rsid wsp:val=&quot;00DE2363&quot;/&gt;&lt;wsp:rsid wsp:val=&quot;00DE2709&quot;/&gt;&lt;wsp:rsid wsp:val=&quot;00DF33F7&quot;/&gt;&lt;wsp:rsid wsp:val=&quot;00E007A0&quot;/&gt;&lt;wsp:rsid wsp:val=&quot;00E07383&quot;/&gt;&lt;wsp:rsid wsp:val=&quot;00E10B2A&quot;/&gt;&lt;wsp:rsid wsp:val=&quot;00E11D99&quot;/&gt;&lt;wsp:rsid wsp:val=&quot;00E165BC&quot;/&gt;&lt;wsp:rsid wsp:val=&quot;00E17BBD&quot;/&gt;&lt;wsp:rsid wsp:val=&quot;00E23021&quot;/&gt;&lt;wsp:rsid wsp:val=&quot;00E40C97&quot;/&gt;&lt;wsp:rsid wsp:val=&quot;00E43760&quot;/&gt;&lt;wsp:rsid wsp:val=&quot;00E50CE8&quot;/&gt;&lt;wsp:rsid wsp:val=&quot;00E5264B&quot;/&gt;&lt;wsp:rsid wsp:val=&quot;00E5340D&quot;/&gt;&lt;wsp:rsid wsp:val=&quot;00E61E12&quot;/&gt;&lt;wsp:rsid wsp:val=&quot;00E6238F&quot;/&gt;&lt;wsp:rsid wsp:val=&quot;00E7596C&quot;/&gt;&lt;wsp:rsid wsp:val=&quot;00E878F2&quot;/&gt;&lt;wsp:rsid wsp:val=&quot;00E90290&quot;/&gt;&lt;wsp:rsid wsp:val=&quot;00E9085D&quot;/&gt;&lt;wsp:rsid wsp:val=&quot;00E94102&quot;/&gt;&lt;wsp:rsid wsp:val=&quot;00EA0943&quot;/&gt;&lt;wsp:rsid wsp:val=&quot;00EA4EE6&quot;/&gt;&lt;wsp:rsid wsp:val=&quot;00EA6858&quot;/&gt;&lt;wsp:rsid wsp:val=&quot;00EB18B8&quot;/&gt;&lt;wsp:rsid wsp:val=&quot;00EC00E6&quot;/&gt;&lt;wsp:rsid wsp:val=&quot;00EC28B4&quot;/&gt;&lt;wsp:rsid wsp:val=&quot;00EC6CC7&quot;/&gt;&lt;wsp:rsid wsp:val=&quot;00ED0149&quot;/&gt;&lt;wsp:rsid wsp:val=&quot;00ED0FBE&quot;/&gt;&lt;wsp:rsid wsp:val=&quot;00EE128B&quot;/&gt;&lt;wsp:rsid wsp:val=&quot;00EE225A&quot;/&gt;&lt;wsp:rsid wsp:val=&quot;00EE31C3&quot;/&gt;&lt;wsp:rsid wsp:val=&quot;00EE7F29&quot;/&gt;&lt;wsp:rsid wsp:val=&quot;00EF0598&quot;/&gt;&lt;wsp:rsid wsp:val=&quot;00EF7DE3&quot;/&gt;&lt;wsp:rsid wsp:val=&quot;00F02C4F&quot;/&gt;&lt;wsp:rsid wsp:val=&quot;00F03103&quot;/&gt;&lt;wsp:rsid wsp:val=&quot;00F04B5A&quot;/&gt;&lt;wsp:rsid wsp:val=&quot;00F12387&quot;/&gt;&lt;wsp:rsid wsp:val=&quot;00F13657&quot;/&gt;&lt;wsp:rsid wsp:val=&quot;00F271DE&quot;/&gt;&lt;wsp:rsid wsp:val=&quot;00F330E3&quot;/&gt;&lt;wsp:rsid wsp:val=&quot;00F34239&quot;/&gt;&lt;wsp:rsid wsp:val=&quot;00F45AA8&quot;/&gt;&lt;wsp:rsid wsp:val=&quot;00F45D3C&quot;/&gt;&lt;wsp:rsid wsp:val=&quot;00F627DA&quot;/&gt;&lt;wsp:rsid wsp:val=&quot;00F7288F&quot;/&gt;&lt;wsp:rsid wsp:val=&quot;00F80BC8&quot;/&gt;&lt;wsp:rsid wsp:val=&quot;00F847A6&quot;/&gt;&lt;wsp:rsid wsp:val=&quot;00F85082&quot;/&gt;&lt;wsp:rsid wsp:val=&quot;00F9441B&quot;/&gt;&lt;wsp:rsid wsp:val=&quot;00FA4C32&quot;/&gt;&lt;wsp:rsid wsp:val=&quot;00FA564D&quot;/&gt;&lt;wsp:rsid wsp:val=&quot;00FB0898&quot;/&gt;&lt;wsp:rsid wsp:val=&quot;00FC7824&quot;/&gt;&lt;wsp:rsid wsp:val=&quot;00FD623C&quot;/&gt;&lt;wsp:rsid wsp:val=&quot;00FD75D7&quot;/&gt;&lt;wsp:rsid wsp:val=&quot;00FE0F6D&quot;/&gt;&lt;wsp:rsid wsp:val=&quot;00FE4DCE&quot;/&gt;&lt;wsp:rsid wsp:val=&quot;00FE5251&quot;/&gt;&lt;wsp:rsid wsp:val=&quot;00FE7114&quot;/&gt;&lt;wsp:rsid wsp:val=&quot;00FF6047&quot;/&gt;&lt;/wsp:rsids&gt;&lt;/w:docPr&gt;&lt;w:body&gt;&lt;wx:sect&gt;&lt;w:p wsp:rsidR=&quot;00000000&quot; wsp:rsidRDefault=&quot;00787896&quot; wsp:rsidP=&quot;00787896&quot;&gt;&lt;m:oMathPara&gt;&lt;m:oMath&gt;&lt;m:sSup&gt;&lt;m:sSupPr&gt;&lt;m:ctrlPr&gt;&lt;w:rPr&gt;&lt;w:rFonts w:ascii=&quot;Cambria Math&quot; w:h-ansi=&quot;Cambria Math&quot; w:cs=&quot;Cambria Math&quot;/&gt;&lt;wx:font wx:val=&quot;Cambria Math&quot;/&gt;&lt;w:sz w:val=&quot;24&quot;/&gt;&lt;w:sz-cs w:val=&quot;24&quot;/&gt;&lt;/w:rPr&gt;&lt;/m:ctrlPr&gt;&lt;/m:sSupPr&gt;&lt;m:e&gt;&lt;m:r&gt;&lt;w:rPr&gt;&lt;w:rFonts w:ascii=&quot;Cambria Math&quot; w:h-ansi=&quot;Cambria Math&quot; w:cs=&quot;Cambria Math&quot;/&gt;&lt;wx:font wx:val=&quot;Cambria Math&quot;/&gt;&lt;w:i/&gt;&lt;/w:rPr&gt;&lt;m:t&gt;P&lt;/m:t&gt;&lt;/m:r&gt;&lt;/m:e&gt;&lt;m:sup&gt;&lt;m:r&gt;&lt;w:rPr&gt;&lt;w:rFonts w:ascii=&quot;Cambria Math&quot; w:h-ansi=&quot;Cambria Math&quot; w:cs=&quot;Cambria Math&quot;/&gt;&lt;wx:font wx:val=&quot;Cambria Math&quot;/&gt;&lt;w:i/&gt;&lt;/w:rPr&gt;&lt;m:t&gt;+&lt;/m:t&gt;&lt;/m:r&gt;&lt;/m:sup&gt;&lt;/m:sSup&gt;&lt;/m:oMath&gt;&lt;/m:oMathPara&gt;&lt;/w:p&gt;&lt;w:sectPr wsp:rsidR=&quot;00000000&quot;&gt;&lt;w:pgSz w:w=&quot;12240&quot; w:h=&quot;15840&quot;/&gt;&lt;w:pgMar w:top=&quot;1417&quot; w:right=&quot;1417&quot; w:bottom=&quot;1417&quot; w:left=&quot;1417&quot; w:header=&quot;708&quot; w:footer=&quot;708&quot; w:gutter=&quot;0&quot;/&gt;&lt;w:cols w:space=&quot;708&quot;/&gt;&lt;/w:sectPr&gt;&lt;/wx:sect&gt;&lt;/w:body&gt;&lt;/w:wordDocument&gt;">
+              <w:pict w14:anchorId="794A61D3">
+                <v:shape id="_x0000_i1031" type="#_x0000_t75" style="width:12pt;height:14.25pt" equationxml="&lt;?xml version=&quot;1.0&quot; encoding=&quot;UTF-8&quot; standalone=&quot;yes&quot;?&gt;&#10;&lt;?mso-application progid=&quot;Word.Document&quot;?&gt;&#10;&lt;w:wordDocument xmlns:aml=&quot;http://schemas.microsoft.com/aml/2001/core&quot; xmlns:wpc=&quot;http://schemas.microsoft.com/office/word/2010/wordprocessingCanvas&quot; xmlns:cx=&quot;http://schemas.microsoft.com/office/drawing/2014/chartex&quot; xmlns:cx1=&quot;http://schemas.microsoft.com/office/drawing/2015/9/8/chartex&quot; xmlns:cx2=&quot;http://schemas.microsoft.com/office/drawing/2015/10/21/chartex&quot; xmlns:cx3=&quot;http://schemas.microsoft.com/office/drawing/2016/5/9/chartex&quot; xmlns:cx4=&quot;http://schemas.microsoft.com/office/drawing/2016/5/10/chartex&quot; xmlns:cx5=&quot;http://schemas.microsoft.com/office/drawing/2016/5/11/chartex&quot; xmlns:cx6=&quot;http://schemas.microsoft.com/office/drawing/2016/5/12/chartex&quot; xmlns:cx7=&quot;http://schemas.microsoft.com/office/drawing/2016/5/13/chartex&quot; xmlns:cx8=&quot;http://schemas.microsoft.com/office/drawing/2016/5/14/chartex&quot; xmlns:dt=&quot;uuid:C2F41010-65B3-11d1-A29F-00AA00C14882&quot; xmlns:mc=&quot;http://schemas.openxmlformats.org/markup-compatibility/2006&quot; xmlns:aink=&quot;http://schemas.microsoft.com/office/drawing/2016/ink&quot; xmlns:am3d=&quot;http://schemas.microsoft.com/office/drawing/2017/model3d&quot; xmlns:o=&quot;urn:schemas-microsoft-com:office:office&quot; xmlns:m=&quot;http://schemas.openxmlformats.org/officeDocument/2006/math&quot; xmlns:v=&quot;urn:schemas-microsoft-com:vml&quot; xmlns:w10=&quot;urn:schemas-microsoft-com:office:word&quot; xmlns:w=&quot;http://schemas.microsoft.com/office/word/2003/wordml&quot; xmlns:wx=&quot;http://schemas.microsoft.com/office/word/2003/auxHint&quot; xmlns:wne=&quot;http://schemas.microsoft.com/office/word/2006/wordml&quot; xmlns:wsp=&quot;http://schemas.microsoft.com/office/word/2003/wordml/sp2&quot; xmlns:sl=&quot;http://schemas.microsoft.com/schemaLibrary/2003/core&quot; w:macrosPresent=&quot;no&quot; w:embeddedObjPresent=&quot;no&quot; w:ocxPresent=&quot;no&quot; xml:space=&quot;preserve&quot;&gt;&lt;w:ignoreSubtree w:val=&quot;http://schemas.microsoft.com/office/word/2003/wordml/sp2&quot;/&gt;&lt;o:DocumentProperties&gt;&lt;o:Version&gt;16&lt;/o:Version&gt;&lt;/o:DocumentProperties&gt;&lt;w:docPr&gt;&lt;w:view w:val=&quot;print&quot;/&gt;&lt;w:zoom w:percent=&quot;120&quot;/&gt;&lt;w:defaultTabStop w:val=&quot;720&quot;/&gt;&lt;w:doNotHyphenateCaps/&gt;&lt;w:punctuationKerning/&gt;&lt;w:characterSpacingControl w:val=&quot;DontCompress&quot;/&gt;&lt;w:optimizeForBrowser/&gt;&lt;w:targetScreenSz w:val=&quot;800x600&quot;/&gt;&lt;w:validateAgainstSchema w:val=&quot;off&quot;/&gt;&lt;w:saveInvalidXML w:val=&quot;off&quot;/&gt;&lt;w:ignoreMixedContent w:val=&quot;off&quot;/&gt;&lt;w:alwaysShowPlaceholderText w:val=&quot;off&quot;/&gt;&lt;w:doNotUnderlineInvalidXML/&gt;&lt;w:compat&gt;&lt;w:doNotUseHTMLParagraphAutoSpacing/&gt;&lt;w:dontAllowFieldEndSelect/&gt;&lt;w:useWord2002TableStyleRules/&gt;&lt;w:useFELayout/&gt;&lt;/w:compat&gt;&lt;wsp:rsids&gt;&lt;wsp:rsidRoot wsp:val=&quot;009303D9&quot;/&gt;&lt;wsp:rsid wsp:val=&quot;00000B1C&quot;/&gt;&lt;wsp:rsid wsp:val=&quot;00024E2D&quot;/&gt;&lt;wsp:rsid wsp:val=&quot;000303BB&quot;/&gt;&lt;wsp:rsid wsp:val=&quot;000317EE&quot;/&gt;&lt;wsp:rsid wsp:val=&quot;000414CD&quot;/&gt;&lt;wsp:rsid wsp:val=&quot;00046094&quot;/&gt;&lt;wsp:rsid wsp:val=&quot;0004781E&quot;/&gt;&lt;wsp:rsid wsp:val=&quot;00066BC1&quot;/&gt;&lt;wsp:rsid wsp:val=&quot;0007226A&quot;/&gt;&lt;wsp:rsid wsp:val=&quot;00073B21&quot;/&gt;&lt;wsp:rsid wsp:val=&quot;0007573E&quot;/&gt;&lt;wsp:rsid wsp:val=&quot;0008758A&quot;/&gt;&lt;wsp:rsid wsp:val=&quot;000C00E3&quot;/&gt;&lt;wsp:rsid wsp:val=&quot;000C09F4&quot;/&gt;&lt;wsp:rsid wsp:val=&quot;000C0D15&quot;/&gt;&lt;wsp:rsid wsp:val=&quot;000C1E68&quot;/&gt;&lt;wsp:rsid wsp:val=&quot;000C2D4A&quot;/&gt;&lt;wsp:rsid wsp:val=&quot;000C73DB&quot;/&gt;&lt;wsp:rsid wsp:val=&quot;000E449D&quot;/&gt;&lt;wsp:rsid wsp:val=&quot;000F2CDE&quot;/&gt;&lt;wsp:rsid wsp:val=&quot;00106B9D&quot;/&gt;&lt;wsp:rsid wsp:val=&quot;00117220&quot;/&gt;&lt;wsp:rsid wsp:val=&quot;001225CC&quot;/&gt;&lt;wsp:rsid wsp:val=&quot;00127433&quot;/&gt;&lt;wsp:rsid wsp:val=&quot;00127F67&quot;/&gt;&lt;wsp:rsid wsp:val=&quot;00130058&quot;/&gt;&lt;wsp:rsid wsp:val=&quot;00142ED5&quot;/&gt;&lt;wsp:rsid wsp:val=&quot;001443CF&quot;/&gt;&lt;wsp:rsid wsp:val=&quot;001479F3&quot;/&gt;&lt;wsp:rsid wsp:val=&quot;00155D6F&quot;/&gt;&lt;wsp:rsid wsp:val=&quot;001637C1&quot;/&gt;&lt;wsp:rsid wsp:val=&quot;00172B19&quot;/&gt;&lt;wsp:rsid wsp:val=&quot;001810BF&quot;/&gt;&lt;wsp:rsid wsp:val=&quot;0018229D&quot;/&gt;&lt;wsp:rsid wsp:val=&quot;001A2EFD&quot;/&gt;&lt;wsp:rsid wsp:val=&quot;001A3B3D&quot;/&gt;&lt;wsp:rsid wsp:val=&quot;001B4DD8&quot;/&gt;&lt;wsp:rsid wsp:val=&quot;001B67DC&quot;/&gt;&lt;wsp:rsid wsp:val=&quot;001B7585&quot;/&gt;&lt;wsp:rsid wsp:val=&quot;001D155F&quot;/&gt;&lt;wsp:rsid wsp:val=&quot;001D2DC0&quot;/&gt;&lt;wsp:rsid wsp:val=&quot;001E016A&quot;/&gt;&lt;wsp:rsid wsp:val=&quot;001E65EB&quot;/&gt;&lt;wsp:rsid wsp:val=&quot;001E7AAE&quot;/&gt;&lt;wsp:rsid wsp:val=&quot;002065C5&quot;/&gt;&lt;wsp:rsid wsp:val=&quot;002178B0&quot;/&gt;&lt;wsp:rsid wsp:val=&quot;002254A9&quot;/&gt;&lt;wsp:rsid wsp:val=&quot;00233C11&quot;/&gt;&lt;wsp:rsid wsp:val=&quot;00233D97&quot;/&gt;&lt;wsp:rsid wsp:val=&quot;002347A2&quot;/&gt;&lt;wsp:rsid wsp:val=&quot;00235071&quot;/&gt;&lt;wsp:rsid wsp:val=&quot;0024152E&quot;/&gt;&lt;wsp:rsid wsp:val=&quot;00245143&quot;/&gt;&lt;wsp:rsid wsp:val=&quot;0024695F&quot;/&gt;&lt;wsp:rsid wsp:val=&quot;00253D94&quot;/&gt;&lt;wsp:rsid wsp:val=&quot;00275942&quot;/&gt;&lt;wsp:rsid wsp:val=&quot;00283DCC&quot;/&gt;&lt;wsp:rsid wsp:val=&quot;00284A46&quot;/&gt;&lt;wsp:rsid wsp:val=&quot;002850E3&quot;/&gt;&lt;wsp:rsid wsp:val=&quot;00290404&quot;/&gt;&lt;wsp:rsid wsp:val=&quot;00297BCA&quot;/&gt;&lt;wsp:rsid wsp:val=&quot;002B1AAB&quot;/&gt;&lt;wsp:rsid wsp:val=&quot;002D3722&quot;/&gt;&lt;wsp:rsid wsp:val=&quot;002D41DF&quot;/&gt;&lt;wsp:rsid wsp:val=&quot;002E4363&quot;/&gt;&lt;wsp:rsid wsp:val=&quot;00303664&quot;/&gt;&lt;wsp:rsid wsp:val=&quot;003065C9&quot;/&gt;&lt;wsp:rsid wsp:val=&quot;00323AA6&quot;/&gt;&lt;wsp:rsid wsp:val=&quot;003241E7&quot;/&gt;&lt;wsp:rsid wsp:val=&quot;00324B05&quot;/&gt;&lt;wsp:rsid wsp:val=&quot;00327A52&quot;/&gt;&lt;wsp:rsid wsp:val=&quot;00327D6C&quot;/&gt;&lt;wsp:rsid wsp:val=&quot;003321B0&quot;/&gt;&lt;wsp:rsid wsp:val=&quot;00340E8A&quot;/&gt;&lt;wsp:rsid wsp:val=&quot;00342E16&quot;/&gt;&lt;wsp:rsid wsp:val=&quot;003522E7&quot;/&gt;&lt;wsp:rsid wsp:val=&quot;00354FCF&quot;/&gt;&lt;wsp:rsid wsp:val=&quot;003668C4&quot;/&gt;&lt;wsp:rsid wsp:val=&quot;00382B87&quot;/&gt;&lt;wsp:rsid wsp:val=&quot;0038493E&quot;/&gt;&lt;wsp:rsid wsp:val=&quot;00387BFE&quot;/&gt;&lt;wsp:rsid wsp:val=&quot;00394BA2&quot;/&gt;&lt;wsp:rsid wsp:val=&quot;003A19E2&quot;/&gt;&lt;wsp:rsid wsp:val=&quot;003A38B3&quot;/&gt;&lt;wsp:rsid wsp:val=&quot;003A4A54&quot;/&gt;&lt;wsp:rsid wsp:val=&quot;003B4E04&quot;/&gt;&lt;wsp:rsid wsp:val=&quot;003C2B17&quot;/&gt;&lt;wsp:rsid wsp:val=&quot;003C623B&quot;/&gt;&lt;wsp:rsid wsp:val=&quot;003C7A85&quot;/&gt;&lt;wsp:rsid wsp:val=&quot;003E3F31&quot;/&gt;&lt;wsp:rsid wsp:val=&quot;003E799A&quot;/&gt;&lt;wsp:rsid wsp:val=&quot;003F1287&quot;/&gt;&lt;wsp:rsid wsp:val=&quot;003F56F1&quot;/&gt;&lt;wsp:rsid wsp:val=&quot;003F5739&quot;/&gt;&lt;wsp:rsid wsp:val=&quot;003F5A08&quot;/&gt;&lt;wsp:rsid wsp:val=&quot;00401645&quot;/&gt;&lt;wsp:rsid wsp:val=&quot;00420716&quot;/&gt;&lt;wsp:rsid wsp:val=&quot;004325FB&quot;/&gt;&lt;wsp:rsid wsp:val=&quot;00436521&quot;/&gt;&lt;wsp:rsid wsp:val=&quot;004432BA&quot;/&gt;&lt;wsp:rsid wsp:val=&quot;0044407E&quot;/&gt;&lt;wsp:rsid wsp:val=&quot;00446BAB&quot;/&gt;&lt;wsp:rsid wsp:val=&quot;00447BB9&quot;/&gt;&lt;wsp:rsid wsp:val=&quot;004530DB&quot;/&gt;&lt;wsp:rsid wsp:val=&quot;0045695F&quot;/&gt;&lt;wsp:rsid wsp:val=&quot;00456E64&quot;/&gt;&lt;wsp:rsid wsp:val=&quot;0046031D&quot;/&gt;&lt;wsp:rsid wsp:val=&quot;00460D28&quot;/&gt;&lt;wsp:rsid wsp:val=&quot;004649C5&quot;/&gt;&lt;wsp:rsid wsp:val=&quot;0046578C&quot;/&gt;&lt;wsp:rsid wsp:val=&quot;00474FC9&quot;/&gt;&lt;wsp:rsid wsp:val=&quot;0048324B&quot;/&gt;&lt;wsp:rsid wsp:val=&quot;00491C24&quot;/&gt;&lt;wsp:rsid wsp:val=&quot;004B0613&quot;/&gt;&lt;wsp:rsid wsp:val=&quot;004B7CCD&quot;/&gt;&lt;wsp:rsid wsp:val=&quot;004C0223&quot;/&gt;&lt;wsp:rsid wsp:val=&quot;004C787D&quot;/&gt;&lt;wsp:rsid wsp:val=&quot;004D2A6A&quot;/&gt;&lt;wsp:rsid wsp:val=&quot;004D72B5&quot;/&gt;&lt;wsp:rsid wsp:val=&quot;004F2D98&quot;/&gt;&lt;wsp:rsid wsp:val=&quot;004F3676&quot;/&gt;&lt;wsp:rsid wsp:val=&quot;004F64FC&quot;/&gt;&lt;wsp:rsid wsp:val=&quot;0050417E&quot;/&gt;&lt;wsp:rsid wsp:val=&quot;00505884&quot;/&gt;&lt;wsp:rsid wsp:val=&quot;00511B98&quot;/&gt;&lt;wsp:rsid wsp:val=&quot;00512E40&quot;/&gt;&lt;wsp:rsid wsp:val=&quot;0051384F&quot;/&gt;&lt;wsp:rsid wsp:val=&quot;00513E17&quot;/&gt;&lt;wsp:rsid wsp:val=&quot;005351CC&quot;/&gt;&lt;wsp:rsid wsp:val=&quot;005363AB&quot;/&gt;&lt;wsp:rsid wsp:val=&quot;00543305&quot;/&gt;&lt;wsp:rsid wsp:val=&quot;00551B7F&quot;/&gt;&lt;wsp:rsid wsp:val=&quot;005611D7&quot;/&gt;&lt;wsp:rsid wsp:val=&quot;005622CD&quot;/&gt;&lt;wsp:rsid wsp:val=&quot;005642A4&quot;/&gt;&lt;wsp:rsid wsp:val=&quot;0056610F&quot;/&gt;&lt;wsp:rsid wsp:val=&quot;00571166&quot;/&gt;&lt;wsp:rsid wsp:val=&quot;00575BCA&quot;/&gt;&lt;wsp:rsid wsp:val=&quot;005824E1&quot;/&gt;&lt;wsp:rsid wsp:val=&quot;0059744F&quot;/&gt;&lt;wsp:rsid wsp:val=&quot;005B0344&quot;/&gt;&lt;wsp:rsid wsp:val=&quot;005B1BBD&quot;/&gt;&lt;wsp:rsid wsp:val=&quot;005B41FA&quot;/&gt;&lt;wsp:rsid wsp:val=&quot;005B520E&quot;/&gt;&lt;wsp:rsid wsp:val=&quot;005D5098&quot;/&gt;&lt;wsp:rsid wsp:val=&quot;005E21B7&quot;/&gt;&lt;wsp:rsid wsp:val=&quot;005E2800&quot;/&gt;&lt;wsp:rsid wsp:val=&quot;005F2BE1&quot;/&gt;&lt;wsp:rsid wsp:val=&quot;00605825&quot;/&gt;&lt;wsp:rsid wsp:val=&quot;006308DE&quot;/&gt;&lt;wsp:rsid wsp:val=&quot;00645D22&quot;/&gt;&lt;wsp:rsid wsp:val=&quot;00647700&quot;/&gt;&lt;wsp:rsid wsp:val=&quot;00651A08&quot;/&gt;&lt;wsp:rsid wsp:val=&quot;00652F25&quot;/&gt;&lt;wsp:rsid wsp:val=&quot;00653156&quot;/&gt;&lt;wsp:rsid wsp:val=&quot;00654204&quot;/&gt;&lt;wsp:rsid wsp:val=&quot;006555D1&quot;/&gt;&lt;wsp:rsid wsp:val=&quot;0066174B&quot;/&gt;&lt;wsp:rsid wsp:val=&quot;0066504C&quot;/&gt;&lt;wsp:rsid wsp:val=&quot;00670434&quot;/&gt;&lt;wsp:rsid wsp:val=&quot;006835F8&quot;/&gt;&lt;wsp:rsid wsp:val=&quot;00691FCE&quot;/&gt;&lt;wsp:rsid wsp:val=&quot;006A3E4F&quot;/&gt;&lt;wsp:rsid wsp:val=&quot;006A65F7&quot;/&gt;&lt;wsp:rsid wsp:val=&quot;006B327C&quot;/&gt;&lt;wsp:rsid wsp:val=&quot;006B603C&quot;/&gt;&lt;wsp:rsid wsp:val=&quot;006B6320&quot;/&gt;&lt;wsp:rsid wsp:val=&quot;006B6B66&quot;/&gt;&lt;wsp:rsid wsp:val=&quot;006B7FF9&quot;/&gt;&lt;wsp:rsid wsp:val=&quot;006C375D&quot;/&gt;&lt;wsp:rsid wsp:val=&quot;006C4156&quot;/&gt;&lt;wsp:rsid wsp:val=&quot;006E6594&quot;/&gt;&lt;wsp:rsid wsp:val=&quot;006F5459&quot;/&gt;&lt;wsp:rsid wsp:val=&quot;006F6578&quot;/&gt;&lt;wsp:rsid wsp:val=&quot;006F6D3D&quot;/&gt;&lt;wsp:rsid wsp:val=&quot;006F7FCE&quot;/&gt;&lt;wsp:rsid wsp:val=&quot;00705708&quot;/&gt;&lt;wsp:rsid wsp:val=&quot;00710872&quot;/&gt;&lt;wsp:rsid wsp:val=&quot;00715BEA&quot;/&gt;&lt;wsp:rsid wsp:val=&quot;00716FD5&quot;/&gt;&lt;wsp:rsid wsp:val=&quot;0072538D&quot;/&gt;&lt;wsp:rsid wsp:val=&quot;00735108&quot;/&gt;&lt;wsp:rsid wsp:val=&quot;00740B76&quot;/&gt;&lt;wsp:rsid wsp:val=&quot;00740EEA&quot;/&gt;&lt;wsp:rsid wsp:val=&quot;007646B1&quot;/&gt;&lt;wsp:rsid wsp:val=&quot;007648A6&quot;/&gt;&lt;wsp:rsid wsp:val=&quot;00773A30&quot;/&gt;&lt;wsp:rsid wsp:val=&quot;00784C91&quot;/&gt;&lt;wsp:rsid wsp:val=&quot;00785147&quot;/&gt;&lt;wsp:rsid wsp:val=&quot;00785316&quot;/&gt;&lt;wsp:rsid wsp:val=&quot;00787896&quot;/&gt;&lt;wsp:rsid wsp:val=&quot;00793128&quot;/&gt;&lt;wsp:rsid wsp:val=&quot;00794804&quot;/&gt;&lt;wsp:rsid wsp:val=&quot;00796D3A&quot;/&gt;&lt;wsp:rsid wsp:val=&quot;007A002B&quot;/&gt;&lt;wsp:rsid wsp:val=&quot;007B33F1&quot;/&gt;&lt;wsp:rsid wsp:val=&quot;007B5A17&quot;/&gt;&lt;wsp:rsid wsp:val=&quot;007B6DDA&quot;/&gt;&lt;wsp:rsid wsp:val=&quot;007C0308&quot;/&gt;&lt;wsp:rsid wsp:val=&quot;007C2FF2&quot;/&gt;&lt;wsp:rsid wsp:val=&quot;007D0C3E&quot;/&gt;&lt;wsp:rsid wsp:val=&quot;007D2B11&quot;/&gt;&lt;wsp:rsid wsp:val=&quot;007D605C&quot;/&gt;&lt;wsp:rsid wsp:val=&quot;007D6232&quot;/&gt;&lt;wsp:rsid wsp:val=&quot;007E1F03&quot;/&gt;&lt;wsp:rsid wsp:val=&quot;007E71D5&quot;/&gt;&lt;wsp:rsid wsp:val=&quot;007F1F99&quot;/&gt;&lt;wsp:rsid wsp:val=&quot;007F305E&quot;/&gt;&lt;wsp:rsid wsp:val=&quot;007F768F&quot;/&gt;&lt;wsp:rsid wsp:val=&quot;00801A70&quot;/&gt;&lt;wsp:rsid wsp:val=&quot;0080791D&quot;/&gt;&lt;wsp:rsid wsp:val=&quot;00814CD0&quot;/&gt;&lt;wsp:rsid wsp:val=&quot;00827C38&quot;/&gt;&lt;wsp:rsid wsp:val=&quot;00836367&quot;/&gt;&lt;wsp:rsid wsp:val=&quot;00841E4B&quot;/&gt;&lt;wsp:rsid wsp:val=&quot;00842E21&quot;/&gt;&lt;wsp:rsid wsp:val=&quot;00850EEB&quot;/&gt;&lt;wsp:rsid wsp:val=&quot;0086082C&quot;/&gt;&lt;wsp:rsid wsp:val=&quot;008674A2&quot;/&gt;&lt;wsp:rsid wsp:val=&quot;008710F1&quot;/&gt;&lt;wsp:rsid wsp:val=&quot;00873603&quot;/&gt;&lt;wsp:rsid wsp:val=&quot;00873677&quot;/&gt;&lt;wsp:rsid wsp:val=&quot;00882500&quot;/&gt;&lt;wsp:rsid wsp:val=&quot;008849BF&quot;/&gt;&lt;wsp:rsid wsp:val=&quot;00895AEB&quot;/&gt;&lt;wsp:rsid wsp:val=&quot;008A2C7D&quot;/&gt;&lt;wsp:rsid wsp:val=&quot;008A4FCD&quot;/&gt;&lt;wsp:rsid wsp:val=&quot;008A5D24&quot;/&gt;&lt;wsp:rsid wsp:val=&quot;008B1834&quot;/&gt;&lt;wsp:rsid wsp:val=&quot;008B2593&quot;/&gt;&lt;wsp:rsid wsp:val=&quot;008C4B23&quot;/&gt;&lt;wsp:rsid wsp:val=&quot;008C6777&quot;/&gt;&lt;wsp:rsid wsp:val=&quot;008D0996&quot;/&gt;&lt;wsp:rsid wsp:val=&quot;008D5C39&quot;/&gt;&lt;wsp:rsid wsp:val=&quot;008E0F5D&quot;/&gt;&lt;wsp:rsid wsp:val=&quot;008E197E&quot;/&gt;&lt;wsp:rsid wsp:val=&quot;008E4364&quot;/&gt;&lt;wsp:rsid wsp:val=&quot;008F259E&quot;/&gt;&lt;wsp:rsid wsp:val=&quot;008F6E2C&quot;/&gt;&lt;wsp:rsid wsp:val=&quot;00902721&quot;/&gt;&lt;wsp:rsid wsp:val=&quot;00915F09&quot;/&gt;&lt;wsp:rsid wsp:val=&quot;00917B65&quot;/&gt;&lt;wsp:rsid wsp:val=&quot;00920F40&quot;/&gt;&lt;wsp:rsid wsp:val=&quot;009303D9&quot;/&gt;&lt;wsp:rsid wsp:val=&quot;0093072F&quot;/&gt;&lt;wsp:rsid wsp:val=&quot;0093077E&quot;/&gt;&lt;wsp:rsid wsp:val=&quot;0093235E&quot;/&gt;&lt;wsp:rsid wsp:val=&quot;00933C64&quot;/&gt;&lt;wsp:rsid wsp:val=&quot;0094245E&quot;/&gt;&lt;wsp:rsid wsp:val=&quot;00954526&quot;/&gt;&lt;wsp:rsid wsp:val=&quot;0096715C&quot;/&gt;&lt;wsp:rsid wsp:val=&quot;00972203&quot;/&gt;&lt;wsp:rsid wsp:val=&quot;00982A3C&quot;/&gt;&lt;wsp:rsid wsp:val=&quot;00990B4A&quot;/&gt;&lt;wsp:rsid wsp:val=&quot;0099252A&quot;/&gt;&lt;wsp:rsid wsp:val=&quot;009A1F9B&quot;/&gt;&lt;wsp:rsid wsp:val=&quot;009B2000&quot;/&gt;&lt;wsp:rsid wsp:val=&quot;009C6C82&quot;/&gt;&lt;wsp:rsid wsp:val=&quot;009D0883&quot;/&gt;&lt;wsp:rsid wsp:val=&quot;009D14AE&quot;/&gt;&lt;wsp:rsid wsp:val=&quot;009D1CE1&quot;/&gt;&lt;wsp:rsid wsp:val=&quot;009E3615&quot;/&gt;&lt;wsp:rsid wsp:val=&quot;009F1D79&quot;/&gt;&lt;wsp:rsid wsp:val=&quot;009F6FC0&quot;/&gt;&lt;wsp:rsid wsp:val=&quot;009F71E6&quot;/&gt;&lt;wsp:rsid wsp:val=&quot;00A059B3&quot;/&gt;&lt;wsp:rsid wsp:val=&quot;00A0722B&quot;/&gt;&lt;wsp:rsid wsp:val=&quot;00A11C61&quot;/&gt;&lt;wsp:rsid wsp:val=&quot;00A16944&quot;/&gt;&lt;wsp:rsid wsp:val=&quot;00A20C68&quot;/&gt;&lt;wsp:rsid wsp:val=&quot;00A25909&quot;/&gt;&lt;wsp:rsid wsp:val=&quot;00A334A2&quot;/&gt;&lt;wsp:rsid wsp:val=&quot;00A365DA&quot;/&gt;&lt;wsp:rsid wsp:val=&quot;00A43E58&quot;/&gt;&lt;wsp:rsid wsp:val=&quot;00A44C6E&quot;/&gt;&lt;wsp:rsid wsp:val=&quot;00A6210B&quot;/&gt;&lt;wsp:rsid wsp:val=&quot;00A64103&quot;/&gt;&lt;wsp:rsid wsp:val=&quot;00A7111C&quot;/&gt;&lt;wsp:rsid wsp:val=&quot;00A72614&quot;/&gt;&lt;wsp:rsid wsp:val=&quot;00A77D41&quot;/&gt;&lt;wsp:rsid wsp:val=&quot;00AB2829&quot;/&gt;&lt;wsp:rsid wsp:val=&quot;00AB6954&quot;/&gt;&lt;wsp:rsid wsp:val=&quot;00AB7C56&quot;/&gt;&lt;wsp:rsid wsp:val=&quot;00AC1D81&quot;/&gt;&lt;wsp:rsid wsp:val=&quot;00AD5770&quot;/&gt;&lt;wsp:rsid wsp:val=&quot;00AE3409&quot;/&gt;&lt;wsp:rsid wsp:val=&quot;00AE47B9&quot;/&gt;&lt;wsp:rsid wsp:val=&quot;00AE521C&quot;/&gt;&lt;wsp:rsid wsp:val=&quot;00AE5FBA&quot;/&gt;&lt;wsp:rsid wsp:val=&quot;00AF242A&quot;/&gt;&lt;wsp:rsid wsp:val=&quot;00AF2951&quot;/&gt;&lt;wsp:rsid wsp:val=&quot;00AF3945&quot;/&gt;&lt;wsp:rsid wsp:val=&quot;00AF6789&quot;/&gt;&lt;wsp:rsid wsp:val=&quot;00AF7FC9&quot;/&gt;&lt;wsp:rsid wsp:val=&quot;00B00ECC&quot;/&gt;&lt;wsp:rsid wsp:val=&quot;00B015D6&quot;/&gt;&lt;wsp:rsid wsp:val=&quot;00B02FF3&quot;/&gt;&lt;wsp:rsid wsp:val=&quot;00B07FC2&quot;/&gt;&lt;wsp:rsid wsp:val=&quot;00B11A60&quot;/&gt;&lt;wsp:rsid wsp:val=&quot;00B14C16&quot;/&gt;&lt;wsp:rsid wsp:val=&quot;00B1743D&quot;/&gt;&lt;wsp:rsid wsp:val=&quot;00B22613&quot;/&gt;&lt;wsp:rsid wsp:val=&quot;00B26D9D&quot;/&gt;&lt;wsp:rsid wsp:val=&quot;00B3749C&quot;/&gt;&lt;wsp:rsid wsp:val=&quot;00B42AC6&quot;/&gt;&lt;wsp:rsid wsp:val=&quot;00B45CD6&quot;/&gt;&lt;wsp:rsid wsp:val=&quot;00B618C1&quot;/&gt;&lt;wsp:rsid wsp:val=&quot;00B67066&quot;/&gt;&lt;wsp:rsid wsp:val=&quot;00B72667&quot;/&gt;&lt;wsp:rsid wsp:val=&quot;00B7454A&quot;/&gt;&lt;wsp:rsid wsp:val=&quot;00B7457D&quot;/&gt;&lt;wsp:rsid wsp:val=&quot;00B75F54&quot;/&gt;&lt;wsp:rsid wsp:val=&quot;00B768D1&quot;/&gt;&lt;wsp:rsid wsp:val=&quot;00B846C0&quot;/&gt;&lt;wsp:rsid wsp:val=&quot;00B9538E&quot;/&gt;&lt;wsp:rsid wsp:val=&quot;00BA1025&quot;/&gt;&lt;wsp:rsid wsp:val=&quot;00BB4256&quot;/&gt;&lt;wsp:rsid wsp:val=&quot;00BC0E31&quot;/&gt;&lt;wsp:rsid wsp:val=&quot;00BC0F44&quot;/&gt;&lt;wsp:rsid wsp:val=&quot;00BC3420&quot;/&gt;&lt;wsp:rsid wsp:val=&quot;00BD670B&quot;/&gt;&lt;wsp:rsid wsp:val=&quot;00BE0279&quot;/&gt;&lt;wsp:rsid wsp:val=&quot;00BE7CB6&quot;/&gt;&lt;wsp:rsid wsp:val=&quot;00BE7D3C&quot;/&gt;&lt;wsp:rsid wsp:val=&quot;00BF157A&quot;/&gt;&lt;wsp:rsid wsp:val=&quot;00BF5FF6&quot;/&gt;&lt;wsp:rsid wsp:val=&quot;00C0207F&quot;/&gt;&lt;wsp:rsid wsp:val=&quot;00C13318&quot;/&gt;&lt;wsp:rsid wsp:val=&quot;00C16117&quot;/&gt;&lt;wsp:rsid wsp:val=&quot;00C3075A&quot;/&gt;&lt;wsp:rsid wsp:val=&quot;00C31059&quot;/&gt;&lt;wsp:rsid wsp:val=&quot;00C31074&quot;/&gt;&lt;wsp:rsid wsp:val=&quot;00C326F0&quot;/&gt;&lt;wsp:rsid wsp:val=&quot;00C50EAA&quot;/&gt;&lt;wsp:rsid wsp:val=&quot;00C66091&quot;/&gt;&lt;wsp:rsid wsp:val=&quot;00C75486&quot;/&gt;&lt;wsp:rsid wsp:val=&quot;00C82776&quot;/&gt;&lt;wsp:rsid wsp:val=&quot;00C836B1&quot;/&gt;&lt;wsp:rsid wsp:val=&quot;00C87788&quot;/&gt;&lt;wsp:rsid wsp:val=&quot;00C919A4&quot;/&gt;&lt;wsp:rsid wsp:val=&quot;00C91EC7&quot;/&gt;&lt;wsp:rsid wsp:val=&quot;00CA34BA&quot;/&gt;&lt;wsp:rsid wsp:val=&quot;00CA4392&quot;/&gt;&lt;wsp:rsid wsp:val=&quot;00CA4F89&quot;/&gt;&lt;wsp:rsid wsp:val=&quot;00CA6EC3&quot;/&gt;&lt;wsp:rsid wsp:val=&quot;00CB5499&quot;/&gt;&lt;wsp:rsid wsp:val=&quot;00CC2289&quot;/&gt;&lt;wsp:rsid wsp:val=&quot;00CC393F&quot;/&gt;&lt;wsp:rsid wsp:val=&quot;00CC3DF3&quot;/&gt;&lt;wsp:rsid wsp:val=&quot;00CD0DA8&quot;/&gt;&lt;wsp:rsid wsp:val=&quot;00CD49C1&quot;/&gt;&lt;wsp:rsid wsp:val=&quot;00CE4D77&quot;/&gt;&lt;wsp:rsid wsp:val=&quot;00CF1C2A&quot;/&gt;&lt;wsp:rsid wsp:val=&quot;00CF4AB1&quot;/&gt;&lt;wsp:rsid wsp:val=&quot;00CF745F&quot;/&gt;&lt;wsp:rsid wsp:val=&quot;00D016D9&quot;/&gt;&lt;wsp:rsid wsp:val=&quot;00D02429&quot;/&gt;&lt;wsp:rsid wsp:val=&quot;00D2176E&quot;/&gt;&lt;wsp:rsid wsp:val=&quot;00D24A5B&quot;/&gt;&lt;wsp:rsid wsp:val=&quot;00D32713&quot;/&gt;&lt;wsp:rsid wsp:val=&quot;00D33583&quot;/&gt;&lt;wsp:rsid wsp:val=&quot;00D33E67&quot;/&gt;&lt;wsp:rsid wsp:val=&quot;00D34139&quot;/&gt;&lt;wsp:rsid wsp:val=&quot;00D36022&quot;/&gt;&lt;wsp:rsid wsp:val=&quot;00D4022F&quot;/&gt;&lt;wsp:rsid wsp:val=&quot;00D42E55&quot;/&gt;&lt;wsp:rsid wsp:val=&quot;00D44357&quot;/&gt;&lt;wsp:rsid wsp:val=&quot;00D46E88&quot;/&gt;&lt;wsp:rsid wsp:val=&quot;00D50332&quot;/&gt;&lt;wsp:rsid wsp:val=&quot;00D632BE&quot;/&gt;&lt;wsp:rsid wsp:val=&quot;00D64DE9&quot;/&gt;&lt;wsp:rsid wsp:val=&quot;00D72D06&quot;/&gt;&lt;wsp:rsid wsp:val=&quot;00D7522C&quot;/&gt;&lt;wsp:rsid wsp:val=&quot;00D7536F&quot;/&gt;&lt;wsp:rsid wsp:val=&quot;00D76668&quot;/&gt;&lt;wsp:rsid wsp:val=&quot;00D81620&quot;/&gt;&lt;wsp:rsid wsp:val=&quot;00D878A4&quot;/&gt;&lt;wsp:rsid wsp:val=&quot;00DB1779&quot;/&gt;&lt;wsp:rsid wsp:val=&quot;00DB1FFF&quot;/&gt;&lt;wsp:rsid wsp:val=&quot;00DC321C&quot;/&gt;&lt;wsp:rsid wsp:val=&quot;00DC7F00&quot;/&gt;&lt;wsp:rsid wsp:val=&quot;00DD211E&quot;/&gt;&lt;wsp:rsid wsp:val=&quot;00DD3A50&quot;/&gt;&lt;wsp:rsid wsp:val=&quot;00DD6735&quot;/&gt;&lt;wsp:rsid wsp:val=&quot;00DE219A&quot;/&gt;&lt;wsp:rsid wsp:val=&quot;00DE2363&quot;/&gt;&lt;wsp:rsid wsp:val=&quot;00DE2709&quot;/&gt;&lt;wsp:rsid wsp:val=&quot;00DF33F7&quot;/&gt;&lt;wsp:rsid wsp:val=&quot;00E007A0&quot;/&gt;&lt;wsp:rsid wsp:val=&quot;00E07383&quot;/&gt;&lt;wsp:rsid wsp:val=&quot;00E10B2A&quot;/&gt;&lt;wsp:rsid wsp:val=&quot;00E11D99&quot;/&gt;&lt;wsp:rsid wsp:val=&quot;00E165BC&quot;/&gt;&lt;wsp:rsid wsp:val=&quot;00E17BBD&quot;/&gt;&lt;wsp:rsid wsp:val=&quot;00E23021&quot;/&gt;&lt;wsp:rsid wsp:val=&quot;00E40C97&quot;/&gt;&lt;wsp:rsid wsp:val=&quot;00E43760&quot;/&gt;&lt;wsp:rsid wsp:val=&quot;00E50CE8&quot;/&gt;&lt;wsp:rsid wsp:val=&quot;00E5264B&quot;/&gt;&lt;wsp:rsid wsp:val=&quot;00E5340D&quot;/&gt;&lt;wsp:rsid wsp:val=&quot;00E61E12&quot;/&gt;&lt;wsp:rsid wsp:val=&quot;00E6238F&quot;/&gt;&lt;wsp:rsid wsp:val=&quot;00E7596C&quot;/&gt;&lt;wsp:rsid wsp:val=&quot;00E878F2&quot;/&gt;&lt;wsp:rsid wsp:val=&quot;00E90290&quot;/&gt;&lt;wsp:rsid wsp:val=&quot;00E9085D&quot;/&gt;&lt;wsp:rsid wsp:val=&quot;00E94102&quot;/&gt;&lt;wsp:rsid wsp:val=&quot;00EA0943&quot;/&gt;&lt;wsp:rsid wsp:val=&quot;00EA4EE6&quot;/&gt;&lt;wsp:rsid wsp:val=&quot;00EA6858&quot;/&gt;&lt;wsp:rsid wsp:val=&quot;00EB18B8&quot;/&gt;&lt;wsp:rsid wsp:val=&quot;00EC00E6&quot;/&gt;&lt;wsp:rsid wsp:val=&quot;00EC28B4&quot;/&gt;&lt;wsp:rsid wsp:val=&quot;00EC6CC7&quot;/&gt;&lt;wsp:rsid wsp:val=&quot;00ED0149&quot;/&gt;&lt;wsp:rsid wsp:val=&quot;00ED0FBE&quot;/&gt;&lt;wsp:rsid wsp:val=&quot;00EE128B&quot;/&gt;&lt;wsp:rsid wsp:val=&quot;00EE225A&quot;/&gt;&lt;wsp:rsid wsp:val=&quot;00EE31C3&quot;/&gt;&lt;wsp:rsid wsp:val=&quot;00EE7F29&quot;/&gt;&lt;wsp:rsid wsp:val=&quot;00EF0598&quot;/&gt;&lt;wsp:rsid wsp:val=&quot;00EF7DE3&quot;/&gt;&lt;wsp:rsid wsp:val=&quot;00F02C4F&quot;/&gt;&lt;wsp:rsid wsp:val=&quot;00F03103&quot;/&gt;&lt;wsp:rsid wsp:val=&quot;00F04B5A&quot;/&gt;&lt;wsp:rsid wsp:val=&quot;00F12387&quot;/&gt;&lt;wsp:rsid wsp:val=&quot;00F13657&quot;/&gt;&lt;wsp:rsid wsp:val=&quot;00F271DE&quot;/&gt;&lt;wsp:rsid wsp:val=&quot;00F330E3&quot;/&gt;&lt;wsp:rsid wsp:val=&quot;00F34239&quot;/&gt;&lt;wsp:rsid wsp:val=&quot;00F45AA8&quot;/&gt;&lt;wsp:rsid wsp:val=&quot;00F45D3C&quot;/&gt;&lt;wsp:rsid wsp:val=&quot;00F627DA&quot;/&gt;&lt;wsp:rsid wsp:val=&quot;00F7288F&quot;/&gt;&lt;wsp:rsid wsp:val=&quot;00F80BC8&quot;/&gt;&lt;wsp:rsid wsp:val=&quot;00F847A6&quot;/&gt;&lt;wsp:rsid wsp:val=&quot;00F85082&quot;/&gt;&lt;wsp:rsid wsp:val=&quot;00F9441B&quot;/&gt;&lt;wsp:rsid wsp:val=&quot;00FA4C32&quot;/&gt;&lt;wsp:rsid wsp:val=&quot;00FA564D&quot;/&gt;&lt;wsp:rsid wsp:val=&quot;00FB0898&quot;/&gt;&lt;wsp:rsid wsp:val=&quot;00FC7824&quot;/&gt;&lt;wsp:rsid wsp:val=&quot;00FD623C&quot;/&gt;&lt;wsp:rsid wsp:val=&quot;00FD75D7&quot;/&gt;&lt;wsp:rsid wsp:val=&quot;00FE0F6D&quot;/&gt;&lt;wsp:rsid wsp:val=&quot;00FE4DCE&quot;/&gt;&lt;wsp:rsid wsp:val=&quot;00FE5251&quot;/&gt;&lt;wsp:rsid wsp:val=&quot;00FE7114&quot;/&gt;&lt;wsp:rsid wsp:val=&quot;00FF6047&quot;/&gt;&lt;/wsp:rsids&gt;&lt;/w:docPr&gt;&lt;w:body&gt;&lt;wx:sect&gt;&lt;w:p wsp:rsidR=&quot;00000000&quot; wsp:rsidRDefault=&quot;00787896&quot; wsp:rsidP=&quot;00787896&quot;&gt;&lt;m:oMathPara&gt;&lt;m:oMath&gt;&lt;m:sSup&gt;&lt;m:sSupPr&gt;&lt;m:ctrlPr&gt;&lt;w:rPr&gt;&lt;w:rFonts w:ascii=&quot;Cambria Math&quot; w:h-ansi=&quot;Cambria Math&quot; w:cs=&quot;Cambria Math&quot;/&gt;&lt;wx:font wx:val=&quot;Cambria Math&quot;/&gt;&lt;w:sz w:val=&quot;24&quot;/&gt;&lt;w:sz-cs w:val=&quot;24&quot;/&gt;&lt;/w:rPr&gt;&lt;/m:ctrlPr&gt;&lt;/m:sSupPr&gt;&lt;m:e&gt;&lt;m:r&gt;&lt;w:rPr&gt;&lt;w:rFonts w:ascii=&quot;Cambria Math&quot; w:h-ansi=&quot;Cambria Math&quot; w:cs=&quot;Cambria Math&quot;/&gt;&lt;wx:font wx:val=&quot;Cambria Math&quot;/&gt;&lt;w:i/&gt;&lt;/w:rPr&gt;&lt;m:t&gt;P&lt;/m:t&gt;&lt;/m:r&gt;&lt;/m:e&gt;&lt;m:sup&gt;&lt;m:r&gt;&lt;w:rPr&gt;&lt;w:rFonts w:ascii=&quot;Cambria Math&quot; w:h-ansi=&quot;Cambria Math&quot; w:cs=&quot;Cambria Math&quot;/&gt;&lt;wx:font wx:val=&quot;Cambria Math&quot;/&gt;&lt;w:i/&gt;&lt;/w:rPr&gt;&lt;m:t&gt;+&lt;/m:t&gt;&lt;/m:r&gt;&lt;/m:sup&gt;&lt;/m:sSup&gt;&lt;/m:oMath&gt;&lt;/m:oMathPara&gt;&lt;/w:p&gt;&lt;w:sectPr wsp:rsidR=&quot;00000000&quot;&gt;&lt;w:pgSz w:w=&quot;12240&quot; w:h=&quot;15840&quot;/&gt;&lt;w:pgMar w:top=&quot;1417&quot; w:right=&quot;1417&quot; w:bottom=&quot;1417&quot; w:left=&quot;1417&quot; w:header=&quot;708&quot; w:footer=&quot;708&quot; w:gutter=&quot;0&quot;/&gt;&lt;w:cols w:space=&quot;708&quot;/&gt;&lt;/w:sectPr&gt;&lt;/wx:sect&gt;&lt;/w:body&gt;&lt;/w:wordDocument&gt;">
                   <v:imagedata r:id="rId11" o:title="" chromakey="white"/>
                 </v:shape>
               </w:pict>
@@ -7069,7 +7228,7 @@
                 <w:szCs w:val="16"/>
                 <w:lang w:val="en-GB"/>
               </w:rPr>
-              <w:t>[22]</w:t>
+              <w:t>[5]</w:t>
             </w:r>
             <w:r>
               <w:rPr>
@@ -7482,7 +7641,7 @@
                 <w:szCs w:val="16"/>
                 <w:lang w:val="en-GB"/>
               </w:rPr>
-              <w:t>[20]</w:t>
+              <w:t>[3]</w:t>
             </w:r>
             <w:r>
               <w:rPr>
@@ -7895,7 +8054,7 @@
                 <w:szCs w:val="16"/>
                 <w:lang w:val="en-GB"/>
               </w:rPr>
-              <w:t>[37]</w:t>
+              <w:t>[14]</w:t>
             </w:r>
             <w:r>
               <w:rPr>
@@ -8308,7 +8467,7 @@
                 <w:szCs w:val="16"/>
                 <w:lang w:val="en-GB"/>
               </w:rPr>
-              <w:t>[38]</w:t>
+              <w:t>[15]</w:t>
             </w:r>
             <w:r>
               <w:rPr>
@@ -8721,7 +8880,7 @@
                 <w:szCs w:val="16"/>
                 <w:lang w:val="en-GB"/>
               </w:rPr>
-              <w:t>[13]</w:t>
+              <w:t>[2]</w:t>
             </w:r>
             <w:r>
               <w:rPr>
@@ -9134,7 +9293,7 @@
                 <w:szCs w:val="16"/>
                 <w:lang w:val="en-GB"/>
               </w:rPr>
-              <w:t>[39]</w:t>
+              <w:t>[16]</w:t>
             </w:r>
             <w:r>
               <w:rPr>
@@ -9547,7 +9706,7 @@
                 <w:szCs w:val="16"/>
                 <w:lang w:val="en-GB"/>
               </w:rPr>
-              <w:t>[40]</w:t>
+              <w:t>[17]</w:t>
             </w:r>
             <w:r>
               <w:rPr>
@@ -9960,7 +10119,7 @@
                 <w:szCs w:val="16"/>
                 <w:lang w:val="en-GB"/>
               </w:rPr>
-              <w:t>[41]</w:t>
+              <w:t>[18]</w:t>
             </w:r>
             <w:r>
               <w:rPr>
@@ -10373,7 +10532,7 @@
                 <w:szCs w:val="16"/>
                 <w:lang w:val="en-GB"/>
               </w:rPr>
-              <w:t>[18]</w:t>
+              <w:t>[10]</w:t>
             </w:r>
             <w:r>
               <w:rPr>
@@ -11215,27 +11374,13 @@
         <w:rPr>
           <w:lang w:val="en-GB"/>
         </w:rPr>
-        <w:t xml:space="preserve">Managing such tools, the diagnostician must make his </w:t>
+        <w:t xml:space="preserve">Managing such tools, the diagnostician must make his own judgement. He should not have utmost confidence in the tools used, especially as he apparently does not know the </w:t>
       </w:r>
       <w:r>
         <w:rPr>
           <w:lang w:val="en-GB"/>
         </w:rPr>
-        <w:t xml:space="preserve">own judgement. He should not have utmost confidence in the tools used, especially as he apparently does not know the details of the algorithm. It may be </w:t>
-      </w:r>
-      <w:proofErr w:type="spellStart"/>
-      <w:r>
-        <w:rPr>
-          <w:lang w:val="en-GB"/>
-        </w:rPr>
-        <w:t>unappropriate</w:t>
-      </w:r>
-      <w:proofErr w:type="spellEnd"/>
-      <w:r>
-        <w:rPr>
-          <w:lang w:val="en-GB"/>
-        </w:rPr>
-        <w:t xml:space="preserve"> to have unlimited confidence in the results if specialist is dealing with the health and life of another person. ECG signal tests have been an important diagnostic step for many years, thanks to which there are many standards used worldwide.</w:t>
+        <w:t>details of the algorithm. It may be unappropriate to have unlimited confidence in the results if specialist is dealing with the health and life of another person. ECG signal tests have been an important diagnostic step for many years, thanks to which there are many standards used worldwide.</w:t>
       </w:r>
     </w:p>
     <w:p>
@@ -11297,14 +11442,14 @@
         <w:rPr>
           <w:lang w:val="en-GB"/>
         </w:rPr>
-        <w:t xml:space="preserve">Several interferences occurring have not been removed from the waveforms due to their prevalence in all signals. It can be assumed that due to their nature they do not have much influence on the learned traits. And finally, waveform results from external databases that most likely do not have </w:t>
+        <w:t xml:space="preserve">Several interferences occurring have not been removed from the waveforms due to their prevalence in all signals. It can be assumed that due to their nature they do not have much influence on the learned traits. And finally, waveform results from external databases that most likely do not have these distortions. At the very beginning, because of an error, a spectrogram was created over the entire interval. The </w:t>
       </w:r>
       <w:r>
         <w:rPr>
           <w:lang w:val="en-GB"/>
         </w:rPr>
         <w:lastRenderedPageBreak/>
-        <w:t>these distortions. At the very beginning, because of an error, a spectrogram was created over the entire interval. The Fourier transform covered the entire length of each heartbeat. The results obtained were surprisingly impressive. It can be assumed that many of the key features that decide about belonging to a particular group were found using the ordinary Fourier transform. When data is randomly divided into sets, there is a risk that the network will adapt to the characteristics of the patient record. This is a complex problem to verify. It is important to take into account the steps of processing and extraction of the features, which have minimised the possibility of this problem by the disappearance of certain signal information. While working on the neural network, there was an idea to use part of the scales of the finished model, which was taught on a well-known image database. Allowing only a few final layers to be changed in order to leave the learned transformations and shorten the learning process significantly. Unfortunately, the results were considerably worse than during the learning process of the whole model, starting with randomised scales.</w:t>
+        <w:t>Fourier transform covered the entire length of each heartbeat. The results obtained were surprisingly impressive. It can be assumed that many of the key features that decide about belonging to a particular group were found using the ordinary Fourier transform. When data is randomly divided into sets, there is a risk that the network will adapt to the characteristics of the patient record. This is a complex problem to verify. It is important to take into account the steps of processing and extraction of the features, which have minimised the possibility of this problem by the disappearance of certain signal information. While working on the neural network, there was an idea to use part of the scales of the finished model, which was taught on a well-known image database. Allowing only a few final layers to be changed in order to leave the learned transformations and shorten the learning process significantly. Unfortunately, the results were considerably worse than during the learning process of the whole model, starting with randomised scales.</w:t>
       </w:r>
     </w:p>
     <w:p>
@@ -11332,13 +11477,7 @@
         <w:rPr>
           <w:lang w:val="en-GB"/>
         </w:rPr>
-        <w:t xml:space="preserve">Generating one image from two signals increases the calculation effort only minimally. This does not extend the number of pixels of the image, so the time to train the network should not increase. Obtaining good results for groups "V" and "S" is very important. One way to achieve this is to set more weight during the learning process so that errors in these classes deliver higher values of loss. The algorithm would focus more on these problems to minimise the overall value. This approach has been implemented and has produced positive results. The applied processing steps </w:t>
-      </w:r>
-      <w:r>
-        <w:rPr>
-          <w:lang w:val="en-GB"/>
-        </w:rPr>
-        <w:t>allow for the quick process and incorporate data from other sources into the training set. It is likely that any new data could provide additional information to help improve this classifier. This includes information about the patient such as his age, medical history and gender.</w:t>
+        <w:t>Generating one image from two signals increases the calculation effort only minimally. This does not extend the number of pixels of the image, so the time to train the network should not increase. Obtaining good results for groups "V" and "S" is very important. One way to achieve this is to set more weight during the learning process so that errors in these classes deliver higher values of loss. The algorithm would focus more on these problems to minimise the overall value. This approach has been implemented and has produced positive results. The applied processing steps allow for the quick process and incorporate data from other sources into the training set. It is likely that any new data could provide additional information to help improve this classifier. This includes information about the patient such as his age, medical history and gender.</w:t>
       </w:r>
     </w:p>
     <w:p>
@@ -11357,8 +11496,9 @@
     </w:p>
     <w:tbl>
       <w:tblPr>
-        <w:tblW w:w="5000" w:type="pct"/>
+        <w:tblW w:w="5051" w:type="pct"/>
         <w:tblCellSpacing w:w="15" w:type="dxa"/>
+        <w:tblLayout w:type="fixed"/>
         <w:tblCellMar>
           <w:top w:w="15" w:type="dxa"/>
           <w:left w:w="15" w:type="dxa"/>
@@ -11368,17 +11508,18 @@
         <w:tblLook w:val="04A0" w:firstRow="1" w:lastRow="0" w:firstColumn="1" w:lastColumn="0" w:noHBand="0" w:noVBand="1"/>
       </w:tblPr>
       <w:tblGrid>
-        <w:gridCol w:w="262"/>
-        <w:gridCol w:w="5252"/>
+        <w:gridCol w:w="471"/>
+        <w:gridCol w:w="4536"/>
       </w:tblGrid>
       <w:tr>
         <w:trPr>
           <w:divId w:val="1808083208"/>
+          <w:trHeight w:val="361"/>
           <w:tblCellSpacing w:w="15" w:type="dxa"/>
         </w:trPr>
         <w:tc>
           <w:tcPr>
-            <w:tcW w:w="50" w:type="pct"/>
+            <w:tcW w:w="425" w:type="pct"/>
             <w:hideMark/>
           </w:tcPr>
           <w:p>
@@ -11398,13 +11539,22 @@
                 <w:szCs w:val="16"/>
                 <w:lang w:val="en-GB"/>
               </w:rPr>
-              <w:t xml:space="preserve">[1] </w:t>
-            </w:r>
-          </w:p>
-        </w:tc>
-        <w:tc>
-          <w:tcPr>
-            <w:tcW w:w="0" w:type="auto"/>
+              <w:t>[1]</w:t>
+            </w:r>
+            <w:r>
+              <w:rPr>
+                <w:noProof/>
+                <w:sz w:val="16"/>
+                <w:szCs w:val="16"/>
+                <w:lang w:val="en-GB"/>
+              </w:rPr>
+              <w:t xml:space="preserve"> </w:t>
+            </w:r>
+          </w:p>
+        </w:tc>
+        <w:tc>
+          <w:tcPr>
+            <w:tcW w:w="4485" w:type="pct"/>
             <w:hideMark/>
           </w:tcPr>
           <w:p>
@@ -11414,7 +11564,7 @@
                 <w:noProof/>
                 <w:sz w:val="16"/>
                 <w:szCs w:val="16"/>
-                <w:lang w:val="en-GB"/>
+                <w:lang w:val="pl-PL"/>
               </w:rPr>
             </w:pPr>
             <w:r>
@@ -11422,9 +11572,29 @@
                 <w:noProof/>
                 <w:sz w:val="16"/>
                 <w:szCs w:val="16"/>
-                <w:lang w:val="en-GB"/>
-              </w:rPr>
-              <w:t>Scikit-learn developers, “MLPRegressor,” 2007. [Online]. Available: https://scikit-learn.org/stable/modules/generated/sklearn.neural_network.MLPRegressor.html. [Accessed 29 June 2020].</w:t>
+                <w:lang w:val="pl-PL"/>
+              </w:rPr>
+              <w:t xml:space="preserve">P. Augustyniak, </w:t>
+            </w:r>
+            <w:r>
+              <w:rPr>
+                <w:i/>
+                <w:iCs/>
+                <w:noProof/>
+                <w:sz w:val="16"/>
+                <w:szCs w:val="16"/>
+                <w:lang w:val="pl-PL"/>
+              </w:rPr>
+              <w:t>Elektrokardiografia dla informatyka - praktyka</w:t>
+            </w:r>
+            <w:r>
+              <w:rPr>
+                <w:noProof/>
+                <w:sz w:val="16"/>
+                <w:szCs w:val="16"/>
+                <w:lang w:val="pl-PL"/>
+              </w:rPr>
+              <w:t>, Kraków: Wydawnictwo Studenckiego Towarzystwa Naukowego, 2011.</w:t>
             </w:r>
           </w:p>
         </w:tc>
@@ -11432,11 +11602,12 @@
       <w:tr>
         <w:trPr>
           <w:divId w:val="1808083208"/>
+          <w:trHeight w:val="529"/>
           <w:tblCellSpacing w:w="15" w:type="dxa"/>
         </w:trPr>
         <w:tc>
           <w:tcPr>
-            <w:tcW w:w="50" w:type="pct"/>
+            <w:tcW w:w="425" w:type="pct"/>
             <w:hideMark/>
           </w:tcPr>
           <w:p>
@@ -11456,13 +11627,22 @@
                 <w:szCs w:val="16"/>
                 <w:lang w:val="en-GB"/>
               </w:rPr>
-              <w:t xml:space="preserve">[2] </w:t>
-            </w:r>
-          </w:p>
-        </w:tc>
-        <w:tc>
-          <w:tcPr>
-            <w:tcW w:w="0" w:type="auto"/>
+              <w:t>[2]</w:t>
+            </w:r>
+            <w:r>
+              <w:rPr>
+                <w:noProof/>
+                <w:sz w:val="16"/>
+                <w:szCs w:val="16"/>
+                <w:lang w:val="en-GB"/>
+              </w:rPr>
+              <w:t xml:space="preserve"> </w:t>
+            </w:r>
+          </w:p>
+        </w:tc>
+        <w:tc>
+          <w:tcPr>
+            <w:tcW w:w="4485" w:type="pct"/>
             <w:hideMark/>
           </w:tcPr>
           <w:p>
@@ -11482,7 +11662,27 @@
                 <w:szCs w:val="16"/>
                 <w:lang w:val="en-GB"/>
               </w:rPr>
-              <w:t>Scikit-learn developers, “SGDRegressor,” 2007. [Online]. Available: https://scikit-learn.org/stable/modules/generated/sklearn.linear_model.SGDRegressor.html. [Accessed 29 June 2020].</w:t>
+              <w:t xml:space="preserve">S. Chen, W. Hua, Z. Li, J. Li and X. Gao, “Heartbeat classification using projected and dynamic features of ECG signal,” </w:t>
+            </w:r>
+            <w:r>
+              <w:rPr>
+                <w:i/>
+                <w:iCs/>
+                <w:noProof/>
+                <w:sz w:val="16"/>
+                <w:szCs w:val="16"/>
+                <w:lang w:val="en-GB"/>
+              </w:rPr>
+              <w:t>Biomedical Signal Processing and Contro</w:t>
+            </w:r>
+            <w:r>
+              <w:rPr>
+                <w:noProof/>
+                <w:sz w:val="16"/>
+                <w:szCs w:val="16"/>
+                <w:lang w:val="en-GB"/>
+              </w:rPr>
+              <w:t>l, pp. 165-173, 2017.</w:t>
             </w:r>
           </w:p>
         </w:tc>
@@ -11490,11 +11690,12 @@
       <w:tr>
         <w:trPr>
           <w:divId w:val="1808083208"/>
+          <w:trHeight w:val="529"/>
           <w:tblCellSpacing w:w="15" w:type="dxa"/>
         </w:trPr>
         <w:tc>
           <w:tcPr>
-            <w:tcW w:w="50" w:type="pct"/>
+            <w:tcW w:w="425" w:type="pct"/>
             <w:hideMark/>
           </w:tcPr>
           <w:p>
@@ -11514,13 +11715,22 @@
                 <w:szCs w:val="16"/>
                 <w:lang w:val="en-GB"/>
               </w:rPr>
-              <w:t xml:space="preserve">[3] </w:t>
-            </w:r>
-          </w:p>
-        </w:tc>
-        <w:tc>
-          <w:tcPr>
-            <w:tcW w:w="0" w:type="auto"/>
+              <w:t>[3]</w:t>
+            </w:r>
+            <w:r>
+              <w:rPr>
+                <w:noProof/>
+                <w:sz w:val="16"/>
+                <w:szCs w:val="16"/>
+                <w:lang w:val="en-GB"/>
+              </w:rPr>
+              <w:t xml:space="preserve"> </w:t>
+            </w:r>
+          </w:p>
+        </w:tc>
+        <w:tc>
+          <w:tcPr>
+            <w:tcW w:w="4485" w:type="pct"/>
             <w:hideMark/>
           </w:tcPr>
           <w:p>
@@ -11540,7 +11750,27 @@
                 <w:szCs w:val="16"/>
                 <w:lang w:val="en-GB"/>
               </w:rPr>
-              <w:t>D. Tanajewski, “2020 Poland coronavirus data (COVID-19 / 2019-nCoV),” 2020. [Online]. Available: https://github.com/dtandev/coronavirus. [Accessed 29 June 2020].</w:t>
+              <w:t xml:space="preserve">C. Ye, B. V. K. V. Kumar and M. T. Coimbra, “Heartbeat classification using morphological and dynamic features of ECG signals,” </w:t>
+            </w:r>
+            <w:r>
+              <w:rPr>
+                <w:i/>
+                <w:iCs/>
+                <w:noProof/>
+                <w:sz w:val="16"/>
+                <w:szCs w:val="16"/>
+                <w:lang w:val="en-GB"/>
+              </w:rPr>
+              <w:t>IEEE Transactions on Biomedical Engineering</w:t>
+            </w:r>
+            <w:r>
+              <w:rPr>
+                <w:noProof/>
+                <w:sz w:val="16"/>
+                <w:szCs w:val="16"/>
+                <w:lang w:val="en-GB"/>
+              </w:rPr>
+              <w:t>, vol. 59, no. 10, pp. 2930-2941, 2012.</w:t>
             </w:r>
           </w:p>
         </w:tc>
@@ -11548,11 +11778,12 @@
       <w:tr>
         <w:trPr>
           <w:divId w:val="1808083208"/>
+          <w:trHeight w:val="529"/>
           <w:tblCellSpacing w:w="15" w:type="dxa"/>
         </w:trPr>
         <w:tc>
           <w:tcPr>
-            <w:tcW w:w="50" w:type="pct"/>
+            <w:tcW w:w="425" w:type="pct"/>
             <w:hideMark/>
           </w:tcPr>
           <w:p>
@@ -11572,13 +11803,22 @@
                 <w:szCs w:val="16"/>
                 <w:lang w:val="en-GB"/>
               </w:rPr>
-              <w:t xml:space="preserve">[4] </w:t>
-            </w:r>
-          </w:p>
-        </w:tc>
-        <w:tc>
-          <w:tcPr>
-            <w:tcW w:w="0" w:type="auto"/>
+              <w:t>[4]</w:t>
+            </w:r>
+            <w:r>
+              <w:rPr>
+                <w:noProof/>
+                <w:sz w:val="16"/>
+                <w:szCs w:val="16"/>
+                <w:lang w:val="en-GB"/>
+              </w:rPr>
+              <w:t xml:space="preserve"> </w:t>
+            </w:r>
+          </w:p>
+        </w:tc>
+        <w:tc>
+          <w:tcPr>
+            <w:tcW w:w="4485" w:type="pct"/>
             <w:hideMark/>
           </w:tcPr>
           <w:p>
@@ -11598,7 +11838,27 @@
                 <w:szCs w:val="16"/>
                 <w:lang w:val="en-GB"/>
               </w:rPr>
-              <w:t>CSSE at Johns Hopkins University, „Novel Coronavirus (COVID-19) Cases, provided by JHU CSSE,” 2020. [Online]. Available: https://github.com/CSSEGISandData/COVID-19. [Data uzyskania dostępu: 29 June 2020].</w:t>
+              <w:t xml:space="preserve">T. Ince, S. Kiranyaz and M. Gabbouj, “A Generic and Robust System for Automated Patient-Specific Classification of ECG Signals,” </w:t>
+            </w:r>
+            <w:r>
+              <w:rPr>
+                <w:i/>
+                <w:iCs/>
+                <w:noProof/>
+                <w:sz w:val="16"/>
+                <w:szCs w:val="16"/>
+                <w:lang w:val="en-GB"/>
+              </w:rPr>
+              <w:t>IEEE Transactions on Biomedical Engineering</w:t>
+            </w:r>
+            <w:r>
+              <w:rPr>
+                <w:noProof/>
+                <w:sz w:val="16"/>
+                <w:szCs w:val="16"/>
+                <w:lang w:val="en-GB"/>
+              </w:rPr>
+              <w:t>, pp. 1415-1426, 2009.</w:t>
             </w:r>
           </w:p>
         </w:tc>
@@ -11606,11 +11866,12 @@
       <w:tr>
         <w:trPr>
           <w:divId w:val="1808083208"/>
+          <w:trHeight w:val="529"/>
           <w:tblCellSpacing w:w="15" w:type="dxa"/>
         </w:trPr>
         <w:tc>
           <w:tcPr>
-            <w:tcW w:w="50" w:type="pct"/>
+            <w:tcW w:w="425" w:type="pct"/>
             <w:hideMark/>
           </w:tcPr>
           <w:p>
@@ -11630,13 +11891,22 @@
                 <w:szCs w:val="16"/>
                 <w:lang w:val="en-GB"/>
               </w:rPr>
-              <w:t xml:space="preserve">[5] </w:t>
-            </w:r>
-          </w:p>
-        </w:tc>
-        <w:tc>
-          <w:tcPr>
-            <w:tcW w:w="0" w:type="auto"/>
+              <w:t>[5]</w:t>
+            </w:r>
+            <w:r>
+              <w:rPr>
+                <w:noProof/>
+                <w:sz w:val="16"/>
+                <w:szCs w:val="16"/>
+                <w:lang w:val="en-GB"/>
+              </w:rPr>
+              <w:t xml:space="preserve"> </w:t>
+            </w:r>
+          </w:p>
+        </w:tc>
+        <w:tc>
+          <w:tcPr>
+            <w:tcW w:w="4485" w:type="pct"/>
             <w:hideMark/>
           </w:tcPr>
           <w:p>
@@ -11656,7 +11926,7 @@
                 <w:szCs w:val="16"/>
                 <w:lang w:val="en-GB"/>
               </w:rPr>
-              <w:t xml:space="preserve">Taylor &amp; Francis, “Multiple linear regression, multi-layer perceptron,” </w:t>
+              <w:t xml:space="preserve">P. de Chazal, M. O'Dwyer and R. B. Railly, “Automatic classification of heartbeats using ECG morphology and heartbeat interval features,” </w:t>
             </w:r>
             <w:r>
               <w:rPr>
@@ -11667,7 +11937,7 @@
                 <w:szCs w:val="16"/>
                 <w:lang w:val="en-GB"/>
               </w:rPr>
-              <w:t xml:space="preserve">Hydrological Sciences Journal, </w:t>
+              <w:t>IEEE Transactions on Biomedical Engineering</w:t>
             </w:r>
             <w:r>
               <w:rPr>
@@ -11676,7 +11946,7 @@
                 <w:szCs w:val="16"/>
                 <w:lang w:val="en-GB"/>
               </w:rPr>
-              <w:t xml:space="preserve">vol. 61, no. 6, pp. 1001-1009, 2016. </w:t>
+              <w:t>, pp. 1196-1206, 2004.</w:t>
             </w:r>
           </w:p>
         </w:tc>
@@ -11684,11 +11954,12 @@
       <w:tr>
         <w:trPr>
           <w:divId w:val="1808083208"/>
+          <w:trHeight w:val="709"/>
           <w:tblCellSpacing w:w="15" w:type="dxa"/>
         </w:trPr>
         <w:tc>
           <w:tcPr>
-            <w:tcW w:w="50" w:type="pct"/>
+            <w:tcW w:w="425" w:type="pct"/>
             <w:hideMark/>
           </w:tcPr>
           <w:p>
@@ -11708,13 +11979,22 @@
                 <w:szCs w:val="16"/>
                 <w:lang w:val="en-GB"/>
               </w:rPr>
-              <w:t xml:space="preserve">[6] </w:t>
-            </w:r>
-          </w:p>
-        </w:tc>
-        <w:tc>
-          <w:tcPr>
-            <w:tcW w:w="0" w:type="auto"/>
+              <w:t>[6]</w:t>
+            </w:r>
+            <w:r>
+              <w:rPr>
+                <w:noProof/>
+                <w:sz w:val="16"/>
+                <w:szCs w:val="16"/>
+                <w:lang w:val="en-GB"/>
+              </w:rPr>
+              <w:t xml:space="preserve"> </w:t>
+            </w:r>
+          </w:p>
+        </w:tc>
+        <w:tc>
+          <w:tcPr>
+            <w:tcW w:w="4485" w:type="pct"/>
             <w:hideMark/>
           </w:tcPr>
           <w:p>
@@ -11734,18 +12014,16 @@
                 <w:szCs w:val="16"/>
                 <w:lang w:val="en-GB"/>
               </w:rPr>
-              <w:t xml:space="preserve">A. B. Nassif, D. Ho and L. F. Capretz, “Towards an early software estimation using log-linear regression and a multilayer perceptron model,” </w:t>
-            </w:r>
-            <w:r>
-              <w:rPr>
-                <w:i/>
-                <w:iCs/>
+              <w:t>Harvard-MIT Division of Health Sciences and Technology, “MIT-BIH Arrhythmia Database Directory,” 24 Maj 1997. [Online]. Available: https://archive.physionet.org/physiobank/database/html/mitdbdir/mitdbdir.htm. [Accessed August</w:t>
+            </w:r>
+            <w:r>
+              <w:rPr>
                 <w:noProof/>
                 <w:sz w:val="16"/>
                 <w:szCs w:val="16"/>
                 <w:lang w:val="en-GB"/>
               </w:rPr>
-              <w:t xml:space="preserve">The Journal of Systems and Software, </w:t>
+              <w:t xml:space="preserve"> </w:t>
             </w:r>
             <w:r>
               <w:rPr>
@@ -11754,7 +12032,7 @@
                 <w:szCs w:val="16"/>
                 <w:lang w:val="en-GB"/>
               </w:rPr>
-              <w:t xml:space="preserve">no. 86, pp. 144-160, 2013. </w:t>
+              <w:t>2020].</w:t>
             </w:r>
           </w:p>
         </w:tc>
@@ -11762,11 +12040,12 @@
       <w:tr>
         <w:trPr>
           <w:divId w:val="1808083208"/>
+          <w:trHeight w:val="529"/>
           <w:tblCellSpacing w:w="15" w:type="dxa"/>
         </w:trPr>
         <w:tc>
           <w:tcPr>
-            <w:tcW w:w="50" w:type="pct"/>
+            <w:tcW w:w="425" w:type="pct"/>
             <w:hideMark/>
           </w:tcPr>
           <w:p>
@@ -11786,13 +12065,22 @@
                 <w:szCs w:val="16"/>
                 <w:lang w:val="en-GB"/>
               </w:rPr>
-              <w:t xml:space="preserve">[7] </w:t>
-            </w:r>
-          </w:p>
-        </w:tc>
-        <w:tc>
-          <w:tcPr>
-            <w:tcW w:w="0" w:type="auto"/>
+              <w:t>[7]</w:t>
+            </w:r>
+            <w:r>
+              <w:rPr>
+                <w:noProof/>
+                <w:sz w:val="16"/>
+                <w:szCs w:val="16"/>
+                <w:lang w:val="en-GB"/>
+              </w:rPr>
+              <w:t xml:space="preserve"> </w:t>
+            </w:r>
+          </w:p>
+        </w:tc>
+        <w:tc>
+          <w:tcPr>
+            <w:tcW w:w="4485" w:type="pct"/>
             <w:hideMark/>
           </w:tcPr>
           <w:p>
@@ -11812,7 +12100,7 @@
                 <w:szCs w:val="16"/>
                 <w:lang w:val="en-GB"/>
               </w:rPr>
-              <w:t xml:space="preserve">B. Carpenter, </w:t>
+              <w:t xml:space="preserve">T. Teijeiro, P. Félix, J. Presedo and D. Castro, “Heartbeat Classification Using Abstract Features From the Abductive Interpretation of the ECG,” </w:t>
             </w:r>
             <w:r>
               <w:rPr>
@@ -11823,7 +12111,7 @@
                 <w:szCs w:val="16"/>
                 <w:lang w:val="en-GB"/>
               </w:rPr>
-              <w:t xml:space="preserve">Lazy Sparse Stochastic Gradient Descent for Regularized Mutlinomial Logistic Regression, </w:t>
+              <w:t>Journal of Biomedical and Health Informatics</w:t>
             </w:r>
             <w:r>
               <w:rPr>
@@ -11832,7 +12120,7 @@
                 <w:szCs w:val="16"/>
                 <w:lang w:val="en-GB"/>
               </w:rPr>
-              <w:t xml:space="preserve">2018. </w:t>
+              <w:t>, 2016.</w:t>
             </w:r>
           </w:p>
         </w:tc>
@@ -11840,11 +12128,12 @@
       <w:tr>
         <w:trPr>
           <w:divId w:val="1808083208"/>
+          <w:trHeight w:val="529"/>
           <w:tblCellSpacing w:w="15" w:type="dxa"/>
         </w:trPr>
         <w:tc>
           <w:tcPr>
-            <w:tcW w:w="50" w:type="pct"/>
+            <w:tcW w:w="425" w:type="pct"/>
             <w:hideMark/>
           </w:tcPr>
           <w:p>
@@ -11864,13 +12153,22 @@
                 <w:szCs w:val="16"/>
                 <w:lang w:val="en-GB"/>
               </w:rPr>
-              <w:t xml:space="preserve">[8] </w:t>
-            </w:r>
-          </w:p>
-        </w:tc>
-        <w:tc>
-          <w:tcPr>
-            <w:tcW w:w="0" w:type="auto"/>
+              <w:t>[8]</w:t>
+            </w:r>
+            <w:r>
+              <w:rPr>
+                <w:noProof/>
+                <w:sz w:val="16"/>
+                <w:szCs w:val="16"/>
+                <w:lang w:val="en-GB"/>
+              </w:rPr>
+              <w:t xml:space="preserve"> </w:t>
+            </w:r>
+          </w:p>
+        </w:tc>
+        <w:tc>
+          <w:tcPr>
+            <w:tcW w:w="4485" w:type="pct"/>
             <w:hideMark/>
           </w:tcPr>
           <w:p>
@@ -11890,7 +12188,25 @@
                 <w:szCs w:val="16"/>
                 <w:lang w:val="en-GB"/>
               </w:rPr>
-              <w:t>Scikit-learn developers, “Standard Scaler,” 2007. [Online]. Available: https://scikit-learn.org/stable/modules/generated/sklearn.preprocessing.StandardScaler.html. [Accessed 29 June 2020].</w:t>
+              <w:t>H. Tung, C. Zheng, X. Mao and D. Qian, “Multi-Lead ECG Classification via an Information-Based Attention Convolutional Neural Network,” 25 March</w:t>
+            </w:r>
+            <w:r>
+              <w:rPr>
+                <w:noProof/>
+                <w:sz w:val="16"/>
+                <w:szCs w:val="16"/>
+                <w:lang w:val="en-GB"/>
+              </w:rPr>
+              <w:t xml:space="preserve"> </w:t>
+            </w:r>
+            <w:r>
+              <w:rPr>
+                <w:noProof/>
+                <w:sz w:val="16"/>
+                <w:szCs w:val="16"/>
+                <w:lang w:val="en-GB"/>
+              </w:rPr>
+              <w:t>2020.</w:t>
             </w:r>
           </w:p>
         </w:tc>
@@ -11898,12 +12214,12 @@
       <w:tr>
         <w:trPr>
           <w:divId w:val="1808083208"/>
+          <w:trHeight w:val="529"/>
           <w:tblCellSpacing w:w="15" w:type="dxa"/>
         </w:trPr>
         <w:tc>
           <w:tcPr>
-            <w:tcW w:w="50" w:type="pct"/>
-            <w:hideMark/>
+            <w:tcW w:w="425" w:type="pct"/>
           </w:tcPr>
           <w:p>
             <w:pPr>
@@ -11922,14 +12238,22 @@
                 <w:szCs w:val="16"/>
                 <w:lang w:val="en-GB"/>
               </w:rPr>
-              <w:t xml:space="preserve">[9] </w:t>
-            </w:r>
-          </w:p>
-        </w:tc>
-        <w:tc>
-          <w:tcPr>
-            <w:tcW w:w="0" w:type="auto"/>
-            <w:hideMark/>
+              <w:t>[9]</w:t>
+            </w:r>
+            <w:r>
+              <w:rPr>
+                <w:noProof/>
+                <w:sz w:val="16"/>
+                <w:szCs w:val="16"/>
+                <w:lang w:val="en-GB"/>
+              </w:rPr>
+              <w:t xml:space="preserve"> </w:t>
+            </w:r>
+          </w:p>
+        </w:tc>
+        <w:tc>
+          <w:tcPr>
+            <w:tcW w:w="4485" w:type="pct"/>
           </w:tcPr>
           <w:p>
             <w:pPr>
@@ -11948,7 +12272,885 @@
                 <w:szCs w:val="16"/>
                 <w:lang w:val="en-GB"/>
               </w:rPr>
-              <w:t>Medium, “MAE and RMSE — Which Metric is Better,” 2016. [Online]. Available: https://medium.com/human-in-a-machine-world/mae-and-rmse-which-metric-is-better-e60ac3bde13d. [Accessed 29 June 2020].</w:t>
+              <w:t>Z. Zhou, X. Zhai and C. Tin, “Fully Automatic Electrocardiogram Classification System based on Generative Adversarial Network with Auxiliary Classifier,” 10 April</w:t>
+            </w:r>
+            <w:r>
+              <w:rPr>
+                <w:noProof/>
+                <w:sz w:val="16"/>
+                <w:szCs w:val="16"/>
+                <w:lang w:val="en-GB"/>
+              </w:rPr>
+              <w:t xml:space="preserve"> </w:t>
+            </w:r>
+            <w:r>
+              <w:rPr>
+                <w:noProof/>
+                <w:sz w:val="16"/>
+                <w:szCs w:val="16"/>
+                <w:lang w:val="en-GB"/>
+              </w:rPr>
+              <w:t>2020</w:t>
+            </w:r>
+            <w:r>
+              <w:rPr>
+                <w:noProof/>
+                <w:sz w:val="16"/>
+                <w:szCs w:val="16"/>
+                <w:lang w:val="en-GB"/>
+              </w:rPr>
+              <w:t>.</w:t>
+            </w:r>
+          </w:p>
+        </w:tc>
+      </w:tr>
+      <w:tr>
+        <w:trPr>
+          <w:divId w:val="1808083208"/>
+          <w:trHeight w:val="348"/>
+          <w:tblCellSpacing w:w="15" w:type="dxa"/>
+        </w:trPr>
+        <w:tc>
+          <w:tcPr>
+            <w:tcW w:w="425" w:type="pct"/>
+          </w:tcPr>
+          <w:p>
+            <w:pPr>
+              <w:pStyle w:val="Bibliografia"/>
+              <w:rPr>
+                <w:noProof/>
+                <w:sz w:val="16"/>
+                <w:szCs w:val="16"/>
+                <w:lang w:val="en-GB"/>
+              </w:rPr>
+            </w:pPr>
+            <w:r>
+              <w:rPr>
+                <w:noProof/>
+                <w:sz w:val="16"/>
+                <w:szCs w:val="16"/>
+                <w:lang w:val="en-GB"/>
+              </w:rPr>
+              <w:t>[10]</w:t>
+            </w:r>
+            <w:r>
+              <w:rPr>
+                <w:noProof/>
+                <w:sz w:val="16"/>
+                <w:szCs w:val="16"/>
+                <w:lang w:val="en-GB"/>
+              </w:rPr>
+              <w:t xml:space="preserve"> </w:t>
+            </w:r>
+          </w:p>
+        </w:tc>
+        <w:tc>
+          <w:tcPr>
+            <w:tcW w:w="4485" w:type="pct"/>
+          </w:tcPr>
+          <w:p>
+            <w:pPr>
+              <w:pStyle w:val="Bibliografia"/>
+              <w:rPr>
+                <w:noProof/>
+                <w:sz w:val="16"/>
+                <w:szCs w:val="16"/>
+                <w:lang w:val="en-GB"/>
+              </w:rPr>
+            </w:pPr>
+            <w:r>
+              <w:rPr>
+                <w:noProof/>
+                <w:sz w:val="16"/>
+                <w:szCs w:val="16"/>
+                <w:lang w:val="en-GB"/>
+              </w:rPr>
+              <w:t>S. Mousavi, F. Afghah, F. Khadem and U. R. Acharya, “ECG Language Processing (ELP): a New Technique to Analyze ECG Signals,” 13 June</w:t>
+            </w:r>
+            <w:r>
+              <w:rPr>
+                <w:noProof/>
+                <w:sz w:val="16"/>
+                <w:szCs w:val="16"/>
+                <w:lang w:val="en-GB"/>
+              </w:rPr>
+              <w:t xml:space="preserve"> </w:t>
+            </w:r>
+            <w:r>
+              <w:rPr>
+                <w:noProof/>
+                <w:sz w:val="16"/>
+                <w:szCs w:val="16"/>
+                <w:lang w:val="en-GB"/>
+              </w:rPr>
+              <w:t>2020.</w:t>
+            </w:r>
+          </w:p>
+        </w:tc>
+      </w:tr>
+      <w:tr>
+        <w:trPr>
+          <w:divId w:val="1808083208"/>
+          <w:trHeight w:val="890"/>
+          <w:tblCellSpacing w:w="15" w:type="dxa"/>
+        </w:trPr>
+        <w:tc>
+          <w:tcPr>
+            <w:tcW w:w="425" w:type="pct"/>
+          </w:tcPr>
+          <w:p>
+            <w:pPr>
+              <w:pStyle w:val="Bibliografia"/>
+              <w:rPr>
+                <w:noProof/>
+                <w:sz w:val="16"/>
+                <w:szCs w:val="16"/>
+                <w:lang w:val="en-GB"/>
+              </w:rPr>
+            </w:pPr>
+            <w:r>
+              <w:rPr>
+                <w:noProof/>
+                <w:sz w:val="16"/>
+                <w:szCs w:val="16"/>
+                <w:lang w:val="en-GB"/>
+              </w:rPr>
+              <w:t>[</w:t>
+            </w:r>
+            <w:r>
+              <w:rPr>
+                <w:noProof/>
+                <w:sz w:val="16"/>
+                <w:szCs w:val="16"/>
+                <w:lang w:val="en-GB"/>
+              </w:rPr>
+              <w:t>11</w:t>
+            </w:r>
+            <w:r>
+              <w:rPr>
+                <w:noProof/>
+                <w:sz w:val="16"/>
+                <w:szCs w:val="16"/>
+                <w:lang w:val="en-GB"/>
+              </w:rPr>
+              <w:t xml:space="preserve">] </w:t>
+            </w:r>
+          </w:p>
+        </w:tc>
+        <w:tc>
+          <w:tcPr>
+            <w:tcW w:w="4485" w:type="pct"/>
+          </w:tcPr>
+          <w:p>
+            <w:pPr>
+              <w:pStyle w:val="Bibliografia"/>
+              <w:rPr>
+                <w:noProof/>
+                <w:sz w:val="16"/>
+                <w:szCs w:val="16"/>
+                <w:lang w:val="en-GB"/>
+              </w:rPr>
+            </w:pPr>
+            <w:r>
+              <w:rPr>
+                <w:noProof/>
+                <w:sz w:val="16"/>
+                <w:szCs w:val="16"/>
+                <w:lang w:val="pl-PL"/>
+              </w:rPr>
+              <w:t xml:space="preserve">P. Węgrzynowicz, „Klasyfikacja ewolucji serca w zapisie elektrokardiograficznym z wykorzystaniem metod uczenia maszynowego,” 2017. </w:t>
+            </w:r>
+            <w:r>
+              <w:rPr>
+                <w:noProof/>
+                <w:sz w:val="16"/>
+                <w:szCs w:val="16"/>
+                <w:lang w:val="en-GB"/>
+              </w:rPr>
+              <w:t>[Online]. Available: http://www.dsp.agh.edu.pl/_media/pl:dydaktyka:wegrzynowicz_-_praca_magisterska.pdf. [</w:t>
+            </w:r>
+            <w:r>
+              <w:rPr>
+                <w:noProof/>
+                <w:sz w:val="16"/>
+                <w:szCs w:val="16"/>
+                <w:lang w:val="en-GB"/>
+              </w:rPr>
+              <w:t>Accessed</w:t>
+            </w:r>
+            <w:r>
+              <w:rPr>
+                <w:noProof/>
+                <w:sz w:val="16"/>
+                <w:szCs w:val="16"/>
+                <w:lang w:val="en-GB"/>
+              </w:rPr>
+              <w:t xml:space="preserve"> 17 July</w:t>
+            </w:r>
+            <w:r>
+              <w:rPr>
+                <w:noProof/>
+                <w:sz w:val="16"/>
+                <w:szCs w:val="16"/>
+                <w:lang w:val="en-GB"/>
+              </w:rPr>
+              <w:t xml:space="preserve"> </w:t>
+            </w:r>
+            <w:r>
+              <w:rPr>
+                <w:noProof/>
+                <w:sz w:val="16"/>
+                <w:szCs w:val="16"/>
+                <w:lang w:val="en-GB"/>
+              </w:rPr>
+              <w:t>2020].</w:t>
+            </w:r>
+          </w:p>
+        </w:tc>
+      </w:tr>
+      <w:tr>
+        <w:trPr>
+          <w:divId w:val="1808083208"/>
+          <w:trHeight w:val="529"/>
+          <w:tblCellSpacing w:w="15" w:type="dxa"/>
+        </w:trPr>
+        <w:tc>
+          <w:tcPr>
+            <w:tcW w:w="425" w:type="pct"/>
+          </w:tcPr>
+          <w:p>
+            <w:pPr>
+              <w:pStyle w:val="Bibliografia"/>
+              <w:rPr>
+                <w:noProof/>
+                <w:sz w:val="16"/>
+                <w:szCs w:val="16"/>
+                <w:lang w:val="en-GB"/>
+              </w:rPr>
+            </w:pPr>
+            <w:r>
+              <w:rPr>
+                <w:noProof/>
+                <w:sz w:val="16"/>
+                <w:szCs w:val="16"/>
+                <w:lang w:val="en-GB"/>
+              </w:rPr>
+              <w:t>[12]</w:t>
+            </w:r>
+            <w:r>
+              <w:rPr>
+                <w:noProof/>
+                <w:sz w:val="16"/>
+                <w:szCs w:val="16"/>
+                <w:lang w:val="en-GB"/>
+              </w:rPr>
+              <w:t xml:space="preserve"> </w:t>
+            </w:r>
+          </w:p>
+        </w:tc>
+        <w:tc>
+          <w:tcPr>
+            <w:tcW w:w="4485" w:type="pct"/>
+          </w:tcPr>
+          <w:p>
+            <w:pPr>
+              <w:pStyle w:val="Bibliografia"/>
+              <w:rPr>
+                <w:noProof/>
+                <w:sz w:val="16"/>
+                <w:szCs w:val="16"/>
+                <w:lang w:val="en-GB"/>
+              </w:rPr>
+            </w:pPr>
+            <w:r>
+              <w:rPr>
+                <w:noProof/>
+                <w:sz w:val="16"/>
+                <w:szCs w:val="16"/>
+                <w:lang w:val="en-GB"/>
+              </w:rPr>
+              <w:t xml:space="preserve">G. Friesen, “A Comparison of the Noise Sensitivity of Nine QRS Detection,” </w:t>
+            </w:r>
+            <w:r>
+              <w:rPr>
+                <w:i/>
+                <w:iCs/>
+                <w:noProof/>
+                <w:sz w:val="16"/>
+                <w:szCs w:val="16"/>
+                <w:lang w:val="en-GB"/>
+              </w:rPr>
+              <w:t>IEEE Transactions on Biomedical Engineering</w:t>
+            </w:r>
+            <w:r>
+              <w:rPr>
+                <w:noProof/>
+                <w:sz w:val="16"/>
+                <w:szCs w:val="16"/>
+                <w:lang w:val="en-GB"/>
+              </w:rPr>
+              <w:t>, vol. 37, no. 1, pp. 85-98, 1990.</w:t>
+            </w:r>
+          </w:p>
+        </w:tc>
+      </w:tr>
+      <w:tr>
+        <w:trPr>
+          <w:divId w:val="1808083208"/>
+          <w:trHeight w:val="348"/>
+          <w:tblCellSpacing w:w="15" w:type="dxa"/>
+        </w:trPr>
+        <w:tc>
+          <w:tcPr>
+            <w:tcW w:w="425" w:type="pct"/>
+          </w:tcPr>
+          <w:p>
+            <w:pPr>
+              <w:pStyle w:val="Bibliografia"/>
+              <w:rPr>
+                <w:noProof/>
+                <w:sz w:val="16"/>
+                <w:szCs w:val="16"/>
+                <w:lang w:val="en-GB"/>
+              </w:rPr>
+            </w:pPr>
+            <w:r>
+              <w:rPr>
+                <w:noProof/>
+                <w:sz w:val="16"/>
+                <w:szCs w:val="16"/>
+                <w:lang w:val="en-GB"/>
+              </w:rPr>
+              <w:t>[</w:t>
+            </w:r>
+            <w:r>
+              <w:rPr>
+                <w:noProof/>
+                <w:sz w:val="16"/>
+                <w:szCs w:val="16"/>
+                <w:lang w:val="en-GB"/>
+              </w:rPr>
+              <w:t>13</w:t>
+            </w:r>
+            <w:r>
+              <w:rPr>
+                <w:noProof/>
+                <w:sz w:val="16"/>
+                <w:szCs w:val="16"/>
+                <w:lang w:val="en-GB"/>
+              </w:rPr>
+              <w:t xml:space="preserve">] </w:t>
+            </w:r>
+          </w:p>
+        </w:tc>
+        <w:tc>
+          <w:tcPr>
+            <w:tcW w:w="4485" w:type="pct"/>
+          </w:tcPr>
+          <w:p>
+            <w:pPr>
+              <w:pStyle w:val="Bibliografia"/>
+              <w:rPr>
+                <w:noProof/>
+                <w:sz w:val="16"/>
+                <w:szCs w:val="16"/>
+                <w:lang w:val="pl-PL"/>
+              </w:rPr>
+            </w:pPr>
+            <w:r>
+              <w:rPr>
+                <w:noProof/>
+                <w:sz w:val="16"/>
+                <w:szCs w:val="16"/>
+                <w:lang w:val="pl-PL"/>
+              </w:rPr>
+              <w:t xml:space="preserve">C. François, </w:t>
+            </w:r>
+            <w:r>
+              <w:rPr>
+                <w:i/>
+                <w:iCs/>
+                <w:noProof/>
+                <w:sz w:val="16"/>
+                <w:szCs w:val="16"/>
+                <w:lang w:val="pl-PL"/>
+              </w:rPr>
+              <w:t>Deep Learning praca z językiem Python i biblioteką Keras</w:t>
+            </w:r>
+            <w:r>
+              <w:rPr>
+                <w:noProof/>
+                <w:sz w:val="16"/>
+                <w:szCs w:val="16"/>
+                <w:lang w:val="pl-PL"/>
+              </w:rPr>
+              <w:t>, Gliwice: Helion, 2019.</w:t>
+            </w:r>
+          </w:p>
+        </w:tc>
+      </w:tr>
+      <w:tr>
+        <w:trPr>
+          <w:divId w:val="1808083208"/>
+          <w:trHeight w:val="529"/>
+          <w:tblCellSpacing w:w="15" w:type="dxa"/>
+        </w:trPr>
+        <w:tc>
+          <w:tcPr>
+            <w:tcW w:w="425" w:type="pct"/>
+          </w:tcPr>
+          <w:p>
+            <w:pPr>
+              <w:pStyle w:val="Bibliografia"/>
+              <w:rPr>
+                <w:noProof/>
+                <w:sz w:val="16"/>
+                <w:szCs w:val="16"/>
+                <w:lang w:val="en-GB"/>
+              </w:rPr>
+            </w:pPr>
+            <w:r>
+              <w:rPr>
+                <w:noProof/>
+                <w:sz w:val="16"/>
+                <w:szCs w:val="16"/>
+                <w:lang w:val="en-GB"/>
+              </w:rPr>
+              <w:t>[14]</w:t>
+            </w:r>
+            <w:r>
+              <w:rPr>
+                <w:noProof/>
+                <w:sz w:val="16"/>
+                <w:szCs w:val="16"/>
+                <w:lang w:val="en-GB"/>
+              </w:rPr>
+              <w:t xml:space="preserve"> </w:t>
+            </w:r>
+          </w:p>
+        </w:tc>
+        <w:tc>
+          <w:tcPr>
+            <w:tcW w:w="4485" w:type="pct"/>
+          </w:tcPr>
+          <w:p>
+            <w:pPr>
+              <w:pStyle w:val="Bibliografia"/>
+              <w:rPr>
+                <w:noProof/>
+                <w:sz w:val="16"/>
+                <w:szCs w:val="16"/>
+                <w:lang w:val="en-GB"/>
+              </w:rPr>
+            </w:pPr>
+            <w:r>
+              <w:rPr>
+                <w:noProof/>
+                <w:sz w:val="16"/>
+                <w:szCs w:val="16"/>
+                <w:lang w:val="en-GB"/>
+              </w:rPr>
+              <w:t xml:space="preserve">Z. Zhang, J. Dong, X. Luo, K.-S. Choi and X. Wu, “Heartbeat classification using disease-specific feature selection,” </w:t>
+            </w:r>
+            <w:r>
+              <w:rPr>
+                <w:i/>
+                <w:iCs/>
+                <w:noProof/>
+                <w:sz w:val="16"/>
+                <w:szCs w:val="16"/>
+                <w:lang w:val="en-GB"/>
+              </w:rPr>
+              <w:t>Computers in Biology and Medicine</w:t>
+            </w:r>
+            <w:r>
+              <w:rPr>
+                <w:noProof/>
+                <w:sz w:val="16"/>
+                <w:szCs w:val="16"/>
+                <w:lang w:val="en-GB"/>
+              </w:rPr>
+              <w:t>, pp. 79-89, 1 March</w:t>
+            </w:r>
+            <w:r>
+              <w:rPr>
+                <w:noProof/>
+                <w:sz w:val="16"/>
+                <w:szCs w:val="16"/>
+                <w:lang w:val="en-GB"/>
+              </w:rPr>
+              <w:t xml:space="preserve"> </w:t>
+            </w:r>
+            <w:r>
+              <w:rPr>
+                <w:noProof/>
+                <w:sz w:val="16"/>
+                <w:szCs w:val="16"/>
+                <w:lang w:val="en-GB"/>
+              </w:rPr>
+              <w:t>2014.</w:t>
+            </w:r>
+          </w:p>
+        </w:tc>
+      </w:tr>
+      <w:tr>
+        <w:trPr>
+          <w:divId w:val="1808083208"/>
+          <w:trHeight w:val="529"/>
+          <w:tblCellSpacing w:w="15" w:type="dxa"/>
+        </w:trPr>
+        <w:tc>
+          <w:tcPr>
+            <w:tcW w:w="425" w:type="pct"/>
+          </w:tcPr>
+          <w:p>
+            <w:pPr>
+              <w:pStyle w:val="Bibliografia"/>
+              <w:rPr>
+                <w:noProof/>
+                <w:sz w:val="16"/>
+                <w:szCs w:val="16"/>
+                <w:lang w:val="en-GB"/>
+              </w:rPr>
+            </w:pPr>
+            <w:r>
+              <w:rPr>
+                <w:noProof/>
+                <w:sz w:val="16"/>
+                <w:szCs w:val="16"/>
+                <w:lang w:val="en-GB"/>
+              </w:rPr>
+              <w:t>[15]</w:t>
+            </w:r>
+            <w:r>
+              <w:rPr>
+                <w:noProof/>
+                <w:sz w:val="16"/>
+                <w:szCs w:val="16"/>
+                <w:lang w:val="en-GB"/>
+              </w:rPr>
+              <w:t xml:space="preserve"> </w:t>
+            </w:r>
+          </w:p>
+        </w:tc>
+        <w:tc>
+          <w:tcPr>
+            <w:tcW w:w="4485" w:type="pct"/>
+          </w:tcPr>
+          <w:p>
+            <w:pPr>
+              <w:pStyle w:val="Bibliografia"/>
+              <w:rPr>
+                <w:noProof/>
+                <w:sz w:val="16"/>
+                <w:szCs w:val="16"/>
+                <w:lang w:val="en-GB"/>
+              </w:rPr>
+            </w:pPr>
+            <w:r>
+              <w:rPr>
+                <w:noProof/>
+                <w:sz w:val="16"/>
+                <w:szCs w:val="16"/>
+                <w:lang w:val="en-GB"/>
+              </w:rPr>
+              <w:t xml:space="preserve">T. Ince, S. Kiranyaz, L. Eren, M. Askar and M. Gabbouj, “Real-Time Motor Fault Detection by 1-D Convolutional Neural Networks,” </w:t>
+            </w:r>
+            <w:r>
+              <w:rPr>
+                <w:i/>
+                <w:iCs/>
+                <w:noProof/>
+                <w:sz w:val="16"/>
+                <w:szCs w:val="16"/>
+                <w:lang w:val="en-GB"/>
+              </w:rPr>
+              <w:t>IEEE Transactions on Industrial Electronics</w:t>
+            </w:r>
+            <w:r>
+              <w:rPr>
+                <w:noProof/>
+                <w:sz w:val="16"/>
+                <w:szCs w:val="16"/>
+                <w:lang w:val="en-GB"/>
+              </w:rPr>
+              <w:t>, pp. 7067 - 7075, 28 May</w:t>
+            </w:r>
+            <w:r>
+              <w:rPr>
+                <w:noProof/>
+                <w:sz w:val="16"/>
+                <w:szCs w:val="16"/>
+                <w:lang w:val="en-GB"/>
+              </w:rPr>
+              <w:t xml:space="preserve"> </w:t>
+            </w:r>
+            <w:r>
+              <w:rPr>
+                <w:noProof/>
+                <w:sz w:val="16"/>
+                <w:szCs w:val="16"/>
+                <w:lang w:val="en-GB"/>
+              </w:rPr>
+              <w:t>2016.</w:t>
+            </w:r>
+          </w:p>
+        </w:tc>
+      </w:tr>
+      <w:tr>
+        <w:trPr>
+          <w:divId w:val="1808083208"/>
+          <w:trHeight w:val="529"/>
+          <w:tblCellSpacing w:w="15" w:type="dxa"/>
+        </w:trPr>
+        <w:tc>
+          <w:tcPr>
+            <w:tcW w:w="425" w:type="pct"/>
+          </w:tcPr>
+          <w:p>
+            <w:pPr>
+              <w:pStyle w:val="Bibliografia"/>
+              <w:rPr>
+                <w:noProof/>
+                <w:sz w:val="16"/>
+                <w:szCs w:val="16"/>
+                <w:lang w:val="en-GB"/>
+              </w:rPr>
+            </w:pPr>
+            <w:r>
+              <w:rPr>
+                <w:noProof/>
+                <w:sz w:val="16"/>
+                <w:szCs w:val="16"/>
+                <w:lang w:val="en-GB"/>
+              </w:rPr>
+              <w:t>[16]</w:t>
+            </w:r>
+            <w:r>
+              <w:rPr>
+                <w:noProof/>
+                <w:sz w:val="16"/>
+                <w:szCs w:val="16"/>
+                <w:lang w:val="en-GB"/>
+              </w:rPr>
+              <w:t xml:space="preserve"> </w:t>
+            </w:r>
+          </w:p>
+        </w:tc>
+        <w:tc>
+          <w:tcPr>
+            <w:tcW w:w="4485" w:type="pct"/>
+          </w:tcPr>
+          <w:p>
+            <w:pPr>
+              <w:pStyle w:val="Bibliografia"/>
+              <w:rPr>
+                <w:noProof/>
+                <w:sz w:val="16"/>
+                <w:szCs w:val="16"/>
+                <w:lang w:val="en-GB"/>
+              </w:rPr>
+            </w:pPr>
+            <w:r>
+              <w:rPr>
+                <w:noProof/>
+                <w:sz w:val="16"/>
+                <w:szCs w:val="16"/>
+                <w:lang w:val="en-GB"/>
+              </w:rPr>
+              <w:t xml:space="preserve">Y. Xia, N. Wulan, K. Wang and H. Zhang, “Detecting atrial fibrillation by deep convolutional neural networks,” </w:t>
+            </w:r>
+            <w:r>
+              <w:rPr>
+                <w:i/>
+                <w:iCs/>
+                <w:noProof/>
+                <w:sz w:val="16"/>
+                <w:szCs w:val="16"/>
+                <w:lang w:val="en-GB"/>
+              </w:rPr>
+              <w:t>Computers in biology and medicine</w:t>
+            </w:r>
+            <w:r>
+              <w:rPr>
+                <w:noProof/>
+                <w:sz w:val="16"/>
+                <w:szCs w:val="16"/>
+                <w:lang w:val="en-GB"/>
+              </w:rPr>
+              <w:t>,, pp. 84-92, 2018.</w:t>
+            </w:r>
+          </w:p>
+        </w:tc>
+      </w:tr>
+      <w:tr>
+        <w:trPr>
+          <w:divId w:val="1808083208"/>
+          <w:trHeight w:val="529"/>
+          <w:tblCellSpacing w:w="15" w:type="dxa"/>
+        </w:trPr>
+        <w:tc>
+          <w:tcPr>
+            <w:tcW w:w="425" w:type="pct"/>
+          </w:tcPr>
+          <w:p>
+            <w:pPr>
+              <w:pStyle w:val="Bibliografia"/>
+              <w:rPr>
+                <w:noProof/>
+                <w:sz w:val="16"/>
+                <w:szCs w:val="16"/>
+                <w:lang w:val="en-GB"/>
+              </w:rPr>
+            </w:pPr>
+            <w:r>
+              <w:rPr>
+                <w:noProof/>
+                <w:sz w:val="16"/>
+                <w:szCs w:val="16"/>
+                <w:lang w:val="en-GB"/>
+              </w:rPr>
+              <w:t>[17]</w:t>
+            </w:r>
+            <w:r>
+              <w:rPr>
+                <w:noProof/>
+                <w:sz w:val="16"/>
+                <w:szCs w:val="16"/>
+                <w:lang w:val="en-GB"/>
+              </w:rPr>
+              <w:t xml:space="preserve"> </w:t>
+            </w:r>
+          </w:p>
+        </w:tc>
+        <w:tc>
+          <w:tcPr>
+            <w:tcW w:w="4485" w:type="pct"/>
+          </w:tcPr>
+          <w:p>
+            <w:pPr>
+              <w:pStyle w:val="Bibliografia"/>
+              <w:rPr>
+                <w:noProof/>
+                <w:sz w:val="16"/>
+                <w:szCs w:val="16"/>
+                <w:lang w:val="en-GB"/>
+              </w:rPr>
+            </w:pPr>
+            <w:r>
+              <w:rPr>
+                <w:noProof/>
+                <w:sz w:val="16"/>
+                <w:szCs w:val="16"/>
+                <w:lang w:val="en-GB"/>
+              </w:rPr>
+              <w:t xml:space="preserve">S. M. Mathews, C. Kambhamettu and K. E. Barner, “A novel application of deep learning for single-lead ECG classification,” </w:t>
+            </w:r>
+            <w:r>
+              <w:rPr>
+                <w:i/>
+                <w:iCs/>
+                <w:noProof/>
+                <w:sz w:val="16"/>
+                <w:szCs w:val="16"/>
+                <w:lang w:val="en-GB"/>
+              </w:rPr>
+              <w:t>Computers in Biology and Medicine</w:t>
+            </w:r>
+            <w:r>
+              <w:rPr>
+                <w:noProof/>
+                <w:sz w:val="16"/>
+                <w:szCs w:val="16"/>
+                <w:lang w:val="en-GB"/>
+              </w:rPr>
+              <w:t>, pp. 53-62, 2018.</w:t>
+            </w:r>
+          </w:p>
+        </w:tc>
+      </w:tr>
+      <w:tr>
+        <w:trPr>
+          <w:divId w:val="1808083208"/>
+          <w:trHeight w:val="529"/>
+          <w:tblCellSpacing w:w="15" w:type="dxa"/>
+        </w:trPr>
+        <w:tc>
+          <w:tcPr>
+            <w:tcW w:w="425" w:type="pct"/>
+          </w:tcPr>
+          <w:p>
+            <w:pPr>
+              <w:pStyle w:val="Bibliografia"/>
+              <w:rPr>
+                <w:noProof/>
+                <w:sz w:val="16"/>
+                <w:szCs w:val="16"/>
+                <w:lang w:val="en-GB"/>
+              </w:rPr>
+            </w:pPr>
+            <w:r>
+              <w:rPr>
+                <w:noProof/>
+                <w:sz w:val="16"/>
+                <w:szCs w:val="16"/>
+                <w:lang w:val="en-GB"/>
+              </w:rPr>
+              <w:t>[18]</w:t>
+            </w:r>
+            <w:r>
+              <w:rPr>
+                <w:noProof/>
+                <w:sz w:val="16"/>
+                <w:szCs w:val="16"/>
+                <w:lang w:val="en-GB"/>
+              </w:rPr>
+              <w:t xml:space="preserve"> </w:t>
+            </w:r>
+          </w:p>
+        </w:tc>
+        <w:tc>
+          <w:tcPr>
+            <w:tcW w:w="4485" w:type="pct"/>
+          </w:tcPr>
+          <w:p>
+            <w:pPr>
+              <w:pStyle w:val="Bibliografia"/>
+              <w:rPr>
+                <w:noProof/>
+                <w:sz w:val="16"/>
+                <w:szCs w:val="16"/>
+                <w:lang w:val="en-GB"/>
+              </w:rPr>
+            </w:pPr>
+            <w:r>
+              <w:rPr>
+                <w:noProof/>
+                <w:sz w:val="16"/>
+                <w:szCs w:val="16"/>
+                <w:lang w:val="en-GB"/>
+              </w:rPr>
+              <w:t xml:space="preserve">K. N. V. P. S. Rajesh and R. Dhuli, “Classification of imbalanced ECG beats using re-sampling techniques and AdaBoost ensemble classifier,” </w:t>
+            </w:r>
+            <w:r>
+              <w:rPr>
+                <w:i/>
+                <w:iCs/>
+                <w:noProof/>
+                <w:sz w:val="16"/>
+                <w:szCs w:val="16"/>
+                <w:lang w:val="en-GB"/>
+              </w:rPr>
+              <w:t>Biomedical Signal Processing and Control</w:t>
+            </w:r>
+            <w:r>
+              <w:rPr>
+                <w:noProof/>
+                <w:sz w:val="16"/>
+                <w:szCs w:val="16"/>
+                <w:lang w:val="en-GB"/>
+              </w:rPr>
+              <w:t>, p. 242–254, 2018.</w:t>
             </w:r>
           </w:p>
         </w:tc>
@@ -14846,7 +16048,7 @@
 </file>
 
 <file path=customXml/itemProps1.xml><?xml version="1.0" encoding="utf-8"?>
-<ds:datastoreItem xmlns:ds="http://schemas.openxmlformats.org/officeDocument/2006/customXml" ds:itemID="{7D1E7089-3C1D-41AC-B458-C0A2915F844F}">
+<ds:datastoreItem xmlns:ds="http://schemas.openxmlformats.org/officeDocument/2006/customXml" ds:itemID="{3660CA15-A48C-44B4-81F0-CE717D840089}">
   <ds:schemaRefs>
     <ds:schemaRef ds:uri="http://schemas.openxmlformats.org/officeDocument/2006/bibliography"/>
   </ds:schemaRefs>

</xml_diff>